<commit_message>
correccion contrato 1 v3x
</commit_message>
<xml_diff>
--- a/public/plantillas/plantilla_T1.docx
+++ b/public/plantillas/plantilla_T1.docx
@@ -19929,48 +19929,37 @@
             <w:r>
               <w:rPr>
                 <w:rFonts w:ascii="Verdana" w:hAnsi="Verdana"/>
-                <w:sz w:val="18"/>
-                <w:szCs w:val="18"/>
-                <w:lang w:eastAsia="es-PE"/>
-              </w:rPr>
-              <w:fldChar w:fldCharType="begin"/>
-            </w:r>
+                <w:b/>
+                <w:bCs/>
+                <w:sz w:val="18"/>
+                <w:szCs w:val="18"/>
+                <w:lang w:eastAsia="es-PE"/>
+              </w:rPr>
+              <w:t>{</w:t>
+            </w:r>
+            <w:proofErr w:type="spellStart"/>
             <w:r>
               <w:rPr>
                 <w:rFonts w:ascii="Verdana" w:hAnsi="Verdana"/>
-                <w:sz w:val="18"/>
-                <w:szCs w:val="18"/>
-                <w:lang w:eastAsia="es-PE"/>
-              </w:rPr>
-              <w:instrText xml:space="preserve"> MERGEFIELD CUOTA_INICIAL_CLIENTE_INCLUYE_SEPARACI </w:instrText>
-            </w:r>
+                <w:b/>
+                <w:bCs/>
+                <w:sz w:val="18"/>
+                <w:szCs w:val="18"/>
+                <w:lang w:eastAsia="es-PE"/>
+              </w:rPr>
+              <w:t>pagoInicial</w:t>
+            </w:r>
+            <w:proofErr w:type="spellEnd"/>
             <w:r>
               <w:rPr>
                 <w:rFonts w:ascii="Verdana" w:hAnsi="Verdana"/>
-                <w:sz w:val="18"/>
-                <w:szCs w:val="18"/>
-                <w:lang w:eastAsia="es-PE"/>
-              </w:rPr>
-              <w:fldChar w:fldCharType="separate"/>
-            </w:r>
-            <w:r>
-              <w:rPr>
-                <w:rFonts w:ascii="Verdana" w:hAnsi="Verdana"/>
-                <w:noProof/>
-                <w:sz w:val="18"/>
-                <w:szCs w:val="18"/>
-                <w:lang w:eastAsia="es-PE"/>
-              </w:rPr>
-              <w:t>1,055.27</w:t>
-            </w:r>
-            <w:r>
-              <w:rPr>
-                <w:rFonts w:ascii="Verdana" w:hAnsi="Verdana"/>
-                <w:sz w:val="18"/>
-                <w:szCs w:val="18"/>
-                <w:lang w:eastAsia="es-PE"/>
-              </w:rPr>
-              <w:fldChar w:fldCharType="end"/>
+                <w:b/>
+                <w:bCs/>
+                <w:sz w:val="18"/>
+                <w:szCs w:val="18"/>
+                <w:lang w:eastAsia="es-PE"/>
+              </w:rPr>
+              <w:t>}</w:t>
             </w:r>
             <w:r>
               <w:rPr>
@@ -28877,6 +28866,7 @@
     <w:rsid w:val="008E1F41"/>
     <w:rsid w:val="0093673C"/>
     <w:rsid w:val="00A25220"/>
+    <w:rsid w:val="00B429E1"/>
     <w:rsid w:val="00EB5ED9"/>
   </w:rsids>
   <m:mathPr>

</xml_diff>

<commit_message>
change word nombre cuentarecaudadorabanco
</commit_message>
<xml_diff>
--- a/public/plantillas/plantilla_T1.docx
+++ b/public/plantillas/plantilla_T1.docx
@@ -88,7 +88,6 @@
         </w:rPr>
         <w:t>{</w:t>
       </w:r>
-      <w:proofErr w:type="spellStart"/>
       <w:r>
         <w:rPr>
           <w:rFonts w:ascii="Verdana" w:hAnsi="Verdana"/>
@@ -98,7 +97,6 @@
         </w:rPr>
         <w:t>empresaVende</w:t>
       </w:r>
-      <w:proofErr w:type="spellEnd"/>
       <w:r>
         <w:rPr>
           <w:rFonts w:ascii="Verdana" w:eastAsia="Verdana" w:hAnsi="Verdana" w:cs="Verdana"/>
@@ -127,21 +125,8 @@
           <w:szCs w:val="18"/>
           <w:lang w:eastAsia="es-PE"/>
         </w:rPr>
-        <w:t xml:space="preserve">RUC </w:t>
-      </w:r>
-      <w:proofErr w:type="spellStart"/>
-      <w:r>
-        <w:rPr>
-          <w:rFonts w:ascii="Verdana" w:eastAsia="Tahoma" w:hAnsi="Verdana" w:cs="Arial"/>
-          <w:b/>
-          <w:bCs/>
-          <w:sz w:val="18"/>
-          <w:szCs w:val="18"/>
-          <w:lang w:eastAsia="es-PE"/>
-        </w:rPr>
-        <w:t>N°</w:t>
-      </w:r>
-      <w:proofErr w:type="spellEnd"/>
+        <w:t>RUC N°</w:t>
+      </w:r>
       <w:r>
         <w:rPr>
           <w:rFonts w:ascii="Verdana" w:hAnsi="Verdana"/>
@@ -152,7 +137,6 @@
         </w:rPr>
         <w:t>{</w:t>
       </w:r>
-      <w:proofErr w:type="spellStart"/>
       <w:r>
         <w:rPr>
           <w:rFonts w:ascii="Verdana" w:hAnsi="Verdana"/>
@@ -163,7 +147,6 @@
         </w:rPr>
         <w:t>rucVendedor</w:t>
       </w:r>
-      <w:proofErr w:type="spellEnd"/>
       <w:r>
         <w:rPr>
           <w:rFonts w:ascii="Verdana" w:hAnsi="Verdana"/>
@@ -258,7 +241,6 @@
         </w:rPr>
         <w:t>{</w:t>
       </w:r>
-      <w:proofErr w:type="spellStart"/>
       <w:r>
         <w:rPr>
           <w:rFonts w:ascii="Verdana" w:hAnsi="Verdana"/>
@@ -269,7 +251,6 @@
         </w:rPr>
         <w:t>representanteLegal</w:t>
       </w:r>
-      <w:proofErr w:type="spellEnd"/>
       <w:r>
         <w:rPr>
           <w:rFonts w:ascii="Verdana" w:hAnsi="Verdana"/>
@@ -298,9 +279,47 @@
           <w:szCs w:val="18"/>
           <w:lang w:eastAsia="es-PE"/>
         </w:rPr>
-        <w:t xml:space="preserve">DNI </w:t>
-      </w:r>
-      <w:proofErr w:type="spellStart"/>
+        <w:t>DNI N°</w:t>
+      </w:r>
+      <w:r>
+        <w:rPr>
+          <w:rFonts w:ascii="Verdana" w:hAnsi="Verdana"/>
+          <w:bCs/>
+          <w:sz w:val="18"/>
+          <w:szCs w:val="18"/>
+          <w:lang w:eastAsia="es-PE"/>
+        </w:rPr>
+        <w:t>{</w:t>
+      </w:r>
+      <w:r>
+        <w:rPr>
+          <w:rFonts w:ascii="Verdana" w:hAnsi="Verdana"/>
+          <w:bCs/>
+          <w:sz w:val="18"/>
+          <w:szCs w:val="18"/>
+          <w:lang w:val="es-MX" w:eastAsia="es-PE"/>
+        </w:rPr>
+        <w:t>dniVendedor</w:t>
+      </w:r>
+      <w:r>
+        <w:rPr>
+          <w:rFonts w:ascii="Verdana" w:hAnsi="Verdana"/>
+          <w:bCs/>
+          <w:sz w:val="18"/>
+          <w:szCs w:val="18"/>
+          <w:lang w:eastAsia="es-PE"/>
+        </w:rPr>
+        <w:t>}</w:t>
+      </w:r>
+      <w:r>
+        <w:rPr>
+          <w:rFonts w:ascii="Verdana" w:eastAsia="Tahoma" w:hAnsi="Verdana" w:cs="Arial"/>
+          <w:sz w:val="18"/>
+          <w:szCs w:val="18"/>
+          <w:lang w:eastAsia="es-PE"/>
+        </w:rPr>
+        <w:t xml:space="preserve">, CON PODERES INSCRITOS EN LA </w:t>
+      </w:r>
       <w:r>
         <w:rPr>
           <w:rFonts w:ascii="Verdana" w:eastAsia="Tahoma" w:hAnsi="Verdana" w:cs="Arial"/>
@@ -310,9 +329,8 @@
           <w:szCs w:val="18"/>
           <w:lang w:eastAsia="es-PE"/>
         </w:rPr>
-        <w:t>N°</w:t>
-      </w:r>
-      <w:proofErr w:type="spellEnd"/>
+        <w:t>PARTIDA ELECTRÓNICA N°</w:t>
+      </w:r>
       <w:r>
         <w:rPr>
           <w:rFonts w:ascii="Verdana" w:hAnsi="Verdana"/>
@@ -323,7 +341,6 @@
         </w:rPr>
         <w:t>{</w:t>
       </w:r>
-      <w:proofErr w:type="spellStart"/>
       <w:r>
         <w:rPr>
           <w:rFonts w:ascii="Verdana" w:hAnsi="Verdana"/>
@@ -332,9 +349,8 @@
           <w:szCs w:val="18"/>
           <w:lang w:val="es-MX" w:eastAsia="es-PE"/>
         </w:rPr>
-        <w:t>dniVendedor</w:t>
-      </w:r>
-      <w:proofErr w:type="spellEnd"/>
+        <w:t>numeroPartidaPoderVendedor</w:t>
+      </w:r>
       <w:r>
         <w:rPr>
           <w:rFonts w:ascii="Verdana" w:hAnsi="Verdana"/>
@@ -352,7 +368,46 @@
           <w:szCs w:val="18"/>
           <w:lang w:eastAsia="es-PE"/>
         </w:rPr>
-        <w:t xml:space="preserve">, CON PODERES INSCRITOS EN LA </w:t>
+        <w:t xml:space="preserve"> DEL REGISTRO DE PERSONAS JURÍDICAS DE LIMA, AMBOS CON DOMICILIO PARA ESTOS EFECTOS EN</w:t>
+      </w:r>
+      <w:r>
+        <w:rPr>
+          <w:rFonts w:ascii="Verdana" w:hAnsi="Verdana"/>
+          <w:spacing w:val="-4"/>
+          <w:sz w:val="18"/>
+          <w:szCs w:val="18"/>
+          <w:lang w:eastAsia="es-PE"/>
+        </w:rPr>
+        <w:t>{</w:t>
+      </w:r>
+      <w:r>
+        <w:rPr>
+          <w:rFonts w:ascii="Verdana" w:hAnsi="Verdana"/>
+          <w:spacing w:val="-4"/>
+          <w:sz w:val="18"/>
+          <w:szCs w:val="18"/>
+          <w:lang w:val="es-MX" w:eastAsia="es-PE"/>
+        </w:rPr>
+        <w:t>direccionVendedor</w:t>
+      </w:r>
+      <w:r>
+        <w:rPr>
+          <w:rFonts w:ascii="Verdana" w:hAnsi="Verdana"/>
+          <w:spacing w:val="-4"/>
+          <w:sz w:val="18"/>
+          <w:szCs w:val="18"/>
+          <w:lang w:eastAsia="es-PE"/>
+        </w:rPr>
+        <w:t>}</w:t>
+      </w:r>
+      <w:r>
+        <w:rPr>
+          <w:rFonts w:ascii="Verdana" w:eastAsia="Tahoma" w:hAnsi="Verdana" w:cs="Arial"/>
+          <w:sz w:val="18"/>
+          <w:szCs w:val="18"/>
+          <w:lang w:eastAsia="es-PE"/>
+        </w:rPr>
+        <w:t xml:space="preserve">, DISTRITO </w:t>
       </w:r>
       <w:r>
         <w:rPr>
@@ -363,9 +418,17 @@
           <w:szCs w:val="18"/>
           <w:lang w:eastAsia="es-PE"/>
         </w:rPr>
-        <w:t xml:space="preserve">PARTIDA ELECTRÓNICA </w:t>
-      </w:r>
-      <w:proofErr w:type="spellStart"/>
+        <w:t>SANTIAGO DE SURCO</w:t>
+      </w:r>
+      <w:r>
+        <w:rPr>
+          <w:rFonts w:ascii="Verdana" w:eastAsia="Tahoma" w:hAnsi="Verdana" w:cs="Arial"/>
+          <w:sz w:val="18"/>
+          <w:szCs w:val="18"/>
+          <w:lang w:eastAsia="es-PE"/>
+        </w:rPr>
+        <w:t xml:space="preserve">, PROVINCIA Y DEPARTAMENTO DE </w:t>
+      </w:r>
       <w:r>
         <w:rPr>
           <w:rFonts w:ascii="Verdana" w:eastAsia="Tahoma" w:hAnsi="Verdana" w:cs="Arial"/>
@@ -375,35 +438,57 @@
           <w:szCs w:val="18"/>
           <w:lang w:eastAsia="es-PE"/>
         </w:rPr>
-        <w:t>N°</w:t>
-      </w:r>
-      <w:proofErr w:type="spellEnd"/>
+        <w:t>LIMA</w:t>
+      </w:r>
+      <w:r>
+        <w:rPr>
+          <w:rFonts w:ascii="Verdana" w:eastAsia="Tahoma" w:hAnsi="Verdana" w:cs="Arial"/>
+          <w:sz w:val="18"/>
+          <w:szCs w:val="18"/>
+          <w:lang w:eastAsia="es-PE"/>
+        </w:rPr>
+        <w:t>, EN ADELANTE SE LE DENOMINARÁ “</w:t>
+      </w:r>
+      <w:r>
+        <w:rPr>
+          <w:rFonts w:ascii="Verdana" w:eastAsia="Tahoma" w:hAnsi="Verdana" w:cs="Arial"/>
+          <w:b/>
+          <w:sz w:val="18"/>
+          <w:szCs w:val="18"/>
+          <w:lang w:eastAsia="es-PE"/>
+        </w:rPr>
+        <w:t>EL VENDEDOR</w:t>
+      </w:r>
+      <w:r>
+        <w:rPr>
+          <w:rFonts w:ascii="Verdana" w:eastAsia="Tahoma" w:hAnsi="Verdana" w:cs="Arial"/>
+          <w:sz w:val="18"/>
+          <w:szCs w:val="18"/>
+          <w:lang w:eastAsia="es-PE"/>
+        </w:rPr>
+        <w:t xml:space="preserve">”; Y DE LA OTRA PARTE EL CLIENTE COMPRADOR, </w:t>
+      </w:r>
       <w:r>
         <w:rPr>
           <w:rFonts w:ascii="Verdana" w:hAnsi="Verdana"/>
-          <w:bCs/>
           <w:sz w:val="18"/>
           <w:szCs w:val="18"/>
           <w:lang w:eastAsia="es-PE"/>
         </w:rPr>
         <w:t>{</w:t>
       </w:r>
-      <w:proofErr w:type="spellStart"/>
       <w:r>
         <w:rPr>
           <w:rFonts w:ascii="Verdana" w:hAnsi="Verdana"/>
-          <w:bCs/>
           <w:sz w:val="18"/>
           <w:szCs w:val="18"/>
           <w:lang w:val="es-MX" w:eastAsia="es-PE"/>
         </w:rPr>
-        <w:t>numeroPartidaPoderVendedor</w:t>
-      </w:r>
-      <w:proofErr w:type="spellEnd"/>
+        <w:t>nombresApellidos</w:t>
+      </w:r>
       <w:r>
         <w:rPr>
           <w:rFonts w:ascii="Verdana" w:hAnsi="Verdana"/>
-          <w:bCs/>
           <w:sz w:val="18"/>
           <w:szCs w:val="18"/>
           <w:lang w:eastAsia="es-PE"/>
@@ -417,48 +502,34 @@
           <w:szCs w:val="18"/>
           <w:lang w:eastAsia="es-PE"/>
         </w:rPr>
-        <w:t xml:space="preserve"> DEL REGISTRO DE PERSONAS JURÍDICAS DE LIMA, AMBOS CON DOMICILIO PARA ESTOS EFECTOS EN</w:t>
+        <w:t xml:space="preserve">, IDENTIFICADO CON </w:t>
       </w:r>
       <w:r>
         <w:rPr>
           <w:rFonts w:ascii="Verdana" w:hAnsi="Verdana"/>
-          <w:spacing w:val="-4"/>
           <w:sz w:val="18"/>
           <w:szCs w:val="18"/>
           <w:lang w:eastAsia="es-PE"/>
         </w:rPr>
         <w:t>{</w:t>
       </w:r>
-      <w:proofErr w:type="spellStart"/>
       <w:r>
         <w:rPr>
           <w:rFonts w:ascii="Verdana" w:hAnsi="Verdana"/>
-          <w:spacing w:val="-4"/>
           <w:sz w:val="18"/>
           <w:szCs w:val="18"/>
           <w:lang w:val="es-MX" w:eastAsia="es-PE"/>
         </w:rPr>
-        <w:t>direccionVendedor</w:t>
-      </w:r>
-      <w:proofErr w:type="spellEnd"/>
+        <w:t>documentoIdentificacion</w:t>
+      </w:r>
       <w:r>
         <w:rPr>
           <w:rFonts w:ascii="Verdana" w:hAnsi="Verdana"/>
-          <w:spacing w:val="-4"/>
           <w:sz w:val="18"/>
           <w:szCs w:val="18"/>
           <w:lang w:eastAsia="es-PE"/>
         </w:rPr>
         <w:t>}</w:t>
-      </w:r>
-      <w:r>
-        <w:rPr>
-          <w:rFonts w:ascii="Verdana" w:eastAsia="Tahoma" w:hAnsi="Verdana" w:cs="Arial"/>
-          <w:sz w:val="18"/>
-          <w:szCs w:val="18"/>
-          <w:lang w:eastAsia="es-PE"/>
-        </w:rPr>
-        <w:t xml:space="preserve">, DISTRITO </w:t>
       </w:r>
       <w:r>
         <w:rPr>
@@ -469,55 +540,7 @@
           <w:szCs w:val="18"/>
           <w:lang w:eastAsia="es-PE"/>
         </w:rPr>
-        <w:t>SANTIAGO DE SURCO</w:t>
-      </w:r>
-      <w:r>
-        <w:rPr>
-          <w:rFonts w:ascii="Verdana" w:eastAsia="Tahoma" w:hAnsi="Verdana" w:cs="Arial"/>
-          <w:sz w:val="18"/>
-          <w:szCs w:val="18"/>
-          <w:lang w:eastAsia="es-PE"/>
-        </w:rPr>
-        <w:t xml:space="preserve">, PROVINCIA Y DEPARTAMENTO DE </w:t>
-      </w:r>
-      <w:r>
-        <w:rPr>
-          <w:rFonts w:ascii="Verdana" w:eastAsia="Tahoma" w:hAnsi="Verdana" w:cs="Arial"/>
-          <w:b/>
-          <w:bCs/>
-          <w:sz w:val="18"/>
-          <w:szCs w:val="18"/>
-          <w:lang w:eastAsia="es-PE"/>
-        </w:rPr>
-        <w:t>LIMA</w:t>
-      </w:r>
-      <w:r>
-        <w:rPr>
-          <w:rFonts w:ascii="Verdana" w:eastAsia="Tahoma" w:hAnsi="Verdana" w:cs="Arial"/>
-          <w:sz w:val="18"/>
-          <w:szCs w:val="18"/>
-          <w:lang w:eastAsia="es-PE"/>
-        </w:rPr>
-        <w:t>, EN ADELANTE SE LE DENOMINARÁ “</w:t>
-      </w:r>
-      <w:r>
-        <w:rPr>
-          <w:rFonts w:ascii="Verdana" w:eastAsia="Tahoma" w:hAnsi="Verdana" w:cs="Arial"/>
-          <w:b/>
-          <w:sz w:val="18"/>
-          <w:szCs w:val="18"/>
-          <w:lang w:eastAsia="es-PE"/>
-        </w:rPr>
-        <w:t>EL VENDEDOR</w:t>
-      </w:r>
-      <w:r>
-        <w:rPr>
-          <w:rFonts w:ascii="Verdana" w:eastAsia="Tahoma" w:hAnsi="Verdana" w:cs="Arial"/>
-          <w:sz w:val="18"/>
-          <w:szCs w:val="18"/>
-          <w:lang w:eastAsia="es-PE"/>
-        </w:rPr>
-        <w:t xml:space="preserve">”; Y DE LA OTRA PARTE EL CLIENTE COMPRADOR, </w:t>
+        <w:t xml:space="preserve"> N°</w:t>
       </w:r>
       <w:r>
         <w:rPr>
@@ -528,7 +551,6 @@
         </w:rPr>
         <w:t>{</w:t>
       </w:r>
-      <w:proofErr w:type="spellStart"/>
       <w:r>
         <w:rPr>
           <w:rFonts w:ascii="Verdana" w:hAnsi="Verdana"/>
@@ -536,9 +558,8 @@
           <w:szCs w:val="18"/>
           <w:lang w:val="es-MX" w:eastAsia="es-PE"/>
         </w:rPr>
-        <w:t>nombresApellidos</w:t>
-      </w:r>
-      <w:proofErr w:type="spellEnd"/>
+        <w:t>numeroIdentificacion</w:t>
+      </w:r>
       <w:r>
         <w:rPr>
           <w:rFonts w:ascii="Verdana" w:hAnsi="Verdana"/>
@@ -555,7 +576,7 @@
           <w:szCs w:val="18"/>
           <w:lang w:eastAsia="es-PE"/>
         </w:rPr>
-        <w:t xml:space="preserve">, IDENTIFICADO CON </w:t>
+        <w:t xml:space="preserve">, DE NACIONALIDAD </w:t>
       </w:r>
       <w:r>
         <w:rPr>
@@ -566,7 +587,6 @@
         </w:rPr>
         <w:t>{</w:t>
       </w:r>
-      <w:proofErr w:type="spellStart"/>
       <w:r>
         <w:rPr>
           <w:rFonts w:ascii="Verdana" w:hAnsi="Verdana"/>
@@ -574,9 +594,8 @@
           <w:szCs w:val="18"/>
           <w:lang w:val="es-MX" w:eastAsia="es-PE"/>
         </w:rPr>
-        <w:t>documentoIdentificacion</w:t>
-      </w:r>
-      <w:proofErr w:type="spellEnd"/>
+        <w:t>nacionalidad</w:t>
+      </w:r>
       <w:r>
         <w:rPr>
           <w:rFonts w:ascii="Verdana" w:hAnsi="Verdana"/>
@@ -589,27 +608,12 @@
       <w:r>
         <w:rPr>
           <w:rFonts w:ascii="Verdana" w:eastAsia="Tahoma" w:hAnsi="Verdana" w:cs="Arial"/>
-          <w:b/>
-          <w:bCs/>
-          <w:sz w:val="18"/>
-          <w:szCs w:val="18"/>
-          <w:lang w:eastAsia="es-PE"/>
-        </w:rPr>
-        <w:t xml:space="preserve"> </w:t>
-      </w:r>
-      <w:proofErr w:type="spellStart"/>
-      <w:r>
-        <w:rPr>
-          <w:rFonts w:ascii="Verdana" w:eastAsia="Tahoma" w:hAnsi="Verdana" w:cs="Arial"/>
-          <w:b/>
-          <w:bCs/>
-          <w:sz w:val="18"/>
-          <w:szCs w:val="18"/>
-          <w:lang w:eastAsia="es-PE"/>
-        </w:rPr>
-        <w:t>N°</w:t>
-      </w:r>
-      <w:proofErr w:type="spellEnd"/>
+          <w:sz w:val="18"/>
+          <w:szCs w:val="18"/>
+          <w:lang w:eastAsia="es-PE"/>
+        </w:rPr>
+        <w:t xml:space="preserve">, ESTADO CIVIL </w:t>
+      </w:r>
       <w:r>
         <w:rPr>
           <w:rFonts w:ascii="Verdana" w:hAnsi="Verdana"/>
@@ -619,7 +623,6 @@
         </w:rPr>
         <w:t>{</w:t>
       </w:r>
-      <w:proofErr w:type="spellStart"/>
       <w:r>
         <w:rPr>
           <w:rFonts w:ascii="Verdana" w:hAnsi="Verdana"/>
@@ -627,9 +630,8 @@
           <w:szCs w:val="18"/>
           <w:lang w:val="es-MX" w:eastAsia="es-PE"/>
         </w:rPr>
-        <w:t>numeroIdentificacion</w:t>
-      </w:r>
-      <w:proofErr w:type="spellEnd"/>
+        <w:t>estadoCivil</w:t>
+      </w:r>
       <w:r>
         <w:rPr>
           <w:rFonts w:ascii="Verdana" w:hAnsi="Verdana"/>
@@ -646,7 +648,7 @@
           <w:szCs w:val="18"/>
           <w:lang w:eastAsia="es-PE"/>
         </w:rPr>
-        <w:t xml:space="preserve">, DE NACIONALIDAD </w:t>
+        <w:t xml:space="preserve">, CON DOMICILIO EN </w:t>
       </w:r>
       <w:r>
         <w:rPr>
@@ -664,84 +666,8 @@
           <w:szCs w:val="18"/>
           <w:lang w:val="es-MX" w:eastAsia="es-PE"/>
         </w:rPr>
-        <w:t>nacionalidad</w:t>
-      </w:r>
-      <w:r>
-        <w:rPr>
-          <w:rFonts w:ascii="Verdana" w:hAnsi="Verdana"/>
-          <w:sz w:val="18"/>
-          <w:szCs w:val="18"/>
-          <w:lang w:eastAsia="es-PE"/>
-        </w:rPr>
-        <w:t>}</w:t>
-      </w:r>
-      <w:r>
-        <w:rPr>
-          <w:rFonts w:ascii="Verdana" w:eastAsia="Tahoma" w:hAnsi="Verdana" w:cs="Arial"/>
-          <w:sz w:val="18"/>
-          <w:szCs w:val="18"/>
-          <w:lang w:eastAsia="es-PE"/>
-        </w:rPr>
-        <w:t xml:space="preserve">, ESTADO CIVIL </w:t>
-      </w:r>
-      <w:r>
-        <w:rPr>
-          <w:rFonts w:ascii="Verdana" w:hAnsi="Verdana"/>
-          <w:sz w:val="18"/>
-          <w:szCs w:val="18"/>
-          <w:lang w:eastAsia="es-PE"/>
-        </w:rPr>
-        <w:t>{</w:t>
-      </w:r>
-      <w:proofErr w:type="spellStart"/>
-      <w:r>
-        <w:rPr>
-          <w:rFonts w:ascii="Verdana" w:hAnsi="Verdana"/>
-          <w:sz w:val="18"/>
-          <w:szCs w:val="18"/>
-          <w:lang w:val="es-MX" w:eastAsia="es-PE"/>
-        </w:rPr>
-        <w:t>estadoCivil</w:t>
-      </w:r>
-      <w:proofErr w:type="spellEnd"/>
-      <w:r>
-        <w:rPr>
-          <w:rFonts w:ascii="Verdana" w:hAnsi="Verdana"/>
-          <w:sz w:val="18"/>
-          <w:szCs w:val="18"/>
-          <w:lang w:eastAsia="es-PE"/>
-        </w:rPr>
-        <w:t>}</w:t>
-      </w:r>
-      <w:r>
-        <w:rPr>
-          <w:rFonts w:ascii="Verdana" w:eastAsia="Tahoma" w:hAnsi="Verdana" w:cs="Arial"/>
-          <w:sz w:val="18"/>
-          <w:szCs w:val="18"/>
-          <w:lang w:eastAsia="es-PE"/>
-        </w:rPr>
-        <w:t xml:space="preserve">, CON DOMICILIO EN </w:t>
-      </w:r>
-      <w:r>
-        <w:rPr>
-          <w:rFonts w:ascii="Verdana" w:hAnsi="Verdana"/>
-          <w:sz w:val="18"/>
-          <w:szCs w:val="18"/>
-          <w:lang w:eastAsia="es-PE"/>
-        </w:rPr>
-        <w:t>{</w:t>
-      </w:r>
-      <w:proofErr w:type="spellStart"/>
-      <w:r>
-        <w:rPr>
-          <w:rFonts w:ascii="Verdana" w:hAnsi="Verdana"/>
-          <w:sz w:val="18"/>
-          <w:szCs w:val="18"/>
-          <w:lang w:val="es-MX" w:eastAsia="es-PE"/>
-        </w:rPr>
         <w:t>direccion</w:t>
       </w:r>
-      <w:proofErr w:type="spellEnd"/>
       <w:r>
         <w:rPr>
           <w:rFonts w:ascii="Verdana" w:hAnsi="Verdana"/>
@@ -1874,29 +1800,7 @@
           <w:szCs w:val="18"/>
           <w:lang w:eastAsia="es-PE"/>
         </w:rPr>
-        <w:t xml:space="preserve">, DE MANERA GRATUITA Y PREVIA A LA FIRMA DEL PRESENTE CONTRATO, LA INFORMACIÓN NECESARIA PARA TOMAR SU DECISIÓN DE COMPRA Y FIRMA </w:t>
-      </w:r>
-      <w:proofErr w:type="gramStart"/>
-      <w:r>
-        <w:rPr>
-          <w:rFonts w:ascii="Verdana" w:eastAsia="Tahoma" w:hAnsi="Verdana" w:cs="Arial"/>
-          <w:color w:val="000000"/>
-          <w:sz w:val="18"/>
-          <w:szCs w:val="18"/>
-          <w:lang w:eastAsia="es-PE"/>
-        </w:rPr>
-        <w:t>DEL MISMO</w:t>
-      </w:r>
-      <w:proofErr w:type="gramEnd"/>
-      <w:r>
-        <w:rPr>
-          <w:rFonts w:ascii="Verdana" w:eastAsia="Tahoma" w:hAnsi="Verdana" w:cs="Arial"/>
-          <w:color w:val="000000"/>
-          <w:sz w:val="18"/>
-          <w:szCs w:val="18"/>
-          <w:lang w:eastAsia="es-PE"/>
-        </w:rPr>
-        <w:t xml:space="preserve">, POR LO QUE DECLARA TENER CONOCIMIENTO DE LA SITUACIÓN JURÍDICA Y DE LAS CARACTERÍSTICAS DEL INMUEBLE, ASÍ COMO DE </w:t>
+        <w:t xml:space="preserve">, DE MANERA GRATUITA Y PREVIA A LA FIRMA DEL PRESENTE CONTRATO, LA INFORMACIÓN NECESARIA PARA TOMAR SU DECISIÓN DE COMPRA Y FIRMA DEL MISMO, POR LO QUE DECLARA TENER CONOCIMIENTO DE LA SITUACIÓN JURÍDICA Y DE LAS CARACTERÍSTICAS DEL INMUEBLE, ASÍ COMO DE </w:t>
       </w:r>
       <w:r>
         <w:rPr>
@@ -2105,7 +2009,6 @@
         </w:rPr>
         <w:t>{</w:t>
       </w:r>
-      <w:proofErr w:type="spellStart"/>
       <w:r>
         <w:rPr>
           <w:rFonts w:ascii="Verdana" w:hAnsi="Verdana"/>
@@ -2114,7 +2017,6 @@
         </w:rPr>
         <w:t>alicuota</w:t>
       </w:r>
-      <w:proofErr w:type="spellEnd"/>
       <w:r>
         <w:rPr>
           <w:rFonts w:ascii="Verdana" w:hAnsi="Verdana"/>
@@ -2155,7 +2057,6 @@
         </w:rPr>
         <w:t>{</w:t>
       </w:r>
-      <w:proofErr w:type="spellStart"/>
       <w:r>
         <w:rPr>
           <w:rFonts w:ascii="Verdana" w:hAnsi="Verdana"/>
@@ -2163,17 +2064,7 @@
           <w:sz w:val="18"/>
           <w:lang w:val="es-MX" w:eastAsia="es-PE"/>
         </w:rPr>
-        <w:t>alicuotaLetras</w:t>
-      </w:r>
-      <w:proofErr w:type="spellEnd"/>
-      <w:r>
-        <w:rPr>
-          <w:rFonts w:ascii="Verdana" w:hAnsi="Verdana"/>
-          <w:bCs/>
-          <w:sz w:val="18"/>
-          <w:lang w:val="es-MX" w:eastAsia="es-PE"/>
-        </w:rPr>
-        <w:t>}</w:t>
+        <w:t>alicuotaLetras}</w:t>
       </w:r>
       <w:r>
         <w:rPr>
@@ -2361,7 +2252,6 @@
         </w:rPr>
         <w:t>{</w:t>
       </w:r>
-      <w:proofErr w:type="spellStart"/>
       <w:r>
         <w:rPr>
           <w:rFonts w:ascii="Verdana" w:hAnsi="Verdana"/>
@@ -2370,7 +2260,6 @@
         </w:rPr>
         <w:t>costoLote</w:t>
       </w:r>
-      <w:proofErr w:type="spellEnd"/>
       <w:r>
         <w:rPr>
           <w:rFonts w:ascii="Verdana" w:hAnsi="Verdana"/>
@@ -2407,29 +2296,7 @@
           <w:szCs w:val="18"/>
           <w:lang w:eastAsia="es-PE"/>
         </w:rPr>
-        <w:t>{</w:t>
-      </w:r>
-      <w:proofErr w:type="spellStart"/>
-      <w:r>
-        <w:rPr>
-          <w:rFonts w:ascii="Verdana" w:eastAsia="Verdana" w:hAnsi="Verdana" w:cs="Verdana"/>
-          <w:color w:val="000000"/>
-          <w:sz w:val="18"/>
-          <w:szCs w:val="18"/>
-          <w:lang w:eastAsia="es-PE"/>
-        </w:rPr>
-        <w:t>montoLetras</w:t>
-      </w:r>
-      <w:proofErr w:type="spellEnd"/>
-      <w:r>
-        <w:rPr>
-          <w:rFonts w:ascii="Verdana" w:eastAsia="Verdana" w:hAnsi="Verdana" w:cs="Verdana"/>
-          <w:color w:val="000000"/>
-          <w:sz w:val="18"/>
-          <w:szCs w:val="18"/>
-          <w:lang w:eastAsia="es-PE"/>
-        </w:rPr>
-        <w:t>}</w:t>
+        <w:t>{montoLetras}</w:t>
       </w:r>
       <w:r>
         <w:rPr>
@@ -3932,29 +3799,7 @@
           <w:szCs w:val="18"/>
           <w:lang w:eastAsia="es-PE"/>
         </w:rPr>
-        <w:t xml:space="preserve">ASIMISMO, LAS PARTES DEJAN EXPRESA CONSTANCIA QUE A LA SUSCRIPCIÓN DEL PRESENTE CONTRATO DE COMPRAVENTA DE ACCIONES Y DERECHOS DE BIEN INMUEBLE SE ENTENDERÁ QUE EL PRECIO DE </w:t>
-      </w:r>
-      <w:proofErr w:type="gramStart"/>
-      <w:r>
-        <w:rPr>
-          <w:rFonts w:ascii="Verdana" w:eastAsia="Tahoma" w:hAnsi="Verdana" w:cs="Arial"/>
-          <w:color w:val="000000"/>
-          <w:sz w:val="18"/>
-          <w:szCs w:val="18"/>
-          <w:lang w:eastAsia="es-PE"/>
-        </w:rPr>
-        <w:t>COMPRA VENTA</w:t>
-      </w:r>
-      <w:proofErr w:type="gramEnd"/>
-      <w:r>
-        <w:rPr>
-          <w:rFonts w:ascii="Verdana" w:eastAsia="Tahoma" w:hAnsi="Verdana" w:cs="Arial"/>
-          <w:color w:val="000000"/>
-          <w:sz w:val="18"/>
-          <w:szCs w:val="18"/>
-          <w:lang w:eastAsia="es-PE"/>
-        </w:rPr>
-        <w:t xml:space="preserve"> SE ENCUENTRA ÍNTEGRAMENTE PAGADO.</w:t>
+        <w:t>ASIMISMO, LAS PARTES DEJAN EXPRESA CONSTANCIA QUE A LA SUSCRIPCIÓN DEL PRESENTE CONTRATO DE COMPRAVENTA DE ACCIONES Y DERECHOS DE BIEN INMUEBLE SE ENTENDERÁ QUE EL PRECIO DE COMPRA VENTA SE ENCUENTRA ÍNTEGRAMENTE PAGADO.</w:t>
       </w:r>
     </w:p>
     <w:p>
@@ -4445,29 +4290,7 @@
           <w:szCs w:val="18"/>
           <w:lang w:eastAsia="es-PE"/>
         </w:rPr>
-        <w:t xml:space="preserve">CLÁUSULA NOVENA. -  GASTOS E IMPUESTOS DE LA </w:t>
-      </w:r>
-      <w:proofErr w:type="gramStart"/>
-      <w:r>
-        <w:rPr>
-          <w:rFonts w:ascii="Verdana" w:eastAsia="Tahoma" w:hAnsi="Verdana" w:cs="Arial"/>
-          <w:b/>
-          <w:sz w:val="18"/>
-          <w:szCs w:val="18"/>
-          <w:lang w:eastAsia="es-PE"/>
-        </w:rPr>
-        <w:t>COMPRA VENTA</w:t>
-      </w:r>
-      <w:proofErr w:type="gramEnd"/>
-      <w:r>
-        <w:rPr>
-          <w:rFonts w:ascii="Verdana" w:eastAsia="Tahoma" w:hAnsi="Verdana" w:cs="Arial"/>
-          <w:b/>
-          <w:sz w:val="18"/>
-          <w:szCs w:val="18"/>
-          <w:lang w:eastAsia="es-PE"/>
-        </w:rPr>
-        <w:t xml:space="preserve"> DE ACCIONES Y DERECHOS.</w:t>
+        <w:t>CLÁUSULA NOVENA. -  GASTOS E IMPUESTOS DE LA COMPRA VENTA DE ACCIONES Y DERECHOS.</w:t>
       </w:r>
     </w:p>
     <w:p>
@@ -4760,29 +4583,7 @@
           <w:szCs w:val="18"/>
           <w:lang w:eastAsia="es-PE"/>
         </w:rPr>
-        <w:t xml:space="preserve">LAS PARTES ACUERDAN QUE CUALQUIER TRIBUTO SEA IMPUESTO, CONTRIBUCIÓN, TASA O ARBITRIO AL QUE RESULTE AFECTO EL LOTE, QUE FUESE CREADO CON FECHA POSTERIOR A LA FIRMA DEL PRESENTE CONTRATO, SERÁ DE RESPONSABILIDAD DE QUIEN DISPONGA LA AUTORIDAD Y EN LAS CONDICIONES QUE CORRESPONDA </w:t>
-      </w:r>
-      <w:proofErr w:type="gramStart"/>
-      <w:r>
-        <w:rPr>
-          <w:rFonts w:ascii="Verdana" w:eastAsia="Tahoma" w:hAnsi="Verdana" w:cs="Arial"/>
-          <w:color w:val="000000"/>
-          <w:sz w:val="18"/>
-          <w:szCs w:val="18"/>
-          <w:lang w:eastAsia="es-PE"/>
-        </w:rPr>
-        <w:t>DE ACUERDO A</w:t>
-      </w:r>
-      <w:proofErr w:type="gramEnd"/>
-      <w:r>
-        <w:rPr>
-          <w:rFonts w:ascii="Verdana" w:eastAsia="Tahoma" w:hAnsi="Verdana" w:cs="Arial"/>
-          <w:color w:val="000000"/>
-          <w:sz w:val="18"/>
-          <w:szCs w:val="18"/>
-          <w:lang w:eastAsia="es-PE"/>
-        </w:rPr>
-        <w:t xml:space="preserve"> LA LEY.</w:t>
+        <w:t>LAS PARTES ACUERDAN QUE CUALQUIER TRIBUTO SEA IMPUESTO, CONTRIBUCIÓN, TASA O ARBITRIO AL QUE RESULTE AFECTO EL LOTE, QUE FUESE CREADO CON FECHA POSTERIOR A LA FIRMA DEL PRESENTE CONTRATO, SERÁ DE RESPONSABILIDAD DE QUIEN DISPONGA LA AUTORIDAD Y EN LAS CONDICIONES QUE CORRESPONDA DE ACUERDO A LA LEY.</w:t>
       </w:r>
     </w:p>
     <w:p>
@@ -4930,33 +4731,7 @@
           <w:szCs w:val="18"/>
           <w:lang w:eastAsia="es-PE"/>
         </w:rPr>
-        <w:t xml:space="preserve">D. LEG. </w:t>
-      </w:r>
-      <w:proofErr w:type="spellStart"/>
-      <w:r>
-        <w:rPr>
-          <w:rFonts w:ascii="Verdana" w:eastAsia="Tahoma" w:hAnsi="Verdana" w:cs="Arial"/>
-          <w:b/>
-          <w:bCs/>
-          <w:color w:val="000000"/>
-          <w:sz w:val="18"/>
-          <w:szCs w:val="18"/>
-          <w:lang w:eastAsia="es-PE"/>
-        </w:rPr>
-        <w:t>N°</w:t>
-      </w:r>
-      <w:proofErr w:type="spellEnd"/>
-      <w:r>
-        <w:rPr>
-          <w:rFonts w:ascii="Verdana" w:eastAsia="Tahoma" w:hAnsi="Verdana" w:cs="Arial"/>
-          <w:b/>
-          <w:bCs/>
-          <w:color w:val="000000"/>
-          <w:sz w:val="18"/>
-          <w:szCs w:val="18"/>
-          <w:lang w:eastAsia="es-PE"/>
-        </w:rPr>
-        <w:t xml:space="preserve"> 1106</w:t>
+        <w:t>D. LEG. N° 1106</w:t>
       </w:r>
       <w:r>
         <w:rPr>
@@ -6819,23 +6594,7 @@
           <w:spacing w:val="-2"/>
           <w:lang w:val="es-MX" w:eastAsia="es-PE"/>
         </w:rPr>
-        <w:t>{</w:t>
-      </w:r>
-      <w:proofErr w:type="spellStart"/>
-      <w:r>
-        <w:rPr>
-          <w:spacing w:val="-2"/>
-          <w:lang w:val="es-MX" w:eastAsia="es-PE"/>
-        </w:rPr>
-        <w:t>fechaFormatoLegal</w:t>
-      </w:r>
-      <w:proofErr w:type="spellEnd"/>
-      <w:r>
-        <w:rPr>
-          <w:spacing w:val="-2"/>
-          <w:lang w:val="es-MX" w:eastAsia="es-PE"/>
-        </w:rPr>
-        <w:t>}</w:t>
+        <w:t>{fechaFormatoLegal}</w:t>
       </w:r>
       <w:r>
         <w:rPr>
@@ -7507,9 +7266,8 @@
           <w:szCs w:val="18"/>
           <w:lang w:eastAsia="es-PE"/>
         </w:rPr>
-        <w:t>{</w:t>
-      </w:r>
-      <w:proofErr w:type="spellStart"/>
+        <w:t>{idLote}</w:t>
+      </w:r>
       <w:r>
         <w:rPr>
           <w:rFonts w:ascii="Verdana" w:hAnsi="Verdana"/>
@@ -7518,9 +7276,8 @@
           <w:szCs w:val="18"/>
           <w:lang w:eastAsia="es-PE"/>
         </w:rPr>
-        <w:t>idLote</w:t>
-      </w:r>
-      <w:proofErr w:type="spellEnd"/>
+        <w:t>-</w:t>
+      </w:r>
       <w:r>
         <w:rPr>
           <w:rFonts w:ascii="Verdana" w:hAnsi="Verdana"/>
@@ -7529,7 +7286,7 @@
           <w:szCs w:val="18"/>
           <w:lang w:eastAsia="es-PE"/>
         </w:rPr>
-        <w:t>}</w:t>
+        <w:t>{idCliente}</w:t>
       </w:r>
       <w:r>
         <w:rPr>
@@ -7549,9 +7306,8 @@
           <w:szCs w:val="18"/>
           <w:lang w:eastAsia="es-PE"/>
         </w:rPr>
-        <w:t>{</w:t>
-      </w:r>
-      <w:proofErr w:type="spellStart"/>
+        <w:t>{contrato}</w:t>
+      </w:r>
       <w:r>
         <w:rPr>
           <w:rFonts w:ascii="Verdana" w:hAnsi="Verdana"/>
@@ -7560,9 +7316,8 @@
           <w:szCs w:val="18"/>
           <w:lang w:eastAsia="es-PE"/>
         </w:rPr>
-        <w:t>idCliente</w:t>
-      </w:r>
-      <w:proofErr w:type="spellEnd"/>
+        <w:t xml:space="preserve"> </w:t>
+      </w:r>
       <w:r>
         <w:rPr>
           <w:rFonts w:ascii="Verdana" w:hAnsi="Verdana"/>
@@ -7571,69 +7326,7 @@
           <w:szCs w:val="18"/>
           <w:lang w:eastAsia="es-PE"/>
         </w:rPr>
-        <w:t>}</w:t>
-      </w:r>
-      <w:r>
-        <w:rPr>
-          <w:rFonts w:ascii="Verdana" w:hAnsi="Verdana"/>
-          <w:b/>
-          <w:sz w:val="18"/>
-          <w:szCs w:val="18"/>
-          <w:lang w:eastAsia="es-PE"/>
-        </w:rPr>
-        <w:t>-</w:t>
-      </w:r>
-      <w:r>
-        <w:rPr>
-          <w:rFonts w:ascii="Verdana" w:hAnsi="Verdana"/>
-          <w:b/>
-          <w:sz w:val="18"/>
-          <w:szCs w:val="18"/>
-          <w:lang w:eastAsia="es-PE"/>
-        </w:rPr>
-        <w:t>{contrato}</w:t>
-      </w:r>
-      <w:r>
-        <w:rPr>
-          <w:rFonts w:ascii="Verdana" w:hAnsi="Verdana"/>
-          <w:b/>
-          <w:sz w:val="18"/>
-          <w:szCs w:val="18"/>
-          <w:lang w:eastAsia="es-PE"/>
-        </w:rPr>
-        <w:t xml:space="preserve"> </w:t>
-      </w:r>
-      <w:r>
-        <w:rPr>
-          <w:rFonts w:ascii="Verdana" w:hAnsi="Verdana"/>
-          <w:b/>
-          <w:sz w:val="18"/>
-          <w:szCs w:val="18"/>
-          <w:lang w:eastAsia="es-PE"/>
-        </w:rPr>
-        <w:t>–{</w:t>
-      </w:r>
-      <w:proofErr w:type="spellStart"/>
-      <w:r>
-        <w:rPr>
-          <w:rFonts w:ascii="Verdana" w:hAnsi="Verdana"/>
-          <w:b/>
-          <w:sz w:val="18"/>
-          <w:szCs w:val="18"/>
-          <w:lang w:eastAsia="es-PE"/>
-        </w:rPr>
-        <w:t>tipoProyecto</w:t>
-      </w:r>
-      <w:proofErr w:type="spellEnd"/>
-      <w:r>
-        <w:rPr>
-          <w:rFonts w:ascii="Verdana" w:hAnsi="Verdana"/>
-          <w:b/>
-          <w:sz w:val="18"/>
-          <w:szCs w:val="18"/>
-          <w:lang w:eastAsia="es-PE"/>
-        </w:rPr>
-        <w:t>}</w:t>
+        <w:t>–{tipoProyecto}</w:t>
       </w:r>
       <w:r>
         <w:rPr>
@@ -7823,7 +7516,6 @@
               </w:rPr>
               <w:t>{</w:t>
             </w:r>
-            <w:proofErr w:type="spellStart"/>
             <w:r>
               <w:rPr>
                 <w:spacing w:val="-2"/>
@@ -7833,7 +7525,6 @@
               </w:rPr>
               <w:t>empresaVende</w:t>
             </w:r>
-            <w:proofErr w:type="spellEnd"/>
             <w:r>
               <w:rPr>
                 <w:spacing w:val="-2"/>
@@ -7949,7 +7640,6 @@
               </w:rPr>
               <w:t>{</w:t>
             </w:r>
-            <w:proofErr w:type="spellStart"/>
             <w:r>
               <w:rPr>
                 <w:sz w:val="18"/>
@@ -7958,7 +7648,6 @@
               </w:rPr>
               <w:t>direccionVendedor</w:t>
             </w:r>
-            <w:proofErr w:type="spellEnd"/>
             <w:r>
               <w:rPr>
                 <w:sz w:val="18"/>
@@ -8081,25 +7770,7 @@
                 <w:szCs w:val="18"/>
                 <w:lang w:val="es-MX" w:eastAsia="es-PE"/>
               </w:rPr>
-              <w:t>{</w:t>
-            </w:r>
-            <w:proofErr w:type="spellStart"/>
-            <w:r>
-              <w:rPr>
-                <w:sz w:val="18"/>
-                <w:szCs w:val="18"/>
-                <w:lang w:val="es-MX" w:eastAsia="es-PE"/>
-              </w:rPr>
-              <w:t>rucVendedor</w:t>
-            </w:r>
-            <w:proofErr w:type="spellEnd"/>
-            <w:r>
-              <w:rPr>
-                <w:sz w:val="18"/>
-                <w:szCs w:val="18"/>
-                <w:lang w:val="es-MX" w:eastAsia="es-PE"/>
-              </w:rPr>
-              <w:t>}</w:t>
+              <w:t>{rucVendedor}</w:t>
             </w:r>
           </w:p>
         </w:tc>
@@ -8251,7 +7922,6 @@
               </w:rPr>
               <w:t>{</w:t>
             </w:r>
-            <w:proofErr w:type="spellStart"/>
             <w:r>
               <w:rPr>
                 <w:spacing w:val="-2"/>
@@ -8261,7 +7931,6 @@
               </w:rPr>
               <w:t>representanteLegal</w:t>
             </w:r>
-            <w:proofErr w:type="spellEnd"/>
             <w:r>
               <w:rPr>
                 <w:spacing w:val="-2"/>
@@ -8377,7 +8046,6 @@
               </w:rPr>
               <w:t>{</w:t>
             </w:r>
-            <w:proofErr w:type="spellStart"/>
             <w:r>
               <w:rPr>
                 <w:sz w:val="18"/>
@@ -8386,7 +8054,6 @@
               </w:rPr>
               <w:t>direccionVendedor</w:t>
             </w:r>
-            <w:proofErr w:type="spellEnd"/>
             <w:r>
               <w:rPr>
                 <w:sz w:val="18"/>
@@ -8442,29 +8109,7 @@
                 <w:szCs w:val="18"/>
                 <w:lang w:eastAsia="es-PE"/>
               </w:rPr>
-              <w:t xml:space="preserve">Tipo y </w:t>
-            </w:r>
-            <w:proofErr w:type="spellStart"/>
-            <w:r>
-              <w:rPr>
-                <w:rFonts w:ascii="Verdana" w:eastAsia="Verdana" w:hAnsi="Verdana" w:cs="Verdana"/>
-                <w:color w:val="000000"/>
-                <w:sz w:val="18"/>
-                <w:szCs w:val="18"/>
-                <w:lang w:eastAsia="es-PE"/>
-              </w:rPr>
-              <w:t>N°</w:t>
-            </w:r>
-            <w:proofErr w:type="spellEnd"/>
-            <w:r>
-              <w:rPr>
-                <w:rFonts w:ascii="Verdana" w:eastAsia="Verdana" w:hAnsi="Verdana" w:cs="Verdana"/>
-                <w:color w:val="000000"/>
-                <w:sz w:val="18"/>
-                <w:szCs w:val="18"/>
-                <w:lang w:eastAsia="es-PE"/>
-              </w:rPr>
-              <w:t xml:space="preserve"> de documento de identidad</w:t>
+              <w:t>Tipo y N° de documento de identidad</w:t>
             </w:r>
           </w:p>
         </w:tc>
@@ -8533,20 +8178,8 @@
                 <w:szCs w:val="18"/>
                 <w:lang w:eastAsia="es-PE"/>
               </w:rPr>
-              <w:t xml:space="preserve">DNI </w:t>
-            </w:r>
-            <w:proofErr w:type="spellStart"/>
-            <w:r>
-              <w:rPr>
-                <w:rFonts w:ascii="Verdana" w:eastAsia="Verdana" w:hAnsi="Verdana" w:cs="Verdana"/>
-                <w:color w:val="000000"/>
-                <w:sz w:val="18"/>
-                <w:szCs w:val="18"/>
-                <w:lang w:eastAsia="es-PE"/>
-              </w:rPr>
-              <w:t>N°</w:t>
-            </w:r>
-            <w:proofErr w:type="spellEnd"/>
+              <w:t>DNI N°</w:t>
+            </w:r>
             <w:r>
               <w:rPr>
                 <w:spacing w:val="-5"/>
@@ -8556,7 +8189,6 @@
               </w:rPr>
               <w:t>{</w:t>
             </w:r>
-            <w:proofErr w:type="spellStart"/>
             <w:r>
               <w:rPr>
                 <w:spacing w:val="-5"/>
@@ -8566,7 +8198,6 @@
               </w:rPr>
               <w:t>dniVendedor</w:t>
             </w:r>
-            <w:proofErr w:type="spellEnd"/>
             <w:r>
               <w:rPr>
                 <w:spacing w:val="-5"/>
@@ -8674,7 +8305,6 @@
                 <w:lang w:eastAsia="es-PE"/>
               </w:rPr>
             </w:pPr>
-            <w:proofErr w:type="spellStart"/>
             <w:r>
               <w:rPr>
                 <w:rFonts w:ascii="Verdana" w:eastAsia="Verdana" w:hAnsi="Verdana" w:cs="Verdana"/>
@@ -8685,7 +8315,6 @@
               </w:rPr>
               <w:t>N°</w:t>
             </w:r>
-            <w:proofErr w:type="spellEnd"/>
             <w:r>
               <w:rPr>
                 <w:sz w:val="18"/>
@@ -8694,7 +8323,6 @@
               </w:rPr>
               <w:t>{</w:t>
             </w:r>
-            <w:proofErr w:type="spellStart"/>
             <w:r>
               <w:rPr>
                 <w:sz w:val="18"/>
@@ -8703,7 +8331,6 @@
               </w:rPr>
               <w:t>numeroPartidaPoderVendedor</w:t>
             </w:r>
-            <w:proofErr w:type="spellEnd"/>
             <w:r>
               <w:rPr>
                 <w:sz w:val="18"/>
@@ -8913,7 +8540,6 @@
               </w:rPr>
               <w:t>{</w:t>
             </w:r>
-            <w:proofErr w:type="spellStart"/>
             <w:r>
               <w:rPr>
                 <w:spacing w:val="-2"/>
@@ -8923,7 +8549,6 @@
               </w:rPr>
               <w:t>nombresApellidos</w:t>
             </w:r>
-            <w:proofErr w:type="spellEnd"/>
             <w:r>
               <w:rPr>
                 <w:spacing w:val="-2"/>
@@ -8970,29 +8595,7 @@
                 <w:szCs w:val="18"/>
                 <w:lang w:eastAsia="es-PE"/>
               </w:rPr>
-              <w:t xml:space="preserve">Tipo y </w:t>
-            </w:r>
-            <w:proofErr w:type="spellStart"/>
-            <w:r>
-              <w:rPr>
-                <w:rFonts w:ascii="Verdana" w:eastAsia="Verdana" w:hAnsi="Verdana" w:cs="Verdana"/>
-                <w:color w:val="000000"/>
-                <w:sz w:val="18"/>
-                <w:szCs w:val="18"/>
-                <w:lang w:eastAsia="es-PE"/>
-              </w:rPr>
-              <w:t>N°</w:t>
-            </w:r>
-            <w:proofErr w:type="spellEnd"/>
-            <w:r>
-              <w:rPr>
-                <w:rFonts w:ascii="Verdana" w:eastAsia="Verdana" w:hAnsi="Verdana" w:cs="Verdana"/>
-                <w:color w:val="000000"/>
-                <w:sz w:val="18"/>
-                <w:szCs w:val="18"/>
-                <w:lang w:eastAsia="es-PE"/>
-              </w:rPr>
-              <w:t xml:space="preserve"> de documento de identidad</w:t>
+              <w:t>Tipo y N° de documento de identidad</w:t>
             </w:r>
           </w:p>
         </w:tc>
@@ -9061,7 +8664,6 @@
               </w:rPr>
               <w:t>{</w:t>
             </w:r>
-            <w:proofErr w:type="spellStart"/>
             <w:r>
               <w:rPr>
                 <w:spacing w:val="-2"/>
@@ -9071,7 +8673,6 @@
               </w:rPr>
               <w:t>documentoIdentificacion</w:t>
             </w:r>
-            <w:proofErr w:type="spellEnd"/>
             <w:r>
               <w:rPr>
                 <w:spacing w:val="-2"/>
@@ -9182,7 +8783,6 @@
               </w:rPr>
               <w:t>{</w:t>
             </w:r>
-            <w:proofErr w:type="spellStart"/>
             <w:r>
               <w:rPr>
                 <w:spacing w:val="-2"/>
@@ -9192,7 +8792,6 @@
               </w:rPr>
               <w:t>numeroIdentificacion</w:t>
             </w:r>
-            <w:proofErr w:type="spellEnd"/>
             <w:r>
               <w:rPr>
                 <w:spacing w:val="-2"/>
@@ -9301,7 +8900,6 @@
               </w:rPr>
               <w:t>{</w:t>
             </w:r>
-            <w:proofErr w:type="spellStart"/>
             <w:r>
               <w:rPr>
                 <w:spacing w:val="-2"/>
@@ -9311,7 +8909,6 @@
               </w:rPr>
               <w:t>estadoCivil</w:t>
             </w:r>
-            <w:proofErr w:type="spellEnd"/>
             <w:r>
               <w:rPr>
                 <w:spacing w:val="-2"/>
@@ -9420,7 +9017,6 @@
               </w:rPr>
               <w:t>{</w:t>
             </w:r>
-            <w:proofErr w:type="spellStart"/>
             <w:r>
               <w:rPr>
                 <w:spacing w:val="-2"/>
@@ -9430,7 +9026,6 @@
               </w:rPr>
               <w:t>ocupacion</w:t>
             </w:r>
-            <w:proofErr w:type="spellEnd"/>
             <w:r>
               <w:rPr>
                 <w:spacing w:val="-2"/>
@@ -9537,19 +9132,8 @@
                 <w:szCs w:val="18"/>
                 <w:lang w:val="es-MX" w:eastAsia="es-PE"/>
               </w:rPr>
-              <w:t>{</w:t>
-            </w:r>
-            <w:proofErr w:type="spellStart"/>
-            <w:r>
-              <w:rPr>
-                <w:spacing w:val="-2"/>
-                <w:sz w:val="18"/>
-                <w:szCs w:val="18"/>
-                <w:lang w:val="es-MX" w:eastAsia="es-PE"/>
-              </w:rPr>
-              <w:t>direccion</w:t>
-            </w:r>
-            <w:proofErr w:type="spellEnd"/>
+              <w:t>{direccion</w:t>
+            </w:r>
             <w:r>
               <w:rPr>
                 <w:spacing w:val="-2"/>
@@ -10061,7 +9645,6 @@
               </w:rPr>
               <w:t>{</w:t>
             </w:r>
-            <w:proofErr w:type="spellStart"/>
             <w:r>
               <w:rPr>
                 <w:spacing w:val="-2"/>
@@ -10071,7 +9654,6 @@
               </w:rPr>
               <w:t>correoElectronico</w:t>
             </w:r>
-            <w:proofErr w:type="spellEnd"/>
             <w:r>
               <w:rPr>
                 <w:spacing w:val="-2"/>
@@ -10226,7 +9808,6 @@
               </w:rPr>
               <w:t>{</w:t>
             </w:r>
-            <w:proofErr w:type="spellStart"/>
             <w:r>
               <w:rPr>
                 <w:spacing w:val="-2"/>
@@ -10236,7 +9817,6 @@
               </w:rPr>
               <w:t>nombresApellidosConyuge</w:t>
             </w:r>
-            <w:proofErr w:type="spellEnd"/>
             <w:r>
               <w:rPr>
                 <w:spacing w:val="-2"/>
@@ -10283,29 +9863,7 @@
                 <w:szCs w:val="18"/>
                 <w:lang w:eastAsia="es-PE"/>
               </w:rPr>
-              <w:t xml:space="preserve">Tipo y </w:t>
-            </w:r>
-            <w:proofErr w:type="spellStart"/>
-            <w:r>
-              <w:rPr>
-                <w:rFonts w:ascii="Verdana" w:eastAsia="Verdana" w:hAnsi="Verdana" w:cs="Verdana"/>
-                <w:color w:val="000000"/>
-                <w:sz w:val="18"/>
-                <w:szCs w:val="18"/>
-                <w:lang w:eastAsia="es-PE"/>
-              </w:rPr>
-              <w:t>N°</w:t>
-            </w:r>
-            <w:proofErr w:type="spellEnd"/>
-            <w:r>
-              <w:rPr>
-                <w:rFonts w:ascii="Verdana" w:eastAsia="Verdana" w:hAnsi="Verdana" w:cs="Verdana"/>
-                <w:color w:val="000000"/>
-                <w:sz w:val="18"/>
-                <w:szCs w:val="18"/>
-                <w:lang w:eastAsia="es-PE"/>
-              </w:rPr>
-              <w:t xml:space="preserve"> de documento de identidad</w:t>
+              <w:t>Tipo y N° de documento de identidad</w:t>
             </w:r>
           </w:p>
         </w:tc>
@@ -10374,7 +9932,6 @@
               </w:rPr>
               <w:t>{</w:t>
             </w:r>
-            <w:proofErr w:type="spellStart"/>
             <w:r>
               <w:rPr>
                 <w:spacing w:val="-2"/>
@@ -10384,7 +9941,6 @@
               </w:rPr>
               <w:t>documentoIdentificacionConyuge</w:t>
             </w:r>
-            <w:proofErr w:type="spellEnd"/>
             <w:r>
               <w:rPr>
                 <w:spacing w:val="-2"/>
@@ -10495,7 +10051,6 @@
               </w:rPr>
               <w:t>{</w:t>
             </w:r>
-            <w:proofErr w:type="spellStart"/>
             <w:r>
               <w:rPr>
                 <w:spacing w:val="-2"/>
@@ -10505,7 +10060,6 @@
               </w:rPr>
               <w:t>numeroIdentificacionConyuge</w:t>
             </w:r>
-            <w:proofErr w:type="spellEnd"/>
             <w:r>
               <w:rPr>
                 <w:spacing w:val="-2"/>
@@ -10668,7 +10222,6 @@
               </w:rPr>
               <w:t>{</w:t>
             </w:r>
-            <w:proofErr w:type="spellStart"/>
             <w:r>
               <w:rPr>
                 <w:spacing w:val="-2"/>
@@ -10678,7 +10231,6 @@
               </w:rPr>
               <w:t>ocupacionConyuge</w:t>
             </w:r>
-            <w:proofErr w:type="spellEnd"/>
             <w:r>
               <w:rPr>
                 <w:spacing w:val="-2"/>
@@ -10787,7 +10339,6 @@
               </w:rPr>
               <w:t>{</w:t>
             </w:r>
-            <w:proofErr w:type="spellStart"/>
             <w:r>
               <w:rPr>
                 <w:rFonts w:asciiTheme="minorHAnsi" w:eastAsia="Verdana" w:hAnsiTheme="minorHAnsi" w:cstheme="minorHAnsi"/>
@@ -10797,7 +10348,6 @@
               </w:rPr>
               <w:t>direccionConyuge</w:t>
             </w:r>
-            <w:proofErr w:type="spellEnd"/>
             <w:r>
               <w:rPr>
                 <w:rFonts w:asciiTheme="minorHAnsi" w:eastAsia="Verdana" w:hAnsiTheme="minorHAnsi" w:cstheme="minorHAnsi"/>
@@ -10906,7 +10456,6 @@
               </w:rPr>
               <w:t>{</w:t>
             </w:r>
-            <w:proofErr w:type="spellStart"/>
             <w:r>
               <w:rPr>
                 <w:spacing w:val="-2"/>
@@ -10916,7 +10465,6 @@
               </w:rPr>
               <w:t>distritoConyuge</w:t>
             </w:r>
-            <w:proofErr w:type="spellEnd"/>
             <w:r>
               <w:rPr>
                 <w:spacing w:val="-2"/>
@@ -11026,7 +10574,6 @@
               </w:rPr>
               <w:t>{</w:t>
             </w:r>
-            <w:proofErr w:type="spellStart"/>
             <w:r>
               <w:rPr>
                 <w:spacing w:val="-2"/>
@@ -11036,7 +10583,6 @@
               </w:rPr>
               <w:t>provinciaConyuge</w:t>
             </w:r>
-            <w:proofErr w:type="spellEnd"/>
             <w:r>
               <w:rPr>
                 <w:spacing w:val="-2"/>
@@ -11146,7 +10692,6 @@
               </w:rPr>
               <w:t>{</w:t>
             </w:r>
-            <w:proofErr w:type="spellStart"/>
             <w:r>
               <w:rPr>
                 <w:spacing w:val="-2"/>
@@ -11156,7 +10701,6 @@
               </w:rPr>
               <w:t>departamentoConyuge</w:t>
             </w:r>
-            <w:proofErr w:type="spellEnd"/>
             <w:r>
               <w:rPr>
                 <w:spacing w:val="-2"/>
@@ -11329,7 +10873,6 @@
               </w:rPr>
               <w:t>{</w:t>
             </w:r>
-            <w:proofErr w:type="spellStart"/>
             <w:r>
               <w:rPr>
                 <w:spacing w:val="-2"/>
@@ -11339,7 +10882,6 @@
               </w:rPr>
               <w:t>nombresApellidosCopropietarios</w:t>
             </w:r>
-            <w:proofErr w:type="spellEnd"/>
             <w:r>
               <w:rPr>
                 <w:spacing w:val="-2"/>
@@ -11386,29 +10928,7 @@
                 <w:szCs w:val="18"/>
                 <w:lang w:eastAsia="es-PE"/>
               </w:rPr>
-              <w:t xml:space="preserve">Tipo y </w:t>
-            </w:r>
-            <w:proofErr w:type="spellStart"/>
-            <w:r>
-              <w:rPr>
-                <w:rFonts w:ascii="Verdana" w:eastAsia="Verdana" w:hAnsi="Verdana" w:cs="Verdana"/>
-                <w:color w:val="000000"/>
-                <w:sz w:val="18"/>
-                <w:szCs w:val="18"/>
-                <w:lang w:eastAsia="es-PE"/>
-              </w:rPr>
-              <w:t>N°</w:t>
-            </w:r>
-            <w:proofErr w:type="spellEnd"/>
-            <w:r>
-              <w:rPr>
-                <w:rFonts w:ascii="Verdana" w:eastAsia="Verdana" w:hAnsi="Verdana" w:cs="Verdana"/>
-                <w:color w:val="000000"/>
-                <w:sz w:val="18"/>
-                <w:szCs w:val="18"/>
-                <w:lang w:eastAsia="es-PE"/>
-              </w:rPr>
-              <w:t xml:space="preserve"> de documento de identidad</w:t>
+              <w:t>Tipo y N° de documento de identidad</w:t>
             </w:r>
           </w:p>
         </w:tc>
@@ -11477,7 +10997,6 @@
               </w:rPr>
               <w:t>{</w:t>
             </w:r>
-            <w:proofErr w:type="spellStart"/>
             <w:r>
               <w:rPr>
                 <w:spacing w:val="-2"/>
@@ -11487,7 +11006,6 @@
               </w:rPr>
               <w:t>documentoIdentificacionCopropietarios</w:t>
             </w:r>
-            <w:proofErr w:type="spellEnd"/>
             <w:r>
               <w:rPr>
                 <w:spacing w:val="-2"/>
@@ -11598,7 +11116,6 @@
               </w:rPr>
               <w:t>{</w:t>
             </w:r>
-            <w:proofErr w:type="spellStart"/>
             <w:r>
               <w:rPr>
                 <w:spacing w:val="-2"/>
@@ -11608,7 +11125,6 @@
               </w:rPr>
               <w:t>numeroIdentificacionCopropietarios</w:t>
             </w:r>
-            <w:proofErr w:type="spellEnd"/>
             <w:r>
               <w:rPr>
                 <w:spacing w:val="-2"/>
@@ -11725,7 +11241,6 @@
               </w:rPr>
               <w:t>{</w:t>
             </w:r>
-            <w:proofErr w:type="spellStart"/>
             <w:r>
               <w:rPr>
                 <w:spacing w:val="-2"/>
@@ -11735,7 +11250,6 @@
               </w:rPr>
               <w:t>estadoCivilCopropietarios</w:t>
             </w:r>
-            <w:proofErr w:type="spellEnd"/>
             <w:r>
               <w:rPr>
                 <w:spacing w:val="-2"/>
@@ -11852,7 +11366,6 @@
               </w:rPr>
               <w:t>{</w:t>
             </w:r>
-            <w:proofErr w:type="spellStart"/>
             <w:r>
               <w:rPr>
                 <w:spacing w:val="-2"/>
@@ -11862,7 +11375,6 @@
               </w:rPr>
               <w:t>ocupacionCopropietarios</w:t>
             </w:r>
-            <w:proofErr w:type="spellEnd"/>
             <w:r>
               <w:rPr>
                 <w:spacing w:val="-2"/>
@@ -11972,7 +11484,6 @@
               </w:rPr>
               <w:t>{</w:t>
             </w:r>
-            <w:proofErr w:type="spellStart"/>
             <w:r>
               <w:rPr>
                 <w:spacing w:val="-2"/>
@@ -11982,7 +11493,6 @@
               </w:rPr>
               <w:t>direccionCopropietarios</w:t>
             </w:r>
-            <w:proofErr w:type="spellEnd"/>
             <w:r>
               <w:rPr>
                 <w:spacing w:val="-2"/>
@@ -12091,7 +11601,6 @@
               </w:rPr>
               <w:t>{</w:t>
             </w:r>
-            <w:proofErr w:type="spellStart"/>
             <w:r>
               <w:rPr>
                 <w:spacing w:val="-2"/>
@@ -12101,7 +11610,6 @@
               </w:rPr>
               <w:t>distritoCopropietarios</w:t>
             </w:r>
-            <w:proofErr w:type="spellEnd"/>
             <w:r>
               <w:rPr>
                 <w:spacing w:val="-2"/>
@@ -12211,7 +11719,6 @@
               </w:rPr>
               <w:t>{</w:t>
             </w:r>
-            <w:proofErr w:type="spellStart"/>
             <w:r>
               <w:rPr>
                 <w:spacing w:val="-2"/>
@@ -12221,7 +11728,6 @@
               </w:rPr>
               <w:t>provinciaCopropietarios</w:t>
             </w:r>
-            <w:proofErr w:type="spellEnd"/>
             <w:r>
               <w:rPr>
                 <w:spacing w:val="-2"/>
@@ -12331,7 +11837,6 @@
               </w:rPr>
               <w:t>{</w:t>
             </w:r>
-            <w:proofErr w:type="spellStart"/>
             <w:r>
               <w:rPr>
                 <w:spacing w:val="-2"/>
@@ -12341,7 +11846,6 @@
               </w:rPr>
               <w:t>departamentoCopropietarios</w:t>
             </w:r>
-            <w:proofErr w:type="spellEnd"/>
             <w:r>
               <w:rPr>
                 <w:spacing w:val="-2"/>
@@ -12458,9 +11962,19 @@
           <w:szCs w:val="18"/>
           <w:lang w:eastAsia="es-PE"/>
         </w:rPr>
-        <w:t>{</w:t>
-      </w:r>
-      <w:proofErr w:type="spellStart"/>
+        <w:t xml:space="preserve">{idLote} </w:t>
+      </w:r>
+      <w:r>
+        <w:rPr>
+          <w:rFonts w:ascii="Verdana" w:eastAsia="Verdana" w:hAnsi="Verdana" w:cs="Verdana"/>
+          <w:b/>
+          <w:sz w:val="18"/>
+          <w:szCs w:val="18"/>
+          <w:lang w:eastAsia="es-PE"/>
+        </w:rPr>
+        <w:t xml:space="preserve">- </w:t>
+      </w:r>
+      <w:bookmarkStart w:id="5" w:name="_Hlk201246188"/>
       <w:r>
         <w:rPr>
           <w:rFonts w:ascii="Verdana" w:hAnsi="Verdana"/>
@@ -12469,9 +11983,9 @@
           <w:szCs w:val="18"/>
           <w:lang w:eastAsia="es-PE"/>
         </w:rPr>
-        <w:t>idLote</w:t>
-      </w:r>
-      <w:proofErr w:type="spellEnd"/>
+        <w:t>{idCliente}</w:t>
+      </w:r>
+      <w:bookmarkEnd w:id="5"/>
       <w:r>
         <w:rPr>
           <w:rFonts w:ascii="Verdana" w:hAnsi="Verdana"/>
@@ -12480,7 +11994,7 @@
           <w:szCs w:val="18"/>
           <w:lang w:eastAsia="es-PE"/>
         </w:rPr>
-        <w:t xml:space="preserve">} </w:t>
+        <w:t xml:space="preserve"> </w:t>
       </w:r>
       <w:r>
         <w:rPr>
@@ -12492,7 +12006,6 @@
         </w:rPr>
         <w:t xml:space="preserve">- </w:t>
       </w:r>
-      <w:bookmarkStart w:id="5" w:name="_Hlk201246188"/>
       <w:r>
         <w:rPr>
           <w:rFonts w:ascii="Verdana" w:hAnsi="Verdana"/>
@@ -12501,9 +12014,18 @@
           <w:szCs w:val="18"/>
           <w:lang w:eastAsia="es-PE"/>
         </w:rPr>
-        <w:t>{</w:t>
-      </w:r>
-      <w:proofErr w:type="spellStart"/>
+        <w:t xml:space="preserve">{contrato} </w:t>
+      </w:r>
+      <w:r>
+        <w:rPr>
+          <w:rFonts w:ascii="Verdana" w:eastAsia="Verdana" w:hAnsi="Verdana" w:cs="Verdana"/>
+          <w:b/>
+          <w:sz w:val="18"/>
+          <w:szCs w:val="18"/>
+          <w:lang w:eastAsia="es-PE"/>
+        </w:rPr>
+        <w:t xml:space="preserve">- </w:t>
+      </w:r>
       <w:r>
         <w:rPr>
           <w:rFonts w:ascii="Verdana" w:hAnsi="Verdana"/>
@@ -12512,91 +12034,7 @@
           <w:szCs w:val="18"/>
           <w:lang w:eastAsia="es-PE"/>
         </w:rPr>
-        <w:t>idCliente</w:t>
-      </w:r>
-      <w:proofErr w:type="spellEnd"/>
-      <w:r>
-        <w:rPr>
-          <w:rFonts w:ascii="Verdana" w:hAnsi="Verdana"/>
-          <w:b/>
-          <w:sz w:val="18"/>
-          <w:szCs w:val="18"/>
-          <w:lang w:eastAsia="es-PE"/>
-        </w:rPr>
-        <w:t>}</w:t>
-      </w:r>
-      <w:bookmarkEnd w:id="5"/>
-      <w:r>
-        <w:rPr>
-          <w:rFonts w:ascii="Verdana" w:hAnsi="Verdana"/>
-          <w:b/>
-          <w:sz w:val="18"/>
-          <w:szCs w:val="18"/>
-          <w:lang w:eastAsia="es-PE"/>
-        </w:rPr>
-        <w:t xml:space="preserve"> </w:t>
-      </w:r>
-      <w:r>
-        <w:rPr>
-          <w:rFonts w:ascii="Verdana" w:eastAsia="Verdana" w:hAnsi="Verdana" w:cs="Verdana"/>
-          <w:b/>
-          <w:sz w:val="18"/>
-          <w:szCs w:val="18"/>
-          <w:lang w:eastAsia="es-PE"/>
-        </w:rPr>
-        <w:t xml:space="preserve">- </w:t>
-      </w:r>
-      <w:r>
-        <w:rPr>
-          <w:rFonts w:ascii="Verdana" w:hAnsi="Verdana"/>
-          <w:b/>
-          <w:sz w:val="18"/>
-          <w:szCs w:val="18"/>
-          <w:lang w:eastAsia="es-PE"/>
-        </w:rPr>
-        <w:t xml:space="preserve">{contrato} </w:t>
-      </w:r>
-      <w:r>
-        <w:rPr>
-          <w:rFonts w:ascii="Verdana" w:eastAsia="Verdana" w:hAnsi="Verdana" w:cs="Verdana"/>
-          <w:b/>
-          <w:sz w:val="18"/>
-          <w:szCs w:val="18"/>
-          <w:lang w:eastAsia="es-PE"/>
-        </w:rPr>
-        <w:t xml:space="preserve">- </w:t>
-      </w:r>
-      <w:r>
-        <w:rPr>
-          <w:rFonts w:ascii="Verdana" w:hAnsi="Verdana"/>
-          <w:b/>
-          <w:sz w:val="18"/>
-          <w:szCs w:val="18"/>
-          <w:lang w:eastAsia="es-PE"/>
-        </w:rPr>
-        <w:t>{</w:t>
-      </w:r>
-      <w:proofErr w:type="spellStart"/>
-      <w:r>
-        <w:rPr>
-          <w:rFonts w:ascii="Verdana" w:hAnsi="Verdana"/>
-          <w:b/>
-          <w:sz w:val="18"/>
-          <w:szCs w:val="18"/>
-          <w:lang w:eastAsia="es-PE"/>
-        </w:rPr>
-        <w:t>tipoProyecto</w:t>
-      </w:r>
-      <w:proofErr w:type="spellEnd"/>
-      <w:r>
-        <w:rPr>
-          <w:rFonts w:ascii="Verdana" w:hAnsi="Verdana"/>
-          <w:b/>
-          <w:sz w:val="18"/>
-          <w:szCs w:val="18"/>
-          <w:lang w:eastAsia="es-PE"/>
-        </w:rPr>
-        <w:t>}</w:t>
+        <w:t>{tipoProyecto}</w:t>
       </w:r>
       <w:r>
         <w:rPr>
@@ -12891,7 +12329,6 @@
               </w:rPr>
               <w:t>{</w:t>
             </w:r>
-            <w:proofErr w:type="spellStart"/>
             <w:r>
               <w:rPr>
                 <w:rFonts w:ascii="Verdana" w:hAnsi="Verdana"/>
@@ -12901,7 +12338,6 @@
               </w:rPr>
               <w:t>tipoProyecto</w:t>
             </w:r>
-            <w:proofErr w:type="spellEnd"/>
             <w:r>
               <w:rPr>
                 <w:rFonts w:ascii="Verdana" w:hAnsi="Verdana"/>
@@ -13097,7 +12533,6 @@
               </w:rPr>
               <w:t>{</w:t>
             </w:r>
-            <w:proofErr w:type="spellStart"/>
             <w:r>
               <w:rPr>
                 <w:rFonts w:ascii="Verdana" w:hAnsi="Verdana"/>
@@ -13107,7 +12542,6 @@
               </w:rPr>
               <w:t>idLote</w:t>
             </w:r>
-            <w:proofErr w:type="spellEnd"/>
             <w:r>
               <w:rPr>
                 <w:rFonts w:ascii="Verdana" w:hAnsi="Verdana"/>
@@ -13200,7 +12634,6 @@
               </w:rPr>
               <w:t>{</w:t>
             </w:r>
-            <w:proofErr w:type="spellStart"/>
             <w:r>
               <w:rPr>
                 <w:rFonts w:ascii="Verdana" w:hAnsi="Verdana"/>
@@ -13209,7 +12642,6 @@
               </w:rPr>
               <w:t>areaLote</w:t>
             </w:r>
-            <w:proofErr w:type="spellEnd"/>
             <w:r>
               <w:rPr>
                 <w:rFonts w:ascii="Verdana" w:hAnsi="Verdana"/>
@@ -13237,7 +12669,6 @@
               </w:rPr>
               <w:t>{</w:t>
             </w:r>
-            <w:proofErr w:type="spellStart"/>
             <w:r>
               <w:rPr>
                 <w:rFonts w:ascii="Verdana" w:hAnsi="Verdana"/>
@@ -13247,7 +12678,6 @@
               </w:rPr>
               <w:t>areaLoteLetras</w:t>
             </w:r>
-            <w:proofErr w:type="spellEnd"/>
             <w:r>
               <w:rPr>
                 <w:rFonts w:ascii="Verdana" w:hAnsi="Verdana"/>
@@ -13350,7 +12780,6 @@
               </w:rPr>
               <w:t>{</w:t>
             </w:r>
-            <w:proofErr w:type="spellStart"/>
             <w:r>
               <w:rPr>
                 <w:rFonts w:ascii="Verdana" w:hAnsi="Verdana"/>
@@ -13359,7 +12788,6 @@
               </w:rPr>
               <w:t>alicuota</w:t>
             </w:r>
-            <w:proofErr w:type="spellEnd"/>
             <w:r>
               <w:rPr>
                 <w:rFonts w:ascii="Verdana" w:hAnsi="Verdana"/>
@@ -13387,7 +12815,6 @@
               </w:rPr>
               <w:t>{</w:t>
             </w:r>
-            <w:proofErr w:type="spellStart"/>
             <w:r>
               <w:rPr>
                 <w:rFonts w:ascii="Verdana" w:hAnsi="Verdana"/>
@@ -13397,7 +12824,6 @@
               </w:rPr>
               <w:t>alicuotaLetras</w:t>
             </w:r>
-            <w:proofErr w:type="spellEnd"/>
             <w:r>
               <w:rPr>
                 <w:rFonts w:ascii="Verdana" w:hAnsi="Verdana"/>
@@ -13561,7 +12987,6 @@
               </w:rPr>
               <w:t>{</w:t>
             </w:r>
-            <w:proofErr w:type="spellStart"/>
             <w:r>
               <w:rPr>
                 <w:rFonts w:ascii="Verdana" w:hAnsi="Verdana"/>
@@ -13571,7 +12996,6 @@
               </w:rPr>
               <w:t>porElFrente</w:t>
             </w:r>
-            <w:proofErr w:type="spellEnd"/>
             <w:r>
               <w:rPr>
                 <w:rFonts w:ascii="Verdana" w:hAnsi="Verdana"/>
@@ -13694,7 +13118,6 @@
               </w:rPr>
               <w:t>{</w:t>
             </w:r>
-            <w:proofErr w:type="spellStart"/>
             <w:r>
               <w:rPr>
                 <w:rFonts w:ascii="Verdana" w:hAnsi="Verdana"/>
@@ -13703,7 +13126,6 @@
               </w:rPr>
               <w:t>empresaVende</w:t>
             </w:r>
-            <w:proofErr w:type="spellEnd"/>
             <w:r>
               <w:rPr>
                 <w:rFonts w:ascii="Verdana" w:hAnsi="Verdana"/>
@@ -13739,7 +13161,6 @@
               </w:rPr>
               <w:t>{</w:t>
             </w:r>
-            <w:proofErr w:type="spellStart"/>
             <w:r>
               <w:rPr>
                 <w:rFonts w:ascii="Verdana" w:hAnsi="Verdana"/>
@@ -13748,7 +13169,6 @@
               </w:rPr>
               <w:t>porLaDerecha</w:t>
             </w:r>
-            <w:proofErr w:type="spellEnd"/>
             <w:r>
               <w:rPr>
                 <w:rFonts w:ascii="Verdana" w:hAnsi="Verdana"/>
@@ -13879,7 +13299,6 @@
               </w:rPr>
               <w:t>{</w:t>
             </w:r>
-            <w:proofErr w:type="spellStart"/>
             <w:r>
               <w:rPr>
                 <w:rFonts w:ascii="Verdana" w:hAnsi="Verdana"/>
@@ -13888,7 +13307,6 @@
               </w:rPr>
               <w:t>empresaVende</w:t>
             </w:r>
-            <w:proofErr w:type="spellEnd"/>
             <w:r>
               <w:rPr>
                 <w:rFonts w:ascii="Verdana" w:hAnsi="Verdana"/>
@@ -13924,7 +13342,6 @@
               </w:rPr>
               <w:t>{</w:t>
             </w:r>
-            <w:proofErr w:type="spellStart"/>
             <w:r>
               <w:rPr>
                 <w:rFonts w:ascii="Verdana" w:hAnsi="Verdana"/>
@@ -13933,7 +13350,6 @@
               </w:rPr>
               <w:t>porLaIzquierda</w:t>
             </w:r>
-            <w:proofErr w:type="spellEnd"/>
             <w:r>
               <w:rPr>
                 <w:rFonts w:ascii="Verdana" w:hAnsi="Verdana"/>
@@ -14064,7 +13480,6 @@
               </w:rPr>
               <w:t>{</w:t>
             </w:r>
-            <w:proofErr w:type="spellStart"/>
             <w:r>
               <w:rPr>
                 <w:rFonts w:ascii="Verdana" w:hAnsi="Verdana"/>
@@ -14073,7 +13488,6 @@
               </w:rPr>
               <w:t>empresaVende</w:t>
             </w:r>
-            <w:proofErr w:type="spellEnd"/>
             <w:r>
               <w:rPr>
                 <w:rFonts w:ascii="Verdana" w:hAnsi="Verdana"/>
@@ -14109,7 +13523,6 @@
               </w:rPr>
               <w:t>{</w:t>
             </w:r>
-            <w:proofErr w:type="spellStart"/>
             <w:r>
               <w:rPr>
                 <w:rFonts w:ascii="Verdana" w:hAnsi="Verdana"/>
@@ -14118,7 +13531,6 @@
               </w:rPr>
               <w:t>porElFondo</w:t>
             </w:r>
-            <w:proofErr w:type="spellEnd"/>
             <w:r>
               <w:rPr>
                 <w:rFonts w:ascii="Verdana" w:hAnsi="Verdana"/>
@@ -14538,7 +13950,6 @@
             </w:rPr>
             <w:t>{</w:t>
           </w:r>
-          <w:proofErr w:type="spellStart"/>
           <w:r>
             <w:rPr>
               <w:rFonts w:ascii="Verdana" w:hAnsi="Verdana"/>
@@ -14549,7 +13960,6 @@
             </w:rPr>
             <w:t>fechaFormatoLegal</w:t>
           </w:r>
-          <w:proofErr w:type="spellEnd"/>
           <w:r>
             <w:rPr>
               <w:rFonts w:ascii="Verdana" w:hAnsi="Verdana"/>
@@ -14934,7 +14344,6 @@
         </w:rPr>
         <w:t>{</w:t>
       </w:r>
-      <w:proofErr w:type="spellStart"/>
       <w:r>
         <w:rPr>
           <w:bCs/>
@@ -14942,7 +14351,6 @@
         </w:rPr>
         <w:t>nombresApellidos</w:t>
       </w:r>
-      <w:proofErr w:type="spellEnd"/>
       <w:r>
         <w:rPr>
           <w:bCs/>
@@ -14965,14 +14373,12 @@
         </w:rPr>
         <w:t>{</w:t>
       </w:r>
-      <w:proofErr w:type="spellStart"/>
       <w:r>
         <w:rPr>
           <w:lang w:val="es-MX" w:eastAsia="es-PE"/>
         </w:rPr>
         <w:t>documentoIdentificacion</w:t>
       </w:r>
-      <w:proofErr w:type="spellEnd"/>
       <w:r>
         <w:rPr>
           <w:lang w:eastAsia="es-PE"/>
@@ -14986,7 +14392,6 @@
         </w:rPr>
         <w:t xml:space="preserve"> </w:t>
       </w:r>
-      <w:proofErr w:type="spellStart"/>
       <w:r>
         <w:rPr>
           <w:rFonts w:ascii="Verdana" w:hAnsi="Verdana" w:cs="Tahoma"/>
@@ -14996,9 +14401,212 @@
           <w:szCs w:val="18"/>
           <w:lang w:eastAsia="es-PE"/>
         </w:rPr>
-        <w:t>Nº</w:t>
-      </w:r>
-      <w:proofErr w:type="spellEnd"/>
+        <w:t xml:space="preserve">Nº </w:t>
+      </w:r>
+      <w:r>
+        <w:rPr>
+          <w:lang w:eastAsia="es-PE"/>
+        </w:rPr>
+        <w:t>{</w:t>
+      </w:r>
+      <w:r>
+        <w:rPr>
+          <w:lang w:val="es-MX" w:eastAsia="es-PE"/>
+        </w:rPr>
+        <w:t>numeroIdentificacion</w:t>
+      </w:r>
+      <w:r>
+        <w:rPr>
+          <w:lang w:eastAsia="es-PE"/>
+        </w:rPr>
+        <w:t>}</w:t>
+      </w:r>
+      <w:r>
+        <w:rPr>
+          <w:rFonts w:ascii="Verdana" w:hAnsi="Verdana" w:cs="Tahoma"/>
+          <w:sz w:val="18"/>
+          <w:szCs w:val="18"/>
+          <w:lang w:eastAsia="es-PE"/>
+        </w:rPr>
+        <w:t xml:space="preserve">, DE ESTADO CIVIL </w:t>
+      </w:r>
+      <w:r>
+        <w:rPr>
+          <w:lang w:val="es-MX" w:eastAsia="es-PE"/>
+        </w:rPr>
+        <w:t>{estadoCivil}</w:t>
+      </w:r>
+      <w:r>
+        <w:rPr>
+          <w:rFonts w:ascii="Verdana" w:hAnsi="Verdana" w:cs="Tahoma"/>
+          <w:sz w:val="18"/>
+          <w:szCs w:val="18"/>
+          <w:lang w:eastAsia="es-PE"/>
+        </w:rPr>
+        <w:t xml:space="preserve">, DE NACIONALIDAD </w:t>
+      </w:r>
+      <w:r>
+        <w:rPr>
+          <w:lang w:eastAsia="es-PE"/>
+        </w:rPr>
+        <w:t>{</w:t>
+      </w:r>
+      <w:r>
+        <w:rPr>
+          <w:lang w:val="es-MX" w:eastAsia="es-PE"/>
+        </w:rPr>
+        <w:t>nacionalidad</w:t>
+      </w:r>
+      <w:r>
+        <w:rPr>
+          <w:lang w:eastAsia="es-PE"/>
+        </w:rPr>
+        <w:t>}</w:t>
+      </w:r>
+      <w:r>
+        <w:rPr>
+          <w:rFonts w:ascii="Verdana" w:hAnsi="Verdana" w:cs="Tahoma"/>
+          <w:sz w:val="18"/>
+          <w:szCs w:val="18"/>
+          <w:lang w:eastAsia="es-PE"/>
+        </w:rPr>
+        <w:t xml:space="preserve">, DE OCUPACIÓN </w:t>
+      </w:r>
+      <w:r>
+        <w:rPr>
+          <w:lang w:eastAsia="es-PE"/>
+        </w:rPr>
+        <w:t>{</w:t>
+      </w:r>
+      <w:r>
+        <w:rPr>
+          <w:lang w:val="es-MX" w:eastAsia="es-PE"/>
+        </w:rPr>
+        <w:t>ocupacion</w:t>
+      </w:r>
+      <w:r>
+        <w:rPr>
+          <w:lang w:eastAsia="es-PE"/>
+        </w:rPr>
+        <w:t>}</w:t>
+      </w:r>
+      <w:r>
+        <w:rPr>
+          <w:rFonts w:ascii="Verdana" w:hAnsi="Verdana" w:cs="Tahoma"/>
+          <w:sz w:val="18"/>
+          <w:szCs w:val="18"/>
+          <w:lang w:eastAsia="es-PE"/>
+        </w:rPr>
+        <w:t xml:space="preserve">, CON DOMICILIO EN </w:t>
+      </w:r>
+      <w:r>
+        <w:rPr>
+          <w:lang w:eastAsia="es-PE"/>
+        </w:rPr>
+        <w:t>{</w:t>
+      </w:r>
+      <w:r>
+        <w:rPr>
+          <w:lang w:val="es-MX" w:eastAsia="es-PE"/>
+        </w:rPr>
+        <w:t>direccion</w:t>
+      </w:r>
+      <w:r>
+        <w:rPr>
+          <w:lang w:eastAsia="es-PE"/>
+        </w:rPr>
+        <w:t>}</w:t>
+      </w:r>
+      <w:r>
+        <w:rPr>
+          <w:rFonts w:ascii="Verdana" w:hAnsi="Verdana" w:cs="Tahoma"/>
+          <w:sz w:val="18"/>
+          <w:szCs w:val="18"/>
+          <w:lang w:eastAsia="es-PE"/>
+        </w:rPr>
+        <w:t xml:space="preserve"> DISTRITO DE </w:t>
+      </w:r>
+      <w:r>
+        <w:rPr>
+          <w:lang w:eastAsia="es-PE"/>
+        </w:rPr>
+        <w:t>{</w:t>
+      </w:r>
+      <w:r>
+        <w:rPr>
+          <w:lang w:val="es-MX" w:eastAsia="es-PE"/>
+        </w:rPr>
+        <w:t>distrito</w:t>
+      </w:r>
+      <w:r>
+        <w:rPr>
+          <w:lang w:eastAsia="es-PE"/>
+        </w:rPr>
+        <w:t>}</w:t>
+      </w:r>
+      <w:r>
+        <w:rPr>
+          <w:rFonts w:ascii="Verdana" w:hAnsi="Verdana" w:cs="Tahoma"/>
+          <w:sz w:val="18"/>
+          <w:szCs w:val="18"/>
+          <w:lang w:eastAsia="es-PE"/>
+        </w:rPr>
+        <w:t xml:space="preserve">, PROVINCIA </w:t>
+      </w:r>
+      <w:r>
+        <w:rPr>
+          <w:lang w:eastAsia="es-PE"/>
+        </w:rPr>
+        <w:t>{</w:t>
+      </w:r>
+      <w:r>
+        <w:rPr>
+          <w:lang w:val="es-MX" w:eastAsia="es-PE"/>
+        </w:rPr>
+        <w:t>provincia</w:t>
+      </w:r>
+      <w:r>
+        <w:rPr>
+          <w:lang w:eastAsia="es-PE"/>
+        </w:rPr>
+        <w:t>}</w:t>
+      </w:r>
+      <w:r>
+        <w:rPr>
+          <w:rFonts w:ascii="Verdana" w:hAnsi="Verdana" w:cs="Tahoma"/>
+          <w:sz w:val="18"/>
+          <w:szCs w:val="18"/>
+          <w:lang w:eastAsia="es-PE"/>
+        </w:rPr>
+        <w:t xml:space="preserve"> Y DEPARTAMENTO DE </w:t>
+      </w:r>
+      <w:r>
+        <w:rPr>
+          <w:lang w:eastAsia="es-PE"/>
+        </w:rPr>
+        <w:t>{</w:t>
+      </w:r>
+      <w:r>
+        <w:rPr>
+          <w:lang w:val="es-MX" w:eastAsia="es-PE"/>
+        </w:rPr>
+        <w:t>departamento</w:t>
+      </w:r>
+      <w:r>
+        <w:rPr>
+          <w:lang w:eastAsia="es-PE"/>
+        </w:rPr>
+        <w:t>}</w:t>
+      </w:r>
+      <w:r>
+        <w:rPr>
+          <w:rFonts w:ascii="Verdana" w:hAnsi="Verdana" w:cs="Tahoma"/>
+          <w:sz w:val="18"/>
+          <w:szCs w:val="18"/>
+          <w:lang w:eastAsia="es-PE"/>
+        </w:rPr>
+        <w:t>, A QUIEN EN ADELANTE SE LE DENOMINARÁ EL “</w:t>
+      </w:r>
       <w:r>
         <w:rPr>
           <w:rFonts w:ascii="Verdana" w:hAnsi="Verdana" w:cs="Tahoma"/>
@@ -15008,27 +14616,7 @@
           <w:szCs w:val="18"/>
           <w:lang w:eastAsia="es-PE"/>
         </w:rPr>
-        <w:t xml:space="preserve"> </w:t>
-      </w:r>
-      <w:r>
-        <w:rPr>
-          <w:lang w:eastAsia="es-PE"/>
-        </w:rPr>
-        <w:t>{</w:t>
-      </w:r>
-      <w:proofErr w:type="spellStart"/>
-      <w:r>
-        <w:rPr>
-          <w:lang w:val="es-MX" w:eastAsia="es-PE"/>
-        </w:rPr>
-        <w:t>numeroIdentificacion</w:t>
-      </w:r>
-      <w:proofErr w:type="spellEnd"/>
-      <w:r>
-        <w:rPr>
-          <w:lang w:eastAsia="es-PE"/>
-        </w:rPr>
-        <w:t>}</w:t>
+        <w:t>PODERDANTE</w:t>
       </w:r>
       <w:r>
         <w:rPr>
@@ -15037,203 +14625,32 @@
           <w:szCs w:val="18"/>
           <w:lang w:eastAsia="es-PE"/>
         </w:rPr>
-        <w:t xml:space="preserve">, DE ESTADO CIVIL </w:t>
-      </w:r>
-      <w:r>
-        <w:rPr>
-          <w:lang w:val="es-MX" w:eastAsia="es-PE"/>
-        </w:rPr>
-        <w:t>{</w:t>
-      </w:r>
-      <w:proofErr w:type="spellStart"/>
-      <w:r>
-        <w:rPr>
-          <w:lang w:val="es-MX" w:eastAsia="es-PE"/>
-        </w:rPr>
-        <w:t>estadoCivil</w:t>
-      </w:r>
-      <w:proofErr w:type="spellEnd"/>
-      <w:r>
-        <w:rPr>
-          <w:lang w:val="es-MX" w:eastAsia="es-PE"/>
-        </w:rPr>
-        <w:t>}</w:t>
-      </w:r>
-      <w:r>
+        <w:t>”, EN LOS TÉRMINOS Y CONDICIONES SIGUIENTES:</w:t>
+      </w:r>
+    </w:p>
+    <w:p>
+      <w:pPr>
+        <w:spacing w:before="4" w:after="4" w:line="276" w:lineRule="auto"/>
+        <w:jc w:val="both"/>
         <w:rPr>
           <w:rFonts w:ascii="Verdana" w:hAnsi="Verdana" w:cs="Tahoma"/>
           <w:sz w:val="18"/>
           <w:szCs w:val="18"/>
           <w:lang w:eastAsia="es-PE"/>
         </w:rPr>
-        <w:t xml:space="preserve">, DE NACIONALIDAD </w:t>
-      </w:r>
-      <w:r>
-        <w:rPr>
-          <w:lang w:eastAsia="es-PE"/>
-        </w:rPr>
-        <w:t>{</w:t>
-      </w:r>
-      <w:r>
-        <w:rPr>
-          <w:lang w:val="es-MX" w:eastAsia="es-PE"/>
-        </w:rPr>
-        <w:t>nacionalidad</w:t>
-      </w:r>
-      <w:r>
-        <w:rPr>
-          <w:lang w:eastAsia="es-PE"/>
-        </w:rPr>
-        <w:t>}</w:t>
-      </w:r>
-      <w:r>
+      </w:pPr>
+    </w:p>
+    <w:p>
+      <w:pPr>
+        <w:spacing w:before="4" w:after="4" w:line="276" w:lineRule="auto"/>
+        <w:jc w:val="both"/>
         <w:rPr>
           <w:rFonts w:ascii="Verdana" w:hAnsi="Verdana" w:cs="Tahoma"/>
           <w:sz w:val="18"/>
           <w:szCs w:val="18"/>
           <w:lang w:eastAsia="es-PE"/>
         </w:rPr>
-        <w:t xml:space="preserve">, DE OCUPACIÓN </w:t>
-      </w:r>
-      <w:r>
-        <w:rPr>
-          <w:lang w:eastAsia="es-PE"/>
-        </w:rPr>
-        <w:t>{</w:t>
-      </w:r>
-      <w:proofErr w:type="spellStart"/>
-      <w:r>
-        <w:rPr>
-          <w:lang w:val="es-MX" w:eastAsia="es-PE"/>
-        </w:rPr>
-        <w:t>ocupacion</w:t>
-      </w:r>
-      <w:proofErr w:type="spellEnd"/>
-      <w:r>
-        <w:rPr>
-          <w:lang w:eastAsia="es-PE"/>
-        </w:rPr>
-        <w:t>}</w:t>
-      </w:r>
-      <w:r>
-        <w:rPr>
-          <w:rFonts w:ascii="Verdana" w:hAnsi="Verdana" w:cs="Tahoma"/>
-          <w:sz w:val="18"/>
-          <w:szCs w:val="18"/>
-          <w:lang w:eastAsia="es-PE"/>
-        </w:rPr>
-        <w:t xml:space="preserve">, CON DOMICILIO EN </w:t>
-      </w:r>
-      <w:r>
-        <w:rPr>
-          <w:lang w:eastAsia="es-PE"/>
-        </w:rPr>
-        <w:t>{</w:t>
-      </w:r>
-      <w:proofErr w:type="spellStart"/>
-      <w:r>
-        <w:rPr>
-          <w:lang w:val="es-MX" w:eastAsia="es-PE"/>
-        </w:rPr>
-        <w:t>direccion</w:t>
-      </w:r>
-      <w:proofErr w:type="spellEnd"/>
-      <w:r>
-        <w:rPr>
-          <w:lang w:eastAsia="es-PE"/>
-        </w:rPr>
-        <w:t>}</w:t>
-      </w:r>
-      <w:r>
-        <w:rPr>
-          <w:rFonts w:ascii="Verdana" w:hAnsi="Verdana" w:cs="Tahoma"/>
-          <w:sz w:val="18"/>
-          <w:szCs w:val="18"/>
-          <w:lang w:eastAsia="es-PE"/>
-        </w:rPr>
-        <w:t xml:space="preserve"> DISTRITO DE </w:t>
-      </w:r>
-      <w:r>
-        <w:rPr>
-          <w:lang w:eastAsia="es-PE"/>
-        </w:rPr>
-        <w:t>{</w:t>
-      </w:r>
-      <w:r>
-        <w:rPr>
-          <w:lang w:val="es-MX" w:eastAsia="es-PE"/>
-        </w:rPr>
-        <w:t>distrito</w:t>
-      </w:r>
-      <w:r>
-        <w:rPr>
-          <w:lang w:eastAsia="es-PE"/>
-        </w:rPr>
-        <w:t>}</w:t>
-      </w:r>
-      <w:r>
-        <w:rPr>
-          <w:rFonts w:ascii="Verdana" w:hAnsi="Verdana" w:cs="Tahoma"/>
-          <w:sz w:val="18"/>
-          <w:szCs w:val="18"/>
-          <w:lang w:eastAsia="es-PE"/>
-        </w:rPr>
-        <w:t xml:space="preserve">, PROVINCIA </w:t>
-      </w:r>
-      <w:r>
-        <w:rPr>
-          <w:lang w:eastAsia="es-PE"/>
-        </w:rPr>
-        <w:t>{</w:t>
-      </w:r>
-      <w:r>
-        <w:rPr>
-          <w:lang w:val="es-MX" w:eastAsia="es-PE"/>
-        </w:rPr>
-        <w:t>provincia</w:t>
-      </w:r>
-      <w:r>
-        <w:rPr>
-          <w:lang w:eastAsia="es-PE"/>
-        </w:rPr>
-        <w:t>}</w:t>
-      </w:r>
-      <w:r>
-        <w:rPr>
-          <w:rFonts w:ascii="Verdana" w:hAnsi="Verdana" w:cs="Tahoma"/>
-          <w:sz w:val="18"/>
-          <w:szCs w:val="18"/>
-          <w:lang w:eastAsia="es-PE"/>
-        </w:rPr>
-        <w:t xml:space="preserve"> Y DEPARTAMENTO DE </w:t>
-      </w:r>
-      <w:r>
-        <w:rPr>
-          <w:lang w:eastAsia="es-PE"/>
-        </w:rPr>
-        <w:t>{</w:t>
-      </w:r>
-      <w:r>
-        <w:rPr>
-          <w:lang w:val="es-MX" w:eastAsia="es-PE"/>
-        </w:rPr>
-        <w:t>departamento</w:t>
-      </w:r>
-      <w:r>
-        <w:rPr>
-          <w:lang w:eastAsia="es-PE"/>
-        </w:rPr>
-        <w:t>}</w:t>
-      </w:r>
-      <w:r>
-        <w:rPr>
-          <w:rFonts w:ascii="Verdana" w:hAnsi="Verdana" w:cs="Tahoma"/>
-          <w:sz w:val="18"/>
-          <w:szCs w:val="18"/>
-          <w:lang w:eastAsia="es-PE"/>
-        </w:rPr>
-        <w:t>, A QUIEN EN ADELANTE SE LE DENOMINARÁ EL “</w:t>
-      </w:r>
+      </w:pPr>
       <w:r>
         <w:rPr>
           <w:rFonts w:ascii="Verdana" w:hAnsi="Verdana" w:cs="Tahoma"/>
@@ -15243,7 +14660,7 @@
           <w:szCs w:val="18"/>
           <w:lang w:eastAsia="es-PE"/>
         </w:rPr>
-        <w:t>PODERDANTE</w:t>
+        <w:t>PRIMERO</w:t>
       </w:r>
       <w:r>
         <w:rPr>
@@ -15252,32 +14669,8 @@
           <w:szCs w:val="18"/>
           <w:lang w:eastAsia="es-PE"/>
         </w:rPr>
-        <w:t>”, EN LOS TÉRMINOS Y CONDICIONES SIGUIENTES:</w:t>
-      </w:r>
-    </w:p>
-    <w:p>
-      <w:pPr>
-        <w:spacing w:before="4" w:after="4" w:line="276" w:lineRule="auto"/>
-        <w:jc w:val="both"/>
-        <w:rPr>
-          <w:rFonts w:ascii="Verdana" w:hAnsi="Verdana" w:cs="Tahoma"/>
-          <w:sz w:val="18"/>
-          <w:szCs w:val="18"/>
-          <w:lang w:eastAsia="es-PE"/>
-        </w:rPr>
-      </w:pPr>
-    </w:p>
-    <w:p>
-      <w:pPr>
-        <w:spacing w:before="4" w:after="4" w:line="276" w:lineRule="auto"/>
-        <w:jc w:val="both"/>
-        <w:rPr>
-          <w:rFonts w:ascii="Verdana" w:hAnsi="Verdana" w:cs="Tahoma"/>
-          <w:sz w:val="18"/>
-          <w:szCs w:val="18"/>
-          <w:lang w:eastAsia="es-PE"/>
-        </w:rPr>
-      </w:pPr>
+        <w:t xml:space="preserve">: POR MEDIO DEL PRESENTE </w:t>
+      </w:r>
       <w:r>
         <w:rPr>
           <w:rFonts w:ascii="Verdana" w:hAnsi="Verdana" w:cs="Tahoma"/>
@@ -15287,7 +14680,7 @@
           <w:szCs w:val="18"/>
           <w:lang w:eastAsia="es-PE"/>
         </w:rPr>
-        <w:t>PRIMERO</w:t>
+        <w:t>EL PODERDANTE</w:t>
       </w:r>
       <w:r>
         <w:rPr>
@@ -15296,7 +14689,37 @@
           <w:szCs w:val="18"/>
           <w:lang w:eastAsia="es-PE"/>
         </w:rPr>
-        <w:t xml:space="preserve">: POR MEDIO DEL PRESENTE </w:t>
+        <w:t xml:space="preserve"> OTORGA PODER AMPLIO Y ESPECIAL A </w:t>
+      </w:r>
+      <w:r>
+        <w:rPr>
+          <w:bCs/>
+          <w:lang w:eastAsia="es-PE"/>
+        </w:rPr>
+        <w:t>{</w:t>
+      </w:r>
+      <w:r>
+        <w:rPr>
+          <w:bCs/>
+          <w:lang w:val="es-MX" w:eastAsia="es-PE"/>
+        </w:rPr>
+        <w:t>empresaVende</w:t>
+      </w:r>
+      <w:r>
+        <w:rPr>
+          <w:bCs/>
+          <w:lang w:eastAsia="es-PE"/>
+        </w:rPr>
+        <w:t>}</w:t>
+      </w:r>
+      <w:r>
+        <w:rPr>
+          <w:rFonts w:ascii="Verdana" w:hAnsi="Verdana" w:cs="Tahoma"/>
+          <w:sz w:val="18"/>
+          <w:szCs w:val="18"/>
+          <w:lang w:eastAsia="es-PE"/>
+        </w:rPr>
+        <w:t xml:space="preserve">, CON </w:t>
       </w:r>
       <w:r>
         <w:rPr>
@@ -15307,87 +14730,14 @@
           <w:szCs w:val="18"/>
           <w:lang w:eastAsia="es-PE"/>
         </w:rPr>
-        <w:t>EL PODERDANTE</w:t>
-      </w:r>
-      <w:r>
-        <w:rPr>
-          <w:rFonts w:ascii="Verdana" w:hAnsi="Verdana" w:cs="Tahoma"/>
-          <w:sz w:val="18"/>
-          <w:szCs w:val="18"/>
-          <w:lang w:eastAsia="es-PE"/>
-        </w:rPr>
-        <w:t xml:space="preserve"> OTORGA PODER AMPLIO Y ESPECIAL A </w:t>
-      </w:r>
-      <w:r>
-        <w:rPr>
-          <w:bCs/>
-          <w:lang w:eastAsia="es-PE"/>
-        </w:rPr>
-        <w:t>{</w:t>
-      </w:r>
-      <w:proofErr w:type="spellStart"/>
-      <w:r>
-        <w:rPr>
-          <w:bCs/>
+        <w:t>RUC Nº</w:t>
+      </w:r>
+      <w:r>
+        <w:rPr>
           <w:lang w:val="es-MX" w:eastAsia="es-PE"/>
         </w:rPr>
-        <w:t>empresaVende</w:t>
-      </w:r>
-      <w:proofErr w:type="spellEnd"/>
-      <w:r>
-        <w:rPr>
-          <w:bCs/>
-          <w:lang w:eastAsia="es-PE"/>
-        </w:rPr>
-        <w:t>}</w:t>
-      </w:r>
-      <w:r>
-        <w:rPr>
-          <w:rFonts w:ascii="Verdana" w:hAnsi="Verdana" w:cs="Tahoma"/>
-          <w:sz w:val="18"/>
-          <w:szCs w:val="18"/>
-          <w:lang w:eastAsia="es-PE"/>
-        </w:rPr>
-        <w:t xml:space="preserve">, CON </w:t>
-      </w:r>
-      <w:r>
-        <w:rPr>
-          <w:rFonts w:ascii="Verdana" w:hAnsi="Verdana" w:cs="Tahoma"/>
-          <w:b/>
-          <w:bCs/>
-          <w:sz w:val="18"/>
-          <w:szCs w:val="18"/>
-          <w:lang w:eastAsia="es-PE"/>
-        </w:rPr>
-        <w:t xml:space="preserve">RUC </w:t>
-      </w:r>
-      <w:proofErr w:type="spellStart"/>
-      <w:r>
-        <w:rPr>
-          <w:rFonts w:ascii="Verdana" w:hAnsi="Verdana" w:cs="Tahoma"/>
-          <w:b/>
-          <w:bCs/>
-          <w:sz w:val="18"/>
-          <w:szCs w:val="18"/>
-          <w:lang w:eastAsia="es-PE"/>
-        </w:rPr>
-        <w:t>Nº</w:t>
-      </w:r>
-      <w:proofErr w:type="spellEnd"/>
-      <w:r>
-        <w:rPr>
-          <w:lang w:val="es-MX" w:eastAsia="es-PE"/>
-        </w:rPr>
-        <w:t xml:space="preserve"> </w:t>
-      </w:r>
-      <w:proofErr w:type="spellStart"/>
-      <w:r>
-        <w:rPr>
-          <w:lang w:val="es-MX" w:eastAsia="es-PE"/>
-        </w:rPr>
-        <w:t>rucVendedor</w:t>
-      </w:r>
-      <w:proofErr w:type="spellEnd"/>
+        <w:t xml:space="preserve"> rucVendedor</w:t>
+      </w:r>
       <w:r>
         <w:rPr>
           <w:lang w:eastAsia="es-PE"/>
@@ -15474,14 +14824,12 @@
         </w:rPr>
         <w:t>{</w:t>
       </w:r>
-      <w:proofErr w:type="spellStart"/>
       <w:r>
         <w:rPr>
           <w:lang w:val="es-MX" w:eastAsia="es-PE"/>
         </w:rPr>
         <w:t>representanteLegal</w:t>
       </w:r>
-      <w:proofErr w:type="spellEnd"/>
       <w:r>
         <w:rPr>
           <w:lang w:eastAsia="es-PE"/>
@@ -15506,9 +14854,35 @@
           <w:szCs w:val="18"/>
           <w:lang w:eastAsia="es-PE"/>
         </w:rPr>
-        <w:t xml:space="preserve">DNI </w:t>
-      </w:r>
-      <w:proofErr w:type="spellStart"/>
+        <w:t>DNI N°</w:t>
+      </w:r>
+      <w:r>
+        <w:rPr>
+          <w:lang w:eastAsia="es-PE"/>
+        </w:rPr>
+        <w:t>{</w:t>
+      </w:r>
+      <w:r>
+        <w:rPr>
+          <w:lang w:val="es-MX" w:eastAsia="es-PE"/>
+        </w:rPr>
+        <w:t>dniVendedor</w:t>
+      </w:r>
+      <w:r>
+        <w:rPr>
+          <w:lang w:eastAsia="es-PE"/>
+        </w:rPr>
+        <w:t>}</w:t>
+      </w:r>
+      <w:r>
+        <w:rPr>
+          <w:rFonts w:ascii="Verdana" w:hAnsi="Verdana" w:cs="Tahoma"/>
+          <w:sz w:val="18"/>
+          <w:szCs w:val="18"/>
+          <w:lang w:eastAsia="es-PE"/>
+        </w:rPr>
+        <w:t xml:space="preserve">, SEGÚN FACULTADES INSCRITAS EN LA PARTIDA </w:t>
+      </w:r>
       <w:r>
         <w:rPr>
           <w:rFonts w:ascii="Verdana" w:hAnsi="Verdana" w:cs="Tahoma"/>
@@ -15518,23 +14892,20 @@
           <w:szCs w:val="18"/>
           <w:lang w:eastAsia="es-PE"/>
         </w:rPr>
-        <w:t>N°</w:t>
-      </w:r>
-      <w:proofErr w:type="spellEnd"/>
+        <w:t>ELECTRÓNICA N°</w:t>
+      </w:r>
       <w:r>
         <w:rPr>
           <w:lang w:eastAsia="es-PE"/>
         </w:rPr>
         <w:t>{</w:t>
       </w:r>
-      <w:proofErr w:type="spellStart"/>
       <w:r>
         <w:rPr>
           <w:lang w:val="es-MX" w:eastAsia="es-PE"/>
         </w:rPr>
-        <w:t>dniVendedor</w:t>
-      </w:r>
-      <w:proofErr w:type="spellEnd"/>
+        <w:t>numeroPartidaPoderVendedor</w:t>
+      </w:r>
       <w:r>
         <w:rPr>
           <w:lang w:eastAsia="es-PE"/>
@@ -15548,75 +14919,20 @@
           <w:szCs w:val="18"/>
           <w:lang w:eastAsia="es-PE"/>
         </w:rPr>
-        <w:t xml:space="preserve">, SEGÚN FACULTADES INSCRITAS EN LA PARTIDA </w:t>
-      </w:r>
-      <w:r>
-        <w:rPr>
-          <w:rFonts w:ascii="Verdana" w:hAnsi="Verdana" w:cs="Tahoma"/>
-          <w:b/>
-          <w:bCs/>
-          <w:sz w:val="18"/>
-          <w:szCs w:val="18"/>
-          <w:lang w:eastAsia="es-PE"/>
-        </w:rPr>
-        <w:t xml:space="preserve">ELECTRÓNICA </w:t>
-      </w:r>
-      <w:proofErr w:type="spellStart"/>
-      <w:r>
-        <w:rPr>
-          <w:rFonts w:ascii="Verdana" w:hAnsi="Verdana" w:cs="Tahoma"/>
-          <w:b/>
-          <w:bCs/>
-          <w:sz w:val="18"/>
-          <w:szCs w:val="18"/>
-          <w:lang w:eastAsia="es-PE"/>
-        </w:rPr>
-        <w:t>N°</w:t>
-      </w:r>
-      <w:proofErr w:type="spellEnd"/>
+        <w:t xml:space="preserve"> DEL REGISTRO DE PERSONAS JURÍDICAS DE LOS REGISTROS PÚBLICOS DE LIMA, AMBOS CON DOMICILIO LEGAL EN </w:t>
+      </w:r>
       <w:r>
         <w:rPr>
           <w:lang w:eastAsia="es-PE"/>
         </w:rPr>
         <w:t>{</w:t>
       </w:r>
-      <w:proofErr w:type="spellStart"/>
       <w:r>
         <w:rPr>
           <w:lang w:val="es-MX" w:eastAsia="es-PE"/>
         </w:rPr>
-        <w:t>numeroPartidaPoderVendedor</w:t>
-      </w:r>
-      <w:proofErr w:type="spellEnd"/>
-      <w:r>
-        <w:rPr>
-          <w:lang w:eastAsia="es-PE"/>
-        </w:rPr>
-        <w:t>}</w:t>
-      </w:r>
-      <w:r>
-        <w:rPr>
-          <w:rFonts w:ascii="Verdana" w:hAnsi="Verdana" w:cs="Tahoma"/>
-          <w:sz w:val="18"/>
-          <w:szCs w:val="18"/>
-          <w:lang w:eastAsia="es-PE"/>
-        </w:rPr>
-        <w:t xml:space="preserve"> DEL REGISTRO DE PERSONAS JURÍDICAS DE LOS REGISTROS PÚBLICOS DE LIMA, AMBOS CON DOMICILIO LEGAL EN </w:t>
-      </w:r>
-      <w:r>
-        <w:rPr>
-          <w:lang w:eastAsia="es-PE"/>
-        </w:rPr>
-        <w:t>{</w:t>
-      </w:r>
-      <w:proofErr w:type="spellStart"/>
-      <w:r>
-        <w:rPr>
-          <w:lang w:val="es-MX" w:eastAsia="es-PE"/>
-        </w:rPr>
         <w:t>direccionVendedor</w:t>
       </w:r>
-      <w:proofErr w:type="spellEnd"/>
       <w:r>
         <w:rPr>
           <w:lang w:eastAsia="es-PE"/>
@@ -16016,7 +15332,6 @@
           <w:lang w:eastAsia="es-PE"/>
         </w:rPr>
       </w:pPr>
-      <w:proofErr w:type="gramStart"/>
       <w:r>
         <w:rPr>
           <w:rFonts w:ascii="Verdana" w:hAnsi="Verdana" w:cs="Tahoma"/>
@@ -16046,8 +15361,6 @@
         </w:rPr>
         <w:t>{</w:t>
       </w:r>
-      <w:proofErr w:type="spellStart"/>
-      <w:proofErr w:type="gramEnd"/>
       <w:r>
         <w:rPr>
           <w:rFonts w:ascii="Verdana" w:hAnsi="Verdana"/>
@@ -16057,7 +15370,6 @@
         </w:rPr>
         <w:t>empresaVende</w:t>
       </w:r>
-      <w:proofErr w:type="spellEnd"/>
       <w:r>
         <w:rPr>
           <w:rFonts w:ascii="Verdana" w:hAnsi="Verdana"/>
@@ -16115,7 +15427,6 @@
         </w:rPr>
         <w:t>{</w:t>
       </w:r>
-      <w:proofErr w:type="spellStart"/>
       <w:r>
         <w:rPr>
           <w:spacing w:val="-2"/>
@@ -16124,7 +15435,6 @@
         </w:rPr>
         <w:t>tipoProyecto</w:t>
       </w:r>
-      <w:proofErr w:type="spellEnd"/>
       <w:r>
         <w:rPr>
           <w:spacing w:val="-2"/>
@@ -16149,14 +15459,12 @@
         </w:rPr>
         <w:t>{</w:t>
       </w:r>
-      <w:proofErr w:type="spellStart"/>
       <w:r>
         <w:rPr>
           <w:lang w:val="es-MX" w:eastAsia="es-PE"/>
         </w:rPr>
         <w:t>ubicacion</w:t>
       </w:r>
-      <w:proofErr w:type="spellEnd"/>
       <w:r>
         <w:rPr>
           <w:lang w:eastAsia="es-PE"/>
@@ -16229,7 +15537,6 @@
         </w:rPr>
         <w:t>{</w:t>
       </w:r>
-      <w:proofErr w:type="spellStart"/>
       <w:r>
         <w:rPr>
           <w:spacing w:val="-2"/>
@@ -16238,7 +15545,6 @@
         </w:rPr>
         <w:t>tipoProyecto</w:t>
       </w:r>
-      <w:proofErr w:type="spellEnd"/>
       <w:r>
         <w:rPr>
           <w:spacing w:val="-2"/>
@@ -16285,14 +15591,12 @@
         </w:rPr>
         <w:t>{</w:t>
       </w:r>
-      <w:proofErr w:type="spellStart"/>
       <w:r>
         <w:rPr>
           <w:lang w:val="es-MX" w:eastAsia="es-PE"/>
         </w:rPr>
         <w:t>distritoMatriz</w:t>
       </w:r>
-      <w:proofErr w:type="spellEnd"/>
       <w:r>
         <w:rPr>
           <w:lang w:eastAsia="es-PE"/>
@@ -16336,14 +15640,12 @@
         </w:rPr>
         <w:t>{</w:t>
       </w:r>
-      <w:proofErr w:type="spellStart"/>
       <w:r>
         <w:rPr>
           <w:lang w:val="es-MX" w:eastAsia="es-PE"/>
         </w:rPr>
         <w:t>provinciaMatriz</w:t>
       </w:r>
-      <w:proofErr w:type="spellEnd"/>
       <w:r>
         <w:rPr>
           <w:lang w:eastAsia="es-PE"/>
@@ -16387,14 +15689,12 @@
         </w:rPr>
         <w:t>{</w:t>
       </w:r>
-      <w:proofErr w:type="spellStart"/>
       <w:r>
         <w:rPr>
           <w:lang w:val="es-MX" w:eastAsia="es-PE"/>
         </w:rPr>
         <w:t>departamentoMatriz</w:t>
       </w:r>
-      <w:proofErr w:type="spellEnd"/>
       <w:r>
         <w:rPr>
           <w:lang w:eastAsia="es-PE"/>
@@ -16511,7 +15811,6 @@
         </w:rPr>
         <w:t>{</w:t>
       </w:r>
-      <w:proofErr w:type="spellStart"/>
       <w:r>
         <w:rPr>
           <w:bCs/>
@@ -16519,7 +15818,6 @@
         </w:rPr>
         <w:t>empresaVende</w:t>
       </w:r>
-      <w:proofErr w:type="spellEnd"/>
       <w:r>
         <w:rPr>
           <w:bCs/>
@@ -16749,7 +16047,6 @@
         </w:rPr>
         <w:t>{</w:t>
       </w:r>
-      <w:proofErr w:type="spellStart"/>
       <w:r>
         <w:rPr>
           <w:spacing w:val="-2"/>
@@ -16757,7 +16054,6 @@
         </w:rPr>
         <w:t>fechaFormatoLegal</w:t>
       </w:r>
-      <w:proofErr w:type="spellEnd"/>
       <w:r>
         <w:rPr>
           <w:spacing w:val="-2"/>
@@ -16979,29 +16275,7 @@
                 <w:szCs w:val="18"/>
                 <w:lang w:eastAsia="es-PE"/>
               </w:rPr>
-              <w:t>{</w:t>
-            </w:r>
-            <w:proofErr w:type="spellStart"/>
-            <w:r>
-              <w:rPr>
-                <w:rFonts w:ascii="Verdana" w:eastAsia="Verdana" w:hAnsi="Verdana" w:cs="Verdana"/>
-                <w:b/>
-                <w:sz w:val="18"/>
-                <w:szCs w:val="18"/>
-                <w:lang w:eastAsia="es-PE"/>
-              </w:rPr>
-              <w:t>nombresApellidos</w:t>
-            </w:r>
-            <w:proofErr w:type="spellEnd"/>
-            <w:r>
-              <w:rPr>
-                <w:rFonts w:ascii="Verdana" w:eastAsia="Verdana" w:hAnsi="Verdana" w:cs="Verdana"/>
-                <w:b/>
-                <w:sz w:val="18"/>
-                <w:szCs w:val="18"/>
-                <w:lang w:eastAsia="es-PE"/>
-              </w:rPr>
-              <w:t>}</w:t>
+              <w:t>{nombresApellidos}</w:t>
             </w:r>
           </w:p>
           <w:p>
@@ -17024,29 +16298,7 @@
                 <w:szCs w:val="18"/>
                 <w:lang w:eastAsia="es-PE"/>
               </w:rPr>
-              <w:t>{</w:t>
-            </w:r>
-            <w:proofErr w:type="spellStart"/>
-            <w:r>
-              <w:rPr>
-                <w:rFonts w:ascii="Verdana" w:eastAsia="Verdana" w:hAnsi="Verdana" w:cs="Verdana"/>
-                <w:b/>
-                <w:sz w:val="18"/>
-                <w:szCs w:val="18"/>
-                <w:lang w:eastAsia="es-PE"/>
-              </w:rPr>
-              <w:t>documentoIdentificacion</w:t>
-            </w:r>
-            <w:proofErr w:type="spellEnd"/>
-            <w:r>
-              <w:rPr>
-                <w:rFonts w:ascii="Verdana" w:eastAsia="Verdana" w:hAnsi="Verdana" w:cs="Verdana"/>
-                <w:b/>
-                <w:sz w:val="18"/>
-                <w:szCs w:val="18"/>
-                <w:lang w:eastAsia="es-PE"/>
-              </w:rPr>
-              <w:t>} N.º {numeroIdentificacion}</w:t>
+              <w:t>{documentoIdentificacion} N.º {numeroIdentificacion}</w:t>
             </w:r>
           </w:p>
           <w:p>
@@ -17610,7 +16862,6 @@
               </w:rPr>
               <w:t>{</w:t>
             </w:r>
-            <w:proofErr w:type="spellStart"/>
             <w:r>
               <w:rPr>
                 <w:spacing w:val="-2"/>
@@ -17619,7 +16870,6 @@
               </w:rPr>
               <w:t>ubicacion</w:t>
             </w:r>
-            <w:proofErr w:type="spellEnd"/>
             <w:r>
               <w:rPr>
                 <w:spacing w:val="-2"/>
@@ -17706,7 +16956,6 @@
               </w:rPr>
               <w:t>{</w:t>
             </w:r>
-            <w:proofErr w:type="spellStart"/>
             <w:r>
               <w:rPr>
                 <w:spacing w:val="-2"/>
@@ -17715,7 +16964,6 @@
               </w:rPr>
               <w:t>unidadCatastral</w:t>
             </w:r>
-            <w:proofErr w:type="spellEnd"/>
             <w:r>
               <w:rPr>
                 <w:spacing w:val="-2"/>
@@ -17801,7 +17049,6 @@
               </w:rPr>
               <w:t>{</w:t>
             </w:r>
-            <w:proofErr w:type="spellStart"/>
             <w:r>
               <w:rPr>
                 <w:spacing w:val="-2"/>
@@ -17810,7 +17057,6 @@
               </w:rPr>
               <w:t>urbanizacionMatriz</w:t>
             </w:r>
-            <w:proofErr w:type="spellEnd"/>
             <w:r>
               <w:rPr>
                 <w:spacing w:val="-2"/>
@@ -17891,7 +17137,6 @@
               </w:rPr>
               <w:t>{</w:t>
             </w:r>
-            <w:proofErr w:type="spellStart"/>
             <w:r>
               <w:rPr>
                 <w:spacing w:val="-2"/>
@@ -17900,7 +17145,6 @@
               </w:rPr>
               <w:t>distritoMatriz</w:t>
             </w:r>
-            <w:proofErr w:type="spellEnd"/>
             <w:r>
               <w:rPr>
                 <w:spacing w:val="-2"/>
@@ -17986,7 +17230,6 @@
               </w:rPr>
               <w:t>{</w:t>
             </w:r>
-            <w:proofErr w:type="spellStart"/>
             <w:r>
               <w:rPr>
                 <w:spacing w:val="-2"/>
@@ -17995,7 +17238,6 @@
               </w:rPr>
               <w:t>provinciamatriz</w:t>
             </w:r>
-            <w:proofErr w:type="spellEnd"/>
             <w:r>
               <w:rPr>
                 <w:spacing w:val="-2"/>
@@ -18076,7 +17318,6 @@
               </w:rPr>
               <w:t>{</w:t>
             </w:r>
-            <w:proofErr w:type="spellStart"/>
             <w:r>
               <w:rPr>
                 <w:spacing w:val="-2"/>
@@ -18085,7 +17326,6 @@
               </w:rPr>
               <w:t>departamentoMatriz</w:t>
             </w:r>
-            <w:proofErr w:type="spellEnd"/>
             <w:r>
               <w:rPr>
                 <w:spacing w:val="-2"/>
@@ -18171,7 +17411,6 @@
               </w:rPr>
               <w:t>{</w:t>
             </w:r>
-            <w:proofErr w:type="spellStart"/>
             <w:r>
               <w:rPr>
                 <w:sz w:val="18"/>
@@ -18179,7 +17418,6 @@
               </w:rPr>
               <w:t>areaMatrizHas</w:t>
             </w:r>
-            <w:proofErr w:type="spellEnd"/>
             <w:r>
               <w:rPr>
                 <w:sz w:val="18"/>
@@ -18273,7 +17511,6 @@
               </w:rPr>
               <w:t>{</w:t>
             </w:r>
-            <w:proofErr w:type="spellStart"/>
             <w:r>
               <w:rPr>
                 <w:sz w:val="18"/>
@@ -18281,7 +17518,6 @@
               </w:rPr>
               <w:t>partidaMatriz</w:t>
             </w:r>
-            <w:proofErr w:type="spellEnd"/>
             <w:r>
               <w:rPr>
                 <w:sz w:val="18"/>
@@ -18368,7 +17604,6 @@
               </w:rPr>
               <w:t>{</w:t>
             </w:r>
-            <w:proofErr w:type="spellStart"/>
             <w:r>
               <w:rPr>
                 <w:spacing w:val="-2"/>
@@ -18377,7 +17612,6 @@
               </w:rPr>
               <w:t>compraventaMatriz</w:t>
             </w:r>
-            <w:proofErr w:type="spellEnd"/>
             <w:r>
               <w:rPr>
                 <w:spacing w:val="-2"/>
@@ -18464,7 +17698,6 @@
               </w:rPr>
               <w:t>{</w:t>
             </w:r>
-            <w:proofErr w:type="spellStart"/>
             <w:r>
               <w:rPr>
                 <w:spacing w:val="-2"/>
@@ -18473,7 +17706,6 @@
               </w:rPr>
               <w:t>situacionLegal</w:t>
             </w:r>
-            <w:proofErr w:type="spellEnd"/>
             <w:r>
               <w:rPr>
                 <w:spacing w:val="-2"/>
@@ -18701,51 +17933,33 @@
                 <w:sz w:val="18"/>
                 <w:lang w:val="es-MX" w:eastAsia="es-PE"/>
               </w:rPr>
+              <w:t>{areaLote} m2</w:t>
+            </w:r>
+            <w:r>
+              <w:rPr>
+                <w:rFonts w:ascii="Verdana" w:eastAsia="Verdana" w:hAnsi="Verdana" w:cs="Verdana"/>
+                <w:sz w:val="18"/>
+                <w:szCs w:val="18"/>
+                <w:lang w:eastAsia="es-PE"/>
+              </w:rPr>
+              <w:t xml:space="preserve"> (</w:t>
+            </w:r>
+            <w:r>
+              <w:rPr>
+                <w:spacing w:val="-2"/>
+                <w:sz w:val="18"/>
+                <w:lang w:eastAsia="es-PE"/>
+              </w:rPr>
               <w:t>{</w:t>
             </w:r>
-            <w:proofErr w:type="spellStart"/>
-            <w:r>
-              <w:rPr>
+            <w:r>
+              <w:rPr>
+                <w:spacing w:val="-2"/>
                 <w:sz w:val="18"/>
                 <w:lang w:val="es-MX" w:eastAsia="es-PE"/>
               </w:rPr>
-              <w:t>areaLote</w:t>
-            </w:r>
-            <w:proofErr w:type="spellEnd"/>
-            <w:r>
-              <w:rPr>
-                <w:sz w:val="18"/>
-                <w:lang w:val="es-MX" w:eastAsia="es-PE"/>
-              </w:rPr>
-              <w:t>} m2</w:t>
-            </w:r>
-            <w:r>
-              <w:rPr>
-                <w:rFonts w:ascii="Verdana" w:eastAsia="Verdana" w:hAnsi="Verdana" w:cs="Verdana"/>
-                <w:sz w:val="18"/>
-                <w:szCs w:val="18"/>
-                <w:lang w:eastAsia="es-PE"/>
-              </w:rPr>
-              <w:t xml:space="preserve"> (</w:t>
-            </w:r>
-            <w:r>
-              <w:rPr>
-                <w:spacing w:val="-2"/>
-                <w:sz w:val="18"/>
-                <w:lang w:eastAsia="es-PE"/>
-              </w:rPr>
-              <w:t>{</w:t>
-            </w:r>
-            <w:proofErr w:type="spellStart"/>
-            <w:r>
-              <w:rPr>
-                <w:spacing w:val="-2"/>
-                <w:sz w:val="18"/>
-                <w:lang w:val="es-MX" w:eastAsia="es-PE"/>
-              </w:rPr>
               <w:t>areaLoteLetras</w:t>
             </w:r>
-            <w:proofErr w:type="spellEnd"/>
             <w:r>
               <w:rPr>
                 <w:spacing w:val="-2"/>
@@ -18843,7 +18057,6 @@
               </w:rPr>
               <w:t>{</w:t>
             </w:r>
-            <w:proofErr w:type="spellStart"/>
             <w:r>
               <w:rPr>
                 <w:sz w:val="18"/>
@@ -18851,7 +18064,6 @@
               </w:rPr>
               <w:t>alicuota</w:t>
             </w:r>
-            <w:proofErr w:type="spellEnd"/>
             <w:r>
               <w:rPr>
                 <w:sz w:val="18"/>
@@ -18876,7 +18088,6 @@
               </w:rPr>
               <w:t>{</w:t>
             </w:r>
-            <w:proofErr w:type="spellStart"/>
             <w:r>
               <w:rPr>
                 <w:spacing w:val="-2"/>
@@ -18885,7 +18096,6 @@
               </w:rPr>
               <w:t>alicuotaLetras</w:t>
             </w:r>
-            <w:proofErr w:type="spellEnd"/>
             <w:r>
               <w:rPr>
                 <w:spacing w:val="-2"/>
@@ -19147,7 +18357,6 @@
               </w:rPr>
               <w:t>{</w:t>
             </w:r>
-            <w:proofErr w:type="spellStart"/>
             <w:r>
               <w:rPr>
                 <w:spacing w:val="-2"/>
@@ -19156,7 +18365,6 @@
               </w:rPr>
               <w:t>costoLote</w:t>
             </w:r>
-            <w:proofErr w:type="spellEnd"/>
             <w:r>
               <w:rPr>
                 <w:spacing w:val="-2"/>
@@ -19184,7 +18392,6 @@
               </w:rPr>
               <w:t>{</w:t>
             </w:r>
-            <w:proofErr w:type="spellStart"/>
             <w:r>
               <w:rPr>
                 <w:spacing w:val="-2"/>
@@ -19193,7 +18400,6 @@
               </w:rPr>
               <w:t>montoLetras</w:t>
             </w:r>
-            <w:proofErr w:type="spellEnd"/>
             <w:r>
               <w:rPr>
                 <w:spacing w:val="-2"/>
@@ -19327,7 +18533,6 @@
               </w:rPr>
               <w:t>({</w:t>
             </w:r>
-            <w:proofErr w:type="spellStart"/>
             <w:r>
               <w:rPr>
                 <w:rFonts w:ascii="Verdana" w:hAnsi="Verdana"/>
@@ -19335,17 +18540,7 @@
                 <w:szCs w:val="18"/>
                 <w:lang w:val="es-PE" w:eastAsia="es-PE"/>
               </w:rPr>
-              <w:t>cantidadCuotas</w:t>
-            </w:r>
-            <w:proofErr w:type="spellEnd"/>
-            <w:r>
-              <w:rPr>
-                <w:rFonts w:ascii="Verdana" w:hAnsi="Verdana"/>
-                <w:sz w:val="18"/>
-                <w:szCs w:val="18"/>
-                <w:lang w:val="es-PE" w:eastAsia="es-PE"/>
-              </w:rPr>
-              <w:t>}</w:t>
+              <w:t>cantidadCuotas}</w:t>
             </w:r>
             <w:r>
               <w:rPr>
@@ -19550,27 +18745,7 @@
                 <w:szCs w:val="18"/>
                 <w:lang w:eastAsia="es-PE"/>
               </w:rPr>
-              <w:t>{</w:t>
-            </w:r>
-            <w:proofErr w:type="spellStart"/>
-            <w:r>
-              <w:rPr>
-                <w:rFonts w:ascii="Verdana" w:hAnsi="Verdana"/>
-                <w:sz w:val="18"/>
-                <w:szCs w:val="18"/>
-                <w:lang w:eastAsia="es-PE"/>
-              </w:rPr>
-              <w:t>PrecioporMetroCuadro</w:t>
-            </w:r>
-            <w:proofErr w:type="spellEnd"/>
-            <w:r>
-              <w:rPr>
-                <w:rFonts w:ascii="Verdana" w:hAnsi="Verdana"/>
-                <w:sz w:val="18"/>
-                <w:szCs w:val="18"/>
-                <w:lang w:eastAsia="es-PE"/>
-              </w:rPr>
-              <w:t>}</w:t>
+              <w:t>{PrecioporMetroCuadro}</w:t>
             </w:r>
             <w:r>
               <w:rPr>
@@ -19590,36 +18765,7 @@
                 <w:szCs w:val="18"/>
                 <w:lang w:eastAsia="es-PE"/>
               </w:rPr>
-              <w:t>{</w:t>
-            </w:r>
-            <w:proofErr w:type="spellStart"/>
-            <w:r>
-              <w:rPr>
-                <w:rFonts w:ascii="Verdana" w:hAnsi="Verdana"/>
-                <w:sz w:val="18"/>
-                <w:szCs w:val="18"/>
-                <w:lang w:eastAsia="es-PE"/>
-              </w:rPr>
-              <w:t>PrecioporMetroCuadro</w:t>
-            </w:r>
-            <w:r>
-              <w:rPr>
-                <w:rFonts w:ascii="Verdana" w:hAnsi="Verdana"/>
-                <w:sz w:val="18"/>
-                <w:szCs w:val="18"/>
-                <w:lang w:eastAsia="es-PE"/>
-              </w:rPr>
-              <w:t>enLetras</w:t>
-            </w:r>
-            <w:proofErr w:type="spellEnd"/>
-            <w:r>
-              <w:rPr>
-                <w:rFonts w:ascii="Verdana" w:hAnsi="Verdana"/>
-                <w:sz w:val="18"/>
-                <w:szCs w:val="18"/>
-                <w:lang w:eastAsia="es-PE"/>
-              </w:rPr>
-              <w:t>}</w:t>
+              <w:t>{PrecioporMetroCuadroenLetras}</w:t>
             </w:r>
             <w:r>
               <w:rPr>
@@ -19814,27 +18960,7 @@
                 <w:szCs w:val="18"/>
                 <w:lang w:eastAsia="es-PE"/>
               </w:rPr>
-              <w:t>{</w:t>
-            </w:r>
-            <w:proofErr w:type="spellStart"/>
-            <w:r>
-              <w:rPr>
-                <w:rFonts w:ascii="Verdana" w:hAnsi="Verdana"/>
-                <w:sz w:val="18"/>
-                <w:szCs w:val="18"/>
-                <w:lang w:eastAsia="es-PE"/>
-              </w:rPr>
-              <w:t>pagoInicial</w:t>
-            </w:r>
-            <w:proofErr w:type="spellEnd"/>
-            <w:r>
-              <w:rPr>
-                <w:rFonts w:ascii="Verdana" w:hAnsi="Verdana"/>
-                <w:sz w:val="18"/>
-                <w:szCs w:val="18"/>
-                <w:lang w:eastAsia="es-PE"/>
-              </w:rPr>
-              <w:t>}</w:t>
+              <w:t>{pagoInicial}</w:t>
             </w:r>
             <w:r>
               <w:rPr>
@@ -19854,9 +18980,8 @@
                 <w:szCs w:val="18"/>
                 <w:lang w:eastAsia="es-PE"/>
               </w:rPr>
-              <w:t>{</w:t>
-            </w:r>
-            <w:proofErr w:type="spellStart"/>
+              <w:t>{pagoInicial</w:t>
+            </w:r>
             <w:r>
               <w:rPr>
                 <w:rFonts w:ascii="Verdana" w:hAnsi="Verdana"/>
@@ -19864,18 +18989,8 @@
                 <w:szCs w:val="18"/>
                 <w:lang w:eastAsia="es-PE"/>
               </w:rPr>
-              <w:t>pagoInicial</w:t>
-            </w:r>
-            <w:r>
-              <w:rPr>
-                <w:rFonts w:ascii="Verdana" w:hAnsi="Verdana"/>
-                <w:sz w:val="18"/>
-                <w:szCs w:val="18"/>
-                <w:lang w:eastAsia="es-PE"/>
-              </w:rPr>
               <w:t>enLetras</w:t>
             </w:r>
-            <w:proofErr w:type="spellEnd"/>
             <w:r>
               <w:rPr>
                 <w:rFonts w:ascii="Verdana" w:hAnsi="Verdana"/>
@@ -19921,9 +19036,8 @@
                 <w:szCs w:val="18"/>
                 <w:lang w:eastAsia="es-PE"/>
               </w:rPr>
-              <w:t>{</w:t>
-            </w:r>
-            <w:proofErr w:type="spellStart"/>
+              <w:t>{cuotaInicialFechadePago}</w:t>
+            </w:r>
             <w:r>
               <w:rPr>
                 <w:rFonts w:ascii="Verdana" w:hAnsi="Verdana"/>
@@ -19931,9 +19045,8 @@
                 <w:szCs w:val="18"/>
                 <w:lang w:eastAsia="es-PE"/>
               </w:rPr>
-              <w:t>cuotaInicialFechadePago</w:t>
-            </w:r>
-            <w:proofErr w:type="spellEnd"/>
+              <w:t xml:space="preserve">, </w:t>
+            </w:r>
             <w:r>
               <w:rPr>
                 <w:rFonts w:ascii="Verdana" w:hAnsi="Verdana"/>
@@ -19941,45 +19054,7 @@
                 <w:szCs w:val="18"/>
                 <w:lang w:eastAsia="es-PE"/>
               </w:rPr>
-              <w:t>}</w:t>
-            </w:r>
-            <w:r>
-              <w:rPr>
-                <w:rFonts w:ascii="Verdana" w:hAnsi="Verdana"/>
-                <w:sz w:val="18"/>
-                <w:szCs w:val="18"/>
-                <w:lang w:eastAsia="es-PE"/>
-              </w:rPr>
-              <w:t xml:space="preserve">, </w:t>
-            </w:r>
-            <w:r>
-              <w:rPr>
-                <w:rFonts w:ascii="Verdana" w:hAnsi="Verdana"/>
-                <w:sz w:val="18"/>
-                <w:szCs w:val="18"/>
-                <w:lang w:eastAsia="es-PE"/>
-              </w:rPr>
-              <w:t>{</w:t>
-            </w:r>
-            <w:proofErr w:type="spellStart"/>
-            <w:r>
-              <w:rPr>
-                <w:rFonts w:ascii="Verdana" w:hAnsi="Verdana"/>
-                <w:sz w:val="18"/>
-                <w:szCs w:val="18"/>
-                <w:lang w:eastAsia="es-PE"/>
-              </w:rPr>
-              <w:t>cuotaIncialCuentaRecaudadora</w:t>
-            </w:r>
-            <w:proofErr w:type="spellEnd"/>
-            <w:r>
-              <w:rPr>
-                <w:rFonts w:ascii="Verdana" w:hAnsi="Verdana"/>
-                <w:sz w:val="18"/>
-                <w:szCs w:val="18"/>
-                <w:lang w:eastAsia="es-PE"/>
-              </w:rPr>
-              <w:t>}</w:t>
+              <w:t>{cuotaIncialCuentaRecaudadora}</w:t>
             </w:r>
             <w:r>
               <w:rPr>
@@ -20019,7 +19094,6 @@
               </w:rPr>
               <w:t>{</w:t>
             </w:r>
-            <w:proofErr w:type="spellStart"/>
             <w:r>
               <w:rPr>
                 <w:rFonts w:ascii="Verdana" w:hAnsi="Verdana"/>
@@ -20036,17 +19110,7 @@
                 <w:szCs w:val="18"/>
                 <w:lang w:eastAsia="es-PE"/>
               </w:rPr>
-              <w:t>cuentaRecaudadoraBanco</w:t>
-            </w:r>
-            <w:proofErr w:type="spellEnd"/>
-            <w:r>
-              <w:rPr>
-                <w:rFonts w:ascii="Verdana" w:hAnsi="Verdana"/>
-                <w:sz w:val="18"/>
-                <w:szCs w:val="18"/>
-                <w:lang w:eastAsia="es-PE"/>
-              </w:rPr>
-              <w:t>}</w:t>
+              <w:t>cuentaRecaudadoraBanco}</w:t>
             </w:r>
             <w:r>
               <w:rPr>
@@ -20195,7 +19259,7 @@
                 <w:rFonts w:ascii="Verdana" w:hAnsi="Verdana"/>
                 <w:sz w:val="18"/>
                 <w:szCs w:val="18"/>
-                <w:lang w:eastAsia="es-PE"/>
+                <w:lang w:val="es-MX"/>
               </w:rPr>
             </w:pPr>
             <w:r>
@@ -20223,27 +19287,7 @@
                 <w:szCs w:val="18"/>
                 <w:lang w:eastAsia="es-PE"/>
               </w:rPr>
-              <w:t>{</w:t>
-            </w:r>
-            <w:proofErr w:type="spellStart"/>
-            <w:r>
-              <w:rPr>
-                <w:rFonts w:ascii="Verdana" w:hAnsi="Verdana"/>
-                <w:sz w:val="18"/>
-                <w:szCs w:val="18"/>
-                <w:lang w:eastAsia="es-PE"/>
-              </w:rPr>
-              <w:t>saldoPrecio</w:t>
-            </w:r>
-            <w:proofErr w:type="spellEnd"/>
-            <w:r>
-              <w:rPr>
-                <w:rFonts w:ascii="Verdana" w:hAnsi="Verdana"/>
-                <w:sz w:val="18"/>
-                <w:szCs w:val="18"/>
-                <w:lang w:eastAsia="es-PE"/>
-              </w:rPr>
-              <w:t>}</w:t>
+              <w:t>{saldoPrecio}</w:t>
             </w:r>
             <w:r>
               <w:rPr>
@@ -20272,9 +19316,8 @@
                 <w:szCs w:val="18"/>
                 <w:lang w:eastAsia="es-PE"/>
               </w:rPr>
-              <w:t>{</w:t>
-            </w:r>
-            <w:proofErr w:type="spellStart"/>
+              <w:t>{saldoPrecio</w:t>
+            </w:r>
             <w:r>
               <w:rPr>
                 <w:rFonts w:ascii="Verdana" w:hAnsi="Verdana"/>
@@ -20282,18 +19325,8 @@
                 <w:szCs w:val="18"/>
                 <w:lang w:eastAsia="es-PE"/>
               </w:rPr>
-              <w:t>saldoPrecio</w:t>
-            </w:r>
-            <w:r>
-              <w:rPr>
-                <w:rFonts w:ascii="Verdana" w:hAnsi="Verdana"/>
-                <w:sz w:val="18"/>
-                <w:szCs w:val="18"/>
-                <w:lang w:eastAsia="es-PE"/>
-              </w:rPr>
               <w:t>enLetras</w:t>
             </w:r>
-            <w:proofErr w:type="spellEnd"/>
             <w:r>
               <w:rPr>
                 <w:rFonts w:ascii="Verdana" w:hAnsi="Verdana"/>
@@ -20343,7 +19376,6 @@
               </w:rPr>
               <w:t>{</w:t>
             </w:r>
-            <w:proofErr w:type="spellStart"/>
             <w:r>
               <w:rPr>
                 <w:rFonts w:ascii="Verdana" w:hAnsi="Verdana"/>
@@ -20351,17 +19383,7 @@
                 <w:szCs w:val="18"/>
                 <w:lang w:val="es-PE" w:eastAsia="es-PE"/>
               </w:rPr>
-              <w:t>cantidadCuotas</w:t>
-            </w:r>
-            <w:proofErr w:type="spellEnd"/>
-            <w:r>
-              <w:rPr>
-                <w:rFonts w:ascii="Verdana" w:hAnsi="Verdana"/>
-                <w:sz w:val="18"/>
-                <w:szCs w:val="18"/>
-                <w:lang w:val="es-PE" w:eastAsia="es-PE"/>
-              </w:rPr>
-              <w:t>}</w:t>
+              <w:t>cantidadCuotas}</w:t>
             </w:r>
             <w:r>
               <w:rPr>
@@ -20464,27 +19486,7 @@
                 <w:szCs w:val="18"/>
                 <w:lang w:eastAsia="es-PE"/>
               </w:rPr>
-              <w:t>{</w:t>
-            </w:r>
-            <w:proofErr w:type="spellStart"/>
-            <w:r>
-              <w:rPr>
-                <w:rFonts w:ascii="Verdana" w:hAnsi="Verdana"/>
-                <w:sz w:val="18"/>
-                <w:szCs w:val="18"/>
-                <w:lang w:eastAsia="es-PE"/>
-              </w:rPr>
-              <w:t>cuentaRecaudadora</w:t>
-            </w:r>
-            <w:proofErr w:type="spellEnd"/>
-            <w:r>
-              <w:rPr>
-                <w:rFonts w:ascii="Verdana" w:hAnsi="Verdana"/>
-                <w:sz w:val="18"/>
-                <w:szCs w:val="18"/>
-                <w:lang w:eastAsia="es-PE"/>
-              </w:rPr>
-              <w:t>}</w:t>
+              <w:t>{cuentaRecaudadora}</w:t>
             </w:r>
             <w:r>
               <w:rPr>
@@ -20522,27 +19524,7 @@
                 <w:szCs w:val="18"/>
                 <w:lang w:eastAsia="es-PE"/>
               </w:rPr>
-              <w:t>{</w:t>
-            </w:r>
-            <w:proofErr w:type="spellStart"/>
-            <w:r>
-              <w:rPr>
-                <w:rFonts w:ascii="Verdana" w:hAnsi="Verdana"/>
-                <w:sz w:val="18"/>
-                <w:szCs w:val="18"/>
-                <w:lang w:eastAsia="es-PE"/>
-              </w:rPr>
-              <w:t>cuentaRecaudadoraBanco</w:t>
-            </w:r>
-            <w:proofErr w:type="spellEnd"/>
-            <w:r>
-              <w:rPr>
-                <w:rFonts w:ascii="Verdana" w:hAnsi="Verdana"/>
-                <w:sz w:val="18"/>
-                <w:szCs w:val="18"/>
-                <w:lang w:eastAsia="es-PE"/>
-              </w:rPr>
-              <w:t>}</w:t>
+              <w:t>-------------</w:t>
             </w:r>
             <w:r>
               <w:rPr>
@@ -20682,20 +19664,8 @@
                 <w:szCs w:val="18"/>
                 <w:lang w:eastAsia="es-PE"/>
               </w:rPr>
-              <w:t xml:space="preserve">Cuota </w:t>
-            </w:r>
-            <w:proofErr w:type="spellStart"/>
-            <w:r>
-              <w:rPr>
-                <w:rFonts w:ascii="Verdana" w:hAnsi="Verdana"/>
-                <w:color w:val="000000"/>
-                <w:sz w:val="18"/>
-                <w:szCs w:val="18"/>
-                <w:lang w:eastAsia="es-PE"/>
-              </w:rPr>
-              <w:t>N°</w:t>
-            </w:r>
-            <w:proofErr w:type="spellEnd"/>
+              <w:t>Cuota N°</w:t>
+            </w:r>
           </w:p>
         </w:tc>
         <w:tc>
@@ -20763,20 +19733,8 @@
                 <w:szCs w:val="18"/>
                 <w:lang w:eastAsia="es-PE"/>
               </w:rPr>
-              <w:t xml:space="preserve">Operación </w:t>
-            </w:r>
-            <w:proofErr w:type="spellStart"/>
-            <w:r>
-              <w:rPr>
-                <w:rFonts w:ascii="Verdana" w:hAnsi="Verdana"/>
-                <w:color w:val="000000"/>
-                <w:sz w:val="18"/>
-                <w:szCs w:val="18"/>
-                <w:lang w:eastAsia="es-PE"/>
-              </w:rPr>
-              <w:t>N°</w:t>
-            </w:r>
-            <w:proofErr w:type="spellEnd"/>
+              <w:t>Operación N°</w:t>
+            </w:r>
           </w:p>
         </w:tc>
         <w:tc>
@@ -22243,7 +21201,6 @@
               </w:rPr>
               <w:t>${</w:t>
             </w:r>
-            <w:proofErr w:type="spellStart"/>
             <w:r>
               <w:rPr>
                 <w:rFonts w:ascii="Verdana" w:hAnsi="Verdana" w:cs="Arial"/>
@@ -22256,7 +21213,6 @@
               </w:rPr>
               <w:t>mantenimientoMensual</w:t>
             </w:r>
-            <w:proofErr w:type="spellEnd"/>
             <w:r>
               <w:rPr>
                 <w:rFonts w:ascii="Verdana" w:hAnsi="Verdana" w:cs="Arial"/>
@@ -22280,7 +21236,6 @@
               </w:rPr>
               <w:t xml:space="preserve"> ({</w:t>
             </w:r>
-            <w:proofErr w:type="spellStart"/>
             <w:r>
               <w:rPr>
                 <w:rFonts w:ascii="Verdana" w:eastAsia="Verdana" w:hAnsi="Verdana" w:cs="Verdana"/>
@@ -22292,7 +21247,6 @@
               </w:rPr>
               <w:t>mantenimientoMensualLetras</w:t>
             </w:r>
-            <w:proofErr w:type="spellEnd"/>
             <w:r>
               <w:rPr>
                 <w:rFonts w:ascii="Verdana" w:eastAsia="Verdana" w:hAnsi="Verdana" w:cs="Verdana"/>
@@ -22387,25 +21341,14 @@
                 <w:lang w:eastAsia="es-PE"/>
               </w:rPr>
             </w:pPr>
-            <w:proofErr w:type="spellStart"/>
-            <w:r>
-              <w:rPr>
-                <w:rFonts w:ascii="Verdana" w:eastAsia="Verdana" w:hAnsi="Verdana" w:cs="Verdana"/>
-                <w:sz w:val="18"/>
-                <w:szCs w:val="18"/>
-                <w:lang w:eastAsia="es-PE"/>
-              </w:rPr>
-              <w:t>N°</w:t>
-            </w:r>
-            <w:proofErr w:type="spellEnd"/>
-            <w:r>
-              <w:rPr>
-                <w:rFonts w:ascii="Verdana" w:eastAsia="Verdana" w:hAnsi="Verdana" w:cs="Verdana"/>
-                <w:sz w:val="18"/>
-                <w:szCs w:val="18"/>
-                <w:lang w:eastAsia="es-PE"/>
-              </w:rPr>
-              <w:t xml:space="preserve"> CTA CTE RECAUD. DÓLARES BCP</w:t>
+            <w:r>
+              <w:rPr>
+                <w:rFonts w:ascii="Verdana" w:eastAsia="Verdana" w:hAnsi="Verdana" w:cs="Verdana"/>
+                <w:sz w:val="18"/>
+                <w:szCs w:val="18"/>
+                <w:lang w:eastAsia="es-PE"/>
+              </w:rPr>
+              <w:t>N° CTA CTE RECAUD. DÓLARES BCP</w:t>
             </w:r>
           </w:p>
         </w:tc>
@@ -22439,7 +21382,6 @@
               </w:rPr>
               <w:t>{</w:t>
             </w:r>
-            <w:proofErr w:type="spellStart"/>
             <w:r>
               <w:rPr>
                 <w:rFonts w:ascii="Verdana" w:eastAsia="Verdana" w:hAnsi="Verdana" w:cs="Verdana"/>
@@ -22449,7 +21391,6 @@
               </w:rPr>
               <w:t>numCuenta</w:t>
             </w:r>
-            <w:proofErr w:type="spellEnd"/>
             <w:r>
               <w:rPr>
                 <w:rFonts w:ascii="Verdana" w:eastAsia="Verdana" w:hAnsi="Verdana" w:cs="Verdana"/>
@@ -22487,25 +21428,14 @@
                 <w:lang w:eastAsia="es-PE"/>
               </w:rPr>
             </w:pPr>
-            <w:proofErr w:type="spellStart"/>
-            <w:r>
-              <w:rPr>
-                <w:rFonts w:ascii="Verdana" w:eastAsia="Verdana" w:hAnsi="Verdana" w:cs="Verdana"/>
-                <w:sz w:val="18"/>
-                <w:szCs w:val="18"/>
-                <w:lang w:eastAsia="es-PE"/>
-              </w:rPr>
-              <w:t>N°</w:t>
-            </w:r>
-            <w:proofErr w:type="spellEnd"/>
-            <w:r>
-              <w:rPr>
-                <w:rFonts w:ascii="Verdana" w:eastAsia="Verdana" w:hAnsi="Verdana" w:cs="Verdana"/>
-                <w:sz w:val="18"/>
-                <w:szCs w:val="18"/>
-                <w:lang w:eastAsia="es-PE"/>
-              </w:rPr>
-              <w:t xml:space="preserve"> CTA CTE RECAUD. DÓLARES CCI BCP</w:t>
+            <w:r>
+              <w:rPr>
+                <w:rFonts w:ascii="Verdana" w:eastAsia="Verdana" w:hAnsi="Verdana" w:cs="Verdana"/>
+                <w:sz w:val="18"/>
+                <w:szCs w:val="18"/>
+                <w:lang w:eastAsia="es-PE"/>
+              </w:rPr>
+              <w:t>N° CTA CTE RECAUD. DÓLARES CCI BCP</w:t>
             </w:r>
           </w:p>
         </w:tc>
@@ -22539,7 +21469,6 @@
               </w:rPr>
               <w:t>{</w:t>
             </w:r>
-            <w:proofErr w:type="spellStart"/>
             <w:r>
               <w:rPr>
                 <w:rFonts w:ascii="Verdana" w:eastAsia="Verdana" w:hAnsi="Verdana" w:cs="Verdana"/>
@@ -22549,7 +21478,6 @@
               </w:rPr>
               <w:t>cci</w:t>
             </w:r>
-            <w:proofErr w:type="spellEnd"/>
             <w:r>
               <w:rPr>
                 <w:rFonts w:ascii="Verdana" w:eastAsia="Verdana" w:hAnsi="Verdana" w:cs="Verdana"/>
@@ -22749,7 +21677,6 @@
               </w:rPr>
               <w:t>{</w:t>
             </w:r>
-            <w:proofErr w:type="spellStart"/>
             <w:r>
               <w:rPr>
                 <w:rFonts w:ascii="Verdana" w:eastAsia="Times New Roman" w:hAnsi="Verdana" w:cs="Tahoma"/>
@@ -22760,7 +21687,6 @@
               </w:rPr>
               <w:t>fechaSale</w:t>
             </w:r>
-            <w:proofErr w:type="spellEnd"/>
             <w:r>
               <w:rPr>
                 <w:rFonts w:ascii="Verdana" w:eastAsia="Times New Roman" w:hAnsi="Verdana" w:cs="Tahoma"/>
@@ -22813,7 +21739,6 @@
               </w:rPr>
               <w:t>{</w:t>
             </w:r>
-            <w:proofErr w:type="spellStart"/>
             <w:r>
               <w:rPr>
                 <w:spacing w:val="-2"/>
@@ -22821,7 +21746,6 @@
               </w:rPr>
               <w:t>fechaFormatoLegal</w:t>
             </w:r>
-            <w:proofErr w:type="spellEnd"/>
             <w:r>
               <w:rPr>
                 <w:spacing w:val="-2"/>
@@ -23183,9 +22107,8 @@
         <w:sz w:val="18"/>
         <w:szCs w:val="18"/>
       </w:rPr>
-      <w:t xml:space="preserve">CONTRATO </w:t>
+      <w:t>CONTRATO N°</w:t>
     </w:r>
-    <w:proofErr w:type="spellStart"/>
     <w:r>
       <w:rPr>
         <w:rFonts w:ascii="Verdana" w:eastAsia="Verdana" w:hAnsi="Verdana" w:cs="Verdana"/>
@@ -23193,37 +22116,7 @@
         <w:sz w:val="18"/>
         <w:szCs w:val="18"/>
       </w:rPr>
-      <w:t>N°</w:t>
-    </w:r>
-    <w:proofErr w:type="spellEnd"/>
-    <w:r>
-      <w:rPr>
-        <w:rFonts w:ascii="Verdana" w:eastAsia="Verdana" w:hAnsi="Verdana" w:cs="Verdana"/>
-        <w:color w:val="000000"/>
-        <w:sz w:val="18"/>
-        <w:szCs w:val="18"/>
-      </w:rPr>
-      <w:t>{</w:t>
-    </w:r>
-    <w:proofErr w:type="spellStart"/>
-    <w:r>
-      <w:rPr>
-        <w:rFonts w:ascii="Verdana" w:eastAsia="Verdana" w:hAnsi="Verdana" w:cs="Verdana"/>
-        <w:color w:val="000000"/>
-        <w:sz w:val="18"/>
-        <w:szCs w:val="18"/>
-      </w:rPr>
-      <w:t>idLote</w:t>
-    </w:r>
-    <w:proofErr w:type="spellEnd"/>
-    <w:r>
-      <w:rPr>
-        <w:rFonts w:ascii="Verdana" w:eastAsia="Verdana" w:hAnsi="Verdana" w:cs="Verdana"/>
-        <w:color w:val="000000"/>
-        <w:sz w:val="18"/>
-        <w:szCs w:val="18"/>
-      </w:rPr>
-      <w:t>}</w:t>
+      <w:t>{idLote}</w:t>
     </w:r>
     <w:r>
       <w:rPr>
@@ -23241,27 +22134,7 @@
         <w:sz w:val="18"/>
         <w:szCs w:val="18"/>
       </w:rPr>
-      <w:t>{</w:t>
-    </w:r>
-    <w:proofErr w:type="spellStart"/>
-    <w:r>
-      <w:rPr>
-        <w:rFonts w:ascii="Verdana" w:eastAsia="Verdana" w:hAnsi="Verdana" w:cs="Verdana"/>
-        <w:color w:val="000000"/>
-        <w:sz w:val="18"/>
-        <w:szCs w:val="18"/>
-      </w:rPr>
-      <w:t>idCliente</w:t>
-    </w:r>
-    <w:proofErr w:type="spellEnd"/>
-    <w:r>
-      <w:rPr>
-        <w:rFonts w:ascii="Verdana" w:eastAsia="Verdana" w:hAnsi="Verdana" w:cs="Verdana"/>
-        <w:color w:val="000000"/>
-        <w:sz w:val="18"/>
-        <w:szCs w:val="18"/>
-      </w:rPr>
-      <w:t>}</w:t>
+      <w:t>{idCliente}</w:t>
     </w:r>
     <w:r>
       <w:rPr>
@@ -23297,27 +22170,7 @@
         <w:sz w:val="18"/>
         <w:szCs w:val="18"/>
       </w:rPr>
-      <w:t>{</w:t>
-    </w:r>
-    <w:proofErr w:type="spellStart"/>
-    <w:r>
-      <w:rPr>
-        <w:rFonts w:ascii="Verdana" w:eastAsia="Verdana" w:hAnsi="Verdana" w:cs="Verdana"/>
-        <w:color w:val="000000"/>
-        <w:sz w:val="18"/>
-        <w:szCs w:val="18"/>
-      </w:rPr>
-      <w:t>tipoProyecto</w:t>
-    </w:r>
-    <w:proofErr w:type="spellEnd"/>
-    <w:r>
-      <w:rPr>
-        <w:rFonts w:ascii="Verdana" w:eastAsia="Verdana" w:hAnsi="Verdana" w:cs="Verdana"/>
-        <w:color w:val="000000"/>
-        <w:sz w:val="18"/>
-        <w:szCs w:val="18"/>
-      </w:rPr>
-      <w:t>}</w:t>
+      <w:t>{tipoProyecto}</w:t>
     </w:r>
   </w:p>
 </w:hdr>
@@ -27784,7 +26637,6 @@
   <w:style w:type="character" w:default="1" w:styleId="Fuentedeprrafopredeter">
     <w:name w:val="Default Paragraph Font"/>
     <w:uiPriority w:val="1"/>
-    <w:semiHidden/>
     <w:unhideWhenUsed/>
   </w:style>
   <w:style w:type="table" w:default="1" w:styleId="Tablanormal">
@@ -28573,7 +27425,7 @@
     <w:charset w:val="00"/>
     <w:family w:val="swiss"/>
     <w:pitch w:val="variable"/>
-    <w:sig w:usb0="E4002EFF" w:usb1="C200247B" w:usb2="00000009" w:usb3="00000000" w:csb0="000001FF" w:csb1="00000000"/>
+    <w:sig w:usb0="E4002EFF" w:usb1="C000247B" w:usb2="00000009" w:usb3="00000000" w:csb0="000001FF" w:csb1="00000000"/>
   </w:font>
   <w:font w:name="SimSun">
     <w:altName w:val="宋体"/>
@@ -28632,17 +27484,12 @@
     <w:pitch w:val="variable"/>
     <w:sig w:usb0="E00006FF" w:usb1="420024FF" w:usb2="02000000" w:usb3="00000000" w:csb0="0000019F" w:csb1="00000000"/>
   </w:font>
-  <w:font w:name="Aptos">
+  <w:font w:name="Calibri Light">
+    <w:panose1 w:val="020F0302020204030204"/>
     <w:charset w:val="00"/>
     <w:family w:val="swiss"/>
     <w:pitch w:val="variable"/>
-    <w:sig w:usb0="20000287" w:usb1="00000003" w:usb2="00000000" w:usb3="00000000" w:csb0="0000019F" w:csb1="00000000"/>
-  </w:font>
-  <w:font w:name="Aptos Display">
-    <w:charset w:val="00"/>
-    <w:family w:val="swiss"/>
-    <w:pitch w:val="variable"/>
-    <w:sig w:usb0="20000287" w:usb1="00000003" w:usb2="00000000" w:usb3="00000000" w:csb0="0000019F" w:csb1="00000000"/>
+    <w:sig w:usb0="E4002EFF" w:usb1="C000247B" w:usb2="00000009" w:usb3="00000000" w:csb0="000001FF" w:csb1="00000000"/>
   </w:font>
 </w:fonts>
 </file>
@@ -28664,7 +27511,9 @@
   </w:compat>
   <w:rsids>
     <w:rsidRoot w:val="007B0172"/>
+    <w:rsid w:val="00074030"/>
     <w:rsid w:val="000C4256"/>
+    <w:rsid w:val="001050A3"/>
     <w:rsid w:val="00156D90"/>
     <w:rsid w:val="00210CCD"/>
     <w:rsid w:val="002F4CA0"/>

</xml_diff>

<commit_message>
DOCUEMNTO CONTRATO T1 v2
</commit_message>
<xml_diff>
--- a/public/plantillas/plantilla_T1.docx
+++ b/public/plantillas/plantilla_T1.docx
@@ -1,6 +1,6 @@
 
 <file path=word/document.xml><?xml version="1.0" encoding="utf-8"?>
-<w:document xmlns:wpc="http://schemas.microsoft.com/office/word/2010/wordprocessingCanvas" xmlns:cx="http://schemas.microsoft.com/office/drawing/2014/chartex" xmlns:cx1="http://schemas.microsoft.com/office/drawing/2015/9/8/chartex" xmlns:cx2="http://schemas.microsoft.com/office/drawing/2015/10/21/chartex" xmlns:cx3="http://schemas.microsoft.com/office/drawing/2016/5/9/chartex" xmlns:cx4="http://schemas.microsoft.com/office/drawing/2016/5/10/chartex" xmlns:cx5="http://schemas.microsoft.com/office/drawing/2016/5/11/chartex" xmlns:cx6="http://schemas.microsoft.com/office/drawing/2016/5/12/chartex" xmlns:cx7="http://schemas.microsoft.com/office/drawing/2016/5/13/chartex" xmlns:cx8="http://schemas.microsoft.com/office/drawing/2016/5/14/chartex" xmlns:mc="http://schemas.openxmlformats.org/markup-compatibility/2006" xmlns:aink="http://schemas.microsoft.com/office/drawing/2016/ink" xmlns:am3d="http://schemas.microsoft.com/office/drawing/2017/model3d" xmlns:o="urn:schemas-microsoft-com:office:office" xmlns:oel="http://schemas.microsoft.com/office/2019/extlst" xmlns:r="http://schemas.openxmlformats.org/officeDocument/2006/relationships" xmlns:m="http://schemas.openxmlformats.org/officeDocument/2006/math" xmlns:v="urn:schemas-microsoft-com:vml" xmlns:wp14="http://schemas.microsoft.com/office/word/2010/wordprocessingDrawing" xmlns:wp="http://schemas.openxmlformats.org/drawingml/2006/wordprocessingDrawing" xmlns:w10="urn:schemas-microsoft-com:office:word" xmlns:w="http://schemas.openxmlformats.org/wordprocessingml/2006/main" xmlns:w14="http://schemas.microsoft.com/office/word/2010/wordml" xmlns:w15="http://schemas.microsoft.com/office/word/2012/wordml" xmlns:w16cex="http://schemas.microsoft.com/office/word/2018/wordml/cex" xmlns:w16cid="http://schemas.microsoft.com/office/word/2016/wordml/cid" xmlns:w16="http://schemas.microsoft.com/office/word/2018/wordml" xmlns:w16du="http://schemas.microsoft.com/office/word/2023/wordml/word16du" xmlns:w16sdtdh="http://schemas.microsoft.com/office/word/2020/wordml/sdtdatahash" xmlns:w16sdtfl="http://schemas.microsoft.com/office/word/2024/wordml/sdtformatlock" xmlns:w16se="http://schemas.microsoft.com/office/word/2015/wordml/symex" xmlns:wpg="http://schemas.microsoft.com/office/word/2010/wordprocessingGroup" xmlns:wpi="http://schemas.microsoft.com/office/word/2010/wordprocessingInk" xmlns:wne="http://schemas.microsoft.com/office/word/2006/wordml" xmlns:wps="http://schemas.microsoft.com/office/word/2010/wordprocessingShape" mc:Ignorable="w14 w15 w16se w16cid w16 w16cex w16sdtdh w16sdtfl w16du wp14">
+<w:document xmlns:wpc="http://schemas.microsoft.com/office/word/2010/wordprocessingCanvas" xmlns:cx="http://schemas.microsoft.com/office/drawing/2014/chartex" xmlns:cx1="http://schemas.microsoft.com/office/drawing/2015/9/8/chartex" xmlns:cx2="http://schemas.microsoft.com/office/drawing/2015/10/21/chartex" xmlns:cx3="http://schemas.microsoft.com/office/drawing/2016/5/9/chartex" xmlns:cx4="http://schemas.microsoft.com/office/drawing/2016/5/10/chartex" xmlns:cx5="http://schemas.microsoft.com/office/drawing/2016/5/11/chartex" xmlns:cx6="http://schemas.microsoft.com/office/drawing/2016/5/12/chartex" xmlns:cx7="http://schemas.microsoft.com/office/drawing/2016/5/13/chartex" xmlns:cx8="http://schemas.microsoft.com/office/drawing/2016/5/14/chartex" xmlns:mc="http://schemas.openxmlformats.org/markup-compatibility/2006" xmlns:aink="http://schemas.microsoft.com/office/drawing/2016/ink" xmlns:am3d="http://schemas.microsoft.com/office/drawing/2017/model3d" xmlns:o="urn:schemas-microsoft-com:office:office" xmlns:r="http://schemas.openxmlformats.org/officeDocument/2006/relationships" xmlns:m="http://schemas.openxmlformats.org/officeDocument/2006/math" xmlns:v="urn:schemas-microsoft-com:vml" xmlns:wp14="http://schemas.microsoft.com/office/word/2010/wordprocessingDrawing" xmlns:wp="http://schemas.openxmlformats.org/drawingml/2006/wordprocessingDrawing" xmlns:w10="urn:schemas-microsoft-com:office:word" xmlns:w="http://schemas.openxmlformats.org/wordprocessingml/2006/main" xmlns:w14="http://schemas.microsoft.com/office/word/2010/wordml" xmlns:w15="http://schemas.microsoft.com/office/word/2012/wordml" xmlns:w16cex="http://schemas.microsoft.com/office/word/2018/wordml/cex" xmlns:w16cid="http://schemas.microsoft.com/office/word/2016/wordml/cid" xmlns:w16="http://schemas.microsoft.com/office/word/2018/wordml" xmlns:w16sdtdh="http://schemas.microsoft.com/office/word/2020/wordml/sdtdatahash" xmlns:w16se="http://schemas.microsoft.com/office/word/2015/wordml/symex" xmlns:wpg="http://schemas.microsoft.com/office/word/2010/wordprocessingGroup" xmlns:wpi="http://schemas.microsoft.com/office/word/2010/wordprocessingInk" xmlns:wne="http://schemas.microsoft.com/office/word/2006/wordml" xmlns:wps="http://schemas.microsoft.com/office/word/2010/wordprocessingShape" mc:Ignorable="w14 w15 w16se w16cid w16 w16cex w16sdtdh wp14">
   <w:body>
     <w:p>
       <w:pPr>
@@ -2003,27 +2003,7 @@
           <w:sz w:val="18"/>
           <w:szCs w:val="18"/>
         </w:rPr>
-        <w:t xml:space="preserve">, DE MANERA GRATUITA Y PREVIA A LA FIRMA DEL PRESENTE CONTRATO, LA INFORMACIÓN NECESARIA PARA TOMAR SU DECISIÓN DE COMPRA Y FIRMA </w:t>
-      </w:r>
-      <w:proofErr w:type="gramStart"/>
-      <w:r>
-        <w:rPr>
-          <w:rFonts w:ascii="Verdana" w:eastAsia="Tahoma" w:hAnsi="Verdana" w:cs="Arial"/>
-          <w:color w:val="000000"/>
-          <w:sz w:val="18"/>
-          <w:szCs w:val="18"/>
-        </w:rPr>
-        <w:t>DEL MISMO</w:t>
-      </w:r>
-      <w:proofErr w:type="gramEnd"/>
-      <w:r>
-        <w:rPr>
-          <w:rFonts w:ascii="Verdana" w:eastAsia="Tahoma" w:hAnsi="Verdana" w:cs="Arial"/>
-          <w:color w:val="000000"/>
-          <w:sz w:val="18"/>
-          <w:szCs w:val="18"/>
-        </w:rPr>
-        <w:t xml:space="preserve">, POR LO QUE DECLARA TENER CONOCIMIENTO DE LA SITUACIÓN JURÍDICA Y DE LAS CARACTERÍSTICAS DEL INMUEBLE, ASÍ COMO DE </w:t>
+        <w:t xml:space="preserve">, DE MANERA GRATUITA Y PREVIA A LA FIRMA DEL PRESENTE CONTRATO, LA INFORMACIÓN NECESARIA PARA TOMAR SU DECISIÓN DE COMPRA Y FIRMA DEL MISMO, POR LO QUE DECLARA TENER CONOCIMIENTO DE LA SITUACIÓN JURÍDICA Y DE LAS CARACTERÍSTICAS DEL INMUEBLE, ASÍ COMO DE </w:t>
       </w:r>
       <w:r>
         <w:rPr>
@@ -4022,27 +4002,7 @@
           <w:sz w:val="18"/>
           <w:szCs w:val="18"/>
         </w:rPr>
-        <w:t xml:space="preserve">ASIMISMO, LAS PARTES DEJAN EXPRESA CONSTANCIA QUE A LA SUSCRIPCIÓN DEL PRESENTE CONTRATO DE COMPRAVENTA DE ACCIONES Y DERECHOS DE BIEN INMUEBLE SE ENTENDERÁ QUE EL PRECIO DE </w:t>
-      </w:r>
-      <w:proofErr w:type="gramStart"/>
-      <w:r>
-        <w:rPr>
-          <w:rFonts w:ascii="Verdana" w:eastAsia="Tahoma" w:hAnsi="Verdana" w:cs="Arial"/>
-          <w:color w:val="000000"/>
-          <w:sz w:val="18"/>
-          <w:szCs w:val="18"/>
-        </w:rPr>
-        <w:t>COMPRA VENTA</w:t>
-      </w:r>
-      <w:proofErr w:type="gramEnd"/>
-      <w:r>
-        <w:rPr>
-          <w:rFonts w:ascii="Verdana" w:eastAsia="Tahoma" w:hAnsi="Verdana" w:cs="Arial"/>
-          <w:color w:val="000000"/>
-          <w:sz w:val="18"/>
-          <w:szCs w:val="18"/>
-        </w:rPr>
-        <w:t xml:space="preserve"> SE ENCUENTRA ÍNTEGRAMENTE PAGADO.</w:t>
+        <w:t>ASIMISMO, LAS PARTES DEJAN EXPRESA CONSTANCIA QUE A LA SUSCRIPCIÓN DEL PRESENTE CONTRATO DE COMPRAVENTA DE ACCIONES Y DERECHOS DE BIEN INMUEBLE SE ENTENDERÁ QUE EL PRECIO DE COMPRA VENTA SE ENCUENTRA ÍNTEGRAMENTE PAGADO.</w:t>
       </w:r>
     </w:p>
     <w:p>
@@ -4504,27 +4464,7 @@
           <w:sz w:val="18"/>
           <w:szCs w:val="18"/>
         </w:rPr>
-        <w:t xml:space="preserve">CLÁUSULA NOVENA. -  GASTOS E IMPUESTOS DE LA </w:t>
-      </w:r>
-      <w:proofErr w:type="gramStart"/>
-      <w:r>
-        <w:rPr>
-          <w:rFonts w:ascii="Verdana" w:eastAsia="Tahoma" w:hAnsi="Verdana" w:cs="Arial"/>
-          <w:b/>
-          <w:sz w:val="18"/>
-          <w:szCs w:val="18"/>
-        </w:rPr>
-        <w:t>COMPRA VENTA</w:t>
-      </w:r>
-      <w:proofErr w:type="gramEnd"/>
-      <w:r>
-        <w:rPr>
-          <w:rFonts w:ascii="Verdana" w:eastAsia="Tahoma" w:hAnsi="Verdana" w:cs="Arial"/>
-          <w:b/>
-          <w:sz w:val="18"/>
-          <w:szCs w:val="18"/>
-        </w:rPr>
-        <w:t xml:space="preserve"> DE ACCIONES Y DERECHOS.</w:t>
+        <w:t>CLÁUSULA NOVENA. -  GASTOS E IMPUESTOS DE LA COMPRA VENTA DE ACCIONES Y DERECHOS.</w:t>
       </w:r>
     </w:p>
     <w:p>
@@ -4800,27 +4740,7 @@
           <w:sz w:val="18"/>
           <w:szCs w:val="18"/>
         </w:rPr>
-        <w:t xml:space="preserve">LAS PARTES ACUERDAN QUE CUALQUIER TRIBUTO SEA IMPUESTO, CONTRIBUCIÓN, TASA O ARBITRIO AL QUE RESULTE AFECTO EL LOTE, QUE FUESE CREADO CON FECHA POSTERIOR A LA FIRMA DEL PRESENTE CONTRATO, SERÁ DE RESPONSABILIDAD DE QUIEN DISPONGA LA AUTORIDAD Y EN LAS CONDICIONES QUE CORRESPONDA </w:t>
-      </w:r>
-      <w:proofErr w:type="gramStart"/>
-      <w:r>
-        <w:rPr>
-          <w:rFonts w:ascii="Verdana" w:eastAsia="Tahoma" w:hAnsi="Verdana" w:cs="Arial"/>
-          <w:color w:val="000000"/>
-          <w:sz w:val="18"/>
-          <w:szCs w:val="18"/>
-        </w:rPr>
-        <w:t>DE ACUERDO A</w:t>
-      </w:r>
-      <w:proofErr w:type="gramEnd"/>
-      <w:r>
-        <w:rPr>
-          <w:rFonts w:ascii="Verdana" w:eastAsia="Tahoma" w:hAnsi="Verdana" w:cs="Arial"/>
-          <w:color w:val="000000"/>
-          <w:sz w:val="18"/>
-          <w:szCs w:val="18"/>
-        </w:rPr>
-        <w:t xml:space="preserve"> LA LEY.</w:t>
+        <w:t>LAS PARTES ACUERDAN QUE CUALQUIER TRIBUTO SEA IMPUESTO, CONTRIBUCIÓN, TASA O ARBITRIO AL QUE RESULTE AFECTO EL LOTE, QUE FUESE CREADO CON FECHA POSTERIOR A LA FIRMA DEL PRESENTE CONTRATO, SERÁ DE RESPONSABILIDAD DE QUIEN DISPONGA LA AUTORIDAD Y EN LAS CONDICIONES QUE CORRESPONDA DE ACUERDO A LA LEY.</w:t>
       </w:r>
     </w:p>
     <w:p>
@@ -30352,7 +30272,7 @@
 </file>
 
 <file path=word/endnotes.xml><?xml version="1.0" encoding="utf-8"?>
-<w:endnotes xmlns:wpc="http://schemas.microsoft.com/office/word/2010/wordprocessingCanvas" xmlns:cx="http://schemas.microsoft.com/office/drawing/2014/chartex" xmlns:cx1="http://schemas.microsoft.com/office/drawing/2015/9/8/chartex" xmlns:cx2="http://schemas.microsoft.com/office/drawing/2015/10/21/chartex" xmlns:cx3="http://schemas.microsoft.com/office/drawing/2016/5/9/chartex" xmlns:cx4="http://schemas.microsoft.com/office/drawing/2016/5/10/chartex" xmlns:cx5="http://schemas.microsoft.com/office/drawing/2016/5/11/chartex" xmlns:cx6="http://schemas.microsoft.com/office/drawing/2016/5/12/chartex" xmlns:cx7="http://schemas.microsoft.com/office/drawing/2016/5/13/chartex" xmlns:cx8="http://schemas.microsoft.com/office/drawing/2016/5/14/chartex" xmlns:mc="http://schemas.openxmlformats.org/markup-compatibility/2006" xmlns:aink="http://schemas.microsoft.com/office/drawing/2016/ink" xmlns:am3d="http://schemas.microsoft.com/office/drawing/2017/model3d" xmlns:o="urn:schemas-microsoft-com:office:office" xmlns:oel="http://schemas.microsoft.com/office/2019/extlst" xmlns:r="http://schemas.openxmlformats.org/officeDocument/2006/relationships" xmlns:m="http://schemas.openxmlformats.org/officeDocument/2006/math" xmlns:v="urn:schemas-microsoft-com:vml" xmlns:wp14="http://schemas.microsoft.com/office/word/2010/wordprocessingDrawing" xmlns:wp="http://schemas.openxmlformats.org/drawingml/2006/wordprocessingDrawing" xmlns:w10="urn:schemas-microsoft-com:office:word" xmlns:w="http://schemas.openxmlformats.org/wordprocessingml/2006/main" xmlns:w14="http://schemas.microsoft.com/office/word/2010/wordml" xmlns:w15="http://schemas.microsoft.com/office/word/2012/wordml" xmlns:w16cex="http://schemas.microsoft.com/office/word/2018/wordml/cex" xmlns:w16cid="http://schemas.microsoft.com/office/word/2016/wordml/cid" xmlns:w16="http://schemas.microsoft.com/office/word/2018/wordml" xmlns:w16du="http://schemas.microsoft.com/office/word/2023/wordml/word16du" xmlns:w16sdtdh="http://schemas.microsoft.com/office/word/2020/wordml/sdtdatahash" xmlns:w16sdtfl="http://schemas.microsoft.com/office/word/2024/wordml/sdtformatlock" xmlns:w16se="http://schemas.microsoft.com/office/word/2015/wordml/symex" xmlns:wpg="http://schemas.microsoft.com/office/word/2010/wordprocessingGroup" xmlns:wpi="http://schemas.microsoft.com/office/word/2010/wordprocessingInk" xmlns:wne="http://schemas.microsoft.com/office/word/2006/wordml" xmlns:wps="http://schemas.microsoft.com/office/word/2010/wordprocessingShape" mc:Ignorable="w14 w15 w16se w16cid w16 w16cex w16sdtdh w16sdtfl w16du wp14">
+<w:endnotes xmlns:wpc="http://schemas.microsoft.com/office/word/2010/wordprocessingCanvas" xmlns:cx="http://schemas.microsoft.com/office/drawing/2014/chartex" xmlns:cx1="http://schemas.microsoft.com/office/drawing/2015/9/8/chartex" xmlns:cx2="http://schemas.microsoft.com/office/drawing/2015/10/21/chartex" xmlns:cx3="http://schemas.microsoft.com/office/drawing/2016/5/9/chartex" xmlns:cx4="http://schemas.microsoft.com/office/drawing/2016/5/10/chartex" xmlns:cx5="http://schemas.microsoft.com/office/drawing/2016/5/11/chartex" xmlns:cx6="http://schemas.microsoft.com/office/drawing/2016/5/12/chartex" xmlns:cx7="http://schemas.microsoft.com/office/drawing/2016/5/13/chartex" xmlns:cx8="http://schemas.microsoft.com/office/drawing/2016/5/14/chartex" xmlns:mc="http://schemas.openxmlformats.org/markup-compatibility/2006" xmlns:aink="http://schemas.microsoft.com/office/drawing/2016/ink" xmlns:am3d="http://schemas.microsoft.com/office/drawing/2017/model3d" xmlns:o="urn:schemas-microsoft-com:office:office" xmlns:r="http://schemas.openxmlformats.org/officeDocument/2006/relationships" xmlns:m="http://schemas.openxmlformats.org/officeDocument/2006/math" xmlns:v="urn:schemas-microsoft-com:vml" xmlns:wp14="http://schemas.microsoft.com/office/word/2010/wordprocessingDrawing" xmlns:wp="http://schemas.openxmlformats.org/drawingml/2006/wordprocessingDrawing" xmlns:w10="urn:schemas-microsoft-com:office:word" xmlns:w="http://schemas.openxmlformats.org/wordprocessingml/2006/main" xmlns:w14="http://schemas.microsoft.com/office/word/2010/wordml" xmlns:w15="http://schemas.microsoft.com/office/word/2012/wordml" xmlns:w16cex="http://schemas.microsoft.com/office/word/2018/wordml/cex" xmlns:w16cid="http://schemas.microsoft.com/office/word/2016/wordml/cid" xmlns:w16="http://schemas.microsoft.com/office/word/2018/wordml" xmlns:w16sdtdh="http://schemas.microsoft.com/office/word/2020/wordml/sdtdatahash" xmlns:w16se="http://schemas.microsoft.com/office/word/2015/wordml/symex" xmlns:wpg="http://schemas.microsoft.com/office/word/2010/wordprocessingGroup" xmlns:wpi="http://schemas.microsoft.com/office/word/2010/wordprocessingInk" xmlns:wne="http://schemas.microsoft.com/office/word/2006/wordml" xmlns:wps="http://schemas.microsoft.com/office/word/2010/wordprocessingShape" mc:Ignorable="w14 w15 w16se w16cid w16 w16cex w16sdtdh wp14">
   <w:endnote w:type="separator" w:id="-1">
     <w:p>
       <w:r>
@@ -30371,7 +30291,7 @@
 </file>
 
 <file path=word/footnotes.xml><?xml version="1.0" encoding="utf-8"?>
-<w:footnotes xmlns:wpc="http://schemas.microsoft.com/office/word/2010/wordprocessingCanvas" xmlns:cx="http://schemas.microsoft.com/office/drawing/2014/chartex" xmlns:cx1="http://schemas.microsoft.com/office/drawing/2015/9/8/chartex" xmlns:cx2="http://schemas.microsoft.com/office/drawing/2015/10/21/chartex" xmlns:cx3="http://schemas.microsoft.com/office/drawing/2016/5/9/chartex" xmlns:cx4="http://schemas.microsoft.com/office/drawing/2016/5/10/chartex" xmlns:cx5="http://schemas.microsoft.com/office/drawing/2016/5/11/chartex" xmlns:cx6="http://schemas.microsoft.com/office/drawing/2016/5/12/chartex" xmlns:cx7="http://schemas.microsoft.com/office/drawing/2016/5/13/chartex" xmlns:cx8="http://schemas.microsoft.com/office/drawing/2016/5/14/chartex" xmlns:mc="http://schemas.openxmlformats.org/markup-compatibility/2006" xmlns:aink="http://schemas.microsoft.com/office/drawing/2016/ink" xmlns:am3d="http://schemas.microsoft.com/office/drawing/2017/model3d" xmlns:o="urn:schemas-microsoft-com:office:office" xmlns:oel="http://schemas.microsoft.com/office/2019/extlst" xmlns:r="http://schemas.openxmlformats.org/officeDocument/2006/relationships" xmlns:m="http://schemas.openxmlformats.org/officeDocument/2006/math" xmlns:v="urn:schemas-microsoft-com:vml" xmlns:wp14="http://schemas.microsoft.com/office/word/2010/wordprocessingDrawing" xmlns:wp="http://schemas.openxmlformats.org/drawingml/2006/wordprocessingDrawing" xmlns:w10="urn:schemas-microsoft-com:office:word" xmlns:w="http://schemas.openxmlformats.org/wordprocessingml/2006/main" xmlns:w14="http://schemas.microsoft.com/office/word/2010/wordml" xmlns:w15="http://schemas.microsoft.com/office/word/2012/wordml" xmlns:w16cex="http://schemas.microsoft.com/office/word/2018/wordml/cex" xmlns:w16cid="http://schemas.microsoft.com/office/word/2016/wordml/cid" xmlns:w16="http://schemas.microsoft.com/office/word/2018/wordml" xmlns:w16du="http://schemas.microsoft.com/office/word/2023/wordml/word16du" xmlns:w16sdtdh="http://schemas.microsoft.com/office/word/2020/wordml/sdtdatahash" xmlns:w16sdtfl="http://schemas.microsoft.com/office/word/2024/wordml/sdtformatlock" xmlns:w16se="http://schemas.microsoft.com/office/word/2015/wordml/symex" xmlns:wpg="http://schemas.microsoft.com/office/word/2010/wordprocessingGroup" xmlns:wpi="http://schemas.microsoft.com/office/word/2010/wordprocessingInk" xmlns:wne="http://schemas.microsoft.com/office/word/2006/wordml" xmlns:wps="http://schemas.microsoft.com/office/word/2010/wordprocessingShape" mc:Ignorable="w14 w15 w16se w16cid w16 w16cex w16sdtdh w16sdtfl w16du wp14">
+<w:footnotes xmlns:wpc="http://schemas.microsoft.com/office/word/2010/wordprocessingCanvas" xmlns:cx="http://schemas.microsoft.com/office/drawing/2014/chartex" xmlns:cx1="http://schemas.microsoft.com/office/drawing/2015/9/8/chartex" xmlns:cx2="http://schemas.microsoft.com/office/drawing/2015/10/21/chartex" xmlns:cx3="http://schemas.microsoft.com/office/drawing/2016/5/9/chartex" xmlns:cx4="http://schemas.microsoft.com/office/drawing/2016/5/10/chartex" xmlns:cx5="http://schemas.microsoft.com/office/drawing/2016/5/11/chartex" xmlns:cx6="http://schemas.microsoft.com/office/drawing/2016/5/12/chartex" xmlns:cx7="http://schemas.microsoft.com/office/drawing/2016/5/13/chartex" xmlns:cx8="http://schemas.microsoft.com/office/drawing/2016/5/14/chartex" xmlns:mc="http://schemas.openxmlformats.org/markup-compatibility/2006" xmlns:aink="http://schemas.microsoft.com/office/drawing/2016/ink" xmlns:am3d="http://schemas.microsoft.com/office/drawing/2017/model3d" xmlns:o="urn:schemas-microsoft-com:office:office" xmlns:r="http://schemas.openxmlformats.org/officeDocument/2006/relationships" xmlns:m="http://schemas.openxmlformats.org/officeDocument/2006/math" xmlns:v="urn:schemas-microsoft-com:vml" xmlns:wp14="http://schemas.microsoft.com/office/word/2010/wordprocessingDrawing" xmlns:wp="http://schemas.openxmlformats.org/drawingml/2006/wordprocessingDrawing" xmlns:w10="urn:schemas-microsoft-com:office:word" xmlns:w="http://schemas.openxmlformats.org/wordprocessingml/2006/main" xmlns:w14="http://schemas.microsoft.com/office/word/2010/wordml" xmlns:w15="http://schemas.microsoft.com/office/word/2012/wordml" xmlns:w16cex="http://schemas.microsoft.com/office/word/2018/wordml/cex" xmlns:w16cid="http://schemas.microsoft.com/office/word/2016/wordml/cid" xmlns:w16="http://schemas.microsoft.com/office/word/2018/wordml" xmlns:w16sdtdh="http://schemas.microsoft.com/office/word/2020/wordml/sdtdatahash" xmlns:w16se="http://schemas.microsoft.com/office/word/2015/wordml/symex" xmlns:wpg="http://schemas.microsoft.com/office/word/2010/wordprocessingGroup" xmlns:wpi="http://schemas.microsoft.com/office/word/2010/wordprocessingInk" xmlns:wne="http://schemas.microsoft.com/office/word/2006/wordml" xmlns:wps="http://schemas.microsoft.com/office/word/2010/wordprocessingShape" mc:Ignorable="w14 w15 w16se w16cid w16 w16cex w16sdtdh wp14">
   <w:footnote w:type="separator" w:id="-1">
     <w:p>
       <w:r>
@@ -30390,7 +30310,7 @@
 </file>
 
 <file path=word/header1.xml><?xml version="1.0" encoding="utf-8"?>
-<w:hdr xmlns:wpc="http://schemas.microsoft.com/office/word/2010/wordprocessingCanvas" xmlns:cx="http://schemas.microsoft.com/office/drawing/2014/chartex" xmlns:cx1="http://schemas.microsoft.com/office/drawing/2015/9/8/chartex" xmlns:cx2="http://schemas.microsoft.com/office/drawing/2015/10/21/chartex" xmlns:cx3="http://schemas.microsoft.com/office/drawing/2016/5/9/chartex" xmlns:cx4="http://schemas.microsoft.com/office/drawing/2016/5/10/chartex" xmlns:cx5="http://schemas.microsoft.com/office/drawing/2016/5/11/chartex" xmlns:cx6="http://schemas.microsoft.com/office/drawing/2016/5/12/chartex" xmlns:cx7="http://schemas.microsoft.com/office/drawing/2016/5/13/chartex" xmlns:cx8="http://schemas.microsoft.com/office/drawing/2016/5/14/chartex" xmlns:mc="http://schemas.openxmlformats.org/markup-compatibility/2006" xmlns:aink="http://schemas.microsoft.com/office/drawing/2016/ink" xmlns:am3d="http://schemas.microsoft.com/office/drawing/2017/model3d" xmlns:o="urn:schemas-microsoft-com:office:office" xmlns:oel="http://schemas.microsoft.com/office/2019/extlst" xmlns:r="http://schemas.openxmlformats.org/officeDocument/2006/relationships" xmlns:m="http://schemas.openxmlformats.org/officeDocument/2006/math" xmlns:v="urn:schemas-microsoft-com:vml" xmlns:wp14="http://schemas.microsoft.com/office/word/2010/wordprocessingDrawing" xmlns:wp="http://schemas.openxmlformats.org/drawingml/2006/wordprocessingDrawing" xmlns:w10="urn:schemas-microsoft-com:office:word" xmlns:w="http://schemas.openxmlformats.org/wordprocessingml/2006/main" xmlns:w14="http://schemas.microsoft.com/office/word/2010/wordml" xmlns:w15="http://schemas.microsoft.com/office/word/2012/wordml" xmlns:w16cex="http://schemas.microsoft.com/office/word/2018/wordml/cex" xmlns:w16cid="http://schemas.microsoft.com/office/word/2016/wordml/cid" xmlns:w16="http://schemas.microsoft.com/office/word/2018/wordml" xmlns:w16du="http://schemas.microsoft.com/office/word/2023/wordml/word16du" xmlns:w16sdtdh="http://schemas.microsoft.com/office/word/2020/wordml/sdtdatahash" xmlns:w16sdtfl="http://schemas.microsoft.com/office/word/2024/wordml/sdtformatlock" xmlns:w16se="http://schemas.microsoft.com/office/word/2015/wordml/symex" xmlns:wpg="http://schemas.microsoft.com/office/word/2010/wordprocessingGroup" xmlns:wpi="http://schemas.microsoft.com/office/word/2010/wordprocessingInk" xmlns:wne="http://schemas.microsoft.com/office/word/2006/wordml" xmlns:wps="http://schemas.microsoft.com/office/word/2010/wordprocessingShape" mc:Ignorable="w14 w15 w16se w16cid w16 w16cex w16sdtdh w16sdtfl w16du wp14">
+<w:hdr xmlns:wpc="http://schemas.microsoft.com/office/word/2010/wordprocessingCanvas" xmlns:cx="http://schemas.microsoft.com/office/drawing/2014/chartex" xmlns:cx1="http://schemas.microsoft.com/office/drawing/2015/9/8/chartex" xmlns:cx2="http://schemas.microsoft.com/office/drawing/2015/10/21/chartex" xmlns:cx3="http://schemas.microsoft.com/office/drawing/2016/5/9/chartex" xmlns:cx4="http://schemas.microsoft.com/office/drawing/2016/5/10/chartex" xmlns:cx5="http://schemas.microsoft.com/office/drawing/2016/5/11/chartex" xmlns:cx6="http://schemas.microsoft.com/office/drawing/2016/5/12/chartex" xmlns:cx7="http://schemas.microsoft.com/office/drawing/2016/5/13/chartex" xmlns:cx8="http://schemas.microsoft.com/office/drawing/2016/5/14/chartex" xmlns:mc="http://schemas.openxmlformats.org/markup-compatibility/2006" xmlns:aink="http://schemas.microsoft.com/office/drawing/2016/ink" xmlns:am3d="http://schemas.microsoft.com/office/drawing/2017/model3d" xmlns:o="urn:schemas-microsoft-com:office:office" xmlns:r="http://schemas.openxmlformats.org/officeDocument/2006/relationships" xmlns:m="http://schemas.openxmlformats.org/officeDocument/2006/math" xmlns:v="urn:schemas-microsoft-com:vml" xmlns:wp14="http://schemas.microsoft.com/office/word/2010/wordprocessingDrawing" xmlns:wp="http://schemas.openxmlformats.org/drawingml/2006/wordprocessingDrawing" xmlns:w10="urn:schemas-microsoft-com:office:word" xmlns:w="http://schemas.openxmlformats.org/wordprocessingml/2006/main" xmlns:w14="http://schemas.microsoft.com/office/word/2010/wordml" xmlns:w15="http://schemas.microsoft.com/office/word/2012/wordml" xmlns:w16cex="http://schemas.microsoft.com/office/word/2018/wordml/cex" xmlns:w16cid="http://schemas.microsoft.com/office/word/2016/wordml/cid" xmlns:w16="http://schemas.microsoft.com/office/word/2018/wordml" xmlns:w16sdtdh="http://schemas.microsoft.com/office/word/2020/wordml/sdtdatahash" xmlns:w16se="http://schemas.microsoft.com/office/word/2015/wordml/symex" xmlns:wpg="http://schemas.microsoft.com/office/word/2010/wordprocessingGroup" xmlns:wpi="http://schemas.microsoft.com/office/word/2010/wordprocessingInk" xmlns:wne="http://schemas.microsoft.com/office/word/2006/wordml" xmlns:wps="http://schemas.microsoft.com/office/word/2010/wordprocessingShape" mc:Ignorable="w14 w15 w16se w16cid w16 w16cex w16sdtdh wp14">
   <w:p>
     <w:pPr>
       <w:pStyle w:val="Encabezado"/>
@@ -30608,7 +30528,7 @@
 </file>
 
 <file path=word/numbering.xml><?xml version="1.0" encoding="utf-8"?>
-<w:numbering xmlns:wpc="http://schemas.microsoft.com/office/word/2010/wordprocessingCanvas" xmlns:cx="http://schemas.microsoft.com/office/drawing/2014/chartex" xmlns:cx1="http://schemas.microsoft.com/office/drawing/2015/9/8/chartex" xmlns:cx2="http://schemas.microsoft.com/office/drawing/2015/10/21/chartex" xmlns:cx3="http://schemas.microsoft.com/office/drawing/2016/5/9/chartex" xmlns:cx4="http://schemas.microsoft.com/office/drawing/2016/5/10/chartex" xmlns:cx5="http://schemas.microsoft.com/office/drawing/2016/5/11/chartex" xmlns:cx6="http://schemas.microsoft.com/office/drawing/2016/5/12/chartex" xmlns:cx7="http://schemas.microsoft.com/office/drawing/2016/5/13/chartex" xmlns:cx8="http://schemas.microsoft.com/office/drawing/2016/5/14/chartex" xmlns:mc="http://schemas.openxmlformats.org/markup-compatibility/2006" xmlns:aink="http://schemas.microsoft.com/office/drawing/2016/ink" xmlns:am3d="http://schemas.microsoft.com/office/drawing/2017/model3d" xmlns:o="urn:schemas-microsoft-com:office:office" xmlns:oel="http://schemas.microsoft.com/office/2019/extlst" xmlns:r="http://schemas.openxmlformats.org/officeDocument/2006/relationships" xmlns:m="http://schemas.openxmlformats.org/officeDocument/2006/math" xmlns:v="urn:schemas-microsoft-com:vml" xmlns:wp14="http://schemas.microsoft.com/office/word/2010/wordprocessingDrawing" xmlns:wp="http://schemas.openxmlformats.org/drawingml/2006/wordprocessingDrawing" xmlns:w10="urn:schemas-microsoft-com:office:word" xmlns:w="http://schemas.openxmlformats.org/wordprocessingml/2006/main" xmlns:w14="http://schemas.microsoft.com/office/word/2010/wordml" xmlns:w15="http://schemas.microsoft.com/office/word/2012/wordml" xmlns:w16cex="http://schemas.microsoft.com/office/word/2018/wordml/cex" xmlns:w16cid="http://schemas.microsoft.com/office/word/2016/wordml/cid" xmlns:w16="http://schemas.microsoft.com/office/word/2018/wordml" xmlns:w16du="http://schemas.microsoft.com/office/word/2023/wordml/word16du" xmlns:w16sdtdh="http://schemas.microsoft.com/office/word/2020/wordml/sdtdatahash" xmlns:w16sdtfl="http://schemas.microsoft.com/office/word/2024/wordml/sdtformatlock" xmlns:w16se="http://schemas.microsoft.com/office/word/2015/wordml/symex" xmlns:wpg="http://schemas.microsoft.com/office/word/2010/wordprocessingGroup" xmlns:wpi="http://schemas.microsoft.com/office/word/2010/wordprocessingInk" xmlns:wne="http://schemas.microsoft.com/office/word/2006/wordml" xmlns:wps="http://schemas.microsoft.com/office/word/2010/wordprocessingShape" mc:Ignorable="w14 w15 w16se w16cid w16 w16cex w16sdtdh w16sdtfl w16du wp14">
+<w:numbering xmlns:wpc="http://schemas.microsoft.com/office/word/2010/wordprocessingCanvas" xmlns:cx="http://schemas.microsoft.com/office/drawing/2014/chartex" xmlns:cx1="http://schemas.microsoft.com/office/drawing/2015/9/8/chartex" xmlns:cx2="http://schemas.microsoft.com/office/drawing/2015/10/21/chartex" xmlns:cx3="http://schemas.microsoft.com/office/drawing/2016/5/9/chartex" xmlns:cx4="http://schemas.microsoft.com/office/drawing/2016/5/10/chartex" xmlns:cx5="http://schemas.microsoft.com/office/drawing/2016/5/11/chartex" xmlns:cx6="http://schemas.microsoft.com/office/drawing/2016/5/12/chartex" xmlns:cx7="http://schemas.microsoft.com/office/drawing/2016/5/13/chartex" xmlns:cx8="http://schemas.microsoft.com/office/drawing/2016/5/14/chartex" xmlns:mc="http://schemas.openxmlformats.org/markup-compatibility/2006" xmlns:aink="http://schemas.microsoft.com/office/drawing/2016/ink" xmlns:am3d="http://schemas.microsoft.com/office/drawing/2017/model3d" xmlns:o="urn:schemas-microsoft-com:office:office" xmlns:r="http://schemas.openxmlformats.org/officeDocument/2006/relationships" xmlns:m="http://schemas.openxmlformats.org/officeDocument/2006/math" xmlns:v="urn:schemas-microsoft-com:vml" xmlns:wp14="http://schemas.microsoft.com/office/word/2010/wordprocessingDrawing" xmlns:wp="http://schemas.openxmlformats.org/drawingml/2006/wordprocessingDrawing" xmlns:w10="urn:schemas-microsoft-com:office:word" xmlns:w="http://schemas.openxmlformats.org/wordprocessingml/2006/main" xmlns:w14="http://schemas.microsoft.com/office/word/2010/wordml" xmlns:w15="http://schemas.microsoft.com/office/word/2012/wordml" xmlns:w16cex="http://schemas.microsoft.com/office/word/2018/wordml/cex" xmlns:w16cid="http://schemas.microsoft.com/office/word/2016/wordml/cid" xmlns:w16="http://schemas.microsoft.com/office/word/2018/wordml" xmlns:w16sdtdh="http://schemas.microsoft.com/office/word/2020/wordml/sdtdatahash" xmlns:w16se="http://schemas.microsoft.com/office/word/2015/wordml/symex" xmlns:wpg="http://schemas.microsoft.com/office/word/2010/wordprocessingGroup" xmlns:wpi="http://schemas.microsoft.com/office/word/2010/wordprocessingInk" xmlns:wne="http://schemas.microsoft.com/office/word/2006/wordml" xmlns:wps="http://schemas.microsoft.com/office/word/2010/wordprocessingShape" mc:Ignorable="w14 w15 w16se w16cid w16 w16cex w16sdtdh wp14">
   <w:abstractNum w:abstractNumId="0" w15:restartNumberingAfterBreak="0">
     <w:nsid w:val="03EC1885"/>
     <w:multiLevelType w:val="multilevel"/>
@@ -32701,55 +32621,55 @@
       </w:pPr>
     </w:lvl>
   </w:abstractNum>
-  <w:num w:numId="1" w16cid:durableId="622659596">
+  <w:num w:numId="1">
     <w:abstractNumId w:val="13"/>
   </w:num>
-  <w:num w:numId="2" w16cid:durableId="1041514615">
+  <w:num w:numId="2">
     <w:abstractNumId w:val="9"/>
   </w:num>
-  <w:num w:numId="3" w16cid:durableId="43336105">
+  <w:num w:numId="3">
     <w:abstractNumId w:val="0"/>
   </w:num>
-  <w:num w:numId="4" w16cid:durableId="2101287904">
+  <w:num w:numId="4">
     <w:abstractNumId w:val="10"/>
   </w:num>
-  <w:num w:numId="5" w16cid:durableId="1966236110">
+  <w:num w:numId="5">
     <w:abstractNumId w:val="14"/>
   </w:num>
-  <w:num w:numId="6" w16cid:durableId="627276831">
+  <w:num w:numId="6">
     <w:abstractNumId w:val="5"/>
   </w:num>
-  <w:num w:numId="7" w16cid:durableId="826555445">
+  <w:num w:numId="7">
     <w:abstractNumId w:val="21"/>
   </w:num>
-  <w:num w:numId="8" w16cid:durableId="1556164662">
+  <w:num w:numId="8">
     <w:abstractNumId w:val="15"/>
   </w:num>
-  <w:num w:numId="9" w16cid:durableId="909770914">
+  <w:num w:numId="9">
     <w:abstractNumId w:val="22"/>
   </w:num>
-  <w:num w:numId="10" w16cid:durableId="1928995279">
+  <w:num w:numId="10">
     <w:abstractNumId w:val="6"/>
   </w:num>
-  <w:num w:numId="11" w16cid:durableId="1953782856">
+  <w:num w:numId="11">
     <w:abstractNumId w:val="12"/>
   </w:num>
-  <w:num w:numId="12" w16cid:durableId="1070271877">
+  <w:num w:numId="12">
     <w:abstractNumId w:val="20"/>
   </w:num>
-  <w:num w:numId="13" w16cid:durableId="1957298406">
+  <w:num w:numId="13">
     <w:abstractNumId w:val="17"/>
   </w:num>
-  <w:num w:numId="14" w16cid:durableId="209264596">
+  <w:num w:numId="14">
     <w:abstractNumId w:val="11"/>
   </w:num>
-  <w:num w:numId="15" w16cid:durableId="227107765">
+  <w:num w:numId="15">
     <w:abstractNumId w:val="8"/>
   </w:num>
-  <w:num w:numId="16" w16cid:durableId="1528445039">
+  <w:num w:numId="16">
     <w:abstractNumId w:val="7"/>
   </w:num>
-  <w:num w:numId="17" w16cid:durableId="1708404694">
+  <w:num w:numId="17">
     <w:abstractNumId w:val="4"/>
     <w:lvlOverride w:ilvl="0">
       <w:startOverride w:val="1"/>
@@ -32779,29 +32699,192 @@
       <w:startOverride w:val="1"/>
     </w:lvlOverride>
   </w:num>
-  <w:num w:numId="18" w16cid:durableId="346835585">
+  <w:num w:numId="18">
     <w:abstractNumId w:val="1"/>
   </w:num>
-  <w:num w:numId="19" w16cid:durableId="659041306">
+  <w:num w:numId="19">
     <w:abstractNumId w:val="18"/>
   </w:num>
-  <w:num w:numId="20" w16cid:durableId="2083720514">
+  <w:num w:numId="20">
     <w:abstractNumId w:val="3"/>
   </w:num>
-  <w:num w:numId="21" w16cid:durableId="546456523">
+  <w:num w:numId="21">
     <w:abstractNumId w:val="16"/>
   </w:num>
-  <w:num w:numId="22" w16cid:durableId="1639843553">
+  <w:num w:numId="22">
     <w:abstractNumId w:val="2"/>
   </w:num>
-  <w:num w:numId="23" w16cid:durableId="1657496290">
+  <w:num w:numId="23">
     <w:abstractNumId w:val="19"/>
   </w:num>
 </w:numbering>
 </file>
 
+<file path=word/recipientData.xml><?xml version="1.0" encoding="utf-8"?>
+<wne:recipients xmlns:wpc="http://schemas.microsoft.com/office/word/2010/wordprocessingCanvas" xmlns:cx="http://schemas.microsoft.com/office/drawing/2014/chartex" xmlns:cx1="http://schemas.microsoft.com/office/drawing/2015/9/8/chartex" xmlns:cx2="http://schemas.microsoft.com/office/drawing/2015/10/21/chartex" xmlns:cx3="http://schemas.microsoft.com/office/drawing/2016/5/9/chartex" xmlns:cx4="http://schemas.microsoft.com/office/drawing/2016/5/10/chartex" xmlns:cx5="http://schemas.microsoft.com/office/drawing/2016/5/11/chartex" xmlns:cx6="http://schemas.microsoft.com/office/drawing/2016/5/12/chartex" xmlns:cx7="http://schemas.microsoft.com/office/drawing/2016/5/13/chartex" xmlns:cx8="http://schemas.microsoft.com/office/drawing/2016/5/14/chartex" xmlns:mc="http://schemas.openxmlformats.org/markup-compatibility/2006" xmlns:aink="http://schemas.microsoft.com/office/drawing/2016/ink" xmlns:am3d="http://schemas.microsoft.com/office/drawing/2017/model3d" xmlns:o="urn:schemas-microsoft-com:office:office" xmlns:r="http://schemas.openxmlformats.org/officeDocument/2006/relationships" xmlns:m="http://schemas.openxmlformats.org/officeDocument/2006/math" xmlns:v="urn:schemas-microsoft-com:vml" xmlns:wp14="http://schemas.microsoft.com/office/word/2010/wordprocessingDrawing" xmlns:wp="http://schemas.openxmlformats.org/drawingml/2006/wordprocessingDrawing" xmlns:w10="urn:schemas-microsoft-com:office:word" xmlns:w="http://schemas.openxmlformats.org/wordprocessingml/2006/main" xmlns:w14="http://schemas.microsoft.com/office/word/2010/wordml" xmlns:w15="http://schemas.microsoft.com/office/word/2012/wordml" xmlns:w16cex="http://schemas.microsoft.com/office/word/2018/wordml/cex" xmlns:w16cid="http://schemas.microsoft.com/office/word/2016/wordml/cid" xmlns:w16="http://schemas.microsoft.com/office/word/2018/wordml" xmlns:w16sdtdh="http://schemas.microsoft.com/office/word/2020/wordml/sdtdatahash" xmlns:w16se="http://schemas.microsoft.com/office/word/2015/wordml/symex" xmlns:wpg="http://schemas.microsoft.com/office/word/2010/wordprocessingGroup" xmlns:wpi="http://schemas.microsoft.com/office/word/2010/wordprocessingInk" xmlns:wne="http://schemas.microsoft.com/office/word/2006/wordml" xmlns:wps="http://schemas.microsoft.com/office/word/2010/wordprocessingShape" mc:Ignorable="w14 w15 w16se w16cid w16 w16cex w16sdtdh wp14">
+  <wne:recipientData>
+    <wne:active wne:val="0"/>
+    <wne:hash wne:val="1412692043"/>
+  </wne:recipientData>
+  <wne:recipientData>
+    <wne:active wne:val="0"/>
+    <wne:hash wne:val="-1138252473"/>
+  </wne:recipientData>
+  <wne:recipientData>
+    <wne:active wne:val="0"/>
+    <wne:hash wne:val="1098477328"/>
+  </wne:recipientData>
+  <wne:recipientData>
+    <wne:active wne:val="0"/>
+    <wne:hash wne:val="1546988752"/>
+  </wne:recipientData>
+  <wne:recipientData>
+    <wne:active wne:val="0"/>
+    <wne:hash wne:val="-860391157"/>
+  </wne:recipientData>
+  <wne:recipientData>
+    <wne:active wne:val="1"/>
+    <wne:hash wne:val="-790105815"/>
+  </wne:recipientData>
+  <wne:recipientData>
+    <wne:active wne:val="1"/>
+    <wne:hash wne:val="1702089462"/>
+  </wne:recipientData>
+  <wne:recipientData>
+    <wne:active wne:val="1"/>
+    <wne:hash wne:val="-177143292"/>
+  </wne:recipientData>
+  <wne:recipientData>
+    <wne:active wne:val="1"/>
+    <wne:hash wne:val="-1839061490"/>
+  </wne:recipientData>
+  <wne:recipientData>
+    <wne:active wne:val="1"/>
+    <wne:hash wne:val="-7587445"/>
+  </wne:recipientData>
+  <wne:recipientData>
+    <wne:active wne:val="1"/>
+    <wne:hash wne:val="1920344758"/>
+  </wne:recipientData>
+  <wne:recipientData>
+    <wne:active wne:val="1"/>
+    <wne:hash wne:val="1098187159"/>
+  </wne:recipientData>
+  <wne:recipientData>
+    <wne:active wne:val="1"/>
+    <wne:hash wne:val="1073690165"/>
+  </wne:recipientData>
+  <wne:recipientData>
+    <wne:active wne:val="1"/>
+    <wne:hash wne:val="-1881433071"/>
+  </wne:recipientData>
+  <wne:recipientData>
+    <wne:active wne:val="0"/>
+    <wne:hash wne:val="1438046486"/>
+  </wne:recipientData>
+  <wne:recipientData>
+    <wne:active wne:val="1"/>
+    <wne:hash wne:val="-354477601"/>
+  </wne:recipientData>
+  <wne:recipientData>
+    <wne:active wne:val="1"/>
+    <wne:hash wne:val="-1665831811"/>
+  </wne:recipientData>
+  <wne:recipientData>
+    <wne:active wne:val="1"/>
+    <wne:hash wne:val="-1389902073"/>
+  </wne:recipientData>
+  <wne:recipientData>
+    <wne:active wne:val="1"/>
+    <wne:hash wne:val="380447362"/>
+  </wne:recipientData>
+  <wne:recipientData>
+    <wne:active wne:val="1"/>
+    <wne:hash wne:val="-1383941118"/>
+  </wne:recipientData>
+  <wne:recipientData>
+    <wne:active wne:val="1"/>
+    <wne:hash wne:val="-641135367"/>
+  </wne:recipientData>
+  <wne:recipientData>
+    <wne:active wne:val="1"/>
+    <wne:hash wne:val="-1168300015"/>
+  </wne:recipientData>
+  <wne:recipientData>
+    <wne:active wne:val="1"/>
+    <wne:hash wne:val="1612062269"/>
+  </wne:recipientData>
+  <wne:recipientData>
+    <wne:active wne:val="1"/>
+    <wne:hash wne:val="1328013659"/>
+  </wne:recipientData>
+  <wne:recipientData>
+    <wne:active wne:val="1"/>
+    <wne:hash wne:val="-2088815374"/>
+  </wne:recipientData>
+  <wne:recipientData>
+    <wne:active wne:val="1"/>
+    <wne:hash wne:val="-1441124506"/>
+  </wne:recipientData>
+  <wne:recipientData>
+    <wne:active wne:val="1"/>
+    <wne:hash wne:val="1425169748"/>
+  </wne:recipientData>
+  <wne:recipientData>
+    <wne:active wne:val="1"/>
+    <wne:hash wne:val="-31239666"/>
+  </wne:recipientData>
+  <wne:recipientData>
+    <wne:active wne:val="1"/>
+    <wne:hash wne:val="554664564"/>
+  </wne:recipientData>
+  <wne:recipientData>
+    <wne:active wne:val="1"/>
+    <wne:hash wne:val="1518601925"/>
+  </wne:recipientData>
+  <wne:recipientData>
+    <wne:active wne:val="1"/>
+    <wne:hash wne:val="-830364966"/>
+  </wne:recipientData>
+  <wne:recipientData>
+    <wne:active wne:val="1"/>
+    <wne:hash wne:val="829179163"/>
+  </wne:recipientData>
+  <wne:recipientData>
+    <wne:active wne:val="1"/>
+    <wne:hash wne:val="-124794798"/>
+  </wne:recipientData>
+  <wne:recipientData>
+    <wne:active wne:val="1"/>
+    <wne:hash wne:val="1548977347"/>
+  </wne:recipientData>
+  <wne:recipientData>
+    <wne:active wne:val="1"/>
+    <wne:hash wne:val="2110873968"/>
+  </wne:recipientData>
+  <wne:recipientData>
+    <wne:active wne:val="1"/>
+    <wne:hash wne:val="-835078573"/>
+  </wne:recipientData>
+  <wne:recipientData>
+    <wne:active wne:val="1"/>
+    <wne:hash wne:val="1227194350"/>
+  </wne:recipientData>
+  <wne:recipientData>
+    <wne:active wne:val="1"/>
+    <wne:hash wne:val="-108985250"/>
+  </wne:recipientData>
+  <wne:recipientData>
+    <wne:active wne:val="1"/>
+  </wne:recipientData>
+  <wne:recipientData>
+    <wne:active wne:val="1"/>
+  </wne:recipientData>
+</wne:recipients>
+</file>
+
 <file path=word/styles.xml><?xml version="1.0" encoding="utf-8"?>
-<w:styles xmlns:mc="http://schemas.openxmlformats.org/markup-compatibility/2006" xmlns:r="http://schemas.openxmlformats.org/officeDocument/2006/relationships" xmlns:w="http://schemas.openxmlformats.org/wordprocessingml/2006/main" xmlns:w14="http://schemas.microsoft.com/office/word/2010/wordml" xmlns:w15="http://schemas.microsoft.com/office/word/2012/wordml" xmlns:w16cex="http://schemas.microsoft.com/office/word/2018/wordml/cex" xmlns:w16cid="http://schemas.microsoft.com/office/word/2016/wordml/cid" xmlns:w16="http://schemas.microsoft.com/office/word/2018/wordml" xmlns:w16du="http://schemas.microsoft.com/office/word/2023/wordml/word16du" xmlns:w16sdtdh="http://schemas.microsoft.com/office/word/2020/wordml/sdtdatahash" xmlns:w16sdtfl="http://schemas.microsoft.com/office/word/2024/wordml/sdtformatlock" xmlns:w16se="http://schemas.microsoft.com/office/word/2015/wordml/symex" mc:Ignorable="w14 w15 w16se w16cid w16 w16cex w16sdtdh w16sdtfl w16du">
+<w:styles xmlns:mc="http://schemas.openxmlformats.org/markup-compatibility/2006" xmlns:r="http://schemas.openxmlformats.org/officeDocument/2006/relationships" xmlns:w="http://schemas.openxmlformats.org/wordprocessingml/2006/main" xmlns:w14="http://schemas.microsoft.com/office/word/2010/wordml" xmlns:w15="http://schemas.microsoft.com/office/word/2012/wordml" xmlns:w16cex="http://schemas.microsoft.com/office/word/2018/wordml/cex" xmlns:w16cid="http://schemas.microsoft.com/office/word/2016/wordml/cid" xmlns:w16="http://schemas.microsoft.com/office/word/2018/wordml" xmlns:w16sdtdh="http://schemas.microsoft.com/office/word/2020/wordml/sdtdatahash" xmlns:w16se="http://schemas.microsoft.com/office/word/2015/wordml/symex" mc:Ignorable="w14 w15 w16se w16cid w16 w16cex w16sdtdh">
   <w:docDefaults>
     <w:rPrDefault>
       <w:rPr>
@@ -33979,20 +34062,15 @@
 </file>
 
 <file path=customXml/item1.xml><?xml version="1.0" encoding="utf-8"?>
-<p:properties xmlns:p="http://schemas.microsoft.com/office/2006/metadata/properties" xmlns:xsi="http://www.w3.org/2001/XMLSchema-instance" xmlns:pc="http://schemas.microsoft.com/office/infopath/2007/PartnerControls">
-  <documentManagement>
-    <_activity xmlns="1e312b31-e4c8-41b7-abe4-03b0af989ec7" xsi:nil="true"/>
-  </documentManagement>
-</p:properties>
+<?mso-contentType ?>
+<FormTemplates xmlns="http://schemas.microsoft.com/sharepoint/v3/contenttype/forms">
+  <Display>DocumentLibraryForm</Display>
+  <Edit>DocumentLibraryForm</Edit>
+  <New>DocumentLibraryForm</New>
+</FormTemplates>
 </file>
 
 <file path=customXml/item2.xml><?xml version="1.0" encoding="utf-8"?>
-<go:gDocsCustomXmlDataStorage xmlns:go="http://customooxmlschemas.google.com/" xmlns:r="http://schemas.openxmlformats.org/officeDocument/2006/relationships" uri="GoogleDocsCustomDataVersion2">
-  <go:docsCustomData xmlns:go="http://customooxmlschemas.google.com/" roundtripDataSignature="AMtx7miY2CCLliz4mFZKLa1g4wBlM0FuRQ==">CgMxLjAyCGguZ2pkZ3hzMgloLjMwajB6bGwyCWguMWZvYjl0ZTgAciExamZsNGFvYmpOeWRidy1wOVZzcGxKXzlrNkdST0NlSHo=</go:docsCustomData>
-</go:gDocsCustomXmlDataStorage>
-</file>
-
-<file path=customXml/item3.xml><?xml version="1.0" encoding="utf-8"?>
 <ct:contentTypeSchema xmlns:ct="http://schemas.microsoft.com/office/2006/metadata/contentType" xmlns:ma="http://schemas.microsoft.com/office/2006/metadata/properties/metaAttributes" ct:_="" ma:_="" ma:contentTypeName="Documento" ma:contentTypeID="0x0101002B93C7D9C74DE745B7DCB0874B77EECB" ma:contentTypeVersion="11" ma:contentTypeDescription="Crear nuevo documento." ma:contentTypeScope="" ma:versionID="2a5cc8a3fa9f528bb5c80ea59f0503bb">
   <xsd:schema xmlns:xsd="http://www.w3.org/2001/XMLSchema" xmlns:xs="http://www.w3.org/2001/XMLSchema" xmlns:p="http://schemas.microsoft.com/office/2006/metadata/properties" xmlns:ns3="1e312b31-e4c8-41b7-abe4-03b0af989ec7" targetNamespace="http://schemas.microsoft.com/office/2006/metadata/properties" ma:root="true" ma:fieldsID="54bacd5c1aac102c914718aa4870e4f6" ns3:_="">
     <xsd:import namespace="1e312b31-e4c8-41b7-abe4-03b0af989ec7"/>
@@ -34180,35 +34258,29 @@
 </ct:contentTypeSchema>
 </file>
 
+<file path=customXml/item3.xml><?xml version="1.0" encoding="utf-8"?>
+<go:gDocsCustomXmlDataStorage xmlns:go="http://customooxmlschemas.google.com/" xmlns:r="http://schemas.openxmlformats.org/officeDocument/2006/relationships" uri="GoogleDocsCustomDataVersion2">
+  <go:docsCustomData xmlns:go="http://customooxmlschemas.google.com/" roundtripDataSignature="AMtx7miY2CCLliz4mFZKLa1g4wBlM0FuRQ==">CgMxLjAyCGguZ2pkZ3hzMgloLjMwajB6bGwyCWguMWZvYjl0ZTgAciExamZsNGFvYmpOeWRidy1wOVZzcGxKXzlrNkdST0NlSHo=</go:docsCustomData>
+</go:gDocsCustomXmlDataStorage>
+</file>
+
 <file path=customXml/item4.xml><?xml version="1.0" encoding="utf-8"?>
-<?mso-contentType ?>
-<FormTemplates xmlns="http://schemas.microsoft.com/sharepoint/v3/contenttype/forms">
-  <Display>DocumentLibraryForm</Display>
-  <Edit>DocumentLibraryForm</Edit>
-  <New>DocumentLibraryForm</New>
-</FormTemplates>
+<p:properties xmlns:p="http://schemas.microsoft.com/office/2006/metadata/properties" xmlns:xsi="http://www.w3.org/2001/XMLSchema-instance" xmlns:pc="http://schemas.microsoft.com/office/infopath/2007/PartnerControls">
+  <documentManagement>
+    <_activity xmlns="1e312b31-e4c8-41b7-abe4-03b0af989ec7" xsi:nil="true"/>
+  </documentManagement>
+</p:properties>
 </file>
 
 <file path=customXml/itemProps1.xml><?xml version="1.0" encoding="utf-8"?>
-<ds:datastoreItem xmlns:ds="http://schemas.openxmlformats.org/officeDocument/2006/customXml" ds:itemID="{789FBCEB-4B82-4DC8-8766-13F9C5C6B3C1}">
+<ds:datastoreItem xmlns:ds="http://schemas.openxmlformats.org/officeDocument/2006/customXml" ds:itemID="{C26C82BC-49CF-4E27-86F4-7DBB56246C39}">
   <ds:schemaRefs>
-    <ds:schemaRef ds:uri="http://schemas.microsoft.com/office/2006/metadata/properties"/>
-    <ds:schemaRef ds:uri="http://schemas.microsoft.com/office/infopath/2007/PartnerControls"/>
-    <ds:schemaRef ds:uri="1e312b31-e4c8-41b7-abe4-03b0af989ec7"/>
+    <ds:schemaRef ds:uri="http://schemas.microsoft.com/sharepoint/v3/contenttype/forms"/>
   </ds:schemaRefs>
 </ds:datastoreItem>
 </file>
 
 <file path=customXml/itemProps2.xml><?xml version="1.0" encoding="utf-8"?>
-<ds:datastoreItem xmlns:ds="http://schemas.openxmlformats.org/officeDocument/2006/customXml" ds:itemID="{11111111-1234-1234-1234-123412341234}">
-  <ds:schemaRefs>
-    <ds:schemaRef ds:uri="http://customooxmlschemas.google.com/"/>
-    <ds:schemaRef ds:uri="http://schemas.openxmlformats.org/officeDocument/2006/relationships"/>
-  </ds:schemaRefs>
-</ds:datastoreItem>
-</file>
-
-<file path=customXml/itemProps3.xml><?xml version="1.0" encoding="utf-8"?>
 <ds:datastoreItem xmlns:ds="http://schemas.openxmlformats.org/officeDocument/2006/customXml" ds:itemID="{234DE154-5297-49C5-9EAE-BBA505CF38E6}">
   <ds:schemaRefs>
     <ds:schemaRef ds:uri="http://schemas.microsoft.com/office/2006/metadata/contentType"/>
@@ -34226,10 +34298,27 @@
 </ds:datastoreItem>
 </file>
 
+<file path=customXml/itemProps3.xml><?xml version="1.0" encoding="utf-8"?>
+<ds:datastoreItem xmlns:ds="http://schemas.openxmlformats.org/officeDocument/2006/customXml" ds:itemID="{11111111-1234-1234-1234-123412341234}">
+  <ds:schemaRefs>
+    <ds:schemaRef ds:uri="http://customooxmlschemas.google.com/"/>
+    <ds:schemaRef ds:uri="http://schemas.openxmlformats.org/officeDocument/2006/relationships"/>
+  </ds:schemaRefs>
+</ds:datastoreItem>
+</file>
+
 <file path=customXml/itemProps4.xml><?xml version="1.0" encoding="utf-8"?>
-<ds:datastoreItem xmlns:ds="http://schemas.openxmlformats.org/officeDocument/2006/customXml" ds:itemID="{C26C82BC-49CF-4E27-86F4-7DBB56246C39}">
+<ds:datastoreItem xmlns:ds="http://schemas.openxmlformats.org/officeDocument/2006/customXml" ds:itemID="{789FBCEB-4B82-4DC8-8766-13F9C5C6B3C1}">
   <ds:schemaRefs>
-    <ds:schemaRef ds:uri="http://schemas.microsoft.com/sharepoint/v3/contenttype/forms"/>
+    <ds:schemaRef ds:uri="http://www.w3.org/XML/1998/namespace"/>
+    <ds:schemaRef ds:uri="1e312b31-e4c8-41b7-abe4-03b0af989ec7"/>
+    <ds:schemaRef ds:uri="http://purl.org/dc/dcmitype/"/>
+    <ds:schemaRef ds:uri="http://schemas.microsoft.com/office/2006/metadata/properties"/>
+    <ds:schemaRef ds:uri="http://purl.org/dc/elements/1.1/"/>
+    <ds:schemaRef ds:uri="http://schemas.microsoft.com/office/infopath/2007/PartnerControls"/>
+    <ds:schemaRef ds:uri="http://schemas.microsoft.com/office/2006/documentManagement/types"/>
+    <ds:schemaRef ds:uri="http://schemas.openxmlformats.org/package/2006/metadata/core-properties"/>
+    <ds:schemaRef ds:uri="http://purl.org/dc/terms/"/>
   </ds:schemaRefs>
 </ds:datastoreItem>
 </file>
</xml_diff>

<commit_message>
solucion a contrato distrito,privincia y departamento
</commit_message>
<xml_diff>
--- a/public/plantillas/plantilla_T1.docx
+++ b/public/plantillas/plantilla_T1.docx
@@ -1561,25 +1561,7 @@
           <w:color w:val="000000"/>
           <w:lang w:eastAsia="es-PE"/>
         </w:rPr>
-        <w:t xml:space="preserve">, DE MANERA GRATUITA Y PREVIA A LA FIRMA DEL PRESENTE CONTRATO, LA INFORMACIÓN NECESARIA PARA TOMAR SU DECISIÓN DE COMPRA Y FIRMA </w:t>
-      </w:r>
-      <w:proofErr w:type="gramStart"/>
-      <w:r>
-        <w:rPr>
-          <w:rFonts w:ascii="Verdana" w:eastAsia="Tahoma" w:hAnsi="Verdana" w:cs="Arial"/>
-          <w:color w:val="000000"/>
-          <w:lang w:eastAsia="es-PE"/>
-        </w:rPr>
-        <w:t>DEL MISMO</w:t>
-      </w:r>
-      <w:proofErr w:type="gramEnd"/>
-      <w:r>
-        <w:rPr>
-          <w:rFonts w:ascii="Verdana" w:eastAsia="Tahoma" w:hAnsi="Verdana" w:cs="Arial"/>
-          <w:color w:val="000000"/>
-          <w:lang w:eastAsia="es-PE"/>
-        </w:rPr>
-        <w:t xml:space="preserve">, POR LO QUE DECLARA TENER CONOCIMIENTO DE LA SITUACIÓN JURÍDICA Y DE LAS CARACTERÍSTICAS DEL INMUEBLE, ASÍ COMO DE </w:t>
+        <w:t xml:space="preserve">, DE MANERA GRATUITA Y PREVIA A LA FIRMA DEL PRESENTE CONTRATO, LA INFORMACIÓN NECESARIA PARA TOMAR SU DECISIÓN DE COMPRA Y FIRMA DEL MISMO, POR LO QUE DECLARA TENER CONOCIMIENTO DE LA SITUACIÓN JURÍDICA Y DE LAS CARACTERÍSTICAS DEL INMUEBLE, ASÍ COMO DE </w:t>
       </w:r>
       <w:r>
         <w:rPr>
@@ -3334,25 +3316,7 @@
           <w:color w:val="000000"/>
           <w:lang w:eastAsia="es-PE"/>
         </w:rPr>
-        <w:t xml:space="preserve">ASIMISMO, LAS PARTES DEJAN EXPRESA CONSTANCIA QUE A LA SUSCRIPCIÓN DEL PRESENTE CONTRATO DE COMPRAVENTA DE ACCIONES Y DERECHOS DE BIEN INMUEBLE SE ENTENDERÁ QUE EL PRECIO DE </w:t>
-      </w:r>
-      <w:proofErr w:type="gramStart"/>
-      <w:r>
-        <w:rPr>
-          <w:rFonts w:ascii="Verdana" w:eastAsia="Tahoma" w:hAnsi="Verdana" w:cs="Arial"/>
-          <w:color w:val="000000"/>
-          <w:lang w:eastAsia="es-PE"/>
-        </w:rPr>
-        <w:t>COMPRA VENTA</w:t>
-      </w:r>
-      <w:proofErr w:type="gramEnd"/>
-      <w:r>
-        <w:rPr>
-          <w:rFonts w:ascii="Verdana" w:eastAsia="Tahoma" w:hAnsi="Verdana" w:cs="Arial"/>
-          <w:color w:val="000000"/>
-          <w:lang w:eastAsia="es-PE"/>
-        </w:rPr>
-        <w:t xml:space="preserve"> SE ENCUENTRA ÍNTEGRAMENTE PAGADO.</w:t>
+        <w:t>ASIMISMO, LAS PARTES DEJAN EXPRESA CONSTANCIA QUE A LA SUSCRIPCIÓN DEL PRESENTE CONTRATO DE COMPRAVENTA DE ACCIONES Y DERECHOS DE BIEN INMUEBLE SE ENTENDERÁ QUE EL PRECIO DE COMPRA VENTA SE ENCUENTRA ÍNTEGRAMENTE PAGADO.</w:t>
       </w:r>
     </w:p>
     <w:p>
@@ -3784,25 +3748,7 @@
           <w:b/>
           <w:lang w:eastAsia="es-PE"/>
         </w:rPr>
-        <w:t xml:space="preserve">CLÁUSULA NOVENA. -  GASTOS E IMPUESTOS DE LA </w:t>
-      </w:r>
-      <w:proofErr w:type="gramStart"/>
-      <w:r>
-        <w:rPr>
-          <w:rFonts w:ascii="Verdana" w:eastAsia="Tahoma" w:hAnsi="Verdana" w:cs="Arial"/>
-          <w:b/>
-          <w:lang w:eastAsia="es-PE"/>
-        </w:rPr>
-        <w:t>COMPRA VENTA</w:t>
-      </w:r>
-      <w:proofErr w:type="gramEnd"/>
-      <w:r>
-        <w:rPr>
-          <w:rFonts w:ascii="Verdana" w:eastAsia="Tahoma" w:hAnsi="Verdana" w:cs="Arial"/>
-          <w:b/>
-          <w:lang w:eastAsia="es-PE"/>
-        </w:rPr>
-        <w:t xml:space="preserve"> DE ACCIONES Y DERECHOS.</w:t>
+        <w:t>CLÁUSULA NOVENA. -  GASTOS E IMPUESTOS DE LA COMPRA VENTA DE ACCIONES Y DERECHOS.</w:t>
       </w:r>
     </w:p>
     <w:p>
@@ -4057,25 +4003,7 @@
           <w:color w:val="000000"/>
           <w:lang w:eastAsia="es-PE"/>
         </w:rPr>
-        <w:t xml:space="preserve">LAS PARTES ACUERDAN QUE CUALQUIER TRIBUTO SEA IMPUESTO, CONTRIBUCIÓN, TASA O ARBITRIO AL QUE RESULTE AFECTO EL LOTE, QUE FUESE CREADO CON FECHA POSTERIOR A LA FIRMA DEL PRESENTE CONTRATO, SERÁ DE RESPONSABILIDAD DE QUIEN DISPONGA LA AUTORIDAD Y EN LAS CONDICIONES QUE CORRESPONDA </w:t>
-      </w:r>
-      <w:proofErr w:type="gramStart"/>
-      <w:r>
-        <w:rPr>
-          <w:rFonts w:ascii="Verdana" w:eastAsia="Tahoma" w:hAnsi="Verdana" w:cs="Arial"/>
-          <w:color w:val="000000"/>
-          <w:lang w:eastAsia="es-PE"/>
-        </w:rPr>
-        <w:t>DE ACUERDO A</w:t>
-      </w:r>
-      <w:proofErr w:type="gramEnd"/>
-      <w:r>
-        <w:rPr>
-          <w:rFonts w:ascii="Verdana" w:eastAsia="Tahoma" w:hAnsi="Verdana" w:cs="Arial"/>
-          <w:color w:val="000000"/>
-          <w:lang w:eastAsia="es-PE"/>
-        </w:rPr>
-        <w:t xml:space="preserve"> LA LEY.</w:t>
+        <w:t>LAS PARTES ACUERDAN QUE CUALQUIER TRIBUTO SEA IMPUESTO, CONTRIBUCIÓN, TASA O ARBITRIO AL QUE RESULTE AFECTO EL LOTE, QUE FUESE CREADO CON FECHA POSTERIOR A LA FIRMA DEL PRESENTE CONTRATO, SERÁ DE RESPONSABILIDAD DE QUIEN DISPONGA LA AUTORIDAD Y EN LAS CONDICIONES QUE CORRESPONDA DE ACUERDO A LA LEY.</w:t>
       </w:r>
     </w:p>
     <w:p>
@@ -14960,14 +14888,15 @@
           <w:p>
             <w:pPr>
               <w:rPr>
-                <w:rFonts w:ascii="Verdana" w:eastAsia="Verdana" w:hAnsi="Verdana" w:cs="Verdana"/>
-                <w:lang w:eastAsia="es-PE"/>
-              </w:rPr>
-            </w:pPr>
-            <w:r>
-              <w:rPr>
                 <w:rFonts w:ascii="Verdana" w:hAnsi="Verdana"/>
                 <w:spacing w:val="-2"/>
+                <w:lang w:val="es-MX"/>
+              </w:rPr>
+            </w:pPr>
+            <w:r>
+              <w:rPr>
+                <w:rFonts w:ascii="Verdana" w:hAnsi="Verdana"/>
+                <w:spacing w:val="-2"/>
                 <w:lang w:eastAsia="es-PE"/>
               </w:rPr>
               <w:t>{</w:t>
@@ -14977,17 +14906,9 @@
               <w:rPr>
                 <w:rFonts w:ascii="Verdana" w:hAnsi="Verdana"/>
                 <w:spacing w:val="-2"/>
-                <w:lang w:val="es-MX" w:eastAsia="es-PE"/>
-              </w:rPr>
-              <w:t>ubicacion</w:t>
-            </w:r>
-            <w:r>
-              <w:rPr>
-                <w:rFonts w:ascii="Verdana" w:hAnsi="Verdana"/>
-                <w:spacing w:val="-2"/>
-                <w:lang w:val="es-MX" w:eastAsia="es-PE"/>
-              </w:rPr>
-              <w:t>Matriz</w:t>
+                <w:lang w:val="es-MX"/>
+              </w:rPr>
+              <w:t>txtubicacionmatriz</w:t>
             </w:r>
             <w:proofErr w:type="spellEnd"/>
             <w:r>
@@ -15054,14 +14975,15 @@
           <w:p>
             <w:pPr>
               <w:rPr>
-                <w:rFonts w:ascii="Verdana" w:eastAsia="Verdana" w:hAnsi="Verdana" w:cs="Verdana"/>
-                <w:lang w:eastAsia="es-PE"/>
-              </w:rPr>
-            </w:pPr>
-            <w:r>
-              <w:rPr>
                 <w:rFonts w:ascii="Verdana" w:hAnsi="Verdana"/>
                 <w:spacing w:val="-2"/>
+                <w:lang w:val="es-MX"/>
+              </w:rPr>
+            </w:pPr>
+            <w:r>
+              <w:rPr>
+                <w:rFonts w:ascii="Verdana" w:hAnsi="Verdana"/>
+                <w:spacing w:val="-2"/>
                 <w:lang w:eastAsia="es-PE"/>
               </w:rPr>
               <w:t>{</w:t>
@@ -15071,9 +14993,9 @@
               <w:rPr>
                 <w:rFonts w:ascii="Verdana" w:hAnsi="Verdana"/>
                 <w:spacing w:val="-2"/>
-                <w:lang w:val="es-MX" w:eastAsia="es-PE"/>
-              </w:rPr>
-              <w:t>unidadCatastral</w:t>
+                <w:lang w:val="es-MX"/>
+              </w:rPr>
+              <w:t>unidadCatastralMatriz</w:t>
             </w:r>
             <w:proofErr w:type="spellEnd"/>
             <w:r>
@@ -15219,14 +15141,15 @@
           <w:p>
             <w:pPr>
               <w:rPr>
-                <w:rFonts w:ascii="Verdana" w:eastAsia="Verdana" w:hAnsi="Verdana" w:cs="Verdana"/>
-                <w:lang w:eastAsia="es-PE"/>
-              </w:rPr>
-            </w:pPr>
-            <w:r>
-              <w:rPr>
                 <w:rFonts w:ascii="Verdana" w:hAnsi="Verdana"/>
                 <w:spacing w:val="-2"/>
+                <w:lang w:val="es-MX"/>
+              </w:rPr>
+            </w:pPr>
+            <w:r>
+              <w:rPr>
+                <w:rFonts w:ascii="Verdana" w:hAnsi="Verdana"/>
+                <w:spacing w:val="-2"/>
                 <w:lang w:eastAsia="es-PE"/>
               </w:rPr>
               <w:t>{</w:t>
@@ -15236,9 +15159,9 @@
               <w:rPr>
                 <w:rFonts w:ascii="Verdana" w:hAnsi="Verdana"/>
                 <w:spacing w:val="-2"/>
-                <w:lang w:val="es-MX" w:eastAsia="es-PE"/>
-              </w:rPr>
-              <w:t>distritoMatriz</w:t>
+                <w:lang w:val="es-MX"/>
+              </w:rPr>
+              <w:t>txtdepartamentomatriz</w:t>
             </w:r>
             <w:proofErr w:type="spellEnd"/>
             <w:r>
@@ -15304,14 +15227,15 @@
           <w:p>
             <w:pPr>
               <w:rPr>
-                <w:rFonts w:ascii="Verdana" w:eastAsia="Verdana" w:hAnsi="Verdana" w:cs="Verdana"/>
-                <w:lang w:eastAsia="es-PE"/>
-              </w:rPr>
-            </w:pPr>
-            <w:r>
-              <w:rPr>
                 <w:rFonts w:ascii="Verdana" w:hAnsi="Verdana"/>
                 <w:spacing w:val="-2"/>
+                <w:lang w:val="es-MX"/>
+              </w:rPr>
+            </w:pPr>
+            <w:r>
+              <w:rPr>
+                <w:rFonts w:ascii="Verdana" w:hAnsi="Verdana"/>
+                <w:spacing w:val="-2"/>
                 <w:lang w:eastAsia="es-PE"/>
               </w:rPr>
               <w:t>{</w:t>
@@ -15321,9 +15245,9 @@
               <w:rPr>
                 <w:rFonts w:ascii="Verdana" w:hAnsi="Verdana"/>
                 <w:spacing w:val="-2"/>
-                <w:lang w:val="es-MX" w:eastAsia="es-PE"/>
-              </w:rPr>
-              <w:t>provinciamatriz</w:t>
+                <w:lang w:val="es-MX"/>
+              </w:rPr>
+              <w:t>txtprovinciamatriz</w:t>
             </w:r>
             <w:proofErr w:type="spellEnd"/>
             <w:r>
@@ -15375,6 +15299,13 @@
               </w:rPr>
               <w:t>:</w:t>
             </w:r>
+            <w:r>
+              <w:rPr>
+                <w:rFonts w:ascii="Verdana" w:eastAsia="Verdana" w:hAnsi="Verdana" w:cs="Verdana"/>
+                <w:lang w:eastAsia="es-PE"/>
+              </w:rPr>
+              <w:t xml:space="preserve">  </w:t>
+            </w:r>
           </w:p>
         </w:tc>
         <w:tc>
@@ -15384,14 +15315,15 @@
           <w:p>
             <w:pPr>
               <w:rPr>
-                <w:rFonts w:ascii="Verdana" w:eastAsia="Verdana" w:hAnsi="Verdana" w:cs="Verdana"/>
-                <w:lang w:eastAsia="es-PE"/>
-              </w:rPr>
-            </w:pPr>
-            <w:r>
-              <w:rPr>
                 <w:rFonts w:ascii="Verdana" w:hAnsi="Verdana"/>
                 <w:spacing w:val="-2"/>
+                <w:lang w:val="es-MX"/>
+              </w:rPr>
+            </w:pPr>
+            <w:r>
+              <w:rPr>
+                <w:rFonts w:ascii="Verdana" w:hAnsi="Verdana"/>
+                <w:spacing w:val="-2"/>
                 <w:lang w:eastAsia="es-PE"/>
               </w:rPr>
               <w:t>{</w:t>
@@ -15401,9 +15333,9 @@
               <w:rPr>
                 <w:rFonts w:ascii="Verdana" w:hAnsi="Verdana"/>
                 <w:spacing w:val="-2"/>
-                <w:lang w:val="es-MX" w:eastAsia="es-PE"/>
-              </w:rPr>
-              <w:t>departamentoMatriz</w:t>
+                <w:lang w:val="es-MX"/>
+              </w:rPr>
+              <w:t>txtdepartamentomatriz</w:t>
             </w:r>
             <w:proofErr w:type="spellEnd"/>
             <w:r>
@@ -15470,8 +15402,8 @@
           <w:p>
             <w:pPr>
               <w:rPr>
-                <w:rFonts w:ascii="Verdana" w:eastAsia="Verdana" w:hAnsi="Verdana" w:cs="Verdana"/>
-                <w:lang w:eastAsia="es-PE"/>
+                <w:rFonts w:ascii="Verdana" w:hAnsi="Verdana"/>
+                <w:lang w:val="es-MX"/>
               </w:rPr>
             </w:pPr>
             <w:r>
@@ -15485,9 +15417,9 @@
             <w:r>
               <w:rPr>
                 <w:rFonts w:ascii="Verdana" w:hAnsi="Verdana"/>
-                <w:lang w:val="es-MX" w:eastAsia="es-PE"/>
-              </w:rPr>
-              <w:t>areaMatrizHas</w:t>
+                <w:lang w:val="es-MX"/>
+              </w:rPr>
+              <w:t>areaMatrizHasMatriz</w:t>
             </w:r>
             <w:proofErr w:type="spellEnd"/>
             <w:r>
@@ -16273,7 +16205,6 @@
               <w:bottom w:val="single" w:sz="6" w:space="0" w:color="auto"/>
               <w:right w:val="single" w:sz="6" w:space="0" w:color="auto"/>
             </w:tcBorders>
-            <w:shd w:val="clear" w:color="auto" w:fill="auto"/>
             <w:hideMark/>
           </w:tcPr>
           <w:p>
@@ -16330,7 +16261,6 @@
               <w:bottom w:val="single" w:sz="6" w:space="0" w:color="auto"/>
               <w:right w:val="single" w:sz="6" w:space="0" w:color="auto"/>
             </w:tcBorders>
-            <w:shd w:val="clear" w:color="auto" w:fill="auto"/>
             <w:vAlign w:val="center"/>
             <w:hideMark/>
           </w:tcPr>
@@ -16440,7 +16370,6 @@
               <w:bottom w:val="single" w:sz="6" w:space="0" w:color="auto"/>
               <w:right w:val="single" w:sz="6" w:space="0" w:color="auto"/>
             </w:tcBorders>
-            <w:shd w:val="clear" w:color="auto" w:fill="auto"/>
             <w:hideMark/>
           </w:tcPr>
           <w:p>
@@ -16496,7 +16425,6 @@
               <w:bottom w:val="single" w:sz="6" w:space="0" w:color="auto"/>
               <w:right w:val="single" w:sz="6" w:space="0" w:color="auto"/>
             </w:tcBorders>
-            <w:shd w:val="clear" w:color="auto" w:fill="auto"/>
             <w:vAlign w:val="center"/>
             <w:hideMark/>
           </w:tcPr>
@@ -16619,7 +16547,6 @@
               <w:bottom w:val="single" w:sz="6" w:space="0" w:color="auto"/>
               <w:right w:val="single" w:sz="6" w:space="0" w:color="auto"/>
             </w:tcBorders>
-            <w:shd w:val="clear" w:color="auto" w:fill="auto"/>
             <w:hideMark/>
           </w:tcPr>
           <w:p>
@@ -16675,7 +16602,6 @@
               <w:bottom w:val="single" w:sz="6" w:space="0" w:color="auto"/>
               <w:right w:val="single" w:sz="6" w:space="0" w:color="auto"/>
             </w:tcBorders>
-            <w:shd w:val="clear" w:color="auto" w:fill="auto"/>
             <w:vAlign w:val="center"/>
             <w:hideMark/>
           </w:tcPr>
@@ -16840,7 +16766,6 @@
               <w:bottom w:val="single" w:sz="6" w:space="0" w:color="auto"/>
               <w:right w:val="single" w:sz="6" w:space="0" w:color="auto"/>
             </w:tcBorders>
-            <w:shd w:val="clear" w:color="auto" w:fill="auto"/>
             <w:hideMark/>
           </w:tcPr>
           <w:p>
@@ -16898,7 +16823,6 @@
               <w:bottom w:val="single" w:sz="6" w:space="0" w:color="auto"/>
               <w:right w:val="single" w:sz="6" w:space="0" w:color="auto"/>
             </w:tcBorders>
-            <w:shd w:val="clear" w:color="auto" w:fill="auto"/>
             <w:vAlign w:val="center"/>
             <w:hideMark/>
           </w:tcPr>
@@ -17151,7 +17075,6 @@
               <w:left w:val="single" w:sz="6" w:space="0" w:color="auto"/>
               <w:right w:val="single" w:sz="6" w:space="0" w:color="auto"/>
             </w:tcBorders>
-            <w:shd w:val="clear" w:color="auto" w:fill="auto"/>
             <w:hideMark/>
           </w:tcPr>
           <w:p>
@@ -17210,7 +17133,6 @@
               <w:bottom w:val="single" w:sz="6" w:space="0" w:color="auto"/>
               <w:right w:val="single" w:sz="6" w:space="0" w:color="auto"/>
             </w:tcBorders>
-            <w:shd w:val="clear" w:color="auto" w:fill="auto"/>
             <w:vAlign w:val="center"/>
             <w:hideMark/>
           </w:tcPr>

</xml_diff>

<commit_message>
se añadio nuevas especificaciones del contrato
</commit_message>
<xml_diff>
--- a/public/plantillas/plantilla_T1.docx
+++ b/public/plantillas/plantilla_T1.docx
@@ -13104,7 +13104,7 @@
                 <w:szCs w:val="18"/>
                 <w:lang w:eastAsia="es-PE"/>
               </w:rPr>
-              <w:t xml:space="preserve"> (EN LETRAS </w:t>
+              <w:t xml:space="preserve"> (</w:t>
             </w:r>
             <w:r>
               <w:rPr>
@@ -13260,7 +13260,7 @@
                 <w:szCs w:val="18"/>
                 <w:lang w:eastAsia="es-PE"/>
               </w:rPr>
-              <w:t xml:space="preserve">% (EN LETRAS </w:t>
+              <w:t>% (</w:t>
             </w:r>
             <w:r>
               <w:rPr>
@@ -20481,8 +20481,6 @@
             <w:r>
               <w:rPr>
                 <w:rFonts w:ascii="Verdana" w:hAnsi="Verdana"/>
-                <w:b/>
-                <w:bCs/>
                 <w:sz w:val="18"/>
                 <w:szCs w:val="18"/>
                 <w:lang w:val="es-PE"/>
@@ -26146,7 +26144,12 @@
       </w:pPr>
     </w:p>
     <w:sectPr>
-      <w:headerReference w:type="default" r:id="rId8"/>
+      <w:headerReference w:type="even" r:id="rId8"/>
+      <w:headerReference w:type="default" r:id="rId9"/>
+      <w:footerReference w:type="even" r:id="rId10"/>
+      <w:footerReference w:type="default" r:id="rId11"/>
+      <w:headerReference w:type="first" r:id="rId12"/>
+      <w:footerReference w:type="first" r:id="rId13"/>
       <w:pgSz w:w="11910" w:h="16840"/>
       <w:pgMar w:top="1135" w:right="1134" w:bottom="709" w:left="1276" w:header="284" w:footer="0" w:gutter="0"/>
       <w:pgNumType w:start="1"/>
@@ -26175,6 +26178,36 @@
 </w:endnotes>
 </file>
 
+<file path=word/footer1.xml><?xml version="1.0" encoding="utf-8"?>
+<w:ftr xmlns:wpc="http://schemas.microsoft.com/office/word/2010/wordprocessingCanvas" xmlns:cx="http://schemas.microsoft.com/office/drawing/2014/chartex" xmlns:cx1="http://schemas.microsoft.com/office/drawing/2015/9/8/chartex" xmlns:cx2="http://schemas.microsoft.com/office/drawing/2015/10/21/chartex" xmlns:cx3="http://schemas.microsoft.com/office/drawing/2016/5/9/chartex" xmlns:cx4="http://schemas.microsoft.com/office/drawing/2016/5/10/chartex" xmlns:cx5="http://schemas.microsoft.com/office/drawing/2016/5/11/chartex" xmlns:cx6="http://schemas.microsoft.com/office/drawing/2016/5/12/chartex" xmlns:cx7="http://schemas.microsoft.com/office/drawing/2016/5/13/chartex" xmlns:cx8="http://schemas.microsoft.com/office/drawing/2016/5/14/chartex" xmlns:mc="http://schemas.openxmlformats.org/markup-compatibility/2006" xmlns:aink="http://schemas.microsoft.com/office/drawing/2016/ink" xmlns:am3d="http://schemas.microsoft.com/office/drawing/2017/model3d" xmlns:o="urn:schemas-microsoft-com:office:office" xmlns:oel="http://schemas.microsoft.com/office/2019/extlst" xmlns:r="http://schemas.openxmlformats.org/officeDocument/2006/relationships" xmlns:m="http://schemas.openxmlformats.org/officeDocument/2006/math" xmlns:v="urn:schemas-microsoft-com:vml" xmlns:wp14="http://schemas.microsoft.com/office/word/2010/wordprocessingDrawing" xmlns:wp="http://schemas.openxmlformats.org/drawingml/2006/wordprocessingDrawing" xmlns:w10="urn:schemas-microsoft-com:office:word" xmlns:w="http://schemas.openxmlformats.org/wordprocessingml/2006/main" xmlns:w14="http://schemas.microsoft.com/office/word/2010/wordml" xmlns:w15="http://schemas.microsoft.com/office/word/2012/wordml" xmlns:w16cex="http://schemas.microsoft.com/office/word/2018/wordml/cex" xmlns:w16cid="http://schemas.microsoft.com/office/word/2016/wordml/cid" xmlns:w16="http://schemas.microsoft.com/office/word/2018/wordml" xmlns:w16du="http://schemas.microsoft.com/office/word/2023/wordml/word16du" xmlns:w16sdtdh="http://schemas.microsoft.com/office/word/2020/wordml/sdtdatahash" xmlns:w16sdtfl="http://schemas.microsoft.com/office/word/2024/wordml/sdtformatlock" xmlns:w16se="http://schemas.microsoft.com/office/word/2015/wordml/symex" xmlns:wpg="http://schemas.microsoft.com/office/word/2010/wordprocessingGroup" xmlns:wpi="http://schemas.microsoft.com/office/word/2010/wordprocessingInk" xmlns:wne="http://schemas.microsoft.com/office/word/2006/wordml" xmlns:wps="http://schemas.microsoft.com/office/word/2010/wordprocessingShape" mc:Ignorable="w14 w15 w16se w16cid w16 w16cex w16sdtdh w16sdtfl w16du wp14">
+  <w:p>
+    <w:pPr>
+      <w:pStyle w:val="Piedepgina"/>
+    </w:pPr>
+  </w:p>
+</w:ftr>
+</file>
+
+<file path=word/footer2.xml><?xml version="1.0" encoding="utf-8"?>
+<w:ftr xmlns:wpc="http://schemas.microsoft.com/office/word/2010/wordprocessingCanvas" xmlns:cx="http://schemas.microsoft.com/office/drawing/2014/chartex" xmlns:cx1="http://schemas.microsoft.com/office/drawing/2015/9/8/chartex" xmlns:cx2="http://schemas.microsoft.com/office/drawing/2015/10/21/chartex" xmlns:cx3="http://schemas.microsoft.com/office/drawing/2016/5/9/chartex" xmlns:cx4="http://schemas.microsoft.com/office/drawing/2016/5/10/chartex" xmlns:cx5="http://schemas.microsoft.com/office/drawing/2016/5/11/chartex" xmlns:cx6="http://schemas.microsoft.com/office/drawing/2016/5/12/chartex" xmlns:cx7="http://schemas.microsoft.com/office/drawing/2016/5/13/chartex" xmlns:cx8="http://schemas.microsoft.com/office/drawing/2016/5/14/chartex" xmlns:mc="http://schemas.openxmlformats.org/markup-compatibility/2006" xmlns:aink="http://schemas.microsoft.com/office/drawing/2016/ink" xmlns:am3d="http://schemas.microsoft.com/office/drawing/2017/model3d" xmlns:o="urn:schemas-microsoft-com:office:office" xmlns:oel="http://schemas.microsoft.com/office/2019/extlst" xmlns:r="http://schemas.openxmlformats.org/officeDocument/2006/relationships" xmlns:m="http://schemas.openxmlformats.org/officeDocument/2006/math" xmlns:v="urn:schemas-microsoft-com:vml" xmlns:wp14="http://schemas.microsoft.com/office/word/2010/wordprocessingDrawing" xmlns:wp="http://schemas.openxmlformats.org/drawingml/2006/wordprocessingDrawing" xmlns:w10="urn:schemas-microsoft-com:office:word" xmlns:w="http://schemas.openxmlformats.org/wordprocessingml/2006/main" xmlns:w14="http://schemas.microsoft.com/office/word/2010/wordml" xmlns:w15="http://schemas.microsoft.com/office/word/2012/wordml" xmlns:w16cex="http://schemas.microsoft.com/office/word/2018/wordml/cex" xmlns:w16cid="http://schemas.microsoft.com/office/word/2016/wordml/cid" xmlns:w16="http://schemas.microsoft.com/office/word/2018/wordml" xmlns:w16du="http://schemas.microsoft.com/office/word/2023/wordml/word16du" xmlns:w16sdtdh="http://schemas.microsoft.com/office/word/2020/wordml/sdtdatahash" xmlns:w16sdtfl="http://schemas.microsoft.com/office/word/2024/wordml/sdtformatlock" xmlns:w16se="http://schemas.microsoft.com/office/word/2015/wordml/symex" xmlns:wpg="http://schemas.microsoft.com/office/word/2010/wordprocessingGroup" xmlns:wpi="http://schemas.microsoft.com/office/word/2010/wordprocessingInk" xmlns:wne="http://schemas.microsoft.com/office/word/2006/wordml" xmlns:wps="http://schemas.microsoft.com/office/word/2010/wordprocessingShape" mc:Ignorable="w14 w15 w16se w16cid w16 w16cex w16sdtdh w16sdtfl w16du wp14">
+  <w:p>
+    <w:pPr>
+      <w:pStyle w:val="Piedepgina"/>
+    </w:pPr>
+  </w:p>
+</w:ftr>
+</file>
+
+<file path=word/footer3.xml><?xml version="1.0" encoding="utf-8"?>
+<w:ftr xmlns:wpc="http://schemas.microsoft.com/office/word/2010/wordprocessingCanvas" xmlns:cx="http://schemas.microsoft.com/office/drawing/2014/chartex" xmlns:cx1="http://schemas.microsoft.com/office/drawing/2015/9/8/chartex" xmlns:cx2="http://schemas.microsoft.com/office/drawing/2015/10/21/chartex" xmlns:cx3="http://schemas.microsoft.com/office/drawing/2016/5/9/chartex" xmlns:cx4="http://schemas.microsoft.com/office/drawing/2016/5/10/chartex" xmlns:cx5="http://schemas.microsoft.com/office/drawing/2016/5/11/chartex" xmlns:cx6="http://schemas.microsoft.com/office/drawing/2016/5/12/chartex" xmlns:cx7="http://schemas.microsoft.com/office/drawing/2016/5/13/chartex" xmlns:cx8="http://schemas.microsoft.com/office/drawing/2016/5/14/chartex" xmlns:mc="http://schemas.openxmlformats.org/markup-compatibility/2006" xmlns:aink="http://schemas.microsoft.com/office/drawing/2016/ink" xmlns:am3d="http://schemas.microsoft.com/office/drawing/2017/model3d" xmlns:o="urn:schemas-microsoft-com:office:office" xmlns:oel="http://schemas.microsoft.com/office/2019/extlst" xmlns:r="http://schemas.openxmlformats.org/officeDocument/2006/relationships" xmlns:m="http://schemas.openxmlformats.org/officeDocument/2006/math" xmlns:v="urn:schemas-microsoft-com:vml" xmlns:wp14="http://schemas.microsoft.com/office/word/2010/wordprocessingDrawing" xmlns:wp="http://schemas.openxmlformats.org/drawingml/2006/wordprocessingDrawing" xmlns:w10="urn:schemas-microsoft-com:office:word" xmlns:w="http://schemas.openxmlformats.org/wordprocessingml/2006/main" xmlns:w14="http://schemas.microsoft.com/office/word/2010/wordml" xmlns:w15="http://schemas.microsoft.com/office/word/2012/wordml" xmlns:w16cex="http://schemas.microsoft.com/office/word/2018/wordml/cex" xmlns:w16cid="http://schemas.microsoft.com/office/word/2016/wordml/cid" xmlns:w16="http://schemas.microsoft.com/office/word/2018/wordml" xmlns:w16du="http://schemas.microsoft.com/office/word/2023/wordml/word16du" xmlns:w16sdtdh="http://schemas.microsoft.com/office/word/2020/wordml/sdtdatahash" xmlns:w16sdtfl="http://schemas.microsoft.com/office/word/2024/wordml/sdtformatlock" xmlns:w16se="http://schemas.microsoft.com/office/word/2015/wordml/symex" xmlns:wpg="http://schemas.microsoft.com/office/word/2010/wordprocessingGroup" xmlns:wpi="http://schemas.microsoft.com/office/word/2010/wordprocessingInk" xmlns:wne="http://schemas.microsoft.com/office/word/2006/wordml" xmlns:wps="http://schemas.microsoft.com/office/word/2010/wordprocessingShape" mc:Ignorable="w14 w15 w16se w16cid w16 w16cex w16sdtdh w16sdtfl w16du wp14">
+  <w:p>
+    <w:pPr>
+      <w:pStyle w:val="Piedepgina"/>
+    </w:pPr>
+  </w:p>
+</w:ftr>
+</file>
+
 <file path=word/footnotes.xml><?xml version="1.0" encoding="utf-8"?>
 <w:footnotes xmlns:wpc="http://schemas.microsoft.com/office/word/2010/wordprocessingCanvas" xmlns:cx="http://schemas.microsoft.com/office/drawing/2014/chartex" xmlns:cx1="http://schemas.microsoft.com/office/drawing/2015/9/8/chartex" xmlns:cx2="http://schemas.microsoft.com/office/drawing/2015/10/21/chartex" xmlns:cx3="http://schemas.microsoft.com/office/drawing/2016/5/9/chartex" xmlns:cx4="http://schemas.microsoft.com/office/drawing/2016/5/10/chartex" xmlns:cx5="http://schemas.microsoft.com/office/drawing/2016/5/11/chartex" xmlns:cx6="http://schemas.microsoft.com/office/drawing/2016/5/12/chartex" xmlns:cx7="http://schemas.microsoft.com/office/drawing/2016/5/13/chartex" xmlns:cx8="http://schemas.microsoft.com/office/drawing/2016/5/14/chartex" xmlns:mc="http://schemas.openxmlformats.org/markup-compatibility/2006" xmlns:aink="http://schemas.microsoft.com/office/drawing/2016/ink" xmlns:am3d="http://schemas.microsoft.com/office/drawing/2017/model3d" xmlns:o="urn:schemas-microsoft-com:office:office" xmlns:oel="http://schemas.microsoft.com/office/2019/extlst" xmlns:r="http://schemas.openxmlformats.org/officeDocument/2006/relationships" xmlns:m="http://schemas.openxmlformats.org/officeDocument/2006/math" xmlns:v="urn:schemas-microsoft-com:vml" xmlns:wp14="http://schemas.microsoft.com/office/word/2010/wordprocessingDrawing" xmlns:wp="http://schemas.openxmlformats.org/drawingml/2006/wordprocessingDrawing" xmlns:w10="urn:schemas-microsoft-com:office:word" xmlns:w="http://schemas.openxmlformats.org/wordprocessingml/2006/main" xmlns:w14="http://schemas.microsoft.com/office/word/2010/wordml" xmlns:w15="http://schemas.microsoft.com/office/word/2012/wordml" xmlns:w16cex="http://schemas.microsoft.com/office/word/2018/wordml/cex" xmlns:w16cid="http://schemas.microsoft.com/office/word/2016/wordml/cid" xmlns:w16="http://schemas.microsoft.com/office/word/2018/wordml" xmlns:w16du="http://schemas.microsoft.com/office/word/2023/wordml/word16du" xmlns:w16sdtdh="http://schemas.microsoft.com/office/word/2020/wordml/sdtdatahash" xmlns:w16sdtfl="http://schemas.microsoft.com/office/word/2024/wordml/sdtformatlock" xmlns:w16se="http://schemas.microsoft.com/office/word/2015/wordml/symex" xmlns:wpg="http://schemas.microsoft.com/office/word/2010/wordprocessingGroup" xmlns:wpi="http://schemas.microsoft.com/office/word/2010/wordprocessingInk" xmlns:wne="http://schemas.microsoft.com/office/word/2006/wordml" xmlns:wps="http://schemas.microsoft.com/office/word/2010/wordprocessingShape" mc:Ignorable="w14 w15 w16se w16cid w16 w16cex w16sdtdh w16sdtfl w16du wp14">
   <w:footnote w:type="separator" w:id="-1">
@@ -26195,6 +26228,16 @@
 </file>
 
 <file path=word/header1.xml><?xml version="1.0" encoding="utf-8"?>
+<w:hdr xmlns:wpc="http://schemas.microsoft.com/office/word/2010/wordprocessingCanvas" xmlns:cx="http://schemas.microsoft.com/office/drawing/2014/chartex" xmlns:cx1="http://schemas.microsoft.com/office/drawing/2015/9/8/chartex" xmlns:cx2="http://schemas.microsoft.com/office/drawing/2015/10/21/chartex" xmlns:cx3="http://schemas.microsoft.com/office/drawing/2016/5/9/chartex" xmlns:cx4="http://schemas.microsoft.com/office/drawing/2016/5/10/chartex" xmlns:cx5="http://schemas.microsoft.com/office/drawing/2016/5/11/chartex" xmlns:cx6="http://schemas.microsoft.com/office/drawing/2016/5/12/chartex" xmlns:cx7="http://schemas.microsoft.com/office/drawing/2016/5/13/chartex" xmlns:cx8="http://schemas.microsoft.com/office/drawing/2016/5/14/chartex" xmlns:mc="http://schemas.openxmlformats.org/markup-compatibility/2006" xmlns:aink="http://schemas.microsoft.com/office/drawing/2016/ink" xmlns:am3d="http://schemas.microsoft.com/office/drawing/2017/model3d" xmlns:o="urn:schemas-microsoft-com:office:office" xmlns:oel="http://schemas.microsoft.com/office/2019/extlst" xmlns:r="http://schemas.openxmlformats.org/officeDocument/2006/relationships" xmlns:m="http://schemas.openxmlformats.org/officeDocument/2006/math" xmlns:v="urn:schemas-microsoft-com:vml" xmlns:wp14="http://schemas.microsoft.com/office/word/2010/wordprocessingDrawing" xmlns:wp="http://schemas.openxmlformats.org/drawingml/2006/wordprocessingDrawing" xmlns:w10="urn:schemas-microsoft-com:office:word" xmlns:w="http://schemas.openxmlformats.org/wordprocessingml/2006/main" xmlns:w14="http://schemas.microsoft.com/office/word/2010/wordml" xmlns:w15="http://schemas.microsoft.com/office/word/2012/wordml" xmlns:w16cex="http://schemas.microsoft.com/office/word/2018/wordml/cex" xmlns:w16cid="http://schemas.microsoft.com/office/word/2016/wordml/cid" xmlns:w16="http://schemas.microsoft.com/office/word/2018/wordml" xmlns:w16du="http://schemas.microsoft.com/office/word/2023/wordml/word16du" xmlns:w16sdtdh="http://schemas.microsoft.com/office/word/2020/wordml/sdtdatahash" xmlns:w16sdtfl="http://schemas.microsoft.com/office/word/2024/wordml/sdtformatlock" xmlns:w16se="http://schemas.microsoft.com/office/word/2015/wordml/symex" xmlns:wpg="http://schemas.microsoft.com/office/word/2010/wordprocessingGroup" xmlns:wpi="http://schemas.microsoft.com/office/word/2010/wordprocessingInk" xmlns:wne="http://schemas.microsoft.com/office/word/2006/wordml" xmlns:wps="http://schemas.microsoft.com/office/word/2010/wordprocessingShape" mc:Ignorable="w14 w15 w16se w16cid w16 w16cex w16sdtdh w16sdtfl w16du wp14">
+  <w:p>
+    <w:pPr>
+      <w:pStyle w:val="Encabezado"/>
+    </w:pPr>
+  </w:p>
+</w:hdr>
+</file>
+
+<file path=word/header2.xml><?xml version="1.0" encoding="utf-8"?>
 <w:hdr xmlns:wpc="http://schemas.microsoft.com/office/word/2010/wordprocessingCanvas" xmlns:cx="http://schemas.microsoft.com/office/drawing/2014/chartex" xmlns:cx1="http://schemas.microsoft.com/office/drawing/2015/9/8/chartex" xmlns:cx2="http://schemas.microsoft.com/office/drawing/2015/10/21/chartex" xmlns:cx3="http://schemas.microsoft.com/office/drawing/2016/5/9/chartex" xmlns:cx4="http://schemas.microsoft.com/office/drawing/2016/5/10/chartex" xmlns:cx5="http://schemas.microsoft.com/office/drawing/2016/5/11/chartex" xmlns:cx6="http://schemas.microsoft.com/office/drawing/2016/5/12/chartex" xmlns:cx7="http://schemas.microsoft.com/office/drawing/2016/5/13/chartex" xmlns:cx8="http://schemas.microsoft.com/office/drawing/2016/5/14/chartex" xmlns:mc="http://schemas.openxmlformats.org/markup-compatibility/2006" xmlns:aink="http://schemas.microsoft.com/office/drawing/2016/ink" xmlns:am3d="http://schemas.microsoft.com/office/drawing/2017/model3d" xmlns:o="urn:schemas-microsoft-com:office:office" xmlns:oel="http://schemas.microsoft.com/office/2019/extlst" xmlns:r="http://schemas.openxmlformats.org/officeDocument/2006/relationships" xmlns:m="http://schemas.openxmlformats.org/officeDocument/2006/math" xmlns:v="urn:schemas-microsoft-com:vml" xmlns:wp14="http://schemas.microsoft.com/office/word/2010/wordprocessingDrawing" xmlns:wp="http://schemas.openxmlformats.org/drawingml/2006/wordprocessingDrawing" xmlns:w10="urn:schemas-microsoft-com:office:word" xmlns:w="http://schemas.openxmlformats.org/wordprocessingml/2006/main" xmlns:w14="http://schemas.microsoft.com/office/word/2010/wordml" xmlns:w15="http://schemas.microsoft.com/office/word/2012/wordml" xmlns:w16cex="http://schemas.microsoft.com/office/word/2018/wordml/cex" xmlns:w16cid="http://schemas.microsoft.com/office/word/2016/wordml/cid" xmlns:w16="http://schemas.microsoft.com/office/word/2018/wordml" xmlns:w16du="http://schemas.microsoft.com/office/word/2023/wordml/word16du" xmlns:w16sdtdh="http://schemas.microsoft.com/office/word/2020/wordml/sdtdatahash" xmlns:w16sdtfl="http://schemas.microsoft.com/office/word/2024/wordml/sdtformatlock" xmlns:w16se="http://schemas.microsoft.com/office/word/2015/wordml/symex" xmlns:wpg="http://schemas.microsoft.com/office/word/2010/wordprocessingGroup" xmlns:wpi="http://schemas.microsoft.com/office/word/2010/wordprocessingInk" xmlns:wne="http://schemas.microsoft.com/office/word/2006/wordml" xmlns:wps="http://schemas.microsoft.com/office/word/2010/wordprocessingShape" mc:Ignorable="w14 w15 w16se w16cid w16 w16cex w16sdtdh w16sdtfl w16du wp14">
   <w:p>
     <w:pPr>
@@ -26234,7 +26277,7 @@
         <w:color w:val="000000"/>
         <w:sz w:val="18"/>
         <w:szCs w:val="18"/>
-        <w:lang w:val="es-PE"/>
+        <w:lang w:val="es-MX"/>
       </w:rPr>
     </w:pPr>
     <w:r>
@@ -26311,9 +26354,9 @@
         <w:color w:val="000000"/>
         <w:sz w:val="18"/>
         <w:szCs w:val="18"/>
-        <w:lang w:val="es-PE"/>
+        <w:lang w:val="es-MX"/>
       </w:rPr>
-      <w:t>idCliente</w:t>
+      <w:t>codigoLoteCliente</w:t>
     </w:r>
     <w:proofErr w:type="spellEnd"/>
     <w:r>
@@ -26381,6 +26424,16 @@
       </w:rPr>
       <w:t>}</w:t>
     </w:r>
+  </w:p>
+</w:hdr>
+</file>
+
+<file path=word/header3.xml><?xml version="1.0" encoding="utf-8"?>
+<w:hdr xmlns:wpc="http://schemas.microsoft.com/office/word/2010/wordprocessingCanvas" xmlns:cx="http://schemas.microsoft.com/office/drawing/2014/chartex" xmlns:cx1="http://schemas.microsoft.com/office/drawing/2015/9/8/chartex" xmlns:cx2="http://schemas.microsoft.com/office/drawing/2015/10/21/chartex" xmlns:cx3="http://schemas.microsoft.com/office/drawing/2016/5/9/chartex" xmlns:cx4="http://schemas.microsoft.com/office/drawing/2016/5/10/chartex" xmlns:cx5="http://schemas.microsoft.com/office/drawing/2016/5/11/chartex" xmlns:cx6="http://schemas.microsoft.com/office/drawing/2016/5/12/chartex" xmlns:cx7="http://schemas.microsoft.com/office/drawing/2016/5/13/chartex" xmlns:cx8="http://schemas.microsoft.com/office/drawing/2016/5/14/chartex" xmlns:mc="http://schemas.openxmlformats.org/markup-compatibility/2006" xmlns:aink="http://schemas.microsoft.com/office/drawing/2016/ink" xmlns:am3d="http://schemas.microsoft.com/office/drawing/2017/model3d" xmlns:o="urn:schemas-microsoft-com:office:office" xmlns:oel="http://schemas.microsoft.com/office/2019/extlst" xmlns:r="http://schemas.openxmlformats.org/officeDocument/2006/relationships" xmlns:m="http://schemas.openxmlformats.org/officeDocument/2006/math" xmlns:v="urn:schemas-microsoft-com:vml" xmlns:wp14="http://schemas.microsoft.com/office/word/2010/wordprocessingDrawing" xmlns:wp="http://schemas.openxmlformats.org/drawingml/2006/wordprocessingDrawing" xmlns:w10="urn:schemas-microsoft-com:office:word" xmlns:w="http://schemas.openxmlformats.org/wordprocessingml/2006/main" xmlns:w14="http://schemas.microsoft.com/office/word/2010/wordml" xmlns:w15="http://schemas.microsoft.com/office/word/2012/wordml" xmlns:w16cex="http://schemas.microsoft.com/office/word/2018/wordml/cex" xmlns:w16cid="http://schemas.microsoft.com/office/word/2016/wordml/cid" xmlns:w16="http://schemas.microsoft.com/office/word/2018/wordml" xmlns:w16du="http://schemas.microsoft.com/office/word/2023/wordml/word16du" xmlns:w16sdtdh="http://schemas.microsoft.com/office/word/2020/wordml/sdtdatahash" xmlns:w16sdtfl="http://schemas.microsoft.com/office/word/2024/wordml/sdtformatlock" xmlns:w16se="http://schemas.microsoft.com/office/word/2015/wordml/symex" xmlns:wpg="http://schemas.microsoft.com/office/word/2010/wordprocessingGroup" xmlns:wpi="http://schemas.microsoft.com/office/word/2010/wordprocessingInk" xmlns:wne="http://schemas.microsoft.com/office/word/2006/wordml" xmlns:wps="http://schemas.microsoft.com/office/word/2010/wordprocessingShape" mc:Ignorable="w14 w15 w16se w16cid w16 w16cex w16sdtdh w16sdtfl w16du wp14">
+  <w:p>
+    <w:pPr>
+      <w:pStyle w:val="Encabezado"/>
+    </w:pPr>
   </w:p>
 </w:hdr>
 </file>
@@ -30846,7 +30899,6 @@
   <w:style w:type="character" w:default="1" w:styleId="Fuentedeprrafopredeter">
     <w:name w:val="Default Paragraph Font"/>
     <w:uiPriority w:val="1"/>
-    <w:semiHidden/>
     <w:unhideWhenUsed/>
   </w:style>
   <w:style w:type="table" w:default="1" w:styleId="Tablanormal">

</xml_diff>

<commit_message>
se añadio contrato para diferente tipos de casos
</commit_message>
<xml_diff>
--- a/public/plantillas/plantilla_T1.docx
+++ b/public/plantillas/plantilla_T1.docx
@@ -9876,2334 +9876,6 @@
                 <w:lang w:val="es-MX" w:eastAsia="es-PE"/>
               </w:rPr>
               <w:t>correoElectronico</w:t>
-            </w:r>
-            <w:proofErr w:type="spellEnd"/>
-            <w:r>
-              <w:rPr>
-                <w:rFonts w:ascii="Verdana" w:hAnsi="Verdana"/>
-                <w:spacing w:val="-2"/>
-                <w:sz w:val="18"/>
-                <w:szCs w:val="18"/>
-                <w:lang w:eastAsia="es-PE"/>
-              </w:rPr>
-              <w:t>}</w:t>
-            </w:r>
-          </w:p>
-        </w:tc>
-      </w:tr>
-      <w:tr>
-        <w:trPr>
-          <w:trHeight w:val="397"/>
-        </w:trPr>
-        <w:tc>
-          <w:tcPr>
-            <w:tcW w:w="9883" w:type="dxa"/>
-            <w:gridSpan w:val="6"/>
-            <w:vAlign w:val="center"/>
-          </w:tcPr>
-          <w:p>
-            <w:pPr>
-              <w:pBdr>
-                <w:top w:val="nil"/>
-                <w:left w:val="nil"/>
-                <w:bottom w:val="nil"/>
-                <w:right w:val="nil"/>
-                <w:between w:val="nil"/>
-              </w:pBdr>
-              <w:spacing w:before="4" w:after="4" w:line="276" w:lineRule="auto"/>
-              <w:rPr>
-                <w:rFonts w:ascii="Verdana" w:eastAsia="Verdana" w:hAnsi="Verdana" w:cs="Verdana"/>
-                <w:b/>
-                <w:bCs/>
-                <w:color w:val="000000"/>
-                <w:sz w:val="18"/>
-                <w:szCs w:val="18"/>
-                <w:lang w:eastAsia="es-PE"/>
-              </w:rPr>
-            </w:pPr>
-            <w:r>
-              <w:rPr>
-                <w:rFonts w:ascii="Verdana" w:eastAsia="Verdana" w:hAnsi="Verdana" w:cs="Verdana"/>
-                <w:b/>
-                <w:bCs/>
-                <w:color w:val="000000"/>
-                <w:sz w:val="18"/>
-                <w:szCs w:val="18"/>
-                <w:lang w:eastAsia="es-PE"/>
-              </w:rPr>
-              <w:t>DATOS DEL CÓNYUGE</w:t>
-            </w:r>
-          </w:p>
-        </w:tc>
-      </w:tr>
-      <w:tr>
-        <w:trPr>
-          <w:trHeight w:val="170"/>
-        </w:trPr>
-        <w:tc>
-          <w:tcPr>
-            <w:tcW w:w="3686" w:type="dxa"/>
-          </w:tcPr>
-          <w:p>
-            <w:pPr>
-              <w:pBdr>
-                <w:top w:val="nil"/>
-                <w:left w:val="nil"/>
-                <w:bottom w:val="nil"/>
-                <w:right w:val="nil"/>
-                <w:between w:val="nil"/>
-              </w:pBdr>
-              <w:spacing w:before="4" w:after="4" w:line="276" w:lineRule="auto"/>
-              <w:rPr>
-                <w:rFonts w:ascii="Verdana" w:eastAsia="Verdana" w:hAnsi="Verdana" w:cs="Verdana"/>
-                <w:color w:val="000000"/>
-                <w:sz w:val="18"/>
-                <w:szCs w:val="18"/>
-                <w:lang w:eastAsia="es-PE"/>
-              </w:rPr>
-            </w:pPr>
-            <w:r>
-              <w:rPr>
-                <w:rFonts w:ascii="Verdana" w:eastAsia="Verdana" w:hAnsi="Verdana" w:cs="Verdana"/>
-                <w:color w:val="000000"/>
-                <w:sz w:val="18"/>
-                <w:szCs w:val="18"/>
-                <w:lang w:eastAsia="es-PE"/>
-              </w:rPr>
-              <w:t>Nombres y Apellidos</w:t>
-            </w:r>
-          </w:p>
-        </w:tc>
-        <w:tc>
-          <w:tcPr>
-            <w:tcW w:w="284" w:type="dxa"/>
-          </w:tcPr>
-          <w:p>
-            <w:pPr>
-              <w:pBdr>
-                <w:top w:val="nil"/>
-                <w:left w:val="nil"/>
-                <w:bottom w:val="nil"/>
-                <w:right w:val="nil"/>
-                <w:between w:val="nil"/>
-              </w:pBdr>
-              <w:spacing w:before="4" w:after="4" w:line="276" w:lineRule="auto"/>
-              <w:rPr>
-                <w:rFonts w:ascii="Verdana" w:eastAsia="Verdana" w:hAnsi="Verdana" w:cs="Verdana"/>
-                <w:color w:val="000000"/>
-                <w:sz w:val="18"/>
-                <w:szCs w:val="18"/>
-                <w:lang w:eastAsia="es-PE"/>
-              </w:rPr>
-            </w:pPr>
-            <w:r>
-              <w:rPr>
-                <w:rFonts w:ascii="Verdana" w:eastAsia="Verdana" w:hAnsi="Verdana" w:cs="Verdana"/>
-                <w:color w:val="000000"/>
-                <w:sz w:val="18"/>
-                <w:szCs w:val="18"/>
-                <w:lang w:eastAsia="es-PE"/>
-              </w:rPr>
-              <w:t>:</w:t>
-            </w:r>
-          </w:p>
-        </w:tc>
-        <w:tc>
-          <w:tcPr>
-            <w:tcW w:w="5913" w:type="dxa"/>
-            <w:gridSpan w:val="4"/>
-          </w:tcPr>
-          <w:p>
-            <w:pPr>
-              <w:spacing w:before="4" w:after="4" w:line="276" w:lineRule="auto"/>
-              <w:rPr>
-                <w:rFonts w:ascii="Verdana" w:eastAsia="Verdana" w:hAnsi="Verdana" w:cs="Verdana"/>
-                <w:color w:val="000000"/>
-                <w:sz w:val="18"/>
-                <w:szCs w:val="18"/>
-                <w:lang w:eastAsia="es-PE"/>
-              </w:rPr>
-            </w:pPr>
-            <w:r>
-              <w:rPr>
-                <w:rFonts w:ascii="Verdana" w:hAnsi="Verdana"/>
-                <w:spacing w:val="-2"/>
-                <w:sz w:val="18"/>
-                <w:szCs w:val="18"/>
-                <w:lang w:eastAsia="es-PE"/>
-              </w:rPr>
-              <w:t>{</w:t>
-            </w:r>
-            <w:proofErr w:type="spellStart"/>
-            <w:r>
-              <w:rPr>
-                <w:rFonts w:ascii="Verdana" w:hAnsi="Verdana"/>
-                <w:spacing w:val="-2"/>
-                <w:sz w:val="18"/>
-                <w:szCs w:val="18"/>
-                <w:lang w:val="es-MX" w:eastAsia="es-PE"/>
-              </w:rPr>
-              <w:t>nombresApellidosConyuge</w:t>
-            </w:r>
-            <w:proofErr w:type="spellEnd"/>
-            <w:r>
-              <w:rPr>
-                <w:rFonts w:ascii="Verdana" w:hAnsi="Verdana"/>
-                <w:spacing w:val="-2"/>
-                <w:sz w:val="18"/>
-                <w:szCs w:val="18"/>
-                <w:lang w:eastAsia="es-PE"/>
-              </w:rPr>
-              <w:t>}</w:t>
-            </w:r>
-          </w:p>
-        </w:tc>
-      </w:tr>
-      <w:tr>
-        <w:trPr>
-          <w:trHeight w:val="170"/>
-        </w:trPr>
-        <w:tc>
-          <w:tcPr>
-            <w:tcW w:w="3686" w:type="dxa"/>
-          </w:tcPr>
-          <w:p>
-            <w:pPr>
-              <w:pBdr>
-                <w:top w:val="nil"/>
-                <w:left w:val="nil"/>
-                <w:bottom w:val="nil"/>
-                <w:right w:val="nil"/>
-                <w:between w:val="nil"/>
-              </w:pBdr>
-              <w:spacing w:before="4" w:after="4" w:line="276" w:lineRule="auto"/>
-              <w:rPr>
-                <w:rFonts w:ascii="Verdana" w:eastAsia="Verdana" w:hAnsi="Verdana" w:cs="Verdana"/>
-                <w:color w:val="000000"/>
-                <w:sz w:val="18"/>
-                <w:szCs w:val="18"/>
-                <w:lang w:eastAsia="es-PE"/>
-              </w:rPr>
-            </w:pPr>
-            <w:r>
-              <w:rPr>
-                <w:rFonts w:ascii="Verdana" w:eastAsia="Verdana" w:hAnsi="Verdana" w:cs="Verdana"/>
-                <w:color w:val="000000"/>
-                <w:sz w:val="18"/>
-                <w:szCs w:val="18"/>
-                <w:lang w:eastAsia="es-PE"/>
-              </w:rPr>
-              <w:t xml:space="preserve">Tipo y </w:t>
-            </w:r>
-            <w:proofErr w:type="spellStart"/>
-            <w:r>
-              <w:rPr>
-                <w:rFonts w:ascii="Verdana" w:eastAsia="Verdana" w:hAnsi="Verdana" w:cs="Verdana"/>
-                <w:color w:val="000000"/>
-                <w:sz w:val="18"/>
-                <w:szCs w:val="18"/>
-                <w:lang w:eastAsia="es-PE"/>
-              </w:rPr>
-              <w:t>N°</w:t>
-            </w:r>
-            <w:proofErr w:type="spellEnd"/>
-            <w:r>
-              <w:rPr>
-                <w:rFonts w:ascii="Verdana" w:eastAsia="Verdana" w:hAnsi="Verdana" w:cs="Verdana"/>
-                <w:color w:val="000000"/>
-                <w:sz w:val="18"/>
-                <w:szCs w:val="18"/>
-                <w:lang w:eastAsia="es-PE"/>
-              </w:rPr>
-              <w:t xml:space="preserve"> de documento de identidad</w:t>
-            </w:r>
-          </w:p>
-        </w:tc>
-        <w:tc>
-          <w:tcPr>
-            <w:tcW w:w="284" w:type="dxa"/>
-          </w:tcPr>
-          <w:p>
-            <w:pPr>
-              <w:pBdr>
-                <w:top w:val="nil"/>
-                <w:left w:val="nil"/>
-                <w:bottom w:val="nil"/>
-                <w:right w:val="nil"/>
-                <w:between w:val="nil"/>
-              </w:pBdr>
-              <w:spacing w:before="4" w:after="4" w:line="276" w:lineRule="auto"/>
-              <w:rPr>
-                <w:rFonts w:ascii="Verdana" w:eastAsia="Verdana" w:hAnsi="Verdana" w:cs="Verdana"/>
-                <w:color w:val="000000"/>
-                <w:sz w:val="18"/>
-                <w:szCs w:val="18"/>
-                <w:lang w:eastAsia="es-PE"/>
-              </w:rPr>
-            </w:pPr>
-            <w:r>
-              <w:rPr>
-                <w:rFonts w:ascii="Verdana" w:eastAsia="Verdana" w:hAnsi="Verdana" w:cs="Verdana"/>
-                <w:color w:val="000000"/>
-                <w:sz w:val="18"/>
-                <w:szCs w:val="18"/>
-                <w:lang w:eastAsia="es-PE"/>
-              </w:rPr>
-              <w:t>:</w:t>
-            </w:r>
-          </w:p>
-        </w:tc>
-        <w:tc>
-          <w:tcPr>
-            <w:tcW w:w="1701" w:type="dxa"/>
-          </w:tcPr>
-          <w:p>
-            <w:pPr>
-              <w:pBdr>
-                <w:top w:val="nil"/>
-                <w:left w:val="nil"/>
-                <w:bottom w:val="nil"/>
-                <w:right w:val="nil"/>
-                <w:between w:val="nil"/>
-              </w:pBdr>
-              <w:spacing w:before="4" w:after="4" w:line="276" w:lineRule="auto"/>
-              <w:rPr>
-                <w:rFonts w:ascii="Verdana" w:eastAsia="Verdana" w:hAnsi="Verdana" w:cs="Verdana"/>
-                <w:color w:val="000000"/>
-                <w:sz w:val="18"/>
-                <w:szCs w:val="18"/>
-                <w:lang w:eastAsia="es-PE"/>
-              </w:rPr>
-            </w:pPr>
-            <w:r>
-              <w:rPr>
-                <w:rFonts w:ascii="Verdana" w:hAnsi="Verdana"/>
-                <w:spacing w:val="-2"/>
-                <w:sz w:val="18"/>
-                <w:szCs w:val="18"/>
-                <w:lang w:eastAsia="es-PE"/>
-              </w:rPr>
-              <w:t>{</w:t>
-            </w:r>
-            <w:proofErr w:type="spellStart"/>
-            <w:r>
-              <w:rPr>
-                <w:rFonts w:ascii="Verdana" w:hAnsi="Verdana"/>
-                <w:spacing w:val="-2"/>
-                <w:sz w:val="18"/>
-                <w:szCs w:val="18"/>
-                <w:lang w:val="es-MX" w:eastAsia="es-PE"/>
-              </w:rPr>
-              <w:t>documentoIdentificacionConyuge</w:t>
-            </w:r>
-            <w:proofErr w:type="spellEnd"/>
-            <w:r>
-              <w:rPr>
-                <w:rFonts w:ascii="Verdana" w:hAnsi="Verdana"/>
-                <w:spacing w:val="-2"/>
-                <w:sz w:val="18"/>
-                <w:szCs w:val="18"/>
-                <w:lang w:eastAsia="es-PE"/>
-              </w:rPr>
-              <w:t>}</w:t>
-            </w:r>
-          </w:p>
-        </w:tc>
-        <w:tc>
-          <w:tcPr>
-            <w:tcW w:w="708" w:type="dxa"/>
-          </w:tcPr>
-          <w:p>
-            <w:pPr>
-              <w:pBdr>
-                <w:top w:val="nil"/>
-                <w:left w:val="nil"/>
-                <w:bottom w:val="nil"/>
-                <w:right w:val="nil"/>
-                <w:between w:val="nil"/>
-              </w:pBdr>
-              <w:spacing w:before="4" w:after="4" w:line="276" w:lineRule="auto"/>
-              <w:rPr>
-                <w:rFonts w:ascii="Verdana" w:eastAsia="Verdana" w:hAnsi="Verdana" w:cs="Verdana"/>
-                <w:color w:val="000000"/>
-                <w:sz w:val="18"/>
-                <w:szCs w:val="18"/>
-                <w:lang w:eastAsia="es-PE"/>
-              </w:rPr>
-            </w:pPr>
-            <w:r>
-              <w:rPr>
-                <w:rFonts w:ascii="Verdana" w:eastAsia="Verdana" w:hAnsi="Verdana" w:cs="Verdana"/>
-                <w:color w:val="000000"/>
-                <w:sz w:val="18"/>
-                <w:szCs w:val="18"/>
-                <w:lang w:eastAsia="es-PE"/>
-              </w:rPr>
-              <w:t>No.</w:t>
-            </w:r>
-          </w:p>
-        </w:tc>
-        <w:tc>
-          <w:tcPr>
-            <w:tcW w:w="324" w:type="dxa"/>
-          </w:tcPr>
-          <w:p>
-            <w:pPr>
-              <w:pBdr>
-                <w:top w:val="nil"/>
-                <w:left w:val="nil"/>
-                <w:bottom w:val="nil"/>
-                <w:right w:val="nil"/>
-                <w:between w:val="nil"/>
-              </w:pBdr>
-              <w:spacing w:before="4" w:after="4" w:line="276" w:lineRule="auto"/>
-              <w:rPr>
-                <w:rFonts w:ascii="Verdana" w:eastAsia="Verdana" w:hAnsi="Verdana" w:cs="Verdana"/>
-                <w:color w:val="000000"/>
-                <w:sz w:val="18"/>
-                <w:szCs w:val="18"/>
-                <w:lang w:eastAsia="es-PE"/>
-              </w:rPr>
-            </w:pPr>
-            <w:r>
-              <w:rPr>
-                <w:rFonts w:ascii="Verdana" w:eastAsia="Verdana" w:hAnsi="Verdana" w:cs="Verdana"/>
-                <w:color w:val="000000"/>
-                <w:sz w:val="18"/>
-                <w:szCs w:val="18"/>
-                <w:lang w:eastAsia="es-PE"/>
-              </w:rPr>
-              <w:t>:</w:t>
-            </w:r>
-          </w:p>
-        </w:tc>
-        <w:tc>
-          <w:tcPr>
-            <w:tcW w:w="3180" w:type="dxa"/>
-          </w:tcPr>
-          <w:p>
-            <w:pPr>
-              <w:pBdr>
-                <w:top w:val="nil"/>
-                <w:left w:val="nil"/>
-                <w:bottom w:val="nil"/>
-                <w:right w:val="nil"/>
-                <w:between w:val="nil"/>
-              </w:pBdr>
-              <w:spacing w:before="4" w:after="4" w:line="276" w:lineRule="auto"/>
-              <w:rPr>
-                <w:rFonts w:ascii="Verdana" w:eastAsia="Verdana" w:hAnsi="Verdana" w:cs="Verdana"/>
-                <w:color w:val="000000"/>
-                <w:sz w:val="18"/>
-                <w:szCs w:val="18"/>
-                <w:lang w:eastAsia="es-PE"/>
-              </w:rPr>
-            </w:pPr>
-            <w:r>
-              <w:rPr>
-                <w:rFonts w:ascii="Verdana" w:hAnsi="Verdana"/>
-                <w:spacing w:val="-2"/>
-                <w:sz w:val="18"/>
-                <w:szCs w:val="18"/>
-                <w:lang w:eastAsia="es-PE"/>
-              </w:rPr>
-              <w:t>{</w:t>
-            </w:r>
-            <w:proofErr w:type="spellStart"/>
-            <w:r>
-              <w:rPr>
-                <w:rFonts w:ascii="Verdana" w:hAnsi="Verdana"/>
-                <w:spacing w:val="-2"/>
-                <w:sz w:val="18"/>
-                <w:szCs w:val="18"/>
-                <w:lang w:val="es-MX" w:eastAsia="es-PE"/>
-              </w:rPr>
-              <w:t>numeroIdentificacionConyuge</w:t>
-            </w:r>
-            <w:proofErr w:type="spellEnd"/>
-            <w:r>
-              <w:rPr>
-                <w:rFonts w:ascii="Verdana" w:hAnsi="Verdana"/>
-                <w:spacing w:val="-2"/>
-                <w:sz w:val="18"/>
-                <w:szCs w:val="18"/>
-                <w:lang w:eastAsia="es-PE"/>
-              </w:rPr>
-              <w:t>}</w:t>
-            </w:r>
-            <w:r>
-              <w:rPr>
-                <w:rFonts w:ascii="Verdana" w:eastAsia="Verdana" w:hAnsi="Verdana" w:cs="Verdana"/>
-                <w:sz w:val="18"/>
-                <w:szCs w:val="18"/>
-                <w:lang w:eastAsia="es-PE"/>
-              </w:rPr>
-              <w:fldChar w:fldCharType="begin"/>
-            </w:r>
-            <w:r>
-              <w:rPr>
-                <w:rFonts w:ascii="Verdana" w:eastAsia="Verdana" w:hAnsi="Verdana" w:cs="Verdana"/>
-                <w:sz w:val="18"/>
-                <w:szCs w:val="18"/>
-                <w:lang w:eastAsia="es-PE"/>
-              </w:rPr>
-              <w:instrText xml:space="preserve"> MERGEFIELD NUMERO_DE_DOCUMENTO_CONYUGUE_CLIENTE </w:instrText>
-            </w:r>
-            <w:r>
-              <w:rPr>
-                <w:rFonts w:ascii="Verdana" w:eastAsia="Verdana" w:hAnsi="Verdana" w:cs="Verdana"/>
-                <w:sz w:val="18"/>
-                <w:szCs w:val="18"/>
-                <w:lang w:eastAsia="es-PE"/>
-              </w:rPr>
-              <w:fldChar w:fldCharType="separate"/>
-            </w:r>
-            <w:r>
-              <w:rPr>
-                <w:rFonts w:ascii="Verdana" w:eastAsia="Verdana" w:hAnsi="Verdana" w:cs="Verdana"/>
-                <w:noProof/>
-                <w:sz w:val="18"/>
-                <w:szCs w:val="18"/>
-                <w:lang w:eastAsia="es-PE"/>
-              </w:rPr>
-              <w:t>-</w:t>
-            </w:r>
-            <w:r>
-              <w:rPr>
-                <w:rFonts w:ascii="Verdana" w:eastAsia="Verdana" w:hAnsi="Verdana" w:cs="Verdana"/>
-                <w:sz w:val="18"/>
-                <w:szCs w:val="18"/>
-                <w:lang w:eastAsia="es-PE"/>
-              </w:rPr>
-              <w:fldChar w:fldCharType="end"/>
-            </w:r>
-          </w:p>
-        </w:tc>
-      </w:tr>
-      <w:tr>
-        <w:trPr>
-          <w:trHeight w:val="170"/>
-        </w:trPr>
-        <w:tc>
-          <w:tcPr>
-            <w:tcW w:w="3686" w:type="dxa"/>
-          </w:tcPr>
-          <w:p>
-            <w:pPr>
-              <w:pBdr>
-                <w:top w:val="nil"/>
-                <w:left w:val="nil"/>
-                <w:bottom w:val="nil"/>
-                <w:right w:val="nil"/>
-                <w:between w:val="nil"/>
-              </w:pBdr>
-              <w:spacing w:before="4" w:after="4" w:line="276" w:lineRule="auto"/>
-              <w:rPr>
-                <w:rFonts w:ascii="Verdana" w:eastAsia="Verdana" w:hAnsi="Verdana" w:cs="Verdana"/>
-                <w:color w:val="000000"/>
-                <w:sz w:val="18"/>
-                <w:szCs w:val="18"/>
-                <w:lang w:eastAsia="es-PE"/>
-              </w:rPr>
-            </w:pPr>
-            <w:r>
-              <w:rPr>
-                <w:rFonts w:ascii="Verdana" w:eastAsia="Verdana" w:hAnsi="Verdana" w:cs="Verdana"/>
-                <w:color w:val="000000"/>
-                <w:sz w:val="18"/>
-                <w:szCs w:val="18"/>
-                <w:lang w:eastAsia="es-PE"/>
-              </w:rPr>
-              <w:t>Ocupación</w:t>
-            </w:r>
-          </w:p>
-        </w:tc>
-        <w:tc>
-          <w:tcPr>
-            <w:tcW w:w="284" w:type="dxa"/>
-          </w:tcPr>
-          <w:p>
-            <w:pPr>
-              <w:pBdr>
-                <w:top w:val="nil"/>
-                <w:left w:val="nil"/>
-                <w:bottom w:val="nil"/>
-                <w:right w:val="nil"/>
-                <w:between w:val="nil"/>
-              </w:pBdr>
-              <w:spacing w:before="4" w:after="4" w:line="276" w:lineRule="auto"/>
-              <w:rPr>
-                <w:rFonts w:ascii="Verdana" w:eastAsia="Verdana" w:hAnsi="Verdana" w:cs="Verdana"/>
-                <w:color w:val="000000"/>
-                <w:sz w:val="18"/>
-                <w:szCs w:val="18"/>
-                <w:lang w:eastAsia="es-PE"/>
-              </w:rPr>
-            </w:pPr>
-            <w:r>
-              <w:rPr>
-                <w:rFonts w:ascii="Verdana" w:eastAsia="Verdana" w:hAnsi="Verdana" w:cs="Verdana"/>
-                <w:color w:val="000000"/>
-                <w:sz w:val="18"/>
-                <w:szCs w:val="18"/>
-                <w:lang w:eastAsia="es-PE"/>
-              </w:rPr>
-              <w:t>:</w:t>
-            </w:r>
-          </w:p>
-        </w:tc>
-        <w:tc>
-          <w:tcPr>
-            <w:tcW w:w="5913" w:type="dxa"/>
-            <w:gridSpan w:val="4"/>
-          </w:tcPr>
-          <w:p>
-            <w:pPr>
-              <w:pBdr>
-                <w:top w:val="nil"/>
-                <w:left w:val="nil"/>
-                <w:bottom w:val="nil"/>
-                <w:right w:val="nil"/>
-                <w:between w:val="nil"/>
-              </w:pBdr>
-              <w:spacing w:before="4" w:after="4" w:line="276" w:lineRule="auto"/>
-              <w:rPr>
-                <w:rFonts w:ascii="Verdana" w:eastAsia="Verdana" w:hAnsi="Verdana" w:cs="Verdana"/>
-                <w:color w:val="000000"/>
-                <w:sz w:val="18"/>
-                <w:szCs w:val="18"/>
-                <w:lang w:eastAsia="es-PE"/>
-              </w:rPr>
-            </w:pPr>
-            <w:r>
-              <w:rPr>
-                <w:rFonts w:ascii="Verdana" w:hAnsi="Verdana"/>
-                <w:spacing w:val="-2"/>
-                <w:sz w:val="18"/>
-                <w:szCs w:val="18"/>
-                <w:lang w:eastAsia="es-PE"/>
-              </w:rPr>
-              <w:t>{</w:t>
-            </w:r>
-            <w:proofErr w:type="spellStart"/>
-            <w:r>
-              <w:rPr>
-                <w:rFonts w:ascii="Verdana" w:hAnsi="Verdana"/>
-                <w:spacing w:val="-2"/>
-                <w:sz w:val="18"/>
-                <w:szCs w:val="18"/>
-                <w:lang w:val="es-MX" w:eastAsia="es-PE"/>
-              </w:rPr>
-              <w:t>ocupacionConyuge</w:t>
-            </w:r>
-            <w:proofErr w:type="spellEnd"/>
-            <w:r>
-              <w:rPr>
-                <w:rFonts w:ascii="Verdana" w:hAnsi="Verdana"/>
-                <w:spacing w:val="-2"/>
-                <w:sz w:val="18"/>
-                <w:szCs w:val="18"/>
-                <w:lang w:eastAsia="es-PE"/>
-              </w:rPr>
-              <w:t>}</w:t>
-            </w:r>
-          </w:p>
-        </w:tc>
-      </w:tr>
-      <w:tr>
-        <w:trPr>
-          <w:trHeight w:val="170"/>
-        </w:trPr>
-        <w:tc>
-          <w:tcPr>
-            <w:tcW w:w="3686" w:type="dxa"/>
-          </w:tcPr>
-          <w:p>
-            <w:pPr>
-              <w:pBdr>
-                <w:top w:val="nil"/>
-                <w:left w:val="nil"/>
-                <w:bottom w:val="nil"/>
-                <w:right w:val="nil"/>
-                <w:between w:val="nil"/>
-              </w:pBdr>
-              <w:spacing w:before="4" w:after="4" w:line="276" w:lineRule="auto"/>
-              <w:rPr>
-                <w:rFonts w:ascii="Verdana" w:eastAsia="Verdana" w:hAnsi="Verdana" w:cs="Verdana"/>
-                <w:color w:val="000000"/>
-                <w:sz w:val="18"/>
-                <w:szCs w:val="18"/>
-                <w:lang w:eastAsia="es-PE"/>
-              </w:rPr>
-            </w:pPr>
-            <w:r>
-              <w:rPr>
-                <w:rFonts w:ascii="Verdana" w:eastAsia="Verdana" w:hAnsi="Verdana" w:cs="Verdana"/>
-                <w:color w:val="000000"/>
-                <w:sz w:val="18"/>
-                <w:szCs w:val="18"/>
-                <w:lang w:eastAsia="es-PE"/>
-              </w:rPr>
-              <w:t>Domicilio</w:t>
-            </w:r>
-          </w:p>
-        </w:tc>
-        <w:tc>
-          <w:tcPr>
-            <w:tcW w:w="284" w:type="dxa"/>
-          </w:tcPr>
-          <w:p>
-            <w:pPr>
-              <w:pBdr>
-                <w:top w:val="nil"/>
-                <w:left w:val="nil"/>
-                <w:bottom w:val="nil"/>
-                <w:right w:val="nil"/>
-                <w:between w:val="nil"/>
-              </w:pBdr>
-              <w:spacing w:before="4" w:after="4" w:line="276" w:lineRule="auto"/>
-              <w:rPr>
-                <w:rFonts w:ascii="Verdana" w:eastAsia="Verdana" w:hAnsi="Verdana" w:cs="Verdana"/>
-                <w:color w:val="000000"/>
-                <w:sz w:val="18"/>
-                <w:szCs w:val="18"/>
-                <w:lang w:eastAsia="es-PE"/>
-              </w:rPr>
-            </w:pPr>
-            <w:r>
-              <w:rPr>
-                <w:rFonts w:ascii="Verdana" w:eastAsia="Verdana" w:hAnsi="Verdana" w:cs="Verdana"/>
-                <w:color w:val="000000"/>
-                <w:sz w:val="18"/>
-                <w:szCs w:val="18"/>
-                <w:lang w:eastAsia="es-PE"/>
-              </w:rPr>
-              <w:t>:</w:t>
-            </w:r>
-          </w:p>
-        </w:tc>
-        <w:tc>
-          <w:tcPr>
-            <w:tcW w:w="5913" w:type="dxa"/>
-            <w:gridSpan w:val="4"/>
-          </w:tcPr>
-          <w:p>
-            <w:pPr>
-              <w:spacing w:before="4" w:after="4" w:line="276" w:lineRule="auto"/>
-              <w:rPr>
-                <w:rFonts w:ascii="Verdana" w:eastAsia="Verdana" w:hAnsi="Verdana" w:cstheme="minorHAnsi"/>
-                <w:sz w:val="18"/>
-                <w:szCs w:val="18"/>
-                <w:lang w:val="es-PE" w:eastAsia="es-PE"/>
-              </w:rPr>
-            </w:pPr>
-            <w:r>
-              <w:rPr>
-                <w:rFonts w:ascii="Verdana" w:eastAsia="Verdana" w:hAnsi="Verdana" w:cstheme="minorHAnsi"/>
-                <w:sz w:val="18"/>
-                <w:szCs w:val="18"/>
-                <w:lang w:eastAsia="es-PE"/>
-              </w:rPr>
-              <w:t>{</w:t>
-            </w:r>
-            <w:proofErr w:type="spellStart"/>
-            <w:r>
-              <w:rPr>
-                <w:rFonts w:ascii="Verdana" w:eastAsia="Verdana" w:hAnsi="Verdana" w:cstheme="minorHAnsi"/>
-                <w:sz w:val="18"/>
-                <w:szCs w:val="18"/>
-                <w:lang w:val="es-PE" w:eastAsia="es-PE"/>
-              </w:rPr>
-              <w:t>direccionConyuge</w:t>
-            </w:r>
-            <w:proofErr w:type="spellEnd"/>
-            <w:r>
-              <w:rPr>
-                <w:rFonts w:ascii="Verdana" w:eastAsia="Verdana" w:hAnsi="Verdana" w:cstheme="minorHAnsi"/>
-                <w:sz w:val="18"/>
-                <w:szCs w:val="18"/>
-                <w:lang w:eastAsia="es-PE"/>
-              </w:rPr>
-              <w:t>}</w:t>
-            </w:r>
-          </w:p>
-        </w:tc>
-      </w:tr>
-      <w:tr>
-        <w:trPr>
-          <w:trHeight w:val="170"/>
-        </w:trPr>
-        <w:tc>
-          <w:tcPr>
-            <w:tcW w:w="3686" w:type="dxa"/>
-          </w:tcPr>
-          <w:p>
-            <w:pPr>
-              <w:pBdr>
-                <w:top w:val="nil"/>
-                <w:left w:val="nil"/>
-                <w:bottom w:val="nil"/>
-                <w:right w:val="nil"/>
-                <w:between w:val="nil"/>
-              </w:pBdr>
-              <w:spacing w:before="4" w:after="4" w:line="276" w:lineRule="auto"/>
-              <w:rPr>
-                <w:rFonts w:ascii="Verdana" w:eastAsia="Verdana" w:hAnsi="Verdana" w:cs="Verdana"/>
-                <w:color w:val="000000"/>
-                <w:sz w:val="18"/>
-                <w:szCs w:val="18"/>
-                <w:lang w:eastAsia="es-PE"/>
-              </w:rPr>
-            </w:pPr>
-            <w:r>
-              <w:rPr>
-                <w:rFonts w:ascii="Verdana" w:eastAsia="Verdana" w:hAnsi="Verdana" w:cs="Verdana"/>
-                <w:color w:val="000000"/>
-                <w:sz w:val="18"/>
-                <w:szCs w:val="18"/>
-                <w:lang w:eastAsia="es-PE"/>
-              </w:rPr>
-              <w:t>Distrito</w:t>
-            </w:r>
-          </w:p>
-        </w:tc>
-        <w:tc>
-          <w:tcPr>
-            <w:tcW w:w="284" w:type="dxa"/>
-          </w:tcPr>
-          <w:p>
-            <w:pPr>
-              <w:pBdr>
-                <w:top w:val="nil"/>
-                <w:left w:val="nil"/>
-                <w:bottom w:val="nil"/>
-                <w:right w:val="nil"/>
-                <w:between w:val="nil"/>
-              </w:pBdr>
-              <w:spacing w:before="4" w:after="4" w:line="276" w:lineRule="auto"/>
-              <w:rPr>
-                <w:rFonts w:ascii="Verdana" w:eastAsia="Verdana" w:hAnsi="Verdana" w:cs="Verdana"/>
-                <w:color w:val="000000"/>
-                <w:sz w:val="18"/>
-                <w:szCs w:val="18"/>
-                <w:lang w:eastAsia="es-PE"/>
-              </w:rPr>
-            </w:pPr>
-            <w:r>
-              <w:rPr>
-                <w:rFonts w:ascii="Verdana" w:eastAsia="Verdana" w:hAnsi="Verdana" w:cs="Verdana"/>
-                <w:color w:val="000000"/>
-                <w:sz w:val="18"/>
-                <w:szCs w:val="18"/>
-                <w:lang w:eastAsia="es-PE"/>
-              </w:rPr>
-              <w:t>:</w:t>
-            </w:r>
-          </w:p>
-        </w:tc>
-        <w:tc>
-          <w:tcPr>
-            <w:tcW w:w="5913" w:type="dxa"/>
-            <w:gridSpan w:val="4"/>
-          </w:tcPr>
-          <w:p>
-            <w:pPr>
-              <w:spacing w:before="4" w:after="4" w:line="276" w:lineRule="auto"/>
-              <w:rPr>
-                <w:rFonts w:ascii="Verdana" w:eastAsia="Verdana" w:hAnsi="Verdana" w:cs="Verdana"/>
-                <w:sz w:val="18"/>
-                <w:szCs w:val="18"/>
-                <w:lang w:eastAsia="es-PE"/>
-              </w:rPr>
-            </w:pPr>
-            <w:r>
-              <w:rPr>
-                <w:rFonts w:ascii="Verdana" w:hAnsi="Verdana"/>
-                <w:spacing w:val="-2"/>
-                <w:sz w:val="18"/>
-                <w:szCs w:val="18"/>
-                <w:lang w:eastAsia="es-PE"/>
-              </w:rPr>
-              <w:t>{</w:t>
-            </w:r>
-            <w:proofErr w:type="spellStart"/>
-            <w:r>
-              <w:rPr>
-                <w:rFonts w:ascii="Verdana" w:hAnsi="Verdana"/>
-                <w:spacing w:val="-2"/>
-                <w:sz w:val="18"/>
-                <w:szCs w:val="18"/>
-                <w:lang w:val="es-MX" w:eastAsia="es-PE"/>
-              </w:rPr>
-              <w:t>distritoConyuge</w:t>
-            </w:r>
-            <w:proofErr w:type="spellEnd"/>
-            <w:r>
-              <w:rPr>
-                <w:rFonts w:ascii="Verdana" w:hAnsi="Verdana"/>
-                <w:spacing w:val="-2"/>
-                <w:sz w:val="18"/>
-                <w:szCs w:val="18"/>
-                <w:lang w:eastAsia="es-PE"/>
-              </w:rPr>
-              <w:t>}</w:t>
-            </w:r>
-          </w:p>
-        </w:tc>
-      </w:tr>
-      <w:tr>
-        <w:trPr>
-          <w:trHeight w:val="170"/>
-        </w:trPr>
-        <w:tc>
-          <w:tcPr>
-            <w:tcW w:w="3686" w:type="dxa"/>
-          </w:tcPr>
-          <w:p>
-            <w:pPr>
-              <w:pBdr>
-                <w:top w:val="nil"/>
-                <w:left w:val="nil"/>
-                <w:bottom w:val="nil"/>
-                <w:right w:val="nil"/>
-                <w:between w:val="nil"/>
-              </w:pBdr>
-              <w:spacing w:before="4" w:after="4" w:line="276" w:lineRule="auto"/>
-              <w:rPr>
-                <w:rFonts w:ascii="Verdana" w:eastAsia="Verdana" w:hAnsi="Verdana" w:cs="Verdana"/>
-                <w:color w:val="000000"/>
-                <w:sz w:val="18"/>
-                <w:szCs w:val="18"/>
-                <w:lang w:eastAsia="es-PE"/>
-              </w:rPr>
-            </w:pPr>
-            <w:r>
-              <w:rPr>
-                <w:rFonts w:ascii="Verdana" w:eastAsia="Verdana" w:hAnsi="Verdana" w:cs="Verdana"/>
-                <w:color w:val="000000"/>
-                <w:sz w:val="18"/>
-                <w:szCs w:val="18"/>
-                <w:lang w:eastAsia="es-PE"/>
-              </w:rPr>
-              <w:t>Provincia</w:t>
-            </w:r>
-          </w:p>
-        </w:tc>
-        <w:tc>
-          <w:tcPr>
-            <w:tcW w:w="284" w:type="dxa"/>
-          </w:tcPr>
-          <w:p>
-            <w:pPr>
-              <w:pBdr>
-                <w:top w:val="nil"/>
-                <w:left w:val="nil"/>
-                <w:bottom w:val="nil"/>
-                <w:right w:val="nil"/>
-                <w:between w:val="nil"/>
-              </w:pBdr>
-              <w:spacing w:before="4" w:after="4" w:line="276" w:lineRule="auto"/>
-              <w:rPr>
-                <w:rFonts w:ascii="Verdana" w:eastAsia="Verdana" w:hAnsi="Verdana" w:cs="Verdana"/>
-                <w:color w:val="000000"/>
-                <w:sz w:val="18"/>
-                <w:szCs w:val="18"/>
-                <w:lang w:eastAsia="es-PE"/>
-              </w:rPr>
-            </w:pPr>
-            <w:r>
-              <w:rPr>
-                <w:rFonts w:ascii="Verdana" w:eastAsia="Verdana" w:hAnsi="Verdana" w:cs="Verdana"/>
-                <w:color w:val="000000"/>
-                <w:sz w:val="18"/>
-                <w:szCs w:val="18"/>
-                <w:lang w:eastAsia="es-PE"/>
-              </w:rPr>
-              <w:t>:</w:t>
-            </w:r>
-          </w:p>
-        </w:tc>
-        <w:tc>
-          <w:tcPr>
-            <w:tcW w:w="5913" w:type="dxa"/>
-            <w:gridSpan w:val="4"/>
-          </w:tcPr>
-          <w:p>
-            <w:pPr>
-              <w:spacing w:before="4" w:after="4" w:line="276" w:lineRule="auto"/>
-              <w:rPr>
-                <w:rFonts w:ascii="Verdana" w:eastAsia="Verdana" w:hAnsi="Verdana" w:cs="Verdana"/>
-                <w:color w:val="000000"/>
-                <w:sz w:val="18"/>
-                <w:szCs w:val="18"/>
-                <w:lang w:eastAsia="es-PE"/>
-              </w:rPr>
-            </w:pPr>
-            <w:r>
-              <w:rPr>
-                <w:rFonts w:ascii="Verdana" w:hAnsi="Verdana"/>
-                <w:spacing w:val="-2"/>
-                <w:sz w:val="18"/>
-                <w:szCs w:val="18"/>
-                <w:lang w:eastAsia="es-PE"/>
-              </w:rPr>
-              <w:t>{</w:t>
-            </w:r>
-            <w:proofErr w:type="spellStart"/>
-            <w:r>
-              <w:rPr>
-                <w:rFonts w:ascii="Verdana" w:hAnsi="Verdana"/>
-                <w:spacing w:val="-2"/>
-                <w:sz w:val="18"/>
-                <w:szCs w:val="18"/>
-                <w:lang w:val="es-MX" w:eastAsia="es-PE"/>
-              </w:rPr>
-              <w:t>provinciaConyuge</w:t>
-            </w:r>
-            <w:proofErr w:type="spellEnd"/>
-            <w:r>
-              <w:rPr>
-                <w:rFonts w:ascii="Verdana" w:hAnsi="Verdana"/>
-                <w:spacing w:val="-2"/>
-                <w:sz w:val="18"/>
-                <w:szCs w:val="18"/>
-                <w:lang w:eastAsia="es-PE"/>
-              </w:rPr>
-              <w:t>}</w:t>
-            </w:r>
-          </w:p>
-        </w:tc>
-      </w:tr>
-      <w:tr>
-        <w:trPr>
-          <w:trHeight w:val="170"/>
-        </w:trPr>
-        <w:tc>
-          <w:tcPr>
-            <w:tcW w:w="3686" w:type="dxa"/>
-          </w:tcPr>
-          <w:p>
-            <w:pPr>
-              <w:pBdr>
-                <w:top w:val="nil"/>
-                <w:left w:val="nil"/>
-                <w:bottom w:val="nil"/>
-                <w:right w:val="nil"/>
-                <w:between w:val="nil"/>
-              </w:pBdr>
-              <w:spacing w:before="4" w:after="4" w:line="276" w:lineRule="auto"/>
-              <w:rPr>
-                <w:rFonts w:ascii="Verdana" w:eastAsia="Verdana" w:hAnsi="Verdana" w:cs="Verdana"/>
-                <w:color w:val="000000"/>
-                <w:sz w:val="18"/>
-                <w:szCs w:val="18"/>
-                <w:lang w:eastAsia="es-PE"/>
-              </w:rPr>
-            </w:pPr>
-            <w:r>
-              <w:rPr>
-                <w:rFonts w:ascii="Verdana" w:eastAsia="Verdana" w:hAnsi="Verdana" w:cs="Verdana"/>
-                <w:color w:val="000000"/>
-                <w:sz w:val="18"/>
-                <w:szCs w:val="18"/>
-                <w:lang w:eastAsia="es-PE"/>
-              </w:rPr>
-              <w:t>Departamento</w:t>
-            </w:r>
-          </w:p>
-        </w:tc>
-        <w:tc>
-          <w:tcPr>
-            <w:tcW w:w="284" w:type="dxa"/>
-          </w:tcPr>
-          <w:p>
-            <w:pPr>
-              <w:pBdr>
-                <w:top w:val="nil"/>
-                <w:left w:val="nil"/>
-                <w:bottom w:val="nil"/>
-                <w:right w:val="nil"/>
-                <w:between w:val="nil"/>
-              </w:pBdr>
-              <w:spacing w:before="4" w:after="4" w:line="276" w:lineRule="auto"/>
-              <w:rPr>
-                <w:rFonts w:ascii="Verdana" w:eastAsia="Verdana" w:hAnsi="Verdana" w:cs="Verdana"/>
-                <w:color w:val="000000"/>
-                <w:sz w:val="18"/>
-                <w:szCs w:val="18"/>
-                <w:lang w:eastAsia="es-PE"/>
-              </w:rPr>
-            </w:pPr>
-            <w:r>
-              <w:rPr>
-                <w:rFonts w:ascii="Verdana" w:eastAsia="Verdana" w:hAnsi="Verdana" w:cs="Verdana"/>
-                <w:color w:val="000000"/>
-                <w:sz w:val="18"/>
-                <w:szCs w:val="18"/>
-                <w:lang w:eastAsia="es-PE"/>
-              </w:rPr>
-              <w:t>:</w:t>
-            </w:r>
-          </w:p>
-        </w:tc>
-        <w:tc>
-          <w:tcPr>
-            <w:tcW w:w="5913" w:type="dxa"/>
-            <w:gridSpan w:val="4"/>
-          </w:tcPr>
-          <w:p>
-            <w:pPr>
-              <w:spacing w:before="4" w:after="4" w:line="276" w:lineRule="auto"/>
-              <w:rPr>
-                <w:rFonts w:ascii="Verdana" w:eastAsia="Verdana" w:hAnsi="Verdana" w:cs="Verdana"/>
-                <w:color w:val="000000"/>
-                <w:sz w:val="18"/>
-                <w:szCs w:val="18"/>
-                <w:lang w:eastAsia="es-PE"/>
-              </w:rPr>
-            </w:pPr>
-            <w:r>
-              <w:rPr>
-                <w:rFonts w:ascii="Verdana" w:hAnsi="Verdana"/>
-                <w:spacing w:val="-2"/>
-                <w:sz w:val="18"/>
-                <w:szCs w:val="18"/>
-                <w:lang w:eastAsia="es-PE"/>
-              </w:rPr>
-              <w:t>{</w:t>
-            </w:r>
-            <w:proofErr w:type="spellStart"/>
-            <w:r>
-              <w:rPr>
-                <w:rFonts w:ascii="Verdana" w:hAnsi="Verdana"/>
-                <w:spacing w:val="-2"/>
-                <w:sz w:val="18"/>
-                <w:szCs w:val="18"/>
-                <w:lang w:val="es-MX" w:eastAsia="es-PE"/>
-              </w:rPr>
-              <w:t>departamentoConyuge</w:t>
-            </w:r>
-            <w:proofErr w:type="spellEnd"/>
-            <w:r>
-              <w:rPr>
-                <w:rFonts w:ascii="Verdana" w:hAnsi="Verdana"/>
-                <w:spacing w:val="-2"/>
-                <w:sz w:val="18"/>
-                <w:szCs w:val="18"/>
-                <w:lang w:eastAsia="es-PE"/>
-              </w:rPr>
-              <w:t>}</w:t>
-            </w:r>
-          </w:p>
-        </w:tc>
-      </w:tr>
-      <w:tr>
-        <w:trPr>
-          <w:trHeight w:val="397"/>
-        </w:trPr>
-        <w:tc>
-          <w:tcPr>
-            <w:tcW w:w="9883" w:type="dxa"/>
-            <w:gridSpan w:val="6"/>
-            <w:vAlign w:val="center"/>
-          </w:tcPr>
-          <w:p>
-            <w:pPr>
-              <w:pBdr>
-                <w:top w:val="nil"/>
-                <w:left w:val="nil"/>
-                <w:bottom w:val="nil"/>
-                <w:right w:val="nil"/>
-                <w:between w:val="nil"/>
-              </w:pBdr>
-              <w:spacing w:before="4" w:after="4" w:line="276" w:lineRule="auto"/>
-              <w:rPr>
-                <w:rFonts w:ascii="Verdana" w:eastAsia="Verdana" w:hAnsi="Verdana" w:cs="Verdana"/>
-                <w:b/>
-                <w:color w:val="000000"/>
-                <w:sz w:val="18"/>
-                <w:szCs w:val="18"/>
-                <w:lang w:eastAsia="es-PE"/>
-              </w:rPr>
-            </w:pPr>
-          </w:p>
-          <w:p>
-            <w:pPr>
-              <w:pBdr>
-                <w:top w:val="nil"/>
-                <w:left w:val="nil"/>
-                <w:bottom w:val="nil"/>
-                <w:right w:val="nil"/>
-                <w:between w:val="nil"/>
-              </w:pBdr>
-              <w:spacing w:before="4" w:after="4" w:line="276" w:lineRule="auto"/>
-              <w:rPr>
-                <w:rFonts w:ascii="Verdana" w:eastAsia="Verdana" w:hAnsi="Verdana" w:cs="Verdana"/>
-                <w:b/>
-                <w:color w:val="000000"/>
-                <w:sz w:val="18"/>
-                <w:szCs w:val="18"/>
-                <w:lang w:eastAsia="es-PE"/>
-              </w:rPr>
-            </w:pPr>
-            <w:r>
-              <w:rPr>
-                <w:rFonts w:ascii="Verdana" w:eastAsia="Verdana" w:hAnsi="Verdana" w:cs="Verdana"/>
-                <w:b/>
-                <w:color w:val="000000"/>
-                <w:sz w:val="18"/>
-                <w:szCs w:val="18"/>
-                <w:lang w:eastAsia="es-PE"/>
-              </w:rPr>
-              <w:t>DATOS DEL COPROPIETARIO</w:t>
-            </w:r>
-          </w:p>
-        </w:tc>
-      </w:tr>
-      <w:tr>
-        <w:trPr>
-          <w:trHeight w:val="170"/>
-        </w:trPr>
-        <w:tc>
-          <w:tcPr>
-            <w:tcW w:w="3686" w:type="dxa"/>
-          </w:tcPr>
-          <w:p>
-            <w:pPr>
-              <w:pBdr>
-                <w:top w:val="nil"/>
-                <w:left w:val="nil"/>
-                <w:bottom w:val="nil"/>
-                <w:right w:val="nil"/>
-                <w:between w:val="nil"/>
-              </w:pBdr>
-              <w:spacing w:before="4" w:after="4" w:line="276" w:lineRule="auto"/>
-              <w:rPr>
-                <w:rFonts w:ascii="Verdana" w:eastAsia="Verdana" w:hAnsi="Verdana" w:cs="Verdana"/>
-                <w:color w:val="000000"/>
-                <w:sz w:val="18"/>
-                <w:szCs w:val="18"/>
-                <w:lang w:eastAsia="es-PE"/>
-              </w:rPr>
-            </w:pPr>
-            <w:r>
-              <w:rPr>
-                <w:rFonts w:ascii="Verdana" w:eastAsia="Verdana" w:hAnsi="Verdana" w:cs="Verdana"/>
-                <w:color w:val="000000"/>
-                <w:sz w:val="18"/>
-                <w:szCs w:val="18"/>
-                <w:lang w:eastAsia="es-PE"/>
-              </w:rPr>
-              <w:t>Nombres y Apellidos</w:t>
-            </w:r>
-          </w:p>
-        </w:tc>
-        <w:tc>
-          <w:tcPr>
-            <w:tcW w:w="284" w:type="dxa"/>
-          </w:tcPr>
-          <w:p>
-            <w:pPr>
-              <w:pBdr>
-                <w:top w:val="nil"/>
-                <w:left w:val="nil"/>
-                <w:bottom w:val="nil"/>
-                <w:right w:val="nil"/>
-                <w:between w:val="nil"/>
-              </w:pBdr>
-              <w:spacing w:before="4" w:after="4" w:line="276" w:lineRule="auto"/>
-              <w:rPr>
-                <w:rFonts w:ascii="Verdana" w:eastAsia="Verdana" w:hAnsi="Verdana" w:cs="Verdana"/>
-                <w:color w:val="000000"/>
-                <w:sz w:val="18"/>
-                <w:szCs w:val="18"/>
-                <w:lang w:eastAsia="es-PE"/>
-              </w:rPr>
-            </w:pPr>
-            <w:r>
-              <w:rPr>
-                <w:rFonts w:ascii="Verdana" w:eastAsia="Verdana" w:hAnsi="Verdana" w:cs="Verdana"/>
-                <w:color w:val="000000"/>
-                <w:sz w:val="18"/>
-                <w:szCs w:val="18"/>
-                <w:lang w:eastAsia="es-PE"/>
-              </w:rPr>
-              <w:t>:</w:t>
-            </w:r>
-          </w:p>
-        </w:tc>
-        <w:tc>
-          <w:tcPr>
-            <w:tcW w:w="5913" w:type="dxa"/>
-            <w:gridSpan w:val="4"/>
-          </w:tcPr>
-          <w:p>
-            <w:pPr>
-              <w:spacing w:before="4" w:after="4" w:line="276" w:lineRule="auto"/>
-              <w:rPr>
-                <w:rFonts w:ascii="Verdana" w:eastAsia="Verdana" w:hAnsi="Verdana" w:cs="Verdana"/>
-                <w:color w:val="000000"/>
-                <w:sz w:val="18"/>
-                <w:szCs w:val="18"/>
-                <w:lang w:eastAsia="es-PE"/>
-              </w:rPr>
-            </w:pPr>
-            <w:r>
-              <w:rPr>
-                <w:rFonts w:ascii="Verdana" w:hAnsi="Verdana"/>
-                <w:spacing w:val="-2"/>
-                <w:sz w:val="18"/>
-                <w:szCs w:val="18"/>
-                <w:lang w:eastAsia="es-PE"/>
-              </w:rPr>
-              <w:t>{</w:t>
-            </w:r>
-            <w:proofErr w:type="spellStart"/>
-            <w:r>
-              <w:rPr>
-                <w:rFonts w:ascii="Verdana" w:hAnsi="Verdana"/>
-                <w:spacing w:val="-2"/>
-                <w:sz w:val="18"/>
-                <w:szCs w:val="18"/>
-                <w:lang w:val="es-MX" w:eastAsia="es-PE"/>
-              </w:rPr>
-              <w:t>nombresApellidosCopropietarios</w:t>
-            </w:r>
-            <w:proofErr w:type="spellEnd"/>
-            <w:r>
-              <w:rPr>
-                <w:rFonts w:ascii="Verdana" w:hAnsi="Verdana"/>
-                <w:spacing w:val="-2"/>
-                <w:sz w:val="18"/>
-                <w:szCs w:val="18"/>
-                <w:lang w:eastAsia="es-PE"/>
-              </w:rPr>
-              <w:t>}</w:t>
-            </w:r>
-          </w:p>
-        </w:tc>
-      </w:tr>
-      <w:tr>
-        <w:trPr>
-          <w:trHeight w:val="170"/>
-        </w:trPr>
-        <w:tc>
-          <w:tcPr>
-            <w:tcW w:w="3686" w:type="dxa"/>
-          </w:tcPr>
-          <w:p>
-            <w:pPr>
-              <w:pBdr>
-                <w:top w:val="nil"/>
-                <w:left w:val="nil"/>
-                <w:bottom w:val="nil"/>
-                <w:right w:val="nil"/>
-                <w:between w:val="nil"/>
-              </w:pBdr>
-              <w:spacing w:before="4" w:after="4" w:line="276" w:lineRule="auto"/>
-              <w:rPr>
-                <w:rFonts w:ascii="Verdana" w:eastAsia="Verdana" w:hAnsi="Verdana" w:cs="Verdana"/>
-                <w:color w:val="000000"/>
-                <w:sz w:val="18"/>
-                <w:szCs w:val="18"/>
-                <w:lang w:eastAsia="es-PE"/>
-              </w:rPr>
-            </w:pPr>
-            <w:r>
-              <w:rPr>
-                <w:rFonts w:ascii="Verdana" w:eastAsia="Verdana" w:hAnsi="Verdana" w:cs="Verdana"/>
-                <w:color w:val="000000"/>
-                <w:sz w:val="18"/>
-                <w:szCs w:val="18"/>
-                <w:lang w:eastAsia="es-PE"/>
-              </w:rPr>
-              <w:t xml:space="preserve">Tipo y </w:t>
-            </w:r>
-            <w:proofErr w:type="spellStart"/>
-            <w:r>
-              <w:rPr>
-                <w:rFonts w:ascii="Verdana" w:eastAsia="Verdana" w:hAnsi="Verdana" w:cs="Verdana"/>
-                <w:color w:val="000000"/>
-                <w:sz w:val="18"/>
-                <w:szCs w:val="18"/>
-                <w:lang w:eastAsia="es-PE"/>
-              </w:rPr>
-              <w:t>N°</w:t>
-            </w:r>
-            <w:proofErr w:type="spellEnd"/>
-            <w:r>
-              <w:rPr>
-                <w:rFonts w:ascii="Verdana" w:eastAsia="Verdana" w:hAnsi="Verdana" w:cs="Verdana"/>
-                <w:color w:val="000000"/>
-                <w:sz w:val="18"/>
-                <w:szCs w:val="18"/>
-                <w:lang w:eastAsia="es-PE"/>
-              </w:rPr>
-              <w:t xml:space="preserve"> de documento de identidad</w:t>
-            </w:r>
-          </w:p>
-        </w:tc>
-        <w:tc>
-          <w:tcPr>
-            <w:tcW w:w="284" w:type="dxa"/>
-          </w:tcPr>
-          <w:p>
-            <w:pPr>
-              <w:pBdr>
-                <w:top w:val="nil"/>
-                <w:left w:val="nil"/>
-                <w:bottom w:val="nil"/>
-                <w:right w:val="nil"/>
-                <w:between w:val="nil"/>
-              </w:pBdr>
-              <w:spacing w:before="4" w:after="4" w:line="276" w:lineRule="auto"/>
-              <w:rPr>
-                <w:rFonts w:ascii="Verdana" w:eastAsia="Verdana" w:hAnsi="Verdana" w:cs="Verdana"/>
-                <w:color w:val="000000"/>
-                <w:sz w:val="18"/>
-                <w:szCs w:val="18"/>
-                <w:lang w:eastAsia="es-PE"/>
-              </w:rPr>
-            </w:pPr>
-            <w:r>
-              <w:rPr>
-                <w:rFonts w:ascii="Verdana" w:eastAsia="Verdana" w:hAnsi="Verdana" w:cs="Verdana"/>
-                <w:color w:val="000000"/>
-                <w:sz w:val="18"/>
-                <w:szCs w:val="18"/>
-                <w:lang w:eastAsia="es-PE"/>
-              </w:rPr>
-              <w:t>:</w:t>
-            </w:r>
-          </w:p>
-        </w:tc>
-        <w:tc>
-          <w:tcPr>
-            <w:tcW w:w="1701" w:type="dxa"/>
-          </w:tcPr>
-          <w:p>
-            <w:pPr>
-              <w:pBdr>
-                <w:top w:val="nil"/>
-                <w:left w:val="nil"/>
-                <w:bottom w:val="nil"/>
-                <w:right w:val="nil"/>
-                <w:between w:val="nil"/>
-              </w:pBdr>
-              <w:spacing w:before="4" w:after="4" w:line="276" w:lineRule="auto"/>
-              <w:rPr>
-                <w:rFonts w:ascii="Verdana" w:eastAsia="Verdana" w:hAnsi="Verdana" w:cs="Verdana"/>
-                <w:color w:val="000000"/>
-                <w:sz w:val="18"/>
-                <w:szCs w:val="18"/>
-                <w:lang w:eastAsia="es-PE"/>
-              </w:rPr>
-            </w:pPr>
-            <w:r>
-              <w:rPr>
-                <w:rFonts w:ascii="Verdana" w:hAnsi="Verdana"/>
-                <w:spacing w:val="-2"/>
-                <w:sz w:val="18"/>
-                <w:szCs w:val="18"/>
-                <w:lang w:eastAsia="es-PE"/>
-              </w:rPr>
-              <w:t>{</w:t>
-            </w:r>
-            <w:proofErr w:type="spellStart"/>
-            <w:r>
-              <w:rPr>
-                <w:rFonts w:ascii="Verdana" w:hAnsi="Verdana"/>
-                <w:spacing w:val="-2"/>
-                <w:sz w:val="18"/>
-                <w:szCs w:val="18"/>
-                <w:lang w:val="es-MX" w:eastAsia="es-PE"/>
-              </w:rPr>
-              <w:t>documentoIdentificacionCopropietario</w:t>
-            </w:r>
-            <w:r>
-              <w:rPr>
-                <w:rFonts w:ascii="Verdana" w:hAnsi="Verdana"/>
-                <w:spacing w:val="-2"/>
-                <w:sz w:val="18"/>
-                <w:szCs w:val="18"/>
-                <w:lang w:val="es-MX" w:eastAsia="es-PE"/>
-              </w:rPr>
-              <w:t>s</w:t>
-            </w:r>
-            <w:proofErr w:type="spellEnd"/>
-            <w:r>
-              <w:rPr>
-                <w:rFonts w:ascii="Verdana" w:hAnsi="Verdana"/>
-                <w:spacing w:val="-2"/>
-                <w:sz w:val="18"/>
-                <w:szCs w:val="18"/>
-                <w:lang w:eastAsia="es-PE"/>
-              </w:rPr>
-              <w:t>}</w:t>
-            </w:r>
-          </w:p>
-        </w:tc>
-        <w:tc>
-          <w:tcPr>
-            <w:tcW w:w="708" w:type="dxa"/>
-          </w:tcPr>
-          <w:p>
-            <w:pPr>
-              <w:pBdr>
-                <w:top w:val="nil"/>
-                <w:left w:val="nil"/>
-                <w:bottom w:val="nil"/>
-                <w:right w:val="nil"/>
-                <w:between w:val="nil"/>
-              </w:pBdr>
-              <w:spacing w:before="4" w:after="4" w:line="276" w:lineRule="auto"/>
-              <w:rPr>
-                <w:rFonts w:ascii="Verdana" w:eastAsia="Verdana" w:hAnsi="Verdana" w:cs="Verdana"/>
-                <w:color w:val="000000"/>
-                <w:sz w:val="18"/>
-                <w:szCs w:val="18"/>
-                <w:lang w:eastAsia="es-PE"/>
-              </w:rPr>
-            </w:pPr>
-            <w:r>
-              <w:rPr>
-                <w:rFonts w:ascii="Verdana" w:eastAsia="Verdana" w:hAnsi="Verdana" w:cs="Verdana"/>
-                <w:color w:val="000000"/>
-                <w:sz w:val="18"/>
-                <w:szCs w:val="18"/>
-                <w:lang w:eastAsia="es-PE"/>
-              </w:rPr>
-              <w:t>No.</w:t>
-            </w:r>
-          </w:p>
-        </w:tc>
-        <w:tc>
-          <w:tcPr>
-            <w:tcW w:w="324" w:type="dxa"/>
-          </w:tcPr>
-          <w:p>
-            <w:pPr>
-              <w:pBdr>
-                <w:top w:val="nil"/>
-                <w:left w:val="nil"/>
-                <w:bottom w:val="nil"/>
-                <w:right w:val="nil"/>
-                <w:between w:val="nil"/>
-              </w:pBdr>
-              <w:spacing w:before="4" w:after="4" w:line="276" w:lineRule="auto"/>
-              <w:rPr>
-                <w:rFonts w:ascii="Verdana" w:eastAsia="Verdana" w:hAnsi="Verdana" w:cs="Verdana"/>
-                <w:color w:val="000000"/>
-                <w:sz w:val="18"/>
-                <w:szCs w:val="18"/>
-                <w:lang w:eastAsia="es-PE"/>
-              </w:rPr>
-            </w:pPr>
-            <w:r>
-              <w:rPr>
-                <w:rFonts w:ascii="Verdana" w:eastAsia="Verdana" w:hAnsi="Verdana" w:cs="Verdana"/>
-                <w:color w:val="000000"/>
-                <w:sz w:val="18"/>
-                <w:szCs w:val="18"/>
-                <w:lang w:eastAsia="es-PE"/>
-              </w:rPr>
-              <w:t>:</w:t>
-            </w:r>
-          </w:p>
-        </w:tc>
-        <w:tc>
-          <w:tcPr>
-            <w:tcW w:w="3180" w:type="dxa"/>
-          </w:tcPr>
-          <w:p>
-            <w:pPr>
-              <w:pBdr>
-                <w:top w:val="nil"/>
-                <w:left w:val="nil"/>
-                <w:bottom w:val="nil"/>
-                <w:right w:val="nil"/>
-                <w:between w:val="nil"/>
-              </w:pBdr>
-              <w:spacing w:before="4" w:after="4" w:line="276" w:lineRule="auto"/>
-              <w:rPr>
-                <w:rFonts w:ascii="Verdana" w:eastAsia="Verdana" w:hAnsi="Verdana" w:cs="Verdana"/>
-                <w:color w:val="000000"/>
-                <w:sz w:val="18"/>
-                <w:szCs w:val="18"/>
-                <w:lang w:eastAsia="es-PE"/>
-              </w:rPr>
-            </w:pPr>
-            <w:r>
-              <w:rPr>
-                <w:rFonts w:ascii="Verdana" w:hAnsi="Verdana"/>
-                <w:spacing w:val="-2"/>
-                <w:sz w:val="18"/>
-                <w:szCs w:val="18"/>
-                <w:lang w:eastAsia="es-PE"/>
-              </w:rPr>
-              <w:t>{</w:t>
-            </w:r>
-            <w:proofErr w:type="spellStart"/>
-            <w:r>
-              <w:rPr>
-                <w:rFonts w:ascii="Verdana" w:hAnsi="Verdana"/>
-                <w:spacing w:val="-2"/>
-                <w:sz w:val="18"/>
-                <w:szCs w:val="18"/>
-                <w:lang w:val="es-MX" w:eastAsia="es-PE"/>
-              </w:rPr>
-              <w:t>numeroIdentificacionCopropietarios</w:t>
-            </w:r>
-            <w:proofErr w:type="spellEnd"/>
-            <w:r>
-              <w:rPr>
-                <w:rFonts w:ascii="Verdana" w:hAnsi="Verdana"/>
-                <w:spacing w:val="-2"/>
-                <w:sz w:val="18"/>
-                <w:szCs w:val="18"/>
-                <w:lang w:eastAsia="es-PE"/>
-              </w:rPr>
-              <w:t>}</w:t>
-            </w:r>
-          </w:p>
-        </w:tc>
-      </w:tr>
-      <w:tr>
-        <w:trPr>
-          <w:trHeight w:val="170"/>
-        </w:trPr>
-        <w:tc>
-          <w:tcPr>
-            <w:tcW w:w="3686" w:type="dxa"/>
-          </w:tcPr>
-          <w:p>
-            <w:pPr>
-              <w:pBdr>
-                <w:top w:val="nil"/>
-                <w:left w:val="nil"/>
-                <w:bottom w:val="nil"/>
-                <w:right w:val="nil"/>
-                <w:between w:val="nil"/>
-              </w:pBdr>
-              <w:spacing w:before="4" w:after="4" w:line="276" w:lineRule="auto"/>
-              <w:rPr>
-                <w:rFonts w:ascii="Verdana" w:eastAsia="Verdana" w:hAnsi="Verdana" w:cs="Verdana"/>
-                <w:color w:val="000000"/>
-                <w:sz w:val="18"/>
-                <w:szCs w:val="18"/>
-                <w:lang w:eastAsia="es-PE"/>
-              </w:rPr>
-            </w:pPr>
-            <w:r>
-              <w:rPr>
-                <w:rFonts w:ascii="Verdana" w:eastAsia="Verdana" w:hAnsi="Verdana" w:cs="Verdana"/>
-                <w:color w:val="000000"/>
-                <w:sz w:val="18"/>
-                <w:szCs w:val="18"/>
-                <w:lang w:eastAsia="es-PE"/>
-              </w:rPr>
-              <w:t>Estado Civil</w:t>
-            </w:r>
-          </w:p>
-        </w:tc>
-        <w:tc>
-          <w:tcPr>
-            <w:tcW w:w="284" w:type="dxa"/>
-          </w:tcPr>
-          <w:p>
-            <w:pPr>
-              <w:pBdr>
-                <w:top w:val="nil"/>
-                <w:left w:val="nil"/>
-                <w:bottom w:val="nil"/>
-                <w:right w:val="nil"/>
-                <w:between w:val="nil"/>
-              </w:pBdr>
-              <w:spacing w:before="4" w:after="4" w:line="276" w:lineRule="auto"/>
-              <w:rPr>
-                <w:rFonts w:ascii="Verdana" w:eastAsia="Verdana" w:hAnsi="Verdana" w:cs="Verdana"/>
-                <w:color w:val="000000"/>
-                <w:sz w:val="18"/>
-                <w:szCs w:val="18"/>
-                <w:lang w:eastAsia="es-PE"/>
-              </w:rPr>
-            </w:pPr>
-            <w:r>
-              <w:rPr>
-                <w:rFonts w:ascii="Verdana" w:eastAsia="Verdana" w:hAnsi="Verdana" w:cs="Verdana"/>
-                <w:color w:val="000000"/>
-                <w:sz w:val="18"/>
-                <w:szCs w:val="18"/>
-                <w:lang w:eastAsia="es-PE"/>
-              </w:rPr>
-              <w:t>:</w:t>
-            </w:r>
-          </w:p>
-        </w:tc>
-        <w:tc>
-          <w:tcPr>
-            <w:tcW w:w="5913" w:type="dxa"/>
-            <w:gridSpan w:val="4"/>
-          </w:tcPr>
-          <w:p>
-            <w:pPr>
-              <w:pBdr>
-                <w:top w:val="nil"/>
-                <w:left w:val="nil"/>
-                <w:bottom w:val="nil"/>
-                <w:right w:val="nil"/>
-                <w:between w:val="nil"/>
-              </w:pBdr>
-              <w:spacing w:before="4" w:after="4" w:line="276" w:lineRule="auto"/>
-              <w:rPr>
-                <w:rFonts w:ascii="Verdana" w:eastAsia="Verdana" w:hAnsi="Verdana" w:cs="Verdana"/>
-                <w:color w:val="000000"/>
-                <w:sz w:val="18"/>
-                <w:szCs w:val="18"/>
-                <w:lang w:eastAsia="es-PE"/>
-              </w:rPr>
-            </w:pPr>
-            <w:r>
-              <w:rPr>
-                <w:rFonts w:ascii="Verdana" w:hAnsi="Verdana"/>
-                <w:spacing w:val="-2"/>
-                <w:sz w:val="18"/>
-                <w:szCs w:val="18"/>
-                <w:lang w:eastAsia="es-PE"/>
-              </w:rPr>
-              <w:t>{</w:t>
-            </w:r>
-            <w:proofErr w:type="spellStart"/>
-            <w:r>
-              <w:rPr>
-                <w:rFonts w:ascii="Verdana" w:hAnsi="Verdana"/>
-                <w:spacing w:val="-2"/>
-                <w:sz w:val="18"/>
-                <w:szCs w:val="18"/>
-                <w:lang w:val="es-MX" w:eastAsia="es-PE"/>
-              </w:rPr>
-              <w:t>estadoCivilCopropietarios</w:t>
-            </w:r>
-            <w:proofErr w:type="spellEnd"/>
-            <w:r>
-              <w:rPr>
-                <w:rFonts w:ascii="Verdana" w:hAnsi="Verdana"/>
-                <w:spacing w:val="-2"/>
-                <w:sz w:val="18"/>
-                <w:szCs w:val="18"/>
-                <w:lang w:eastAsia="es-PE"/>
-              </w:rPr>
-              <w:t>}</w:t>
-            </w:r>
-          </w:p>
-        </w:tc>
-      </w:tr>
-      <w:tr>
-        <w:trPr>
-          <w:trHeight w:val="170"/>
-        </w:trPr>
-        <w:tc>
-          <w:tcPr>
-            <w:tcW w:w="3686" w:type="dxa"/>
-          </w:tcPr>
-          <w:p>
-            <w:pPr>
-              <w:pBdr>
-                <w:top w:val="nil"/>
-                <w:left w:val="nil"/>
-                <w:bottom w:val="nil"/>
-                <w:right w:val="nil"/>
-                <w:between w:val="nil"/>
-              </w:pBdr>
-              <w:spacing w:before="4" w:after="4" w:line="276" w:lineRule="auto"/>
-              <w:rPr>
-                <w:rFonts w:ascii="Verdana" w:eastAsia="Verdana" w:hAnsi="Verdana" w:cs="Verdana"/>
-                <w:color w:val="000000"/>
-                <w:sz w:val="18"/>
-                <w:szCs w:val="18"/>
-                <w:lang w:eastAsia="es-PE"/>
-              </w:rPr>
-            </w:pPr>
-            <w:r>
-              <w:rPr>
-                <w:rFonts w:ascii="Verdana" w:eastAsia="Verdana" w:hAnsi="Verdana" w:cs="Verdana"/>
-                <w:color w:val="000000"/>
-                <w:sz w:val="18"/>
-                <w:szCs w:val="18"/>
-                <w:lang w:eastAsia="es-PE"/>
-              </w:rPr>
-              <w:t>Ocupación</w:t>
-            </w:r>
-          </w:p>
-        </w:tc>
-        <w:tc>
-          <w:tcPr>
-            <w:tcW w:w="284" w:type="dxa"/>
-          </w:tcPr>
-          <w:p>
-            <w:pPr>
-              <w:pBdr>
-                <w:top w:val="nil"/>
-                <w:left w:val="nil"/>
-                <w:bottom w:val="nil"/>
-                <w:right w:val="nil"/>
-                <w:between w:val="nil"/>
-              </w:pBdr>
-              <w:spacing w:before="4" w:after="4" w:line="276" w:lineRule="auto"/>
-              <w:rPr>
-                <w:rFonts w:ascii="Verdana" w:eastAsia="Verdana" w:hAnsi="Verdana" w:cs="Verdana"/>
-                <w:color w:val="000000"/>
-                <w:sz w:val="18"/>
-                <w:szCs w:val="18"/>
-                <w:lang w:eastAsia="es-PE"/>
-              </w:rPr>
-            </w:pPr>
-            <w:r>
-              <w:rPr>
-                <w:rFonts w:ascii="Verdana" w:eastAsia="Verdana" w:hAnsi="Verdana" w:cs="Verdana"/>
-                <w:color w:val="000000"/>
-                <w:sz w:val="18"/>
-                <w:szCs w:val="18"/>
-                <w:lang w:eastAsia="es-PE"/>
-              </w:rPr>
-              <w:t>:</w:t>
-            </w:r>
-          </w:p>
-        </w:tc>
-        <w:tc>
-          <w:tcPr>
-            <w:tcW w:w="5913" w:type="dxa"/>
-            <w:gridSpan w:val="4"/>
-          </w:tcPr>
-          <w:p>
-            <w:pPr>
-              <w:pBdr>
-                <w:top w:val="nil"/>
-                <w:left w:val="nil"/>
-                <w:bottom w:val="nil"/>
-                <w:right w:val="nil"/>
-                <w:between w:val="nil"/>
-              </w:pBdr>
-              <w:spacing w:before="4" w:after="4" w:line="276" w:lineRule="auto"/>
-              <w:rPr>
-                <w:rFonts w:ascii="Verdana" w:eastAsia="Verdana" w:hAnsi="Verdana" w:cs="Verdana"/>
-                <w:color w:val="000000"/>
-                <w:sz w:val="18"/>
-                <w:szCs w:val="18"/>
-                <w:lang w:eastAsia="es-PE"/>
-              </w:rPr>
-            </w:pPr>
-            <w:r>
-              <w:rPr>
-                <w:rFonts w:ascii="Verdana" w:hAnsi="Verdana"/>
-                <w:spacing w:val="-2"/>
-                <w:sz w:val="18"/>
-                <w:szCs w:val="18"/>
-                <w:lang w:eastAsia="es-PE"/>
-              </w:rPr>
-              <w:t>{</w:t>
-            </w:r>
-            <w:proofErr w:type="spellStart"/>
-            <w:r>
-              <w:rPr>
-                <w:rFonts w:ascii="Verdana" w:hAnsi="Verdana"/>
-                <w:spacing w:val="-2"/>
-                <w:sz w:val="18"/>
-                <w:szCs w:val="18"/>
-                <w:lang w:val="es-MX" w:eastAsia="es-PE"/>
-              </w:rPr>
-              <w:t>ocupacionCopropietarios</w:t>
-            </w:r>
-            <w:proofErr w:type="spellEnd"/>
-            <w:r>
-              <w:rPr>
-                <w:rFonts w:ascii="Verdana" w:hAnsi="Verdana"/>
-                <w:spacing w:val="-2"/>
-                <w:sz w:val="18"/>
-                <w:szCs w:val="18"/>
-                <w:lang w:eastAsia="es-PE"/>
-              </w:rPr>
-              <w:t>}</w:t>
-            </w:r>
-          </w:p>
-        </w:tc>
-      </w:tr>
-      <w:tr>
-        <w:trPr>
-          <w:trHeight w:val="170"/>
-        </w:trPr>
-        <w:tc>
-          <w:tcPr>
-            <w:tcW w:w="3686" w:type="dxa"/>
-          </w:tcPr>
-          <w:p>
-            <w:pPr>
-              <w:pBdr>
-                <w:top w:val="nil"/>
-                <w:left w:val="nil"/>
-                <w:bottom w:val="nil"/>
-                <w:right w:val="nil"/>
-                <w:between w:val="nil"/>
-              </w:pBdr>
-              <w:spacing w:before="4" w:after="4" w:line="276" w:lineRule="auto"/>
-              <w:rPr>
-                <w:rFonts w:ascii="Verdana" w:eastAsia="Verdana" w:hAnsi="Verdana" w:cs="Verdana"/>
-                <w:color w:val="000000"/>
-                <w:sz w:val="18"/>
-                <w:szCs w:val="18"/>
-                <w:lang w:eastAsia="es-PE"/>
-              </w:rPr>
-            </w:pPr>
-            <w:r>
-              <w:rPr>
-                <w:rFonts w:ascii="Verdana" w:eastAsia="Verdana" w:hAnsi="Verdana" w:cs="Verdana"/>
-                <w:color w:val="000000"/>
-                <w:sz w:val="18"/>
-                <w:szCs w:val="18"/>
-                <w:lang w:eastAsia="es-PE"/>
-              </w:rPr>
-              <w:t>Domicilio</w:t>
-            </w:r>
-          </w:p>
-        </w:tc>
-        <w:tc>
-          <w:tcPr>
-            <w:tcW w:w="284" w:type="dxa"/>
-          </w:tcPr>
-          <w:p>
-            <w:pPr>
-              <w:pBdr>
-                <w:top w:val="nil"/>
-                <w:left w:val="nil"/>
-                <w:bottom w:val="nil"/>
-                <w:right w:val="nil"/>
-                <w:between w:val="nil"/>
-              </w:pBdr>
-              <w:spacing w:before="4" w:after="4" w:line="276" w:lineRule="auto"/>
-              <w:rPr>
-                <w:rFonts w:ascii="Verdana" w:eastAsia="Verdana" w:hAnsi="Verdana" w:cs="Verdana"/>
-                <w:color w:val="000000"/>
-                <w:sz w:val="18"/>
-                <w:szCs w:val="18"/>
-                <w:lang w:eastAsia="es-PE"/>
-              </w:rPr>
-            </w:pPr>
-            <w:r>
-              <w:rPr>
-                <w:rFonts w:ascii="Verdana" w:eastAsia="Verdana" w:hAnsi="Verdana" w:cs="Verdana"/>
-                <w:color w:val="000000"/>
-                <w:sz w:val="18"/>
-                <w:szCs w:val="18"/>
-                <w:lang w:eastAsia="es-PE"/>
-              </w:rPr>
-              <w:t>:</w:t>
-            </w:r>
-          </w:p>
-        </w:tc>
-        <w:tc>
-          <w:tcPr>
-            <w:tcW w:w="5913" w:type="dxa"/>
-            <w:gridSpan w:val="4"/>
-          </w:tcPr>
-          <w:p>
-            <w:pPr>
-              <w:spacing w:before="4" w:after="4" w:line="276" w:lineRule="auto"/>
-              <w:rPr>
-                <w:rFonts w:ascii="Verdana" w:eastAsia="Verdana" w:hAnsi="Verdana" w:cs="Verdana"/>
-                <w:color w:val="000000"/>
-                <w:sz w:val="18"/>
-                <w:szCs w:val="18"/>
-                <w:lang w:eastAsia="es-PE"/>
-              </w:rPr>
-            </w:pPr>
-            <w:r>
-              <w:rPr>
-                <w:rFonts w:ascii="Verdana" w:hAnsi="Verdana"/>
-                <w:spacing w:val="-2"/>
-                <w:sz w:val="18"/>
-                <w:szCs w:val="18"/>
-                <w:lang w:eastAsia="es-PE"/>
-              </w:rPr>
-              <w:t>{</w:t>
-            </w:r>
-            <w:proofErr w:type="spellStart"/>
-            <w:r>
-              <w:rPr>
-                <w:rFonts w:ascii="Verdana" w:hAnsi="Verdana"/>
-                <w:spacing w:val="-2"/>
-                <w:sz w:val="18"/>
-                <w:szCs w:val="18"/>
-                <w:lang w:val="es-MX" w:eastAsia="es-PE"/>
-              </w:rPr>
-              <w:t>direccionCopropietarios</w:t>
-            </w:r>
-            <w:proofErr w:type="spellEnd"/>
-            <w:r>
-              <w:rPr>
-                <w:rFonts w:ascii="Verdana" w:hAnsi="Verdana"/>
-                <w:spacing w:val="-2"/>
-                <w:sz w:val="18"/>
-                <w:szCs w:val="18"/>
-                <w:lang w:eastAsia="es-PE"/>
-              </w:rPr>
-              <w:t>}</w:t>
-            </w:r>
-          </w:p>
-        </w:tc>
-      </w:tr>
-      <w:tr>
-        <w:trPr>
-          <w:trHeight w:val="170"/>
-        </w:trPr>
-        <w:tc>
-          <w:tcPr>
-            <w:tcW w:w="3686" w:type="dxa"/>
-          </w:tcPr>
-          <w:p>
-            <w:pPr>
-              <w:pBdr>
-                <w:top w:val="nil"/>
-                <w:left w:val="nil"/>
-                <w:bottom w:val="nil"/>
-                <w:right w:val="nil"/>
-                <w:between w:val="nil"/>
-              </w:pBdr>
-              <w:spacing w:before="4" w:after="4" w:line="276" w:lineRule="auto"/>
-              <w:rPr>
-                <w:rFonts w:ascii="Verdana" w:eastAsia="Verdana" w:hAnsi="Verdana" w:cs="Verdana"/>
-                <w:color w:val="000000"/>
-                <w:sz w:val="18"/>
-                <w:szCs w:val="18"/>
-                <w:lang w:eastAsia="es-PE"/>
-              </w:rPr>
-            </w:pPr>
-            <w:r>
-              <w:rPr>
-                <w:rFonts w:ascii="Verdana" w:eastAsia="Verdana" w:hAnsi="Verdana" w:cs="Verdana"/>
-                <w:color w:val="000000"/>
-                <w:sz w:val="18"/>
-                <w:szCs w:val="18"/>
-                <w:lang w:eastAsia="es-PE"/>
-              </w:rPr>
-              <w:t>Distrito</w:t>
-            </w:r>
-          </w:p>
-        </w:tc>
-        <w:tc>
-          <w:tcPr>
-            <w:tcW w:w="284" w:type="dxa"/>
-          </w:tcPr>
-          <w:p>
-            <w:pPr>
-              <w:pBdr>
-                <w:top w:val="nil"/>
-                <w:left w:val="nil"/>
-                <w:bottom w:val="nil"/>
-                <w:right w:val="nil"/>
-                <w:between w:val="nil"/>
-              </w:pBdr>
-              <w:spacing w:before="4" w:after="4" w:line="276" w:lineRule="auto"/>
-              <w:rPr>
-                <w:rFonts w:ascii="Verdana" w:eastAsia="Verdana" w:hAnsi="Verdana" w:cs="Verdana"/>
-                <w:color w:val="000000"/>
-                <w:sz w:val="18"/>
-                <w:szCs w:val="18"/>
-                <w:lang w:eastAsia="es-PE"/>
-              </w:rPr>
-            </w:pPr>
-            <w:r>
-              <w:rPr>
-                <w:rFonts w:ascii="Verdana" w:eastAsia="Verdana" w:hAnsi="Verdana" w:cs="Verdana"/>
-                <w:color w:val="000000"/>
-                <w:sz w:val="18"/>
-                <w:szCs w:val="18"/>
-                <w:lang w:eastAsia="es-PE"/>
-              </w:rPr>
-              <w:t>:</w:t>
-            </w:r>
-          </w:p>
-        </w:tc>
-        <w:tc>
-          <w:tcPr>
-            <w:tcW w:w="5913" w:type="dxa"/>
-            <w:gridSpan w:val="4"/>
-          </w:tcPr>
-          <w:p>
-            <w:pPr>
-              <w:spacing w:before="4" w:after="4" w:line="276" w:lineRule="auto"/>
-              <w:rPr>
-                <w:rFonts w:ascii="Verdana" w:eastAsia="Verdana" w:hAnsi="Verdana" w:cs="Verdana"/>
-                <w:sz w:val="18"/>
-                <w:szCs w:val="18"/>
-                <w:lang w:eastAsia="es-PE"/>
-              </w:rPr>
-            </w:pPr>
-            <w:r>
-              <w:rPr>
-                <w:rFonts w:ascii="Verdana" w:hAnsi="Verdana"/>
-                <w:spacing w:val="-2"/>
-                <w:sz w:val="18"/>
-                <w:szCs w:val="18"/>
-                <w:lang w:eastAsia="es-PE"/>
-              </w:rPr>
-              <w:t>{</w:t>
-            </w:r>
-            <w:proofErr w:type="spellStart"/>
-            <w:r>
-              <w:rPr>
-                <w:rFonts w:ascii="Verdana" w:hAnsi="Verdana"/>
-                <w:spacing w:val="-2"/>
-                <w:sz w:val="18"/>
-                <w:szCs w:val="18"/>
-                <w:lang w:val="es-MX" w:eastAsia="es-PE"/>
-              </w:rPr>
-              <w:t>distritoCopropietarios</w:t>
-            </w:r>
-            <w:proofErr w:type="spellEnd"/>
-            <w:r>
-              <w:rPr>
-                <w:rFonts w:ascii="Verdana" w:hAnsi="Verdana"/>
-                <w:spacing w:val="-2"/>
-                <w:sz w:val="18"/>
-                <w:szCs w:val="18"/>
-                <w:lang w:eastAsia="es-PE"/>
-              </w:rPr>
-              <w:t>}</w:t>
-            </w:r>
-          </w:p>
-        </w:tc>
-      </w:tr>
-      <w:tr>
-        <w:trPr>
-          <w:trHeight w:val="170"/>
-        </w:trPr>
-        <w:tc>
-          <w:tcPr>
-            <w:tcW w:w="3686" w:type="dxa"/>
-          </w:tcPr>
-          <w:p>
-            <w:pPr>
-              <w:pBdr>
-                <w:top w:val="nil"/>
-                <w:left w:val="nil"/>
-                <w:bottom w:val="nil"/>
-                <w:right w:val="nil"/>
-                <w:between w:val="nil"/>
-              </w:pBdr>
-              <w:spacing w:before="4" w:after="4" w:line="276" w:lineRule="auto"/>
-              <w:rPr>
-                <w:rFonts w:ascii="Verdana" w:eastAsia="Verdana" w:hAnsi="Verdana" w:cs="Verdana"/>
-                <w:color w:val="000000"/>
-                <w:sz w:val="18"/>
-                <w:szCs w:val="18"/>
-                <w:lang w:eastAsia="es-PE"/>
-              </w:rPr>
-            </w:pPr>
-            <w:r>
-              <w:rPr>
-                <w:rFonts w:ascii="Verdana" w:eastAsia="Verdana" w:hAnsi="Verdana" w:cs="Verdana"/>
-                <w:color w:val="000000"/>
-                <w:sz w:val="18"/>
-                <w:szCs w:val="18"/>
-                <w:lang w:eastAsia="es-PE"/>
-              </w:rPr>
-              <w:t>Provincia</w:t>
-            </w:r>
-          </w:p>
-        </w:tc>
-        <w:tc>
-          <w:tcPr>
-            <w:tcW w:w="284" w:type="dxa"/>
-          </w:tcPr>
-          <w:p>
-            <w:pPr>
-              <w:pBdr>
-                <w:top w:val="nil"/>
-                <w:left w:val="nil"/>
-                <w:bottom w:val="nil"/>
-                <w:right w:val="nil"/>
-                <w:between w:val="nil"/>
-              </w:pBdr>
-              <w:spacing w:before="4" w:after="4" w:line="276" w:lineRule="auto"/>
-              <w:rPr>
-                <w:rFonts w:ascii="Verdana" w:eastAsia="Verdana" w:hAnsi="Verdana" w:cs="Verdana"/>
-                <w:color w:val="000000"/>
-                <w:sz w:val="18"/>
-                <w:szCs w:val="18"/>
-                <w:lang w:eastAsia="es-PE"/>
-              </w:rPr>
-            </w:pPr>
-            <w:r>
-              <w:rPr>
-                <w:rFonts w:ascii="Verdana" w:eastAsia="Verdana" w:hAnsi="Verdana" w:cs="Verdana"/>
-                <w:color w:val="000000"/>
-                <w:sz w:val="18"/>
-                <w:szCs w:val="18"/>
-                <w:lang w:eastAsia="es-PE"/>
-              </w:rPr>
-              <w:t>:</w:t>
-            </w:r>
-          </w:p>
-        </w:tc>
-        <w:tc>
-          <w:tcPr>
-            <w:tcW w:w="5913" w:type="dxa"/>
-            <w:gridSpan w:val="4"/>
-          </w:tcPr>
-          <w:p>
-            <w:pPr>
-              <w:spacing w:before="4" w:after="4" w:line="276" w:lineRule="auto"/>
-              <w:rPr>
-                <w:rFonts w:ascii="Verdana" w:eastAsia="Verdana" w:hAnsi="Verdana" w:cs="Verdana"/>
-                <w:color w:val="000000"/>
-                <w:sz w:val="18"/>
-                <w:szCs w:val="18"/>
-                <w:lang w:eastAsia="es-PE"/>
-              </w:rPr>
-            </w:pPr>
-            <w:r>
-              <w:rPr>
-                <w:rFonts w:ascii="Verdana" w:hAnsi="Verdana"/>
-                <w:spacing w:val="-2"/>
-                <w:sz w:val="18"/>
-                <w:szCs w:val="18"/>
-                <w:lang w:eastAsia="es-PE"/>
-              </w:rPr>
-              <w:t>{</w:t>
-            </w:r>
-            <w:proofErr w:type="spellStart"/>
-            <w:r>
-              <w:rPr>
-                <w:rFonts w:ascii="Verdana" w:hAnsi="Verdana"/>
-                <w:spacing w:val="-2"/>
-                <w:sz w:val="18"/>
-                <w:szCs w:val="18"/>
-                <w:lang w:val="es-MX" w:eastAsia="es-PE"/>
-              </w:rPr>
-              <w:t>provinciaCopropietarios</w:t>
-            </w:r>
-            <w:proofErr w:type="spellEnd"/>
-            <w:r>
-              <w:rPr>
-                <w:rFonts w:ascii="Verdana" w:hAnsi="Verdana"/>
-                <w:spacing w:val="-2"/>
-                <w:sz w:val="18"/>
-                <w:szCs w:val="18"/>
-                <w:lang w:eastAsia="es-PE"/>
-              </w:rPr>
-              <w:t>}</w:t>
-            </w:r>
-          </w:p>
-        </w:tc>
-      </w:tr>
-      <w:tr>
-        <w:trPr>
-          <w:trHeight w:val="170"/>
-        </w:trPr>
-        <w:tc>
-          <w:tcPr>
-            <w:tcW w:w="3686" w:type="dxa"/>
-          </w:tcPr>
-          <w:p>
-            <w:pPr>
-              <w:pBdr>
-                <w:top w:val="nil"/>
-                <w:left w:val="nil"/>
-                <w:bottom w:val="nil"/>
-                <w:right w:val="nil"/>
-                <w:between w:val="nil"/>
-              </w:pBdr>
-              <w:spacing w:before="4" w:after="4" w:line="276" w:lineRule="auto"/>
-              <w:rPr>
-                <w:rFonts w:ascii="Verdana" w:eastAsia="Verdana" w:hAnsi="Verdana" w:cs="Verdana"/>
-                <w:color w:val="000000"/>
-                <w:sz w:val="18"/>
-                <w:szCs w:val="18"/>
-                <w:lang w:eastAsia="es-PE"/>
-              </w:rPr>
-            </w:pPr>
-            <w:r>
-              <w:rPr>
-                <w:rFonts w:ascii="Verdana" w:eastAsia="Verdana" w:hAnsi="Verdana" w:cs="Verdana"/>
-                <w:color w:val="000000"/>
-                <w:sz w:val="18"/>
-                <w:szCs w:val="18"/>
-                <w:lang w:eastAsia="es-PE"/>
-              </w:rPr>
-              <w:t>Departamento</w:t>
-            </w:r>
-          </w:p>
-        </w:tc>
-        <w:tc>
-          <w:tcPr>
-            <w:tcW w:w="284" w:type="dxa"/>
-          </w:tcPr>
-          <w:p>
-            <w:pPr>
-              <w:pBdr>
-                <w:top w:val="nil"/>
-                <w:left w:val="nil"/>
-                <w:bottom w:val="nil"/>
-                <w:right w:val="nil"/>
-                <w:between w:val="nil"/>
-              </w:pBdr>
-              <w:spacing w:before="4" w:after="4" w:line="276" w:lineRule="auto"/>
-              <w:rPr>
-                <w:rFonts w:ascii="Verdana" w:eastAsia="Verdana" w:hAnsi="Verdana" w:cs="Verdana"/>
-                <w:color w:val="000000"/>
-                <w:sz w:val="18"/>
-                <w:szCs w:val="18"/>
-                <w:lang w:eastAsia="es-PE"/>
-              </w:rPr>
-            </w:pPr>
-            <w:r>
-              <w:rPr>
-                <w:rFonts w:ascii="Verdana" w:eastAsia="Verdana" w:hAnsi="Verdana" w:cs="Verdana"/>
-                <w:color w:val="000000"/>
-                <w:sz w:val="18"/>
-                <w:szCs w:val="18"/>
-                <w:lang w:eastAsia="es-PE"/>
-              </w:rPr>
-              <w:t>:</w:t>
-            </w:r>
-          </w:p>
-        </w:tc>
-        <w:tc>
-          <w:tcPr>
-            <w:tcW w:w="5913" w:type="dxa"/>
-            <w:gridSpan w:val="4"/>
-          </w:tcPr>
-          <w:p>
-            <w:pPr>
-              <w:spacing w:before="4" w:after="4" w:line="276" w:lineRule="auto"/>
-              <w:rPr>
-                <w:rFonts w:ascii="Verdana" w:eastAsia="Verdana" w:hAnsi="Verdana" w:cs="Verdana"/>
-                <w:color w:val="000000"/>
-                <w:sz w:val="18"/>
-                <w:szCs w:val="18"/>
-                <w:lang w:eastAsia="es-PE"/>
-              </w:rPr>
-            </w:pPr>
-            <w:r>
-              <w:rPr>
-                <w:rFonts w:ascii="Verdana" w:hAnsi="Verdana"/>
-                <w:spacing w:val="-2"/>
-                <w:sz w:val="18"/>
-                <w:szCs w:val="18"/>
-                <w:lang w:eastAsia="es-PE"/>
-              </w:rPr>
-              <w:t>{</w:t>
-            </w:r>
-            <w:proofErr w:type="spellStart"/>
-            <w:r>
-              <w:rPr>
-                <w:rFonts w:ascii="Verdana" w:hAnsi="Verdana"/>
-                <w:spacing w:val="-2"/>
-                <w:sz w:val="18"/>
-                <w:szCs w:val="18"/>
-                <w:lang w:val="es-MX" w:eastAsia="es-PE"/>
-              </w:rPr>
-              <w:t>departamentoCopropietarios</w:t>
             </w:r>
             <w:proofErr w:type="spellEnd"/>
             <w:r>
@@ -12912,7 +10584,6 @@
                 <w:szCs w:val="18"/>
                 <w:lang w:eastAsia="es-PE"/>
               </w:rPr>
-              <w:lastRenderedPageBreak/>
               <w:t>LOTE</w:t>
             </w:r>
           </w:p>
@@ -14223,7 +11894,18 @@
           <w:szCs w:val="18"/>
           <w:lang w:eastAsia="es-PE"/>
         </w:rPr>
-        <w:t xml:space="preserve">EL VENDEDOR DECLARA QUE LAS VÍAS INTERNAS Y EXTERNAS A EL PROYECTO TIENEN LA CALIDAD DE SER ÁREA PRIVADA DE LIBRE TRÁNSITO, ASÍ COMO LAS ÁREAS VERDES (PARQUES) LAS QUE ESTARÁN DISPONIBLES PARA EL USO DE EL COMPRADOR, SEGÚN LO DETERMINADO PARA EL PROYECTO. </w:t>
+        <w:t xml:space="preserve">EL VENDEDOR DECLARA QUE LAS VÍAS INTERNAS Y EXTERNAS A EL PROYECTO TIENEN LA CALIDAD DE SER ÁREA PRIVADA DE LIBRE TRÁNSITO, ASÍ COMO LAS ÁREAS VERDES (PARQUES) </w:t>
+      </w:r>
+      <w:r>
+        <w:rPr>
+          <w:rFonts w:ascii="Verdana" w:eastAsia="Verdana" w:hAnsi="Verdana" w:cs="Verdana"/>
+          <w:color w:val="000000"/>
+          <w:sz w:val="18"/>
+          <w:szCs w:val="18"/>
+          <w:lang w:eastAsia="es-PE"/>
+        </w:rPr>
+        <w:lastRenderedPageBreak/>
+        <w:t xml:space="preserve">LAS QUE ESTARÁN DISPONIBLES PARA EL USO DE EL COMPRADOR, SEGÚN LO DETERMINADO PARA EL PROYECTO. </w:t>
       </w:r>
     </w:p>
     <w:p>
@@ -15868,6 +13550,7 @@
           <w:szCs w:val="18"/>
           <w:lang w:eastAsia="es-PE"/>
         </w:rPr>
+        <w:lastRenderedPageBreak/>
         <w:t>ROSANGELA RAMIREZ URIBE</w:t>
       </w:r>
       <w:r>
@@ -19626,17 +17309,7 @@
                 <w:szCs w:val="18"/>
                 <w:lang w:eastAsia="es-PE"/>
               </w:rPr>
-              <w:t xml:space="preserve">), por metro cuadrado, monto que servirá de base para el cálculo del valor total del </w:t>
-            </w:r>
-            <w:r>
-              <w:rPr>
-                <w:rFonts w:ascii="Verdana" w:hAnsi="Verdana"/>
-                <w:sz w:val="18"/>
-                <w:szCs w:val="18"/>
-                <w:lang w:eastAsia="es-PE"/>
-              </w:rPr>
-              <w:lastRenderedPageBreak/>
-              <w:t>inmueble materia del presente.</w:t>
+              <w:t>), por metro cuadrado, monto que servirá de base para el cálculo del valor total del inmueble materia del presente.</w:t>
             </w:r>
           </w:p>
         </w:tc>
@@ -19677,7 +17350,6 @@
                 <w:szCs w:val="18"/>
                 <w:lang w:eastAsia="es-PE"/>
               </w:rPr>
-              <w:lastRenderedPageBreak/>
               <w:t xml:space="preserve">EN ESTE ACTO </w:t>
             </w:r>
             <w:r>
@@ -20911,7 +18583,18 @@
                 <w:szCs w:val="18"/>
                 <w:lang w:eastAsia="es-PE"/>
               </w:rPr>
-              <w:t>POR CONCEPTO DE MANTENIMIENTO DESDE LA COMUNICACIÓN FORMAL A EL COMPRADOR CONFORME AL PUNTO 3.2 DE LA CLAUSULA TERCERA DEL CONTRATO</w:t>
+              <w:t xml:space="preserve">POR CONCEPTO DE MANTENIMIENTO DESDE LA COMUNICACIÓN FORMAL A EL COMPRADOR CONFORME </w:t>
+            </w:r>
+            <w:r>
+              <w:rPr>
+                <w:rFonts w:ascii="Verdana" w:eastAsia="Tahoma" w:hAnsi="Verdana" w:cs="Tahoma"/>
+                <w:color w:val="000000"/>
+                <w:sz w:val="18"/>
+                <w:szCs w:val="18"/>
+                <w:lang w:eastAsia="es-PE"/>
+              </w:rPr>
+              <w:lastRenderedPageBreak/>
+              <w:t>AL PUNTO 3.2 DE LA CLAUSULA TERCERA DEL CONTRATO</w:t>
             </w:r>
           </w:p>
         </w:tc>
@@ -20947,6 +18630,7 @@
                 <w:szCs w:val="18"/>
                 <w:lang w:eastAsia="es-PE"/>
               </w:rPr>
+              <w:lastRenderedPageBreak/>
               <w:t>CUENTA DE RECAUDACIÓN DEL MANTENIMIENTO Y CONSERVACIÓN:</w:t>
             </w:r>
           </w:p>
@@ -30899,6 +28583,7 @@
   <w:style w:type="character" w:default="1" w:styleId="Fuentedeprrafopredeter">
     <w:name w:val="Default Paragraph Font"/>
     <w:uiPriority w:val="1"/>
+    <w:semiHidden/>
     <w:unhideWhenUsed/>
   </w:style>
   <w:style w:type="table" w:default="1" w:styleId="Tablanormal">

</xml_diff>

<commit_message>
actualizacion de plantilla t2
</commit_message>
<xml_diff>
--- a/public/plantillas/plantilla_T1.docx
+++ b/public/plantillas/plantilla_T1.docx
@@ -1950,29 +1950,7 @@
           <w:szCs w:val="18"/>
           <w:lang w:eastAsia="es-PE"/>
         </w:rPr>
-        <w:t xml:space="preserve">, DE MANERA GRATUITA Y PREVIA A LA FIRMA DEL PRESENTE CONTRATO, LA INFORMACIÓN NECESARIA PARA TOMAR SU DECISIÓN DE COMPRA Y FIRMA </w:t>
-      </w:r>
-      <w:proofErr w:type="gramStart"/>
-      <w:r>
-        <w:rPr>
-          <w:rFonts w:ascii="Verdana" w:eastAsia="Tahoma" w:hAnsi="Verdana" w:cs="Arial"/>
-          <w:color w:val="000000"/>
-          <w:sz w:val="18"/>
-          <w:szCs w:val="18"/>
-          <w:lang w:eastAsia="es-PE"/>
-        </w:rPr>
-        <w:t>DEL MISMO</w:t>
-      </w:r>
-      <w:proofErr w:type="gramEnd"/>
-      <w:r>
-        <w:rPr>
-          <w:rFonts w:ascii="Verdana" w:eastAsia="Tahoma" w:hAnsi="Verdana" w:cs="Arial"/>
-          <w:color w:val="000000"/>
-          <w:sz w:val="18"/>
-          <w:szCs w:val="18"/>
-          <w:lang w:eastAsia="es-PE"/>
-        </w:rPr>
-        <w:t xml:space="preserve">, POR LO QUE DECLARA TENER CONOCIMIENTO DE LA SITUACIÓN JURÍDICA Y DE LAS CARACTERÍSTICAS DEL INMUEBLE, ASÍ COMO DE </w:t>
+        <w:t xml:space="preserve">, DE MANERA GRATUITA Y PREVIA A LA FIRMA DEL PRESENTE CONTRATO, LA INFORMACIÓN NECESARIA PARA TOMAR SU DECISIÓN DE COMPRA Y FIRMA DEL MISMO, POR LO QUE DECLARA TENER CONOCIMIENTO DE LA SITUACIÓN JURÍDICA Y DE LAS CARACTERÍSTICAS DEL INMUEBLE, ASÍ COMO DE </w:t>
       </w:r>
       <w:r>
         <w:rPr>
@@ -4066,29 +4044,7 @@
           <w:szCs w:val="18"/>
           <w:lang w:eastAsia="es-PE"/>
         </w:rPr>
-        <w:t xml:space="preserve">ASIMISMO, LAS PARTES DEJAN EXPRESA CONSTANCIA QUE A LA SUSCRIPCIÓN DEL PRESENTE CONTRATO DE COMPRAVENTA DE ACCIONES Y DERECHOS DE BIEN INMUEBLE SE ENTENDERÁ QUE EL PRECIO DE </w:t>
-      </w:r>
-      <w:proofErr w:type="gramStart"/>
-      <w:r>
-        <w:rPr>
-          <w:rFonts w:ascii="Verdana" w:eastAsia="Tahoma" w:hAnsi="Verdana" w:cs="Arial"/>
-          <w:color w:val="000000"/>
-          <w:sz w:val="18"/>
-          <w:szCs w:val="18"/>
-          <w:lang w:eastAsia="es-PE"/>
-        </w:rPr>
-        <w:t>COMPRA VENTA</w:t>
-      </w:r>
-      <w:proofErr w:type="gramEnd"/>
-      <w:r>
-        <w:rPr>
-          <w:rFonts w:ascii="Verdana" w:eastAsia="Tahoma" w:hAnsi="Verdana" w:cs="Arial"/>
-          <w:color w:val="000000"/>
-          <w:sz w:val="18"/>
-          <w:szCs w:val="18"/>
-          <w:lang w:eastAsia="es-PE"/>
-        </w:rPr>
-        <w:t xml:space="preserve"> SE ENCUENTRA ÍNTEGRAMENTE PAGADO.</w:t>
+        <w:t>ASIMISMO, LAS PARTES DEJAN EXPRESA CONSTANCIA QUE A LA SUSCRIPCIÓN DEL PRESENTE CONTRATO DE COMPRAVENTA DE ACCIONES Y DERECHOS DE BIEN INMUEBLE SE ENTENDERÁ QUE EL PRECIO DE COMPRA VENTA SE ENCUENTRA ÍNTEGRAMENTE PAGADO.</w:t>
       </w:r>
     </w:p>
     <w:p>
@@ -4579,29 +4535,7 @@
           <w:szCs w:val="18"/>
           <w:lang w:eastAsia="es-PE"/>
         </w:rPr>
-        <w:t xml:space="preserve">CLÁUSULA NOVENA. -  GASTOS E IMPUESTOS DE LA </w:t>
-      </w:r>
-      <w:proofErr w:type="gramStart"/>
-      <w:r>
-        <w:rPr>
-          <w:rFonts w:ascii="Verdana" w:eastAsia="Tahoma" w:hAnsi="Verdana" w:cs="Arial"/>
-          <w:b/>
-          <w:sz w:val="18"/>
-          <w:szCs w:val="18"/>
-          <w:lang w:eastAsia="es-PE"/>
-        </w:rPr>
-        <w:t>COMPRA VENTA</w:t>
-      </w:r>
-      <w:proofErr w:type="gramEnd"/>
-      <w:r>
-        <w:rPr>
-          <w:rFonts w:ascii="Verdana" w:eastAsia="Tahoma" w:hAnsi="Verdana" w:cs="Arial"/>
-          <w:b/>
-          <w:sz w:val="18"/>
-          <w:szCs w:val="18"/>
-          <w:lang w:eastAsia="es-PE"/>
-        </w:rPr>
-        <w:t xml:space="preserve"> DE ACCIONES Y DERECHOS.</w:t>
+        <w:t>CLÁUSULA NOVENA. -  GASTOS E IMPUESTOS DE LA COMPRA VENTA DE ACCIONES Y DERECHOS.</w:t>
       </w:r>
     </w:p>
     <w:p>
@@ -4894,29 +4828,7 @@
           <w:szCs w:val="18"/>
           <w:lang w:eastAsia="es-PE"/>
         </w:rPr>
-        <w:t xml:space="preserve">LAS PARTES ACUERDAN QUE CUALQUIER TRIBUTO SEA IMPUESTO, CONTRIBUCIÓN, TASA O ARBITRIO AL QUE RESULTE AFECTO EL LOTE, QUE FUESE CREADO CON FECHA POSTERIOR A LA FIRMA DEL PRESENTE CONTRATO, SERÁ DE RESPONSABILIDAD DE QUIEN DISPONGA LA AUTORIDAD Y EN LAS CONDICIONES QUE CORRESPONDA </w:t>
-      </w:r>
-      <w:proofErr w:type="gramStart"/>
-      <w:r>
-        <w:rPr>
-          <w:rFonts w:ascii="Verdana" w:eastAsia="Tahoma" w:hAnsi="Verdana" w:cs="Arial"/>
-          <w:color w:val="000000"/>
-          <w:sz w:val="18"/>
-          <w:szCs w:val="18"/>
-          <w:lang w:eastAsia="es-PE"/>
-        </w:rPr>
-        <w:t>DE ACUERDO A</w:t>
-      </w:r>
-      <w:proofErr w:type="gramEnd"/>
-      <w:r>
-        <w:rPr>
-          <w:rFonts w:ascii="Verdana" w:eastAsia="Tahoma" w:hAnsi="Verdana" w:cs="Arial"/>
-          <w:color w:val="000000"/>
-          <w:sz w:val="18"/>
-          <w:szCs w:val="18"/>
-          <w:lang w:eastAsia="es-PE"/>
-        </w:rPr>
-        <w:t xml:space="preserve"> LA LEY.</w:t>
+        <w:t>LAS PARTES ACUERDAN QUE CUALQUIER TRIBUTO SEA IMPUESTO, CONTRIBUCIÓN, TASA O ARBITRIO AL QUE RESULTE AFECTO EL LOTE, QUE FUESE CREADO CON FECHA POSTERIOR A LA FIRMA DEL PRESENTE CONTRATO, SERÁ DE RESPONSABILIDAD DE QUIEN DISPONGA LA AUTORIDAD Y EN LAS CONDICIONES QUE CORRESPONDA DE ACUERDO A LA LEY.</w:t>
       </w:r>
     </w:p>
     <w:p>
@@ -11131,6 +11043,7 @@
                 <w:lang w:eastAsia="es-PE"/>
               </w:rPr>
             </w:pPr>
+            <w:bookmarkStart w:id="5" w:name="_Hlk204938212"/>
           </w:p>
           <w:p>
             <w:pPr>
@@ -12324,6 +12237,7 @@
           </w:p>
         </w:tc>
       </w:tr>
+      <w:bookmarkEnd w:id="5"/>
     </w:tbl>
     <w:p>
       <w:pPr>
@@ -14490,6 +14404,7 @@
         </w:rPr>
         <w:t xml:space="preserve">EN SEÑAL DE CONFORMIDAD LAS PARTES SUSCRIBEN ESTE DOCUMENTO POR DUPLICADO EN LA CIUDAD DE </w:t>
       </w:r>
+      <w:bookmarkStart w:id="6" w:name="_Hlk204938790"/>
       <w:r>
         <w:rPr>
           <w:rFonts w:ascii="Verdana" w:eastAsia="Tahoma" w:hAnsi="Verdana" w:cs="Arial"/>
@@ -14520,6 +14435,7 @@
         </w:rPr>
         <w:t>}</w:t>
       </w:r>
+      <w:bookmarkEnd w:id="6"/>
     </w:p>
     <w:p>
       <w:pPr>
@@ -14924,6 +14840,7 @@
           <w:lang w:eastAsia="es-PE"/>
         </w:rPr>
       </w:pPr>
+      <w:bookmarkStart w:id="7" w:name="_Hlk204938847"/>
       <w:r>
         <w:rPr>
           <w:rFonts w:ascii="Verdana" w:hAnsi="Verdana" w:cs="Tahoma"/>
@@ -15937,6 +15854,7 @@
         <w:t>.</w:t>
       </w:r>
     </w:p>
+    <w:bookmarkEnd w:id="7"/>
     <w:p>
       <w:pPr>
         <w:spacing w:before="4" w:after="4" w:line="276" w:lineRule="auto"/>
@@ -16143,6 +16061,7 @@
           <w:szCs w:val="18"/>
         </w:rPr>
       </w:pPr>
+      <w:bookmarkStart w:id="8" w:name="_Hlk204938892"/>
       <w:r>
         <w:rPr>
           <w:rFonts w:ascii="Verdana" w:hAnsi="Verdana" w:cs="Tahoma"/>
@@ -16309,6 +16228,7 @@
         </w:rPr>
         <w:t>.</w:t>
       </w:r>
+      <w:bookmarkEnd w:id="8"/>
     </w:p>
     <w:p>
       <w:pPr>
@@ -16337,6 +16257,7 @@
           <w:lang w:val="es-PE"/>
         </w:rPr>
       </w:pPr>
+      <w:bookmarkStart w:id="9" w:name="_Hlk204938924"/>
       <w:r>
         <w:rPr>
           <w:rFonts w:ascii="Verdana" w:hAnsi="Verdana" w:cs="Tahoma"/>
@@ -16563,7 +16484,7 @@
         </w:rPr>
         <w:t xml:space="preserve">URBANIZACIÓN DENOMINADA </w:t>
       </w:r>
-      <w:bookmarkStart w:id="5" w:name="_Hlk201319126"/>
+      <w:bookmarkStart w:id="10" w:name="_Hlk201319126"/>
       <w:r>
         <w:rPr>
           <w:rFonts w:ascii="Verdana" w:hAnsi="Verdana"/>
@@ -16602,7 +16523,7 @@
         </w:rPr>
         <w:t>}</w:t>
       </w:r>
-      <w:bookmarkEnd w:id="5"/>
+      <w:bookmarkEnd w:id="10"/>
       <w:r>
         <w:rPr>
           <w:rFonts w:ascii="Verdana" w:hAnsi="Verdana" w:cs="Tahoma"/>
@@ -16976,6 +16897,7 @@
         <w:t xml:space="preserve">DEL INMUEBLE DESCRITO EN EL PUNTO SEGUNDO DEL PRESENTE. </w:t>
       </w:r>
     </w:p>
+    <w:bookmarkEnd w:id="9"/>
     <w:p>
       <w:pPr>
         <w:spacing w:before="4" w:after="4" w:line="276" w:lineRule="auto"/>
@@ -17160,6 +17082,7 @@
           <w:lang w:eastAsia="es-PE"/>
         </w:rPr>
       </w:pPr>
+      <w:bookmarkStart w:id="11" w:name="_Hlk204938997"/>
       <w:r>
         <w:rPr>
           <w:rFonts w:ascii="Verdana" w:hAnsi="Verdana"/>
@@ -17192,6 +17115,7 @@
         </w:rPr>
         <w:t>}</w:t>
       </w:r>
+      <w:bookmarkEnd w:id="11"/>
     </w:p>
     <w:p>
       <w:pPr>
@@ -19315,7 +19239,7 @@
                 <w:lang w:eastAsia="es-PE"/>
               </w:rPr>
             </w:pPr>
-            <w:bookmarkStart w:id="6" w:name="_Hlk199254683"/>
+            <w:bookmarkStart w:id="12" w:name="_Hlk199254683"/>
             <w:r>
               <w:rPr>
                 <w:rFonts w:ascii="Verdana" w:hAnsi="Verdana"/>
@@ -21223,8 +21147,8 @@
           <w:lang w:val="es-PE" w:eastAsia="es-PE"/>
         </w:rPr>
       </w:pPr>
-      <w:bookmarkStart w:id="7" w:name="_Hlk199336140"/>
-      <w:bookmarkEnd w:id="6"/>
+      <w:bookmarkStart w:id="13" w:name="_Hlk199336140"/>
+      <w:bookmarkEnd w:id="12"/>
     </w:p>
     <w:tbl>
       <w:tblPr>
@@ -22201,7 +22125,7 @@
           </w:p>
         </w:tc>
       </w:tr>
-      <w:bookmarkEnd w:id="7"/>
+      <w:bookmarkEnd w:id="13"/>
     </w:tbl>
     <w:p>
       <w:pPr>
@@ -31406,6 +31330,7 @@
   <w:style w:type="character" w:default="1" w:styleId="Fuentedeprrafopredeter">
     <w:name w:val="Default Paragraph Font"/>
     <w:uiPriority w:val="1"/>
+    <w:semiHidden/>
     <w:unhideWhenUsed/>
   </w:style>
   <w:style w:type="table" w:default="1" w:styleId="Tablanormal">

</xml_diff>

<commit_message>
se añadio nuevos contratos y se actualizo contratos
</commit_message>
<xml_diff>
--- a/public/plantillas/plantilla_T1.docx
+++ b/public/plantillas/plantilla_T1.docx
@@ -1961,29 +1961,7 @@
           <w:szCs w:val="18"/>
           <w:lang w:eastAsia="es-PE"/>
         </w:rPr>
-        <w:t xml:space="preserve">, DE MANERA GRATUITA Y PREVIA A LA FIRMA DEL PRESENTE CONTRATO, LA INFORMACIÓN NECESARIA PARA TOMAR SU DECISIÓN DE COMPRA Y FIRMA </w:t>
-      </w:r>
-      <w:proofErr w:type="gramStart"/>
-      <w:r>
-        <w:rPr>
-          <w:rFonts w:ascii="Verdana" w:eastAsia="Tahoma" w:hAnsi="Verdana" w:cs="Arial"/>
-          <w:color w:val="000000"/>
-          <w:sz w:val="18"/>
-          <w:szCs w:val="18"/>
-          <w:lang w:eastAsia="es-PE"/>
-        </w:rPr>
-        <w:t>DEL MISMO</w:t>
-      </w:r>
-      <w:proofErr w:type="gramEnd"/>
-      <w:r>
-        <w:rPr>
-          <w:rFonts w:ascii="Verdana" w:eastAsia="Tahoma" w:hAnsi="Verdana" w:cs="Arial"/>
-          <w:color w:val="000000"/>
-          <w:sz w:val="18"/>
-          <w:szCs w:val="18"/>
-          <w:lang w:eastAsia="es-PE"/>
-        </w:rPr>
-        <w:t xml:space="preserve">, POR LO QUE DECLARA TENER CONOCIMIENTO DE LA SITUACIÓN JURÍDICA Y DE LAS CARACTERÍSTICAS DEL INMUEBLE, ASÍ COMO DE </w:t>
+        <w:t xml:space="preserve">, DE MANERA GRATUITA Y PREVIA A LA FIRMA DEL PRESENTE CONTRATO, LA INFORMACIÓN NECESARIA PARA TOMAR SU DECISIÓN DE COMPRA Y FIRMA DEL MISMO, POR LO QUE DECLARA TENER CONOCIMIENTO DE LA SITUACIÓN JURÍDICA Y DE LAS CARACTERÍSTICAS DEL INMUEBLE, ASÍ COMO DE </w:t>
       </w:r>
       <w:r>
         <w:rPr>
@@ -4077,29 +4055,7 @@
           <w:szCs w:val="18"/>
           <w:lang w:eastAsia="es-PE"/>
         </w:rPr>
-        <w:t xml:space="preserve">ASIMISMO, LAS PARTES DEJAN EXPRESA CONSTANCIA QUE A LA SUSCRIPCIÓN DEL PRESENTE CONTRATO DE COMPRAVENTA DE ACCIONES Y DERECHOS DE BIEN INMUEBLE SE ENTENDERÁ QUE EL PRECIO DE </w:t>
-      </w:r>
-      <w:proofErr w:type="gramStart"/>
-      <w:r>
-        <w:rPr>
-          <w:rFonts w:ascii="Verdana" w:eastAsia="Tahoma" w:hAnsi="Verdana" w:cs="Arial"/>
-          <w:color w:val="000000"/>
-          <w:sz w:val="18"/>
-          <w:szCs w:val="18"/>
-          <w:lang w:eastAsia="es-PE"/>
-        </w:rPr>
-        <w:t>COMPRA VENTA</w:t>
-      </w:r>
-      <w:proofErr w:type="gramEnd"/>
-      <w:r>
-        <w:rPr>
-          <w:rFonts w:ascii="Verdana" w:eastAsia="Tahoma" w:hAnsi="Verdana" w:cs="Arial"/>
-          <w:color w:val="000000"/>
-          <w:sz w:val="18"/>
-          <w:szCs w:val="18"/>
-          <w:lang w:eastAsia="es-PE"/>
-        </w:rPr>
-        <w:t xml:space="preserve"> SE ENCUENTRA ÍNTEGRAMENTE PAGADO.</w:t>
+        <w:t>ASIMISMO, LAS PARTES DEJAN EXPRESA CONSTANCIA QUE A LA SUSCRIPCIÓN DEL PRESENTE CONTRATO DE COMPRAVENTA DE ACCIONES Y DERECHOS DE BIEN INMUEBLE SE ENTENDERÁ QUE EL PRECIO DE COMPRA VENTA SE ENCUENTRA ÍNTEGRAMENTE PAGADO.</w:t>
       </w:r>
     </w:p>
     <w:p>
@@ -4590,29 +4546,7 @@
           <w:szCs w:val="18"/>
           <w:lang w:eastAsia="es-PE"/>
         </w:rPr>
-        <w:t xml:space="preserve">CLÁUSULA NOVENA. -  GASTOS E IMPUESTOS DE LA </w:t>
-      </w:r>
-      <w:proofErr w:type="gramStart"/>
-      <w:r>
-        <w:rPr>
-          <w:rFonts w:ascii="Verdana" w:eastAsia="Tahoma" w:hAnsi="Verdana" w:cs="Arial"/>
-          <w:b/>
-          <w:sz w:val="18"/>
-          <w:szCs w:val="18"/>
-          <w:lang w:eastAsia="es-PE"/>
-        </w:rPr>
-        <w:t>COMPRA VENTA</w:t>
-      </w:r>
-      <w:proofErr w:type="gramEnd"/>
-      <w:r>
-        <w:rPr>
-          <w:rFonts w:ascii="Verdana" w:eastAsia="Tahoma" w:hAnsi="Verdana" w:cs="Arial"/>
-          <w:b/>
-          <w:sz w:val="18"/>
-          <w:szCs w:val="18"/>
-          <w:lang w:eastAsia="es-PE"/>
-        </w:rPr>
-        <w:t xml:space="preserve"> DE ACCIONES Y DERECHOS.</w:t>
+        <w:t>CLÁUSULA NOVENA. -  GASTOS E IMPUESTOS DE LA COMPRA VENTA DE ACCIONES Y DERECHOS.</w:t>
       </w:r>
     </w:p>
     <w:p>
@@ -4905,29 +4839,7 @@
           <w:szCs w:val="18"/>
           <w:lang w:eastAsia="es-PE"/>
         </w:rPr>
-        <w:t xml:space="preserve">LAS PARTES ACUERDAN QUE CUALQUIER TRIBUTO SEA IMPUESTO, CONTRIBUCIÓN, TASA O ARBITRIO AL QUE RESULTE AFECTO EL LOTE, QUE FUESE CREADO CON FECHA POSTERIOR A LA FIRMA DEL PRESENTE CONTRATO, SERÁ DE RESPONSABILIDAD DE QUIEN DISPONGA LA AUTORIDAD Y EN LAS CONDICIONES QUE CORRESPONDA </w:t>
-      </w:r>
-      <w:proofErr w:type="gramStart"/>
-      <w:r>
-        <w:rPr>
-          <w:rFonts w:ascii="Verdana" w:eastAsia="Tahoma" w:hAnsi="Verdana" w:cs="Arial"/>
-          <w:color w:val="000000"/>
-          <w:sz w:val="18"/>
-          <w:szCs w:val="18"/>
-          <w:lang w:eastAsia="es-PE"/>
-        </w:rPr>
-        <w:t>DE ACUERDO A</w:t>
-      </w:r>
-      <w:proofErr w:type="gramEnd"/>
-      <w:r>
-        <w:rPr>
-          <w:rFonts w:ascii="Verdana" w:eastAsia="Tahoma" w:hAnsi="Verdana" w:cs="Arial"/>
-          <w:color w:val="000000"/>
-          <w:sz w:val="18"/>
-          <w:szCs w:val="18"/>
-          <w:lang w:eastAsia="es-PE"/>
-        </w:rPr>
-        <w:t xml:space="preserve"> LA LEY.</w:t>
+        <w:t>LAS PARTES ACUERDAN QUE CUALQUIER TRIBUTO SEA IMPUESTO, CONTRIBUCIÓN, TASA O ARBITRIO AL QUE RESULTE AFECTO EL LOTE, QUE FUESE CREADO CON FECHA POSTERIOR A LA FIRMA DEL PRESENTE CONTRATO, SERÁ DE RESPONSABILIDAD DE QUIEN DISPONGA LA AUTORIDAD Y EN LAS CONDICIONES QUE CORRESPONDA DE ACUERDO A LA LEY.</w:t>
       </w:r>
     </w:p>
     <w:p>
@@ -13016,19 +12928,19 @@
             <w:pPr>
               <w:spacing w:before="4" w:after="4"/>
               <w:rPr>
-                <w:rFonts w:ascii="Verdana" w:eastAsia="Verdana" w:hAnsi="Verdana" w:cs="Verdana"/>
-                <w:color w:val="000000"/>
-                <w:sz w:val="18"/>
-                <w:szCs w:val="18"/>
-                <w:lang w:eastAsia="es-PE"/>
-              </w:rPr>
-            </w:pPr>
-            <w:r>
-              <w:rPr>
                 <w:rFonts w:ascii="Verdana" w:hAnsi="Verdana"/>
                 <w:spacing w:val="-10"/>
                 <w:sz w:val="18"/>
                 <w:szCs w:val="18"/>
+                <w:lang w:val="es-MX"/>
+              </w:rPr>
+            </w:pPr>
+            <w:r>
+              <w:rPr>
+                <w:rFonts w:ascii="Verdana" w:hAnsi="Verdana"/>
+                <w:spacing w:val="-10"/>
+                <w:sz w:val="18"/>
+                <w:szCs w:val="18"/>
                 <w:lang w:eastAsia="es-PE"/>
               </w:rPr>
               <w:t>{</w:t>
@@ -13040,9 +12952,9 @@
                 <w:spacing w:val="-10"/>
                 <w:sz w:val="18"/>
                 <w:szCs w:val="18"/>
-                <w:lang w:val="es-MX" w:eastAsia="es-PE"/>
-              </w:rPr>
-              <w:t>idLote</w:t>
+                <w:lang w:val="es-MX"/>
+              </w:rPr>
+              <w:t>numeroLote</w:t>
             </w:r>
             <w:proofErr w:type="spellEnd"/>
             <w:r>
@@ -31431,7 +31343,6 @@
   <w:style w:type="character" w:default="1" w:styleId="Fuentedeprrafopredeter">
     <w:name w:val="Default Paragraph Font"/>
     <w:uiPriority w:val="1"/>
-    <w:semiHidden/>
     <w:unhideWhenUsed/>
   </w:style>
   <w:style w:type="table" w:default="1" w:styleId="Tablanormal">

</xml_diff>

<commit_message>
se añadio nuevos contratos y nuevos datos a generacion de contrato
</commit_message>
<xml_diff>
--- a/public/plantillas/plantilla_T1.docx
+++ b/public/plantillas/plantilla_T1.docx
@@ -1961,29 +1961,7 @@
           <w:szCs w:val="18"/>
           <w:lang w:eastAsia="es-PE"/>
         </w:rPr>
-        <w:t xml:space="preserve">, DE MANERA GRATUITA Y PREVIA A LA FIRMA DEL PRESENTE CONTRATO, LA INFORMACIÓN NECESARIA PARA TOMAR SU DECISIÓN DE COMPRA Y FIRMA </w:t>
-      </w:r>
-      <w:proofErr w:type="gramStart"/>
-      <w:r>
-        <w:rPr>
-          <w:rFonts w:ascii="Verdana" w:eastAsia="Tahoma" w:hAnsi="Verdana" w:cs="Arial"/>
-          <w:color w:val="000000"/>
-          <w:sz w:val="18"/>
-          <w:szCs w:val="18"/>
-          <w:lang w:eastAsia="es-PE"/>
-        </w:rPr>
-        <w:t>DEL MISMO</w:t>
-      </w:r>
-      <w:proofErr w:type="gramEnd"/>
-      <w:r>
-        <w:rPr>
-          <w:rFonts w:ascii="Verdana" w:eastAsia="Tahoma" w:hAnsi="Verdana" w:cs="Arial"/>
-          <w:color w:val="000000"/>
-          <w:sz w:val="18"/>
-          <w:szCs w:val="18"/>
-          <w:lang w:eastAsia="es-PE"/>
-        </w:rPr>
-        <w:t xml:space="preserve">, POR LO QUE DECLARA TENER CONOCIMIENTO DE LA SITUACIÓN JURÍDICA Y DE LAS CARACTERÍSTICAS DEL INMUEBLE, ASÍ COMO DE </w:t>
+        <w:t xml:space="preserve">, DE MANERA GRATUITA Y PREVIA A LA FIRMA DEL PRESENTE CONTRATO, LA INFORMACIÓN NECESARIA PARA TOMAR SU DECISIÓN DE COMPRA Y FIRMA DEL MISMO, POR LO QUE DECLARA TENER CONOCIMIENTO DE LA SITUACIÓN JURÍDICA Y DE LAS CARACTERÍSTICAS DEL INMUEBLE, ASÍ COMO DE </w:t>
       </w:r>
       <w:r>
         <w:rPr>
@@ -4077,29 +4055,7 @@
           <w:szCs w:val="18"/>
           <w:lang w:eastAsia="es-PE"/>
         </w:rPr>
-        <w:t xml:space="preserve">ASIMISMO, LAS PARTES DEJAN EXPRESA CONSTANCIA QUE A LA SUSCRIPCIÓN DEL PRESENTE CONTRATO DE COMPRAVENTA DE ACCIONES Y DERECHOS DE BIEN INMUEBLE SE ENTENDERÁ QUE EL PRECIO DE </w:t>
-      </w:r>
-      <w:proofErr w:type="gramStart"/>
-      <w:r>
-        <w:rPr>
-          <w:rFonts w:ascii="Verdana" w:eastAsia="Tahoma" w:hAnsi="Verdana" w:cs="Arial"/>
-          <w:color w:val="000000"/>
-          <w:sz w:val="18"/>
-          <w:szCs w:val="18"/>
-          <w:lang w:eastAsia="es-PE"/>
-        </w:rPr>
-        <w:t>COMPRA VENTA</w:t>
-      </w:r>
-      <w:proofErr w:type="gramEnd"/>
-      <w:r>
-        <w:rPr>
-          <w:rFonts w:ascii="Verdana" w:eastAsia="Tahoma" w:hAnsi="Verdana" w:cs="Arial"/>
-          <w:color w:val="000000"/>
-          <w:sz w:val="18"/>
-          <w:szCs w:val="18"/>
-          <w:lang w:eastAsia="es-PE"/>
-        </w:rPr>
-        <w:t xml:space="preserve"> SE ENCUENTRA ÍNTEGRAMENTE PAGADO.</w:t>
+        <w:t>ASIMISMO, LAS PARTES DEJAN EXPRESA CONSTANCIA QUE A LA SUSCRIPCIÓN DEL PRESENTE CONTRATO DE COMPRAVENTA DE ACCIONES Y DERECHOS DE BIEN INMUEBLE SE ENTENDERÁ QUE EL PRECIO DE COMPRA VENTA SE ENCUENTRA ÍNTEGRAMENTE PAGADO.</w:t>
       </w:r>
     </w:p>
     <w:p>
@@ -4590,29 +4546,7 @@
           <w:szCs w:val="18"/>
           <w:lang w:eastAsia="es-PE"/>
         </w:rPr>
-        <w:t xml:space="preserve">CLÁUSULA NOVENA. -  GASTOS E IMPUESTOS DE LA </w:t>
-      </w:r>
-      <w:proofErr w:type="gramStart"/>
-      <w:r>
-        <w:rPr>
-          <w:rFonts w:ascii="Verdana" w:eastAsia="Tahoma" w:hAnsi="Verdana" w:cs="Arial"/>
-          <w:b/>
-          <w:sz w:val="18"/>
-          <w:szCs w:val="18"/>
-          <w:lang w:eastAsia="es-PE"/>
-        </w:rPr>
-        <w:t>COMPRA VENTA</w:t>
-      </w:r>
-      <w:proofErr w:type="gramEnd"/>
-      <w:r>
-        <w:rPr>
-          <w:rFonts w:ascii="Verdana" w:eastAsia="Tahoma" w:hAnsi="Verdana" w:cs="Arial"/>
-          <w:b/>
-          <w:sz w:val="18"/>
-          <w:szCs w:val="18"/>
-          <w:lang w:eastAsia="es-PE"/>
-        </w:rPr>
-        <w:t xml:space="preserve"> DE ACCIONES Y DERECHOS.</w:t>
+        <w:t>CLÁUSULA NOVENA. -  GASTOS E IMPUESTOS DE LA COMPRA VENTA DE ACCIONES Y DERECHOS.</w:t>
       </w:r>
     </w:p>
     <w:p>
@@ -4905,29 +4839,7 @@
           <w:szCs w:val="18"/>
           <w:lang w:eastAsia="es-PE"/>
         </w:rPr>
-        <w:t xml:space="preserve">LAS PARTES ACUERDAN QUE CUALQUIER TRIBUTO SEA IMPUESTO, CONTRIBUCIÓN, TASA O ARBITRIO AL QUE RESULTE AFECTO EL LOTE, QUE FUESE CREADO CON FECHA POSTERIOR A LA FIRMA DEL PRESENTE CONTRATO, SERÁ DE RESPONSABILIDAD DE QUIEN DISPONGA LA AUTORIDAD Y EN LAS CONDICIONES QUE CORRESPONDA </w:t>
-      </w:r>
-      <w:proofErr w:type="gramStart"/>
-      <w:r>
-        <w:rPr>
-          <w:rFonts w:ascii="Verdana" w:eastAsia="Tahoma" w:hAnsi="Verdana" w:cs="Arial"/>
-          <w:color w:val="000000"/>
-          <w:sz w:val="18"/>
-          <w:szCs w:val="18"/>
-          <w:lang w:eastAsia="es-PE"/>
-        </w:rPr>
-        <w:t>DE ACUERDO A</w:t>
-      </w:r>
-      <w:proofErr w:type="gramEnd"/>
-      <w:r>
-        <w:rPr>
-          <w:rFonts w:ascii="Verdana" w:eastAsia="Tahoma" w:hAnsi="Verdana" w:cs="Arial"/>
-          <w:color w:val="000000"/>
-          <w:sz w:val="18"/>
-          <w:szCs w:val="18"/>
-          <w:lang w:eastAsia="es-PE"/>
-        </w:rPr>
-        <w:t xml:space="preserve"> LA LEY.</w:t>
+        <w:t>LAS PARTES ACUERDAN QUE CUALQUIER TRIBUTO SEA IMPUESTO, CONTRIBUCIÓN, TASA O ARBITRIO AL QUE RESULTE AFECTO EL LOTE, QUE FUESE CREADO CON FECHA POSTERIOR A LA FIRMA DEL PRESENTE CONTRATO, SERÁ DE RESPONSABILIDAD DE QUIEN DISPONGA LA AUTORIDAD Y EN LAS CONDICIONES QUE CORRESPONDA DE ACUERDO A LA LEY.</w:t>
       </w:r>
     </w:p>
     <w:p>
@@ -17959,51 +17871,13 @@
             <w:r>
               <w:rPr>
                 <w:rFonts w:ascii="Verdana" w:hAnsi="Verdana"/>
-                <w:sz w:val="18"/>
-                <w:szCs w:val="18"/>
-                <w:lang w:val="es-PE"/>
-              </w:rPr>
-              <w:t>cuotaInicialIncluyeSeparacion</w:t>
-            </w:r>
-            <w:proofErr w:type="spellEnd"/>
-            <w:r>
-              <w:rPr>
-                <w:rFonts w:ascii="Verdana" w:hAnsi="Verdana"/>
-                <w:sz w:val="18"/>
-                <w:szCs w:val="18"/>
-                <w:lang w:eastAsia="es-PE"/>
-              </w:rPr>
-              <w:t>}</w:t>
-            </w:r>
-            <w:r>
-              <w:rPr>
-                <w:rFonts w:ascii="Verdana" w:hAnsi="Verdana"/>
                 <w:b/>
                 <w:bCs/>
                 <w:sz w:val="18"/>
                 <w:szCs w:val="18"/>
-                <w:lang w:eastAsia="es-PE"/>
-              </w:rPr>
-              <w:t xml:space="preserve"> (</w:t>
-            </w:r>
-            <w:r>
-              <w:rPr>
-                <w:rFonts w:ascii="Verdana" w:hAnsi="Verdana"/>
-                <w:sz w:val="18"/>
-                <w:szCs w:val="18"/>
-                <w:lang w:eastAsia="es-PE"/>
-              </w:rPr>
-              <w:t>{</w:t>
-            </w:r>
-            <w:proofErr w:type="spellStart"/>
-            <w:r>
-              <w:rPr>
-                <w:rFonts w:ascii="Verdana" w:hAnsi="Verdana"/>
-                <w:sz w:val="18"/>
-                <w:szCs w:val="18"/>
                 <w:lang w:val="es-PE"/>
               </w:rPr>
-              <w:t>cuotaInicialIncluyeSeparacionLetras</w:t>
+              <w:t>cuotaInicialIncluyeSeparacion</w:t>
             </w:r>
             <w:proofErr w:type="spellEnd"/>
             <w:r>
@@ -18014,15 +17888,6 @@
                 <w:lang w:eastAsia="es-PE"/>
               </w:rPr>
               <w:t>}</w:t>
-            </w:r>
-            <w:r>
-              <w:rPr>
-                <w:rFonts w:ascii="Verdana" w:hAnsi="Verdana"/>
-                <w:sz w:val="18"/>
-                <w:szCs w:val="18"/>
-                <w:lang w:eastAsia="es-PE"/>
-              </w:rPr>
-              <w:t xml:space="preserve">), que el </w:t>
             </w:r>
             <w:r>
               <w:rPr>
@@ -18033,6 +17898,57 @@
                 <w:szCs w:val="18"/>
                 <w:lang w:eastAsia="es-PE"/>
               </w:rPr>
+              <w:t xml:space="preserve"> (</w:t>
+            </w:r>
+            <w:r>
+              <w:rPr>
+                <w:rFonts w:ascii="Verdana" w:hAnsi="Verdana"/>
+                <w:sz w:val="18"/>
+                <w:szCs w:val="18"/>
+                <w:lang w:eastAsia="es-PE"/>
+              </w:rPr>
+              <w:t>{</w:t>
+            </w:r>
+            <w:proofErr w:type="spellStart"/>
+            <w:r>
+              <w:rPr>
+                <w:rFonts w:ascii="Verdana" w:hAnsi="Verdana"/>
+                <w:b/>
+                <w:bCs/>
+                <w:sz w:val="18"/>
+                <w:szCs w:val="18"/>
+                <w:lang w:val="es-PE"/>
+              </w:rPr>
+              <w:t>cuotaInicialIncluyeSeparacionLetras</w:t>
+            </w:r>
+            <w:proofErr w:type="spellEnd"/>
+            <w:r>
+              <w:rPr>
+                <w:rFonts w:ascii="Verdana" w:hAnsi="Verdana"/>
+                <w:sz w:val="18"/>
+                <w:szCs w:val="18"/>
+                <w:lang w:eastAsia="es-PE"/>
+              </w:rPr>
+              <w:t>}</w:t>
+            </w:r>
+            <w:r>
+              <w:rPr>
+                <w:rFonts w:ascii="Verdana" w:hAnsi="Verdana"/>
+                <w:sz w:val="18"/>
+                <w:szCs w:val="18"/>
+                <w:lang w:eastAsia="es-PE"/>
+              </w:rPr>
+              <w:t xml:space="preserve">), que el </w:t>
+            </w:r>
+            <w:r>
+              <w:rPr>
+                <w:rFonts w:ascii="Verdana" w:hAnsi="Verdana"/>
+                <w:b/>
+                <w:bCs/>
+                <w:sz w:val="18"/>
+                <w:szCs w:val="18"/>
+                <w:lang w:eastAsia="es-PE"/>
+              </w:rPr>
               <w:t>EL(LA) COMPRADOR(A)</w:t>
             </w:r>
             <w:r>
@@ -18057,6 +17973,8 @@
             <w:r>
               <w:rPr>
                 <w:rFonts w:ascii="Verdana" w:hAnsi="Verdana"/>
+                <w:b/>
+                <w:bCs/>
                 <w:sz w:val="18"/>
                 <w:szCs w:val="18"/>
                 <w:lang w:val="es-PE"/>
@@ -18388,38 +18306,40 @@
             <w:r>
               <w:rPr>
                 <w:rFonts w:ascii="Verdana" w:hAnsi="Verdana"/>
-                <w:sz w:val="18"/>
-                <w:szCs w:val="18"/>
-                <w:lang w:val="es-PE"/>
-              </w:rPr>
-              <w:t>saldoLote</w:t>
-            </w:r>
-            <w:proofErr w:type="spellEnd"/>
-            <w:r>
-              <w:rPr>
-                <w:rFonts w:ascii="Verdana" w:hAnsi="Verdana"/>
-                <w:sz w:val="18"/>
-                <w:szCs w:val="18"/>
-                <w:lang w:eastAsia="es-PE"/>
-              </w:rPr>
-              <w:t>}</w:t>
-            </w:r>
-            <w:r>
-              <w:rPr>
-                <w:rFonts w:ascii="Verdana" w:hAnsi="Verdana"/>
-                <w:sz w:val="18"/>
-                <w:szCs w:val="18"/>
-                <w:lang w:eastAsia="es-PE"/>
-              </w:rPr>
-              <w:t xml:space="preserve"> </w:t>
-            </w:r>
-            <w:r>
-              <w:rPr>
-                <w:rFonts w:ascii="Verdana" w:hAnsi="Verdana"/>
                 <w:b/>
                 <w:bCs/>
                 <w:sz w:val="18"/>
                 <w:szCs w:val="18"/>
+                <w:lang w:val="es-PE"/>
+              </w:rPr>
+              <w:t>saldoLote</w:t>
+            </w:r>
+            <w:proofErr w:type="spellEnd"/>
+            <w:r>
+              <w:rPr>
+                <w:rFonts w:ascii="Verdana" w:hAnsi="Verdana"/>
+                <w:sz w:val="18"/>
+                <w:szCs w:val="18"/>
+                <w:lang w:eastAsia="es-PE"/>
+              </w:rPr>
+              <w:t>}</w:t>
+            </w:r>
+            <w:r>
+              <w:rPr>
+                <w:rFonts w:ascii="Verdana" w:hAnsi="Verdana"/>
+                <w:sz w:val="18"/>
+                <w:szCs w:val="18"/>
+                <w:lang w:eastAsia="es-PE"/>
+              </w:rPr>
+              <w:t xml:space="preserve"> </w:t>
+            </w:r>
+            <w:r>
+              <w:rPr>
+                <w:rFonts w:ascii="Verdana" w:hAnsi="Verdana"/>
+                <w:b/>
+                <w:bCs/>
+                <w:sz w:val="18"/>
+                <w:szCs w:val="18"/>
                 <w:lang w:eastAsia="es-PE"/>
               </w:rPr>
               <w:t>(</w:t>
@@ -18437,6 +18357,8 @@
             <w:r>
               <w:rPr>
                 <w:rFonts w:ascii="Verdana" w:hAnsi="Verdana"/>
+                <w:b/>
+                <w:bCs/>
                 <w:sz w:val="18"/>
                 <w:szCs w:val="18"/>
                 <w:lang w:val="es-PE"/>
@@ -18744,6 +18666,8 @@
             <w:r>
               <w:rPr>
                 <w:rFonts w:ascii="Verdana" w:hAnsi="Verdana"/>
+                <w:b/>
+                <w:bCs/>
                 <w:sz w:val="18"/>
                 <w:szCs w:val="18"/>
                 <w:lang w:val="es-PE"/>
@@ -18793,6 +18717,8 @@
             <w:r>
               <w:rPr>
                 <w:rFonts w:ascii="Verdana" w:hAnsi="Verdana"/>
+                <w:b/>
+                <w:bCs/>
                 <w:sz w:val="18"/>
                 <w:szCs w:val="18"/>
                 <w:lang w:val="es-PE"/>
@@ -19072,7 +18998,6 @@
                 <w:szCs w:val="18"/>
                 <w:lang w:eastAsia="es-PE"/>
               </w:rPr>
-              <w:lastRenderedPageBreak/>
               <w:t>MONTO DEL MANTENIMIENTO Y CONSERVACIÓN:</w:t>
             </w:r>
           </w:p>
@@ -29147,7 +29072,6 @@
   <w:style w:type="character" w:default="1" w:styleId="Fuentedeprrafopredeter">
     <w:name w:val="Default Paragraph Font"/>
     <w:uiPriority w:val="1"/>
-    <w:semiHidden/>
     <w:unhideWhenUsed/>
   </w:style>
   <w:style w:type="table" w:default="1" w:styleId="Tablanormal">

</xml_diff>